<commit_message>
fix pdf/png issues and update model selection table
</commit_message>
<xml_diff>
--- a/try1/try1_2.docx
+++ b/try1/try1_2.docx
@@ -282,14 +282,14 @@
       <w:r>
         <w:drawing>
           <wp:inline>
-            <wp:extent cx="3810000" cy="2540000"/>
+            <wp:extent cx="5334000" cy="6902823"/>
             <wp:effectExtent b="0" l="0" r="0" t="0"/>
             <wp:docPr descr="" id="1" name="Picture"/>
             <a:graphic>
               <a:graphicData uri="http://schemas.openxmlformats.org/drawingml/2006/picture">
                 <pic:pic>
                   <pic:nvPicPr>
-                    <pic:cNvPr descr="./pictures/mockUp.pdf" id="0" name="Picture"/>
+                    <pic:cNvPr descr="./pictures/mockUp.png" id="0" name="Picture"/>
                     <pic:cNvPicPr>
                       <a:picLocks noChangeArrowheads="1" noChangeAspect="1"/>
                     </pic:cNvPicPr>
@@ -303,7 +303,7 @@
                   <pic:spPr bwMode="auto">
                     <a:xfrm>
                       <a:off x="0" y="0"/>
-                      <a:ext cx="3810000" cy="2540000"/>
+                      <a:ext cx="5334000" cy="6902823"/>
                     </a:xfrm>
                     <a:prstGeom prst="rect">
                       <a:avLst/>
@@ -9686,14 +9686,14 @@
       <w:r>
         <w:drawing>
           <wp:inline>
-            <wp:extent cx="3810000" cy="2540000"/>
+            <wp:extent cx="5334000" cy="5334000"/>
             <wp:effectExtent b="0" l="0" r="0" t="0"/>
             <wp:docPr descr="" id="1" name="Picture"/>
             <a:graphic>
               <a:graphicData uri="http://schemas.openxmlformats.org/drawingml/2006/picture">
                 <pic:pic>
                   <pic:nvPicPr>
-                    <pic:cNvPr descr="./pictures/compPlot1982Qtr2.pdf" id="0" name="Picture"/>
+                    <pic:cNvPr descr="./pictures/compPlot1982Qtr2.png" id="0" name="Picture"/>
                     <pic:cNvPicPr>
                       <a:picLocks noChangeArrowheads="1" noChangeAspect="1"/>
                     </pic:cNvPicPr>
@@ -9707,7 +9707,7 @@
                   <pic:spPr bwMode="auto">
                     <a:xfrm>
                       <a:off x="0" y="0"/>
-                      <a:ext cx="3810000" cy="2540000"/>
+                      <a:ext cx="5334000" cy="5334000"/>
                     </a:xfrm>
                     <a:prstGeom prst="rect">
                       <a:avLst/>
@@ -9779,14 +9779,14 @@
       <w:r>
         <w:drawing>
           <wp:inline>
-            <wp:extent cx="3810000" cy="2540000"/>
+            <wp:extent cx="5334000" cy="5334000"/>
             <wp:effectExtent b="0" l="0" r="0" t="0"/>
             <wp:docPr descr="" id="1" name="Picture"/>
             <a:graphic>
               <a:graphicData uri="http://schemas.openxmlformats.org/drawingml/2006/picture">
                 <pic:pic>
                   <pic:nvPicPr>
-                    <pic:cNvPr descr="./pictures/compVioplot1982Qtr2.pdf" id="0" name="Picture"/>
+                    <pic:cNvPr descr="./pictures/compVioplot1982Qtr2.png" id="0" name="Picture"/>
                     <pic:cNvPicPr>
                       <a:picLocks noChangeArrowheads="1" noChangeAspect="1"/>
                     </pic:cNvPicPr>
@@ -9800,7 +9800,7 @@
                   <pic:spPr bwMode="auto">
                     <a:xfrm>
                       <a:off x="0" y="0"/>
-                      <a:ext cx="3810000" cy="2540000"/>
+                      <a:ext cx="5334000" cy="5334000"/>
                     </a:xfrm>
                     <a:prstGeom prst="rect">
                       <a:avLst/>
@@ -12254,7 +12254,7 @@
     </w:lvl>
   </w:abstractNum>
   <w:abstractNum w:abstractNumId="990">
-    <w:nsid w:val="a907969a"/>
+    <w:nsid w:val="9a0c09c0"/>
     <w:multiLevelType w:val="multilevel"/>
     <w:lvl w:ilvl="0">
       <w:numFmt w:val="bullet"/>
@@ -12335,7 +12335,7 @@
     </w:lvl>
   </w:abstractNum>
   <w:abstractNum w:abstractNumId="991">
-    <w:nsid w:val="33eed663"/>
+    <w:nsid w:val="404c68d4"/>
     <w:multiLevelType w:val="multilevel"/>
     <w:lvl w:ilvl="0">
       <w:numFmt w:val="bullet"/>

</xml_diff>

<commit_message>
next justify intro with body, spell check, rho/v blurb
</commit_message>
<xml_diff>
--- a/try1/try1_2.docx
+++ b/try1/try1_2.docx
@@ -10492,13 +10492,13 @@
         <w:t xml:space="preserve"> </w:t>
       </w:r>
       <w:r>
-        <w:t xml:space="preserve">modeled period, colors repesent the proportion of sampled weight of the top twelve</w:t>
-      </w:r>
-      <w:r>
-        <w:t xml:space="preserve"> </w:t>
-      </w:r>
-      <w:r>
-        <w:t xml:space="preserve">most landed species in the port samples. Alternating dark and light grey panels</w:t>
+        <w:t xml:space="preserve">modeled period, colors repesent the proportion of sampled weight of twelve</w:t>
+      </w:r>
+      <w:r>
+        <w:t xml:space="preserve"> </w:t>
+      </w:r>
+      <w:r>
+        <w:t xml:space="preserve">commercially realavant species. Alternating dark and light grey panels</w:t>
       </w:r>
       <w:r>
         <w:t xml:space="preserve"> </w:t>
@@ -10510,13 +10510,13 @@
         <w:t xml:space="preserve"> </w:t>
       </w:r>
       <w:r>
-        <w:t xml:space="preserve">species in each market category is listed. Hatched regions indicated the nominal species</w:t>
-      </w:r>
-      <w:r>
-        <w:t xml:space="preserve"> </w:t>
-      </w:r>
-      <w:r>
-        <w:t xml:space="preserve">of a market category where applicable.</w:t>
+        <w:t xml:space="preserve">species in each market category is listed. Hatched regions indicated the nominal</w:t>
+      </w:r>
+      <w:r>
+        <w:t xml:space="preserve"> </w:t>
+      </w:r>
+      <w:r>
+        <w:t xml:space="preserve">species of a market category where applicable.</w:t>
       </w:r>
     </w:p>
     <w:p>
@@ -10536,10 +10536,208 @@
         <w:t xml:space="preserve"> </w:t>
       </w:r>
       <w:r>
-        <w:t xml:space="preserve">to prioritize in sampling for the sake of expanding more of the landings.</w:t>
-      </w:r>
-      <w:r>
-        <w:t xml:space="preserve"> </w:t>
+        <w:t xml:space="preserve">to prioritize in sampling for the sake of applying our model's results to a large</w:t>
+      </w:r>
+      <w:r>
+        <w:t xml:space="preserve"> </w:t>
+      </w:r>
+      <w:r>
+        <w:t xml:space="preserve">proportion of landings</w:t>
+      </w:r>
+      <w:r>
+        <w:t xml:space="preserve"> </w:t>
+      </w:r>
+      <m:oMath>
+        <m:r>
+          <m:rPr/>
+          <m:t>(</m:t>
+        </m:r>
+        <m:r>
+          <m:rPr/>
+          <m:t>W</m:t>
+        </m:r>
+        <m:r>
+          <m:rPr/>
+          <m:t>h</m:t>
+        </m:r>
+        <m:r>
+          <m:rPr/>
+          <m:t>a</m:t>
+        </m:r>
+        <m:r>
+          <m:rPr/>
+          <m:t>t</m:t>
+        </m:r>
+        <m:r>
+          <m:rPr/>
+          <m:t>p</m:t>
+        </m:r>
+        <m:r>
+          <m:rPr/>
+          <m:t>r</m:t>
+        </m:r>
+        <m:r>
+          <m:rPr/>
+          <m:t>o</m:t>
+        </m:r>
+        <m:r>
+          <m:rPr/>
+          <m:t>p</m:t>
+        </m:r>
+        <m:r>
+          <m:rPr/>
+          <m:t>o</m:t>
+        </m:r>
+        <m:r>
+          <m:rPr/>
+          <m:t>r</m:t>
+        </m:r>
+        <m:r>
+          <m:rPr/>
+          <m:t>t</m:t>
+        </m:r>
+        <m:r>
+          <m:rPr/>
+          <m:t>i</m:t>
+        </m:r>
+        <m:r>
+          <m:rPr/>
+          <m:t>o</m:t>
+        </m:r>
+        <m:r>
+          <m:rPr/>
+          <m:t>n</m:t>
+        </m:r>
+        <m:r>
+          <m:rPr/>
+          <m:t>o</m:t>
+        </m:r>
+        <m:r>
+          <m:rPr/>
+          <m:t>f</m:t>
+        </m:r>
+        <m:r>
+          <m:rPr/>
+          <m:t>l</m:t>
+        </m:r>
+        <m:r>
+          <m:rPr/>
+          <m:t>a</m:t>
+        </m:r>
+        <m:r>
+          <m:rPr/>
+          <m:t>n</m:t>
+        </m:r>
+        <m:r>
+          <m:rPr/>
+          <m:t>d</m:t>
+        </m:r>
+        <m:r>
+          <m:rPr/>
+          <m:t>i</m:t>
+        </m:r>
+        <m:r>
+          <m:rPr/>
+          <m:t>n</m:t>
+        </m:r>
+        <m:r>
+          <m:rPr/>
+          <m:t>g</m:t>
+        </m:r>
+        <m:r>
+          <m:rPr/>
+          <m:t>s</m:t>
+        </m:r>
+        <m:r>
+          <m:rPr/>
+          <m:t>i</m:t>
+        </m:r>
+        <m:r>
+          <m:rPr/>
+          <m:t>s</m:t>
+        </m:r>
+        <m:r>
+          <m:rPr/>
+          <m:t>t</m:t>
+        </m:r>
+        <m:r>
+          <m:rPr/>
+          <m:t>h</m:t>
+        </m:r>
+        <m:r>
+          <m:rPr/>
+          <m:t>e</m:t>
+        </m:r>
+        <m:r>
+          <m:rPr/>
+          <m:t>m</m:t>
+        </m:r>
+        <m:r>
+          <m:rPr/>
+          <m:t>o</m:t>
+        </m:r>
+        <m:r>
+          <m:rPr/>
+          <m:t>d</m:t>
+        </m:r>
+        <m:r>
+          <m:rPr/>
+          <m:t>e</m:t>
+        </m:r>
+        <m:r>
+          <m:rPr/>
+          <m:t>l</m:t>
+        </m:r>
+        <m:r>
+          <m:rPr/>
+          <m:t>e</m:t>
+        </m:r>
+        <m:r>
+          <m:rPr/>
+          <m:t>x</m:t>
+        </m:r>
+        <m:r>
+          <m:rPr/>
+          <m:t>p</m:t>
+        </m:r>
+        <m:r>
+          <m:rPr/>
+          <m:t>a</m:t>
+        </m:r>
+        <m:r>
+          <m:rPr/>
+          <m:t>n</m:t>
+        </m:r>
+        <m:r>
+          <m:rPr/>
+          <m:t>d</m:t>
+        </m:r>
+        <m:r>
+          <m:rPr/>
+          <m:t>i</m:t>
+        </m:r>
+        <m:r>
+          <m:rPr/>
+          <m:t>n</m:t>
+        </m:r>
+        <m:r>
+          <m:rPr/>
+          <m:t>g</m:t>
+        </m:r>
+        <m:r>
+          <m:rPr/>
+          <m:t>?</m:t>
+        </m:r>
+        <m:r>
+          <m:rPr/>
+          <m:t>)</m:t>
+        </m:r>
+      </m:oMath>
+      <w:r>
+        <w:t xml:space="preserve">.</w:t>
+      </w:r>
+      <w:r>
+        <w:br w:type="textWrapping"/>
       </w:r>
       <w:r>
         <w:t xml:space="preserve">Furthermore given this pattern in port sampling, when sample sizes become too</w:t>
@@ -10599,7 +10797,7 @@
         <w:t xml:space="preserve"> </w:t>
       </w:r>
       <w:r>
-        <w:t xml:space="preserve">species are landed into very commercially realavent market categories. Although</w:t>
+        <w:t xml:space="preserve">species are landed into commercially realavent market categories. Although</w:t>
       </w:r>
       <w:r>
         <w:t xml:space="preserve"> </w:t>
@@ -10648,7 +10846,7 @@
         <w:t xml:space="preserve"> </w:t>
       </w:r>
       <w:r>
-        <w:t xml:space="preserve">thinking about the pureity and consistency of these categories through time.</w:t>
+        <w:t xml:space="preserve">thinking about the pureity, and consistency, of these categories through time.</w:t>
       </w:r>
       <w:r>
         <w:t xml:space="preserve"> </w:t>
@@ -10660,19 +10858,25 @@
         <w:t xml:space="preserve"> </w:t>
       </w:r>
       <w:r>
-        <w:t xml:space="preserve">market category 267 is Brown, while Brown rockfish only amounts to Y% of the sampled weight in 1978-1982.</w:t>
-      </w:r>
-      <w:r>
-        <w:t xml:space="preserve"> </w:t>
-      </w:r>
-      <w:r>
-        <w:t xml:space="preserve">In 1978-1982 market category 267 might be better named ZZZ as ZZZ amounts to W% of sampled</w:t>
-      </w:r>
-      <w:r>
-        <w:t xml:space="preserve"> </w:t>
-      </w:r>
-      <w:r>
-        <w:t xml:space="preserve">weight in this time period, however considering recent time periods in Appendix Figre</w:t>
+        <w:t xml:space="preserve">market category 267 is Brown, while Brown rockfish only amounts to Y% of the</w:t>
+      </w:r>
+      <w:r>
+        <w:t xml:space="preserve"> </w:t>
+      </w:r>
+      <w:r>
+        <w:t xml:space="preserve">sampled weight in 1978-1982. In 1978-1982 market category 267 might be better</w:t>
+      </w:r>
+      <w:r>
+        <w:t xml:space="preserve"> </w:t>
+      </w:r>
+      <w:r>
+        <w:t xml:space="preserve">named ZZZ as ZZZ amounts to W% of sampled weight in this time period, however</w:t>
+      </w:r>
+      <w:r>
+        <w:t xml:space="preserve"> </w:t>
+      </w:r>
+      <w:r>
+        <w:t xml:space="preserve">considering recent time periods in Appendix Figre</w:t>
       </w:r>
       <w:r>
         <w:t xml:space="preserve"> </w:t>
@@ -10711,7 +10915,13 @@
         <w:t xml:space="preserve"> </w:t>
       </w:r>
       <w:r>
-        <w:t xml:space="preserve">market category 267 is composed of Yhat% Brown and What% ZZZ.</w:t>
+        <w:t xml:space="preserve">market category</w:t>
+      </w:r>
+      <w:r>
+        <w:t xml:space="preserve"> </w:t>
+      </w:r>
+      <w:r>
+        <w:t xml:space="preserve">267 is composed of Yhat% Brown and What% ZZZ.</w:t>
       </w:r>
     </w:p>
     <w:p>
@@ -12147,7 +12357,59 @@
         <w:pStyle w:val="BodyText"/>
       </w:pPr>
       <w:r>
-        <w:t xml:space="preserve">Table(XX) displays the relative support for the model structure on the</w:t>
+        <w:t xml:space="preserve">Table</w:t>
+      </w:r>
+      <m:oMath>
+        <m:r>
+          <m:rPr/>
+          <m:t>(</m:t>
+        </m:r>
+        <m:r>
+          <m:rPr/>
+          <m:t>P</m:t>
+        </m:r>
+        <m:r>
+          <m:rPr/>
+          <m:t>r</m:t>
+        </m:r>
+        <m:r>
+          <m:rPr/>
+          <m:t>e</m:t>
+        </m:r>
+        <m:r>
+          <m:rPr/>
+          <m:t>d</m:t>
+        </m:r>
+        <m:r>
+          <m:rPr/>
+          <m:t>i</m:t>
+        </m:r>
+        <m:r>
+          <m:rPr/>
+          <m:t>c</m:t>
+        </m:r>
+        <m:r>
+          <m:rPr/>
+          <m:t>t</m:t>
+        </m:r>
+        <m:r>
+          <m:rPr/>
+          <m:t>o</m:t>
+        </m:r>
+        <m:r>
+          <m:rPr/>
+          <m:t>r</m:t>
+        </m:r>
+        <m:r>
+          <m:rPr/>
+          <m:t>)</m:t>
+        </m:r>
+      </m:oMath>
+      <w:r>
+        <w:t xml:space="preserve"> </w:t>
+      </w:r>
+      <w:r>
+        <w:t xml:space="preserve">displays the relative support for the model structure on the</w:t>
       </w:r>
       <w:r>
         <w:t xml:space="preserve"> </w:t>
@@ -12243,13 +12505,13 @@
         <w:t xml:space="preserve"> </w:t>
       </w:r>
       <w:r>
-        <w:t xml:space="preserve">maximal potential for pooling through time, while still maintaing the ability to model differences in</w:t>
-      </w:r>
-      <w:r>
-        <w:t xml:space="preserve"> </w:t>
-      </w:r>
-      <w:r>
-        <w:t xml:space="preserve">seasonality from year to year.</w:t>
+        <w:t xml:space="preserve">maximal potential for pooling through time, while still maintaing the ability</w:t>
+      </w:r>
+      <w:r>
+        <w:t xml:space="preserve"> </w:t>
+      </w:r>
+      <w:r>
+        <w:t xml:space="preserve">to model differences in seasonality from year to year.</w:t>
       </w:r>
     </w:p>
     <w:p>
@@ -12350,31 +12612,107 @@
         <w:pStyle w:val="BodyText"/>
       </w:pPr>
       <w:r>
-        <w:t xml:space="preserve">As seen in Figure(XX) the prior predictive of (M4) is both symmetric and quite</w:t>
-      </w:r>
-      <w:r>
-        <w:t xml:space="preserve"> </w:t>
-      </w:r>
-      <w:r>
-        <w:t xml:space="preserve">diffuse over the 100 pound domain. The U shape of the distribution is a side</w:t>
-      </w:r>
-      <w:r>
-        <w:t xml:space="preserve"> </w:t>
-      </w:r>
-      <w:r>
-        <w:t xml:space="preserve">effect of the diffusion of the selected prior. As data are added to the model,</w:t>
-      </w:r>
-      <w:r>
-        <w:t xml:space="preserve"> </w:t>
-      </w:r>
-      <w:r>
-        <w:t xml:space="preserve">the indecisive U shape of this distribution collapses toward the data in the</w:t>
-      </w:r>
-      <w:r>
-        <w:t xml:space="preserve"> </w:t>
-      </w:r>
-      <w:r>
-        <w:t xml:space="preserve">posterior.</w:t>
+        <w:t xml:space="preserve">As seen in Figure</w:t>
+      </w:r>
+      <m:oMath>
+        <m:r>
+          <m:rPr/>
+          <m:t>(</m:t>
+        </m:r>
+        <m:r>
+          <m:rPr/>
+          <m:t>p</m:t>
+        </m:r>
+        <m:r>
+          <m:rPr/>
+          <m:t>r</m:t>
+        </m:r>
+        <m:r>
+          <m:rPr/>
+          <m:t>i</m:t>
+        </m:r>
+        <m:r>
+          <m:rPr/>
+          <m:t>o</m:t>
+        </m:r>
+        <m:r>
+          <m:rPr/>
+          <m:t>r</m:t>
+        </m:r>
+        <m:r>
+          <m:rPr/>
+          <m:t>P</m:t>
+        </m:r>
+        <m:r>
+          <m:rPr/>
+          <m:t>r</m:t>
+        </m:r>
+        <m:r>
+          <m:rPr/>
+          <m:t>e</m:t>
+        </m:r>
+        <m:r>
+          <m:rPr/>
+          <m:t>d</m:t>
+        </m:r>
+        <m:r>
+          <m:rPr/>
+          <m:t>i</m:t>
+        </m:r>
+        <m:r>
+          <m:rPr/>
+          <m:t>c</m:t>
+        </m:r>
+        <m:r>
+          <m:rPr/>
+          <m:t>t</m:t>
+        </m:r>
+        <m:r>
+          <m:rPr/>
+          <m:t>i</m:t>
+        </m:r>
+        <m:r>
+          <m:rPr/>
+          <m:t>v</m:t>
+        </m:r>
+        <m:r>
+          <m:rPr/>
+          <m:t>e</m:t>
+        </m:r>
+        <m:r>
+          <m:rPr/>
+          <m:t>)</m:t>
+        </m:r>
+      </m:oMath>
+      <w:r>
+        <w:t xml:space="preserve"> </w:t>
+      </w:r>
+      <w:r>
+        <w:t xml:space="preserve">the prior predictive of (M4) is both</w:t>
+      </w:r>
+      <w:r>
+        <w:t xml:space="preserve"> </w:t>
+      </w:r>
+      <w:r>
+        <w:t xml:space="preserve">symmetric and quite diffuse over the 100 pound domain. The U shape of the</w:t>
+      </w:r>
+      <w:r>
+        <w:t xml:space="preserve"> </w:t>
+      </w:r>
+      <w:r>
+        <w:t xml:space="preserve">distribution is a side effect of the diffusion of the selected prior. As data</w:t>
+      </w:r>
+      <w:r>
+        <w:t xml:space="preserve"> </w:t>
+      </w:r>
+      <w:r>
+        <w:t xml:space="preserve">are added to the model, the indecisive U shape of this distribution collapses</w:t>
+      </w:r>
+      <w:r>
+        <w:t xml:space="preserve"> </w:t>
+      </w:r>
+      <w:r>
+        <w:t xml:space="preserve">toward the data in the posterior.</w:t>
       </w:r>
     </w:p>
     <w:p>
@@ -12385,6 +12723,464 @@
       <w:bookmarkEnd w:id="49"/>
       <w:r>
         <w:t xml:space="preserve">Model Exploration &amp; Averaging</w:t>
+      </w:r>
+    </w:p>
+    <w:p>
+      <w:pPr>
+        <w:pStyle w:val="FigureWithCaption"/>
+      </w:pPr>
+      <w:r>
+        <w:drawing>
+          <wp:inline>
+            <wp:extent cx="5334000" cy="2583944"/>
+            <wp:effectExtent b="0" l="0" r="0" t="0"/>
+            <wp:docPr descr="" id="1" name="Picture"/>
+            <a:graphic>
+              <a:graphicData uri="http://schemas.openxmlformats.org/drawingml/2006/picture">
+                <pic:pic>
+                  <pic:nvPicPr>
+                    <pic:cNvPr descr="./pictures/tinyTrim.png" id="0" name="Picture"/>
+                    <pic:cNvPicPr>
+                      <a:picLocks noChangeArrowheads="1" noChangeAspect="1"/>
+                    </pic:cNvPicPr>
+                  </pic:nvPicPr>
+                  <pic:blipFill>
+                    <a:blip r:embed="rId50"/>
+                    <a:stretch>
+                      <a:fillRect/>
+                    </a:stretch>
+                  </pic:blipFill>
+                  <pic:spPr bwMode="auto">
+                    <a:xfrm>
+                      <a:off x="0" y="0"/>
+                      <a:ext cx="5334000" cy="2583944"/>
+                    </a:xfrm>
+                    <a:prstGeom prst="rect">
+                      <a:avLst/>
+                    </a:prstGeom>
+                    <a:noFill/>
+                    <a:ln w="9525">
+                      <a:noFill/>
+                      <a:headEnd/>
+                      <a:tailEnd/>
+                    </a:ln>
+                  </pic:spPr>
+                </pic:pic>
+              </a:graphicData>
+            </a:graphic>
+          </wp:inline>
+        </w:drawing>
+      </w:r>
+    </w:p>
+    <w:p>
+      <w:pPr>
+        <w:pStyle w:val="ImageCaption"/>
+      </w:pPr>
+      <w:r>
+        <w:t xml:space="preserve">1978 to 1982</w:t>
+      </w:r>
+    </w:p>
+    <w:p>
+      <w:pPr>
+        <w:pStyle w:val="BodyText"/>
+      </w:pPr>
+      <w:r>
+        <w:t xml:space="preserve">Figure</w:t>
+      </w:r>
+      <m:oMath>
+        <m:r>
+          <m:rPr/>
+          <m:t>(</m:t>
+        </m:r>
+        <m:r>
+          <m:rPr/>
+          <m:t>m</m:t>
+        </m:r>
+        <m:r>
+          <m:rPr/>
+          <m:t>o</m:t>
+        </m:r>
+        <m:r>
+          <m:rPr/>
+          <m:t>d</m:t>
+        </m:r>
+        <m:r>
+          <m:rPr/>
+          <m:t>e</m:t>
+        </m:r>
+        <m:r>
+          <m:rPr/>
+          <m:t>l</m:t>
+        </m:r>
+        <m:r>
+          <m:rPr/>
+          <m:t>s</m:t>
+        </m:r>
+        <m:r>
+          <m:rPr/>
+          <m:t>e</m:t>
+        </m:r>
+        <m:r>
+          <m:rPr/>
+          <m:t>l</m:t>
+        </m:r>
+        <m:r>
+          <m:rPr/>
+          <m:t>e</m:t>
+        </m:r>
+        <m:r>
+          <m:rPr/>
+          <m:t>c</m:t>
+        </m:r>
+        <m:r>
+          <m:rPr/>
+          <m:t>t</m:t>
+        </m:r>
+        <m:r>
+          <m:rPr/>
+          <m:t>i</m:t>
+        </m:r>
+        <m:r>
+          <m:rPr/>
+          <m:t>o</m:t>
+        </m:r>
+        <m:r>
+          <m:rPr/>
+          <m:t>n</m:t>
+        </m:r>
+        <m:r>
+          <m:rPr/>
+          <m:t>)</m:t>
+        </m:r>
+      </m:oMath>
+      <w:r>
+        <w:t xml:space="preserve"> </w:t>
+      </w:r>
+      <w:r>
+        <w:t xml:space="preserve">shows the results of port complex model selection</w:t>
+      </w:r>
+      <w:r>
+        <w:t xml:space="preserve"> </w:t>
+      </w:r>
+      <w:r>
+        <w:t xml:space="preserve">for the modeled period from 1978 to 1982 in market category 250. Along the</w:t>
+      </w:r>
+      <w:r>
+        <w:t xml:space="preserve"> </w:t>
+      </w:r>
+      <w:r>
+        <w:t xml:space="preserve">top,</w:t>
+      </w:r>
+      <w:r>
+        <w:t xml:space="preserve"> </w:t>
+      </w:r>
+      <m:oMath>
+        <m:r>
+          <m:rPr/>
+          <m:t>ω</m:t>
+        </m:r>
+      </m:oMath>
+      <w:r>
+        <w:t xml:space="preserve"> </w:t>
+      </w:r>
+      <w:r>
+        <w:t xml:space="preserve">BMA weights for the top 10 models are displayed (each column is a</w:t>
+      </w:r>
+      <w:r>
+        <w:t xml:space="preserve"> </w:t>
+      </w:r>
+      <w:r>
+        <w:t xml:space="preserve">distinct model). The following ten rows indicate the ten port complexes in</w:t>
+      </w:r>
+      <w:r>
+        <w:t xml:space="preserve"> </w:t>
+      </w:r>
+      <w:r>
+        <w:t xml:space="preserve">California, and the colored cells indicate how port complexes are partitioned</w:t>
+      </w:r>
+      <w:r>
+        <w:t xml:space="preserve"> </w:t>
+      </w:r>
+      <w:r>
+        <w:t xml:space="preserve">in each model.</w:t>
+      </w:r>
+    </w:p>
+    <w:p>
+      <w:pPr>
+        <w:pStyle w:val="BodyText"/>
+      </w:pPr>
+      <w:r>
+        <w:t xml:space="preserve">Considering Figure</w:t>
+      </w:r>
+      <m:oMath>
+        <m:r>
+          <m:rPr/>
+          <m:t>(</m:t>
+        </m:r>
+        <m:r>
+          <m:rPr/>
+          <m:t>m</m:t>
+        </m:r>
+        <m:r>
+          <m:rPr/>
+          <m:t>o</m:t>
+        </m:r>
+        <m:r>
+          <m:rPr/>
+          <m:t>d</m:t>
+        </m:r>
+        <m:r>
+          <m:rPr/>
+          <m:t>e</m:t>
+        </m:r>
+        <m:r>
+          <m:rPr/>
+          <m:t>l</m:t>
+        </m:r>
+        <m:r>
+          <m:rPr/>
+          <m:t>s</m:t>
+        </m:r>
+        <m:r>
+          <m:rPr/>
+          <m:t>e</m:t>
+        </m:r>
+        <m:r>
+          <m:rPr/>
+          <m:t>l</m:t>
+        </m:r>
+        <m:r>
+          <m:rPr/>
+          <m:t>e</m:t>
+        </m:r>
+        <m:r>
+          <m:rPr/>
+          <m:t>c</m:t>
+        </m:r>
+        <m:r>
+          <m:rPr/>
+          <m:t>t</m:t>
+        </m:r>
+        <m:r>
+          <m:rPr/>
+          <m:t>i</m:t>
+        </m:r>
+        <m:r>
+          <m:rPr/>
+          <m:t>o</m:t>
+        </m:r>
+        <m:r>
+          <m:rPr/>
+          <m:t>n</m:t>
+        </m:r>
+        <m:r>
+          <m:rPr/>
+          <m:t>)</m:t>
+        </m:r>
+      </m:oMath>
+      <w:r>
+        <w:t xml:space="preserve">, the best partitioned model gives</w:t>
+      </w:r>
+      <w:r>
+        <w:t xml:space="preserve"> </w:t>
+      </w:r>
+      <w:r>
+        <w:t xml:space="preserve">distinct parameters to CRS and ERK, while pooling BRG/BDG, OSF/MNT/MRO, and</w:t>
+      </w:r>
+      <w:r>
+        <w:t xml:space="preserve"> </w:t>
+      </w:r>
+      <w:r>
+        <w:t xml:space="preserve">OSB/OLA/OSD. This model uses five parameters to model the ten ports complexes</w:t>
+      </w:r>
+      <w:r>
+        <w:t xml:space="preserve"> </w:t>
+      </w:r>
+      <w:r>
+        <w:t xml:space="preserve">in California. Given the set of candidate models explained above, the BMA</w:t>
+      </w:r>
+      <w:r>
+        <w:t xml:space="preserve"> </w:t>
+      </w:r>
+      <w:r>
+        <w:t xml:space="preserve">proceedure weights this model at approximatly 32% of the truth. Notice that the</w:t>
+      </w:r>
+      <w:r>
+        <w:t xml:space="preserve"> </w:t>
+      </w:r>
+      <w:r>
+        <w:t xml:space="preserve">only difference amoung the top four models is in how the port complexes south of</w:t>
+      </w:r>
+      <w:r>
+        <w:t xml:space="preserve"> </w:t>
+      </w:r>
+      <w:r>
+        <w:t xml:space="preserve">point conception are handeled. In fact, when the seven northernly port complexes</w:t>
+      </w:r>
+      <w:r>
+        <w:t xml:space="preserve"> </w:t>
+      </w:r>
+      <w:r>
+        <w:t xml:space="preserve">are fixed in the described partitioning, the top four models represent all of the</w:t>
+      </w:r>
+      <w:r>
+        <w:t xml:space="preserve"> </w:t>
+      </w:r>
+      <w:r>
+        <w:t xml:space="preserve">possible partitionings of the southern three port complexes.</w:t>
+      </w:r>
+    </w:p>
+    <w:p>
+      <w:pPr>
+        <w:pStyle w:val="BodyText"/>
+      </w:pPr>
+      <w:r>
+        <w:t xml:space="preserve">In this modeled period it is known that no species composition sampling (landings?)</w:t>
+      </w:r>
+      <w:r>
+        <w:t xml:space="preserve"> </w:t>
+      </w:r>
+      <w:r>
+        <w:t xml:space="preserve">was done south of piont conception, thus it is not surprising that these models</w:t>
+      </w:r>
+      <w:r>
+        <w:t xml:space="preserve"> </w:t>
+      </w:r>
+      <w:r>
+        <w:t xml:space="preserve">perform similarly. When no data is present, parameters simply represent place</w:t>
+      </w:r>
+      <w:r>
+        <w:t xml:space="preserve"> </w:t>
+      </w:r>
+      <w:r>
+        <w:t xml:space="preserve">holders for out of sample prediction. Since the port complexes south of</w:t>
+      </w:r>
+      <w:r>
+        <w:t xml:space="preserve"> </w:t>
+      </w:r>
+      <w:r>
+        <w:t xml:space="preserve">point conception are not informed by data, the predicitons are identical in</w:t>
+      </w:r>
+      <w:r>
+        <w:t xml:space="preserve"> </w:t>
+      </w:r>
+      <w:r>
+        <w:t xml:space="preserve">these categories. Since the first model makes identical predictions to the</w:t>
+      </w:r>
+      <w:r>
+        <w:t xml:space="preserve"> </w:t>
+      </w:r>
+      <w:r>
+        <w:t xml:space="preserve">following three, and does so using the fewest parameters, is is correctly</w:t>
+      </w:r>
+      <w:r>
+        <w:t xml:space="preserve"> </w:t>
+      </w:r>
+      <w:r>
+        <w:t xml:space="preserve">identified as the most parsimonious explaination among these data.</w:t>
+      </w:r>
+    </w:p>
+    <w:p>
+      <w:pPr>
+        <w:pStyle w:val="BodyText"/>
+      </w:pPr>
+      <w:r>
+        <w:t xml:space="preserve">When considering how the top four model partitionings share idential structure</w:t>
+      </w:r>
+      <w:r>
+        <w:t xml:space="preserve"> </w:t>
+      </w:r>
+      <w:r>
+        <w:t xml:space="preserve">in the seven northernly port complexes, while exaustively spanning the candidate</w:t>
+      </w:r>
+      <w:r>
+        <w:t xml:space="preserve"> </w:t>
+      </w:r>
+      <w:r>
+        <w:t xml:space="preserve">partitions south of point conception, it is simple to see that BMA assignes</w:t>
+      </w:r>
+      <w:r>
+        <w:t xml:space="preserve"> </w:t>
+      </w:r>
+      <w:r>
+        <w:t xml:space="preserve">approximatly 71% marginal probability to the northernly model structure.</w:t>
+      </w:r>
+    </w:p>
+    <w:p>
+      <w:pPr>
+        <w:pStyle w:val="BodyText"/>
+      </w:pPr>
+      <w:r>
+        <w:t xml:space="preserve">The results shown here only represent a single market category across the time</w:t>
+      </w:r>
+      <w:r>
+        <w:t xml:space="preserve"> </w:t>
+      </w:r>
+      <w:r>
+        <w:t xml:space="preserve">period 1978-1982. Similar results for other market categories and time periods</w:t>
+      </w:r>
+      <w:r>
+        <w:t xml:space="preserve"> </w:t>
+      </w:r>
+      <w:r>
+        <w:t xml:space="preserve">are provided in the appendix Figure</w:t>
+      </w:r>
+      <m:oMath>
+        <m:r>
+          <m:rPr/>
+          <m:t>(</m:t>
+        </m:r>
+        <m:r>
+          <m:rPr/>
+          <m:t>c</m:t>
+        </m:r>
+        <m:r>
+          <m:rPr/>
+          <m:t>o</m:t>
+        </m:r>
+        <m:r>
+          <m:rPr/>
+          <m:t>l</m:t>
+        </m:r>
+        <m:r>
+          <m:rPr/>
+          <m:t>o</m:t>
+        </m:r>
+        <m:r>
+          <m:rPr/>
+          <m:t>r</m:t>
+        </m:r>
+        <m:r>
+          <m:rPr/>
+          <m:t>t</m:t>
+        </m:r>
+        <m:r>
+          <m:rPr/>
+          <m:t>a</m:t>
+        </m:r>
+        <m:r>
+          <m:rPr/>
+          <m:t>b</m:t>
+        </m:r>
+        <m:r>
+          <m:rPr/>
+          <m:t>l</m:t>
+        </m:r>
+        <m:r>
+          <m:rPr/>
+          <m:t>e</m:t>
+        </m:r>
+        <m:r>
+          <m:rPr/>
+          <m:t>s</m:t>
+        </m:r>
+        <m:r>
+          <m:rPr/>
+          <m:t>)</m:t>
+        </m:r>
+      </m:oMath>
+      <w:r>
+        <w:t xml:space="preserve">.</w:t>
       </w:r>
     </w:p>
     <w:p>
@@ -12396,7 +13192,190 @@
         </w:numPr>
       </w:pPr>
       <w:r>
-        <w:t xml:space="preserve">One good model selection example</w:t>
+        <w:t xml:space="preserve">zero landings?</w:t>
+      </w:r>
+    </w:p>
+    <w:p>
+      <w:pPr>
+        <w:pStyle w:val="Heading2"/>
+      </w:pPr>
+      <w:bookmarkStart w:id="51" w:name="prediction"/>
+      <w:bookmarkEnd w:id="51"/>
+      <w:r>
+        <w:t xml:space="preserve">Prediction</w:t>
+      </w:r>
+    </w:p>
+    <w:p>
+      <w:pPr>
+        <w:pStyle w:val="FirstParagraph"/>
+      </w:pPr>
+      <w:r>
+        <w:t xml:space="preserve">Repeatedly fitting model (M4) across port complex partitionings and applying the</w:t>
+      </w:r>
+      <w:r>
+        <w:t xml:space="preserve"> </w:t>
+      </w:r>
+      <w:r>
+        <w:t xml:space="preserve">BMA proceedure, ultimatly provides access to posterior predictive distributions</w:t>
+      </w:r>
+      <w:r>
+        <w:t xml:space="preserve"> </w:t>
+      </w:r>
+      <w:r>
+        <w:t xml:space="preserve">of the species compositions (</w:t>
+      </w:r>
+      <m:oMath>
+        <m:sSubSup>
+          <m:e>
+            <m:r>
+              <m:rPr/>
+              <m:t>π</m:t>
+            </m:r>
+          </m:e>
+          <m:sub>
+            <m:r>
+              <m:rPr/>
+              <m:t>j</m:t>
+            </m:r>
+          </m:sub>
+          <m:sup>
+            <m:r>
+              <m:rPr/>
+              <m:t>*</m:t>
+            </m:r>
+          </m:sup>
+        </m:sSubSup>
+        <m:r>
+          <m:rPr/>
+          <m:t>k</m:t>
+        </m:r>
+        <m:r>
+          <m:rPr/>
+          <m:t>l</m:t>
+        </m:r>
+        <m:r>
+          <m:rPr/>
+          <m:t>m</m:t>
+        </m:r>
+        <m:r>
+          <m:rPr/>
+          <m:t>η</m:t>
+        </m:r>
+      </m:oMath>
+      <w:r>
+        <w:t xml:space="preserve">) within a market category and</w:t>
+      </w:r>
+      <w:r>
+        <w:t xml:space="preserve"> </w:t>
+      </w:r>
+      <w:r>
+        <w:t xml:space="preserve">time interval modeled period. A straight forward way to evaluate the performance</w:t>
+      </w:r>
+      <w:r>
+        <w:t xml:space="preserve"> </w:t>
+      </w:r>
+      <w:r>
+        <w:t xml:space="preserve">of the model in each modeled period is to compare the predictions of the model</w:t>
+      </w:r>
+      <w:r>
+        <w:t xml:space="preserve"> </w:t>
+      </w:r>
+      <w:r>
+        <w:t xml:space="preserve">in each modeled period with the actual observations of species compostions</w:t>
+      </w:r>
+      <w:r>
+        <w:t xml:space="preserve"> </w:t>
+      </w:r>
+      <w:r>
+        <w:t xml:space="preserve">from port samplers.</w:t>
+      </w:r>
+    </w:p>
+    <w:p>
+      <w:pPr>
+        <w:pStyle w:val="BodyText"/>
+      </w:pPr>
+      <w:r>
+        <w:t xml:space="preserve">Species composition posterior predictive distributions are considered via HDI</w:t>
+      </w:r>
+      <w:r>
+        <w:t xml:space="preserve"> </w:t>
+      </w:r>
+      <w:r>
+        <w:t xml:space="preserve">at three levels containing 68%, 95%, and 99% of posterior predictive probability.</w:t>
+      </w:r>
+      <w:r>
+        <w:t xml:space="preserve"> </w:t>
+      </w:r>
+      <w:r>
+        <w:t xml:space="preserve">Table</w:t>
+      </w:r>
+      <m:oMath>
+        <m:r>
+          <m:rPr/>
+          <m:t>(</m:t>
+        </m:r>
+        <m:r>
+          <m:rPr/>
+          <m:t>P</m:t>
+        </m:r>
+        <m:r>
+          <m:rPr/>
+          <m:t>r</m:t>
+        </m:r>
+        <m:r>
+          <m:rPr/>
+          <m:t>e</m:t>
+        </m:r>
+        <m:r>
+          <m:rPr/>
+          <m:t>d</m:t>
+        </m:r>
+        <m:r>
+          <m:rPr/>
+          <m:t>i</m:t>
+        </m:r>
+        <m:r>
+          <m:rPr/>
+          <m:t>c</m:t>
+        </m:r>
+        <m:r>
+          <m:rPr/>
+          <m:t>t</m:t>
+        </m:r>
+        <m:r>
+          <m:rPr/>
+          <m:t>i</m:t>
+        </m:r>
+        <m:r>
+          <m:rPr/>
+          <m:t>o</m:t>
+        </m:r>
+        <m:r>
+          <m:rPr/>
+          <m:t>n</m:t>
+        </m:r>
+        <m:r>
+          <m:rPr/>
+          <m:t>)</m:t>
+        </m:r>
+      </m:oMath>
+      <w:r>
+        <w:t xml:space="preserve"> </w:t>
+      </w:r>
+      <w:r>
+        <w:t xml:space="preserve">shows the proportion of observed species compositions</w:t>
+      </w:r>
+      <w:r>
+        <w:t xml:space="preserve"> </w:t>
+      </w:r>
+      <w:r>
+        <w:t xml:space="preserve">which existed within the HDI across all strata, of each prediction level, in each</w:t>
+      </w:r>
+      <w:r>
+        <w:t xml:space="preserve"> </w:t>
+      </w:r>
+      <w:r>
+        <w:t xml:space="preserve">modeled period.</w:t>
       </w:r>
     </w:p>
     <w:p>
@@ -12404,56 +13383,10 @@
         <w:pStyle w:val="Compact"/>
         <w:numPr>
           <w:numId w:val="1002"/>
-          <w:ilvl w:val="1"/>
-        </w:numPr>
-      </w:pPr>
-      <w:r>
-        <w:t xml:space="preserve">Maps?</w:t>
-      </w:r>
-    </w:p>
-    <w:p>
-      <w:pPr>
-        <w:pStyle w:val="Compact"/>
-        <w:numPr>
-          <w:numId w:val="1001"/>
           <w:ilvl w:val="0"/>
         </w:numPr>
       </w:pPr>
       <w:r>
-        <w:t xml:space="preserve">Include all results as table (fill in extra mcats)</w:t>
-      </w:r>
-    </w:p>
-    <w:p>
-      <w:pPr>
-        <w:pStyle w:val="Compact"/>
-        <w:numPr>
-          <w:numId w:val="1001"/>
-          <w:ilvl w:val="0"/>
-        </w:numPr>
-      </w:pPr>
-      <w:r>
-        <w:t xml:space="preserve">Fill in final prediction table values</w:t>
-      </w:r>
-    </w:p>
-    <w:p>
-      <w:pPr>
-        <w:pStyle w:val="Heading2"/>
-      </w:pPr>
-      <w:bookmarkStart w:id="50" w:name="prediction"/>
-      <w:bookmarkEnd w:id="50"/>
-      <w:r>
-        <w:t xml:space="preserve">Prediction</w:t>
-      </w:r>
-    </w:p>
-    <w:p>
-      <w:pPr>
-        <w:pStyle w:val="Compact"/>
-        <w:numPr>
-          <w:numId w:val="1003"/>
-          <w:ilvl w:val="0"/>
-        </w:numPr>
-      </w:pPr>
-      <w:r>
         <w:t xml:space="preserve">Should any of these be excluded?</w:t>
       </w:r>
     </w:p>
@@ -12461,8 +13394,8 @@
       <w:pPr>
         <w:pStyle w:val="Heading3"/>
       </w:pPr>
-      <w:bookmarkStart w:id="51" w:name="section"/>
-      <w:bookmarkEnd w:id="51"/>
+      <w:bookmarkStart w:id="52" w:name="section"/>
+      <w:bookmarkEnd w:id="52"/>
       <w:r>
         <w:t xml:space="preserve">78-82</w:t>
       </w:r>
@@ -12955,13 +13888,59 @@
           </w:p>
         </w:tc>
       </w:tr>
+      <w:tr>
+        <w:tc>
+          <w:p>
+            <w:pPr>
+              <w:pStyle w:val="Compact"/>
+              <w:jc w:val="left"/>
+            </w:pPr>
+            <w:r>
+              <w:t xml:space="preserve">AVG</w:t>
+            </w:r>
+          </w:p>
+        </w:tc>
+        <w:tc>
+          <w:p>
+            <w:pPr>
+              <w:pStyle w:val="Compact"/>
+              <w:jc w:val="left"/>
+            </w:pPr>
+            <w:r>
+              <w:t xml:space="preserve">68.3%</w:t>
+            </w:r>
+          </w:p>
+        </w:tc>
+        <w:tc>
+          <w:p>
+            <w:pPr>
+              <w:pStyle w:val="Compact"/>
+              <w:jc w:val="left"/>
+            </w:pPr>
+            <w:r>
+              <w:t xml:space="preserve">94.5%</w:t>
+            </w:r>
+          </w:p>
+        </w:tc>
+        <w:tc>
+          <w:p>
+            <w:pPr>
+              <w:pStyle w:val="Compact"/>
+              <w:jc w:val="left"/>
+            </w:pPr>
+            <w:r>
+              <w:t xml:space="preserve">96.7%</w:t>
+            </w:r>
+          </w:p>
+        </w:tc>
+      </w:tr>
     </w:tbl>
     <w:p>
       <w:pPr>
         <w:pStyle w:val="Heading3"/>
       </w:pPr>
-      <w:bookmarkStart w:id="52" w:name="section-1"/>
-      <w:bookmarkEnd w:id="52"/>
+      <w:bookmarkStart w:id="53" w:name="section-1"/>
+      <w:bookmarkEnd w:id="53"/>
       <w:r>
         <w:t xml:space="preserve">83-90</w:t>
       </w:r>
@@ -13638,94 +14617,264 @@
           </w:p>
         </w:tc>
       </w:tr>
+      <w:tr>
+        <w:tc>
+          <w:p>
+            <w:pPr>
+              <w:pStyle w:val="Compact"/>
+              <w:jc w:val="left"/>
+            </w:pPr>
+            <w:r>
+              <w:t xml:space="preserve">AVG</w:t>
+            </w:r>
+          </w:p>
+        </w:tc>
+        <w:tc>
+          <w:p>
+            <w:pPr>
+              <w:pStyle w:val="Compact"/>
+              <w:jc w:val="left"/>
+            </w:pPr>
+            <w:r>
+              <w:t xml:space="preserve">68.9%</w:t>
+            </w:r>
+          </w:p>
+        </w:tc>
+        <w:tc>
+          <w:p>
+            <w:pPr>
+              <w:pStyle w:val="Compact"/>
+              <w:jc w:val="left"/>
+            </w:pPr>
+            <w:r>
+              <w:t xml:space="preserve">94.9%</w:t>
+            </w:r>
+          </w:p>
+        </w:tc>
+        <w:tc>
+          <w:p>
+            <w:pPr>
+              <w:pStyle w:val="Compact"/>
+              <w:jc w:val="left"/>
+            </w:pPr>
+            <w:r>
+              <w:t xml:space="preserve">96.9%</w:t>
+            </w:r>
+          </w:p>
+        </w:tc>
+      </w:tr>
     </w:tbl>
     <w:p>
       <w:pPr>
-        <w:pStyle w:val="Heading2"/>
-      </w:pPr>
-      <w:bookmarkStart w:id="53" w:name="nusiance-parameters"/>
-      <w:bookmarkEnd w:id="53"/>
-      <w:r>
-        <w:t xml:space="preserve">Nusiance Parameters</w:t>
-      </w:r>
-    </w:p>
-    <w:p>
-      <w:pPr>
-        <w:pStyle w:val="Heading3"/>
-      </w:pPr>
-      <w:bookmarkStart w:id="54" w:name="section-2"/>
-      <w:bookmarkEnd w:id="54"/>
-      <w:r>
-        <w:t xml:space="preserve">78-82</w:t>
-      </w:r>
-    </w:p>
-    <w:p>
-      <w:pPr>
-        <w:pStyle w:val="Heading4"/>
-      </w:pPr>
-      <w:bookmarkStart w:id="55" w:name="rho"/>
-      <w:bookmarkEnd w:id="55"/>
+        <w:pStyle w:val="BodyText"/>
+      </w:pPr>
+      <w:r>
+        <w:t xml:space="preserve">Table</w:t>
+      </w:r>
       <m:oMath>
         <m:r>
           <m:rPr/>
-          <m:t>ρ</m:t>
+          <m:t>(</m:t>
+        </m:r>
+        <m:r>
+          <m:rPr/>
+          <m:t>P</m:t>
+        </m:r>
+        <m:r>
+          <m:rPr/>
+          <m:t>r</m:t>
+        </m:r>
+        <m:r>
+          <m:rPr/>
+          <m:t>e</m:t>
+        </m:r>
+        <m:r>
+          <m:rPr/>
+          <m:t>d</m:t>
+        </m:r>
+        <m:r>
+          <m:rPr/>
+          <m:t>i</m:t>
+        </m:r>
+        <m:r>
+          <m:rPr/>
+          <m:t>c</m:t>
+        </m:r>
+        <m:r>
+          <m:rPr/>
+          <m:t>t</m:t>
+        </m:r>
+        <m:r>
+          <m:rPr/>
+          <m:t>i</m:t>
+        </m:r>
+        <m:r>
+          <m:rPr/>
+          <m:t>o</m:t>
+        </m:r>
+        <m:r>
+          <m:rPr/>
+          <m:t>n</m:t>
+        </m:r>
+        <m:r>
+          <m:rPr/>
+          <m:t>)</m:t>
         </m:r>
       </m:oMath>
-    </w:p>
-    <w:p>
-      <w:pPr>
-        <w:pStyle w:val="Heading4"/>
-      </w:pPr>
-      <w:bookmarkStart w:id="56" w:name="v"/>
-      <w:bookmarkEnd w:id="56"/>
-      <m:oMath>
-        <m:r>
-          <m:rPr/>
-          <m:t>v</m:t>
-        </m:r>
-      </m:oMath>
-    </w:p>
-    <w:p>
-      <w:pPr>
-        <w:pStyle w:val="Heading3"/>
-      </w:pPr>
-      <w:bookmarkStart w:id="57" w:name="section-3"/>
-      <w:bookmarkEnd w:id="57"/>
-      <w:r>
-        <w:t xml:space="preserve">83-90</w:t>
-      </w:r>
-    </w:p>
-    <w:p>
-      <w:pPr>
-        <w:pStyle w:val="Heading4"/>
-      </w:pPr>
-      <w:bookmarkStart w:id="58" w:name="rho-1"/>
-      <w:bookmarkEnd w:id="58"/>
-      <m:oMath>
-        <m:r>
-          <m:rPr/>
-          <m:t>ρ</m:t>
-        </m:r>
-      </m:oMath>
-    </w:p>
-    <w:p>
-      <w:pPr>
-        <w:pStyle w:val="Heading4"/>
-      </w:pPr>
-      <w:bookmarkStart w:id="59" w:name="v-1"/>
-      <w:bookmarkEnd w:id="59"/>
-      <m:oMath>
-        <m:r>
-          <m:rPr/>
-          <m:t>v</m:t>
-        </m:r>
-      </m:oMath>
+      <w:r>
+        <w:t xml:space="preserve"> </w:t>
+      </w:r>
+      <w:r>
+        <w:t xml:space="preserve">largely shows that the oberseved proportion of predicted</w:t>
+      </w:r>
+      <w:r>
+        <w:t xml:space="preserve"> </w:t>
+      </w:r>
+      <w:r>
+        <w:t xml:space="preserve">samples aligns appropriatly with the predictions made by the model. Considering</w:t>
+      </w:r>
+      <w:r>
+        <w:t xml:space="preserve"> </w:t>
+      </w:r>
+      <w:r>
+        <w:t xml:space="preserve">the avergage performance across market categories at each prediction level, it</w:t>
+      </w:r>
+      <w:r>
+        <w:t xml:space="preserve"> </w:t>
+      </w:r>
+      <w:r>
+        <w:t xml:space="preserve">appears that prediction is mostly appropriate with the possible exception of</w:t>
+      </w:r>
+      <w:r>
+        <w:t xml:space="preserve"> </w:t>
+      </w:r>
+      <w:r>
+        <w:t xml:space="preserve">the 99% prediction level. The 99% prediction level appears to slightly</w:t>
+      </w:r>
+      <w:r>
+        <w:t xml:space="preserve"> </w:t>
+      </w:r>
+      <w:r>
+        <w:t xml:space="preserve">underpredict on average, indicating that predictive distributions are slightly</w:t>
+      </w:r>
+      <w:r>
+        <w:t xml:space="preserve"> </w:t>
+      </w:r>
+      <w:r>
+        <w:t xml:space="preserve">lighter in the far tails than the data.</w:t>
+      </w:r>
+    </w:p>
+    <w:p>
+      <w:pPr>
+        <w:pStyle w:val="Compact"/>
+        <w:numPr>
+          <w:numId w:val="1003"/>
+          <w:ilvl w:val="0"/>
+        </w:numPr>
+      </w:pPr>
+      <w:r>
+        <w:t xml:space="preserve">tails lighter due to inla</w:t>
+      </w:r>
     </w:p>
     <w:p>
       <w:pPr>
         <w:pStyle w:val="Compact"/>
         <w:numPr>
           <w:numId w:val="1004"/>
+          <w:ilvl w:val="1"/>
+        </w:numPr>
+      </w:pPr>
+      <w:r>
+        <w:t xml:space="preserve">higher degree taylor series will better capture higher moments of data and thus may better capture information in the tails</w:t>
+      </w:r>
+    </w:p>
+    <w:p>
+      <w:pPr>
+        <w:pStyle w:val="Heading2"/>
+      </w:pPr>
+      <w:bookmarkStart w:id="54" w:name="nusiance-parameters"/>
+      <w:bookmarkEnd w:id="54"/>
+      <w:r>
+        <w:t xml:space="preserve">Nusiance Parameters</w:t>
+      </w:r>
+    </w:p>
+    <w:p>
+      <w:pPr>
+        <w:pStyle w:val="Heading3"/>
+      </w:pPr>
+      <w:bookmarkStart w:id="55" w:name="section-2"/>
+      <w:bookmarkEnd w:id="55"/>
+      <w:r>
+        <w:t xml:space="preserve">78-82</w:t>
+      </w:r>
+    </w:p>
+    <w:p>
+      <w:pPr>
+        <w:pStyle w:val="Heading4"/>
+      </w:pPr>
+      <w:bookmarkStart w:id="56" w:name="rho"/>
+      <w:bookmarkEnd w:id="56"/>
+      <m:oMath>
+        <m:r>
+          <m:rPr/>
+          <m:t>ρ</m:t>
+        </m:r>
+      </m:oMath>
+    </w:p>
+    <w:p>
+      <w:pPr>
+        <w:pStyle w:val="Heading4"/>
+      </w:pPr>
+      <w:bookmarkStart w:id="57" w:name="v"/>
+      <w:bookmarkEnd w:id="57"/>
+      <m:oMath>
+        <m:r>
+          <m:rPr/>
+          <m:t>v</m:t>
+        </m:r>
+      </m:oMath>
+    </w:p>
+    <w:p>
+      <w:pPr>
+        <w:pStyle w:val="Heading3"/>
+      </w:pPr>
+      <w:bookmarkStart w:id="58" w:name="section-3"/>
+      <w:bookmarkEnd w:id="58"/>
+      <w:r>
+        <w:t xml:space="preserve">83-90</w:t>
+      </w:r>
+    </w:p>
+    <w:p>
+      <w:pPr>
+        <w:pStyle w:val="Heading4"/>
+      </w:pPr>
+      <w:bookmarkStart w:id="59" w:name="rho-1"/>
+      <w:bookmarkEnd w:id="59"/>
+      <m:oMath>
+        <m:r>
+          <m:rPr/>
+          <m:t>ρ</m:t>
+        </m:r>
+      </m:oMath>
+    </w:p>
+    <w:p>
+      <w:pPr>
+        <w:pStyle w:val="Heading4"/>
+      </w:pPr>
+      <w:bookmarkStart w:id="60" w:name="v-1"/>
+      <w:bookmarkEnd w:id="60"/>
+      <m:oMath>
+        <m:r>
+          <m:rPr/>
+          <m:t>v</m:t>
+        </m:r>
+      </m:oMath>
+    </w:p>
+    <w:p>
+      <w:pPr>
+        <w:pStyle w:val="Compact"/>
+        <w:numPr>
+          <w:numId w:val="1005"/>
           <w:ilvl w:val="0"/>
         </w:numPr>
       </w:pPr>
@@ -13737,7 +14886,7 @@
       <w:pPr>
         <w:pStyle w:val="Compact"/>
         <w:numPr>
-          <w:numId w:val="1004"/>
+          <w:numId w:val="1005"/>
           <w:ilvl w:val="0"/>
         </w:numPr>
       </w:pPr>
@@ -13749,7 +14898,7 @@
       <w:pPr>
         <w:pStyle w:val="Compact"/>
         <w:numPr>
-          <w:numId w:val="1004"/>
+          <w:numId w:val="1005"/>
           <w:ilvl w:val="0"/>
         </w:numPr>
       </w:pPr>
@@ -13791,8 +14940,8 @@
       <w:pPr>
         <w:pStyle w:val="Heading1"/>
       </w:pPr>
-      <w:bookmarkStart w:id="60" w:name="discussion"/>
-      <w:bookmarkEnd w:id="60"/>
+      <w:bookmarkStart w:id="61" w:name="discussion"/>
+      <w:bookmarkEnd w:id="61"/>
       <w:r>
         <w:t xml:space="preserve">Discussion</w:t>
       </w:r>
@@ -13801,8 +14950,8 @@
       <w:pPr>
         <w:pStyle w:val="Heading1"/>
       </w:pPr>
-      <w:bookmarkStart w:id="61" w:name="appendix"/>
-      <w:bookmarkEnd w:id="61"/>
+      <w:bookmarkStart w:id="62" w:name="appendix"/>
+      <w:bookmarkEnd w:id="62"/>
       <w:r>
         <w:t xml:space="preserve">Appendix</w:t>
       </w:r>
@@ -13827,7 +14976,7 @@
                     </pic:cNvPicPr>
                   </pic:nvPicPr>
                   <pic:blipFill>
-                    <a:blip r:embed="rId62"/>
+                    <a:blip r:embed="rId63"/>
                     <a:stretch>
                       <a:fillRect/>
                     </a:stretch>
@@ -13859,10 +15008,192 @@
     </w:p>
     <w:p>
       <w:pPr>
+        <w:pStyle w:val="BodyText"/>
+      </w:pPr>
+      <w:r>
+        <w:drawing>
+          <wp:inline>
+            <wp:extent cx="3810000" cy="2540000"/>
+            <wp:effectExtent b="0" l="0" r="0" t="0"/>
+            <wp:docPr descr="" id="1" name="Picture"/>
+            <a:graphic>
+              <a:graphicData uri="http://schemas.openxmlformats.org/drawingml/2006/picture">
+                <pic:pic>
+                  <pic:nvPicPr>
+                    <pic:cNvPr descr="./pictures/latexTableCompress1.pdf" id="0" name="Picture"/>
+                    <pic:cNvPicPr>
+                      <a:picLocks noChangeArrowheads="1" noChangeAspect="1"/>
+                    </pic:cNvPicPr>
+                  </pic:nvPicPr>
+                  <pic:blipFill>
+                    <a:blip r:embed="rId64"/>
+                    <a:stretch>
+                      <a:fillRect/>
+                    </a:stretch>
+                  </pic:blipFill>
+                  <pic:spPr bwMode="auto">
+                    <a:xfrm>
+                      <a:off x="0" y="0"/>
+                      <a:ext cx="3810000" cy="2540000"/>
+                    </a:xfrm>
+                    <a:prstGeom prst="rect">
+                      <a:avLst/>
+                    </a:prstGeom>
+                    <a:noFill/>
+                    <a:ln w="9525">
+                      <a:noFill/>
+                      <a:headEnd/>
+                      <a:tailEnd/>
+                    </a:ln>
+                  </pic:spPr>
+                </pic:pic>
+              </a:graphicData>
+            </a:graphic>
+          </wp:inline>
+        </w:drawing>
+      </w:r>
+      <w:r>
+        <w:t xml:space="preserve"> </w:t>
+      </w:r>
+      <w:r>
+        <w:drawing>
+          <wp:inline>
+            <wp:extent cx="3810000" cy="2540000"/>
+            <wp:effectExtent b="0" l="0" r="0" t="0"/>
+            <wp:docPr descr="" id="1" name="Picture"/>
+            <a:graphic>
+              <a:graphicData uri="http://schemas.openxmlformats.org/drawingml/2006/picture">
+                <pic:pic>
+                  <pic:nvPicPr>
+                    <pic:cNvPr descr="./pictures/latexTableCompress2.pdf" id="0" name="Picture"/>
+                    <pic:cNvPicPr>
+                      <a:picLocks noChangeArrowheads="1" noChangeAspect="1"/>
+                    </pic:cNvPicPr>
+                  </pic:nvPicPr>
+                  <pic:blipFill>
+                    <a:blip r:embed="rId65"/>
+                    <a:stretch>
+                      <a:fillRect/>
+                    </a:stretch>
+                  </pic:blipFill>
+                  <pic:spPr bwMode="auto">
+                    <a:xfrm>
+                      <a:off x="0" y="0"/>
+                      <a:ext cx="3810000" cy="2540000"/>
+                    </a:xfrm>
+                    <a:prstGeom prst="rect">
+                      <a:avLst/>
+                    </a:prstGeom>
+                    <a:noFill/>
+                    <a:ln w="9525">
+                      <a:noFill/>
+                      <a:headEnd/>
+                      <a:tailEnd/>
+                    </a:ln>
+                  </pic:spPr>
+                </pic:pic>
+              </a:graphicData>
+            </a:graphic>
+          </wp:inline>
+        </w:drawing>
+      </w:r>
+      <w:r>
+        <w:t xml:space="preserve"> </w:t>
+      </w:r>
+      <w:r>
+        <w:drawing>
+          <wp:inline>
+            <wp:extent cx="3810000" cy="2540000"/>
+            <wp:effectExtent b="0" l="0" r="0" t="0"/>
+            <wp:docPr descr="" id="1" name="Picture"/>
+            <a:graphic>
+              <a:graphicData uri="http://schemas.openxmlformats.org/drawingml/2006/picture">
+                <pic:pic>
+                  <pic:nvPicPr>
+                    <pic:cNvPr descr="./pictures/latexTableCompress3.pdf" id="0" name="Picture"/>
+                    <pic:cNvPicPr>
+                      <a:picLocks noChangeArrowheads="1" noChangeAspect="1"/>
+                    </pic:cNvPicPr>
+                  </pic:nvPicPr>
+                  <pic:blipFill>
+                    <a:blip r:embed="rId66"/>
+                    <a:stretch>
+                      <a:fillRect/>
+                    </a:stretch>
+                  </pic:blipFill>
+                  <pic:spPr bwMode="auto">
+                    <a:xfrm>
+                      <a:off x="0" y="0"/>
+                      <a:ext cx="3810000" cy="2540000"/>
+                    </a:xfrm>
+                    <a:prstGeom prst="rect">
+                      <a:avLst/>
+                    </a:prstGeom>
+                    <a:noFill/>
+                    <a:ln w="9525">
+                      <a:noFill/>
+                      <a:headEnd/>
+                      <a:tailEnd/>
+                    </a:ln>
+                  </pic:spPr>
+                </pic:pic>
+              </a:graphicData>
+            </a:graphic>
+          </wp:inline>
+        </w:drawing>
+      </w:r>
+      <w:r>
+        <w:t xml:space="preserve"> </w:t>
+      </w:r>
+      <w:r>
+        <w:drawing>
+          <wp:inline>
+            <wp:extent cx="3810000" cy="2540000"/>
+            <wp:effectExtent b="0" l="0" r="0" t="0"/>
+            <wp:docPr descr="" id="1" name="Picture"/>
+            <a:graphic>
+              <a:graphicData uri="http://schemas.openxmlformats.org/drawingml/2006/picture">
+                <pic:pic>
+                  <pic:nvPicPr>
+                    <pic:cNvPr descr="./pictures/latexTableCompress4.pdf" id="0" name="Picture"/>
+                    <pic:cNvPicPr>
+                      <a:picLocks noChangeArrowheads="1" noChangeAspect="1"/>
+                    </pic:cNvPicPr>
+                  </pic:nvPicPr>
+                  <pic:blipFill>
+                    <a:blip r:embed="rId67"/>
+                    <a:stretch>
+                      <a:fillRect/>
+                    </a:stretch>
+                  </pic:blipFill>
+                  <pic:spPr bwMode="auto">
+                    <a:xfrm>
+                      <a:off x="0" y="0"/>
+                      <a:ext cx="3810000" cy="2540000"/>
+                    </a:xfrm>
+                    <a:prstGeom prst="rect">
+                      <a:avLst/>
+                    </a:prstGeom>
+                    <a:noFill/>
+                    <a:ln w="9525">
+                      <a:noFill/>
+                      <a:headEnd/>
+                      <a:tailEnd/>
+                    </a:ln>
+                  </pic:spPr>
+                </pic:pic>
+              </a:graphicData>
+            </a:graphic>
+          </wp:inline>
+        </w:drawing>
+      </w:r>
+    </w:p>
+    <w:p>
+      <w:pPr>
         <w:pStyle w:val="Heading1"/>
       </w:pPr>
-      <w:bookmarkStart w:id="63" w:name="discussion-1"/>
-      <w:bookmarkEnd w:id="63"/>
+      <w:bookmarkStart w:id="68" w:name="discussion-1"/>
+      <w:bookmarkEnd w:id="68"/>
       <w:r>
         <w:t xml:space="preserve">Discussion</w:t>
       </w:r>
@@ -13870,7 +15201,7 @@
     <w:p>
       <w:pPr>
         <w:numPr>
-          <w:numId w:val="1005"/>
+          <w:numId w:val="1006"/>
           <w:ilvl w:val="0"/>
         </w:numPr>
       </w:pPr>
@@ -13881,7 +15212,7 @@
     <w:p>
       <w:pPr>
         <w:numPr>
-          <w:numId w:val="1005"/>
+          <w:numId w:val="1006"/>
           <w:ilvl w:val="0"/>
         </w:numPr>
       </w:pPr>
@@ -13892,24 +15223,12 @@
     <w:p>
       <w:pPr>
         <w:numPr>
-          <w:numId w:val="1005"/>
+          <w:numId w:val="1006"/>
           <w:ilvl w:val="0"/>
         </w:numPr>
       </w:pPr>
       <w:r>
         <w:t xml:space="preserve">Model averaging</w:t>
-      </w:r>
-    </w:p>
-    <w:p>
-      <w:pPr>
-        <w:pStyle w:val="Compact"/>
-        <w:numPr>
-          <w:numId w:val="1005"/>
-          <w:ilvl w:val="0"/>
-        </w:numPr>
-      </w:pPr>
-      <w:r>
-        <w:t xml:space="preserve">Looking Forward</w:t>
       </w:r>
     </w:p>
     <w:p>
@@ -13917,11 +15236,11 @@
         <w:pStyle w:val="Compact"/>
         <w:numPr>
           <w:numId w:val="1006"/>
-          <w:ilvl w:val="1"/>
+          <w:ilvl w:val="0"/>
         </w:numPr>
       </w:pPr>
       <w:r>
-        <w:t xml:space="preserve">forcasting/hindcasting</w:t>
+        <w:t xml:space="preserve">Looking Forward</w:t>
       </w:r>
     </w:p>
     <w:p>
@@ -13929,35 +15248,11 @@
         <w:pStyle w:val="Compact"/>
         <w:numPr>
           <w:numId w:val="1007"/>
-          <w:ilvl w:val="2"/>
-        </w:numPr>
-      </w:pPr>
-      <w:r>
-        <w:t xml:space="preserve">simple</w:t>
-      </w:r>
-    </w:p>
-    <w:p>
-      <w:pPr>
-        <w:pStyle w:val="Compact"/>
-        <w:numPr>
-          <w:numId w:val="1007"/>
-          <w:ilvl w:val="2"/>
-        </w:numPr>
-      </w:pPr>
-      <w:r>
-        <w:t xml:space="preserve">timeseries models</w:t>
-      </w:r>
-    </w:p>
-    <w:p>
-      <w:pPr>
-        <w:pStyle w:val="Compact"/>
-        <w:numPr>
-          <w:numId w:val="1006"/>
           <w:ilvl w:val="1"/>
         </w:numPr>
       </w:pPr>
       <w:r>
-        <w:t xml:space="preserve">more computation faster</w:t>
+        <w:t xml:space="preserve">forcasting/hindcasting</w:t>
       </w:r>
     </w:p>
     <w:p>
@@ -13969,7 +15264,7 @@
         </w:numPr>
       </w:pPr>
       <w:r>
-        <w:t xml:space="preserve">broader model exploration</w:t>
+        <w:t xml:space="preserve">simple</w:t>
       </w:r>
     </w:p>
     <w:p>
@@ -13981,26 +15276,62 @@
         </w:numPr>
       </w:pPr>
       <w:r>
-        <w:t xml:space="preserve">broader spatial expansion</w:t>
+        <w:t xml:space="preserve">timeseries models</w:t>
       </w:r>
     </w:p>
     <w:p>
       <w:pPr>
         <w:pStyle w:val="Compact"/>
         <w:numPr>
-          <w:numId w:val="1006"/>
+          <w:numId w:val="1007"/>
           <w:ilvl w:val="1"/>
         </w:numPr>
       </w:pPr>
       <w:r>
-        <w:t xml:space="preserve">Heirarchical Spatial Models</w:t>
+        <w:t xml:space="preserve">more computation faster</w:t>
       </w:r>
     </w:p>
     <w:p>
       <w:pPr>
         <w:pStyle w:val="Compact"/>
         <w:numPr>
-          <w:numId w:val="1006"/>
+          <w:numId w:val="1009"/>
+          <w:ilvl w:val="2"/>
+        </w:numPr>
+      </w:pPr>
+      <w:r>
+        <w:t xml:space="preserve">broader model exploration</w:t>
+      </w:r>
+    </w:p>
+    <w:p>
+      <w:pPr>
+        <w:pStyle w:val="Compact"/>
+        <w:numPr>
+          <w:numId w:val="1009"/>
+          <w:ilvl w:val="2"/>
+        </w:numPr>
+      </w:pPr>
+      <w:r>
+        <w:t xml:space="preserve">broader spatial expansion</w:t>
+      </w:r>
+    </w:p>
+    <w:p>
+      <w:pPr>
+        <w:pStyle w:val="Compact"/>
+        <w:numPr>
+          <w:numId w:val="1007"/>
+          <w:ilvl w:val="1"/>
+        </w:numPr>
+      </w:pPr>
+      <w:r>
+        <w:t xml:space="preserve">Heirarchical Spatial Models</w:t>
+      </w:r>
+    </w:p>
+    <w:p>
+      <w:pPr>
+        <w:pStyle w:val="Compact"/>
+        <w:numPr>
+          <w:numId w:val="1007"/>
           <w:ilvl w:val="1"/>
         </w:numPr>
       </w:pPr>
@@ -14116,7 +15447,7 @@
     </w:lvl>
   </w:abstractNum>
   <w:abstractNum w:abstractNumId="990">
-    <w:nsid w:val="96289c2f"/>
+    <w:nsid w:val="353f7368"/>
     <w:multiLevelType w:val="multilevel"/>
     <w:lvl w:ilvl="0">
       <w:numFmt w:val="bullet"/>
@@ -14197,7 +15528,7 @@
     </w:lvl>
   </w:abstractNum>
   <w:abstractNum w:abstractNumId="991">
-    <w:nsid w:val="c45cf89e"/>
+    <w:nsid w:val="3afc2224"/>
     <w:multiLevelType w:val="multilevel"/>
     <w:lvl w:ilvl="0">
       <w:numFmt w:val="bullet"/>
@@ -14305,6 +15636,9 @@
     <w:abstractNumId w:val="991"/>
   </w:num>
   <w:num w:numId="1008">
+    <w:abstractNumId w:val="991"/>
+  </w:num>
+  <w:num w:numId="1009">
     <w:abstractNumId w:val="991"/>
   </w:num>
 </w:numbering>

</xml_diff>

<commit_message>
intro ej edits/next work on methods\
</commit_message>
<xml_diff>
--- a/try1/try1_2.docx
+++ b/try1/try1_2.docx
@@ -75,7 +75,7 @@
         <w:t xml:space="preserve"> </w:t>
       </w:r>
       <w:r>
-        <w:t xml:space="preserve">Edward</w:t>
+        <w:t xml:space="preserve">E.J.</w:t>
       </w:r>
       <w:r>
         <w:t xml:space="preserve"> </w:t>
@@ -261,31 +261,43 @@
         <w:t xml:space="preserve"> </w:t>
       </w:r>
       <w:r>
-        <w:t xml:space="preserve">designated as mixed-species categories (e.g. nearshore rockfish, or species</w:t>
-      </w:r>
-      <w:r>
-        <w:t xml:space="preserve"> </w:t>
-      </w:r>
-      <w:r>
-        <w:t xml:space="preserve">within a particular genus or family). However, some categories that are named</w:t>
-      </w:r>
-      <w:r>
-        <w:t xml:space="preserve"> </w:t>
-      </w:r>
-      <w:r>
-        <w:t xml:space="preserve">after a single species still contain several species, to varying degrees, even</w:t>
-      </w:r>
-      <w:r>
-        <w:t xml:space="preserve"> </w:t>
-      </w:r>
-      <w:r>
-        <w:t xml:space="preserve">after regulations require sorting into a particular category</w:t>
-      </w:r>
-      <w:r>
-        <w:t xml:space="preserve"> </w:t>
-      </w:r>
-      <w:r>
-        <w:t xml:space="preserve">(Pearson et al., 2008).</w:t>
+        <w:t xml:space="preserve">designated as mixed-species categories (e.g. ``nearshore rockfish'', or species</w:t>
+      </w:r>
+      <w:r>
+        <w:t xml:space="preserve"> </w:t>
+      </w:r>
+      <w:r>
+        <w:t xml:space="preserve">within a particular genus or family). However, in some states, categories that</w:t>
+      </w:r>
+      <w:r>
+        <w:t xml:space="preserve"> </w:t>
+      </w:r>
+      <w:r>
+        <w:t xml:space="preserve">are named after a single species still contain several species, to varying</w:t>
+      </w:r>
+      <w:r>
+        <w:t xml:space="preserve"> </w:t>
+      </w:r>
+      <w:r>
+        <w:t xml:space="preserve">degrees, even after regulations require sorting into a particular</w:t>
+      </w:r>
+      <w:r>
+        <w:t xml:space="preserve"> </w:t>
+      </w:r>
+      <w:r>
+        <w:t xml:space="preserve">category (Pearson et al., 2008). As a result, estimation of landings for a</w:t>
+      </w:r>
+      <w:r>
+        <w:t xml:space="preserve"> </w:t>
+      </w:r>
+      <w:r>
+        <w:t xml:space="preserve">single species based on landing receipt data alone may produce biased</w:t>
+      </w:r>
+      <w:r>
+        <w:t xml:space="preserve"> </w:t>
+      </w:r>
+      <w:r>
+        <w:t xml:space="preserve">estimates of total catch.</w:t>
       </w:r>
     </w:p>
     <w:p>
@@ -293,61 +305,103 @@
         <w:pStyle w:val="BodyText"/>
       </w:pPr>
       <w:r>
-        <w:t xml:space="preserve">The decision of how to sort species into market categories on a landing</w:t>
-      </w:r>
-      <w:r>
-        <w:t xml:space="preserve"> </w:t>
-      </w:r>
-      <w:r>
-        <w:t xml:space="preserve">receipt is typically made by the fishermen, dealers, or processors. As a</w:t>
-      </w:r>
-      <w:r>
-        <w:t xml:space="preserve"> </w:t>
-      </w:r>
-      <w:r>
-        <w:t xml:space="preserve">result, trained port samplers intercept vessels offloading catch or during</w:t>
-      </w:r>
-      <w:r>
-        <w:t xml:space="preserve"> </w:t>
-      </w:r>
-      <w:r>
-        <w:t xml:space="preserve">subsequent processing in order to determine the species composition of catch</w:t>
-      </w:r>
-      <w:r>
-        <w:t xml:space="preserve"> </w:t>
-      </w:r>
-      <w:r>
-        <w:t xml:space="preserve">landed in a given market category (Sen 1984, Crone 1995, Tsou et al. 2015).</w:t>
-      </w:r>
-      <w:r>
-        <w:t xml:space="preserve"> </w:t>
-      </w:r>
-      <w:r>
-        <w:t xml:space="preserve">These species composition data are used to partition the weight of landed</w:t>
-      </w:r>
-      <w:r>
-        <w:t xml:space="preserve"> </w:t>
-      </w:r>
-      <w:r>
-        <w:t xml:space="preserve">catch in a market category across species, a process commonly referred to as</w:t>
-      </w:r>
-      <w:r>
-        <w:t xml:space="preserve"> </w:t>
-      </w:r>
-      <w:r>
-        <w:t xml:space="preserve">catch expansion (Pearson and Almany, 1995). To calculate total landings for a</w:t>
-      </w:r>
-      <w:r>
-        <w:t xml:space="preserve"> </w:t>
-      </w:r>
-      <w:r>
-        <w:t xml:space="preserve">single species, the expanded catch is summed across all market categories in</w:t>
-      </w:r>
-      <w:r>
-        <w:t xml:space="preserve"> </w:t>
-      </w:r>
-      <w:r>
-        <w:t xml:space="preserve">which the species was landed.</w:t>
+        <w:t xml:space="preserve">Fisherman, dealers, or processors typically decide how to sort species into</w:t>
+      </w:r>
+      <w:r>
+        <w:t xml:space="preserve"> </w:t>
+      </w:r>
+      <w:r>
+        <w:t xml:space="preserve">market categories on a landing receipt. Trained port samplers intercept</w:t>
+      </w:r>
+      <w:r>
+        <w:t xml:space="preserve"> </w:t>
+      </w:r>
+      <w:r>
+        <w:t xml:space="preserve">vessels offloading catch or during subsequent processing in order to determine</w:t>
+      </w:r>
+      <w:r>
+        <w:t xml:space="preserve"> </w:t>
+      </w:r>
+      <w:r>
+        <w:t xml:space="preserve">the species composition of catch landed in a given market category (Sen 1984,</w:t>
+      </w:r>
+      <w:r>
+        <w:t xml:space="preserve"> </w:t>
+      </w:r>
+      <w:r>
+        <w:t xml:space="preserve">Crone 1995, Tsou et al. 2015). These species composition data are used to</w:t>
+      </w:r>
+      <w:r>
+        <w:t xml:space="preserve"> </w:t>
+      </w:r>
+      <w:r>
+        <w:t xml:space="preserve">partition, or distribute, the weight of landed catch in a market category</w:t>
+      </w:r>
+      <w:r>
+        <w:t xml:space="preserve"> </w:t>
+      </w:r>
+      <w:r>
+        <w:t xml:space="preserve">across species, a process commonly referred to as catch expansion (Pearson and</w:t>
+      </w:r>
+      <w:r>
+        <w:t xml:space="preserve"> </w:t>
+      </w:r>
+      <w:r>
+        <w:t xml:space="preserve">Almany, 1995). To estimate total landings for a single species, the expanded</w:t>
+      </w:r>
+      <w:r>
+        <w:t xml:space="preserve"> </w:t>
+      </w:r>
+      <w:r>
+        <w:t xml:space="preserve">catch is summed across all relevant market categories. Assuming that landing</w:t>
+      </w:r>
+      <w:r>
+        <w:t xml:space="preserve"> </w:t>
+      </w:r>
+      <w:r>
+        <w:t xml:space="preserve">receipt data are a census of the landed catch, uncertainty in total catch for</w:t>
+      </w:r>
+      <w:r>
+        <w:t xml:space="preserve"> </w:t>
+      </w:r>
+      <w:r>
+        <w:t xml:space="preserve">a given species reflects variability in the species composition among port</w:t>
+      </w:r>
+      <w:r>
+        <w:t xml:space="preserve"> </w:t>
+      </w:r>
+      <w:r>
+        <w:t xml:space="preserve">samples. If information is available to estimate sources of bias in the</w:t>
+      </w:r>
+      <w:r>
+        <w:t xml:space="preserve"> </w:t>
+      </w:r>
+      <w:r>
+        <w:t xml:space="preserve">landing receipt data, e.g. underreporting, then it is possible to also</w:t>
+      </w:r>
+      <w:r>
+        <w:t xml:space="preserve"> </w:t>
+      </w:r>
+      <w:r>
+        <w:t xml:space="preserve">incorporate uncertainty in the bias correction factors as well</w:t>
+      </w:r>
+      <w:r>
+        <w:t xml:space="preserve"> </w:t>
+      </w:r>
+      <w:r>
+        <w:t xml:space="preserve">(Bousquet et al. 2010). In this study, we quantify sampling uncertainty for</w:t>
+      </w:r>
+      <w:r>
+        <w:t xml:space="preserve"> </w:t>
+      </w:r>
+      <w:r>
+        <w:t xml:space="preserve">estimates of landed catch, although the modeling framework could be extended</w:t>
+      </w:r>
+      <w:r>
+        <w:t xml:space="preserve"> </w:t>
+      </w:r>
+      <w:r>
+        <w:t xml:space="preserve">to include uncertainty or bias in landing receipt data.</w:t>
       </w:r>
     </w:p>
     <w:p>
@@ -373,49 +427,49 @@
         <w:t xml:space="preserve"> </w:t>
       </w:r>
       <w:r>
-        <w:t xml:space="preserve">market preference, fishing behavior, regulatory constraints, and</w:t>
-      </w:r>
-      <w:r>
-        <w:t xml:space="preserve"> </w:t>
-      </w:r>
-      <w:r>
-        <w:t xml:space="preserve">biological/ecological characteristics (e.g. spatial distribution) of the</w:t>
-      </w:r>
-      <w:r>
-        <w:t xml:space="preserve"> </w:t>
-      </w:r>
-      <w:r>
-        <w:t xml:space="preserve">landed species. As a result, estimates of species composition for a given</w:t>
-      </w:r>
-      <w:r>
-        <w:t xml:space="preserve"> </w:t>
-      </w:r>
-      <w:r>
-        <w:t xml:space="preserve">market category are often stratified over time (e.g. quarterly) and across</w:t>
-      </w:r>
-      <w:r>
-        <w:t xml:space="preserve"> </w:t>
-      </w:r>
-      <w:r>
-        <w:t xml:space="preserve">other relevant strata (e.g. ports, gears, catch disposition). Sampling</w:t>
-      </w:r>
-      <w:r>
-        <w:t xml:space="preserve"> </w:t>
-      </w:r>
-      <w:r>
-        <w:t xml:space="preserve">programs often have limited funds, and attempts to reduce bias in species</w:t>
-      </w:r>
-      <w:r>
-        <w:t xml:space="preserve"> </w:t>
-      </w:r>
-      <w:r>
-        <w:t xml:space="preserve">composition estimates through the introduction of additional strata comes at a</w:t>
-      </w:r>
-      <w:r>
-        <w:t xml:space="preserve"> </w:t>
-      </w:r>
-      <w:r>
-        <w:t xml:space="preserve">cost, namely reduced precision (Cochran, 19xx; Tomlinson, 1971).</w:t>
+        <w:t xml:space="preserve">market preference, fishing behavior, regulatory constraints,</w:t>
+      </w:r>
+      <w:r>
+        <w:t xml:space="preserve"> </w:t>
+      </w:r>
+      <w:r>
+        <w:t xml:space="preserve">and biological/ecological characteristics (e.g. spatial distribution) of</w:t>
+      </w:r>
+      <w:r>
+        <w:t xml:space="preserve"> </w:t>
+      </w:r>
+      <w:r>
+        <w:t xml:space="preserve">the landed species. As a result, estimates of species composition for a</w:t>
+      </w:r>
+      <w:r>
+        <w:t xml:space="preserve"> </w:t>
+      </w:r>
+      <w:r>
+        <w:t xml:space="preserve">given market category are often stratified over time (e.g. quarterly) and</w:t>
+      </w:r>
+      <w:r>
+        <w:t xml:space="preserve"> </w:t>
+      </w:r>
+      <w:r>
+        <w:t xml:space="preserve">across other relevant strata (e.g. ports, gears, catch disposition).</w:t>
+      </w:r>
+      <w:r>
+        <w:t xml:space="preserve"> </w:t>
+      </w:r>
+      <w:r>
+        <w:t xml:space="preserve">Sampling programs often have limited funds, and attempts to reduce bias in</w:t>
+      </w:r>
+      <w:r>
+        <w:t xml:space="preserve"> </w:t>
+      </w:r>
+      <w:r>
+        <w:t xml:space="preserve">species composition estimates through the introduction of additional strata</w:t>
+      </w:r>
+      <w:r>
+        <w:t xml:space="preserve"> </w:t>
+      </w:r>
+      <w:r>
+        <w:t xml:space="preserve">comes at a cost, namely reduced precision (Cochran, 1977; Tomlinson, 1971).</w:t>
       </w:r>
     </w:p>
     <w:p>
@@ -429,133 +483,92 @@
         <w:t xml:space="preserve"> </w:t>
       </w:r>
       <w:r>
-        <w:t xml:space="preserve">and temporally, but many domains of interest (e.g. market category, gear type,</w:t>
-      </w:r>
-      <w:r>
-        <w:t xml:space="preserve"> </w:t>
-      </w:r>
-      <w:r>
-        <w:t xml:space="preserve">catch disposition) remain unsampled or sparsely sampled due to a proliferation</w:t>
-      </w:r>
-      <w:r>
-        <w:t xml:space="preserve"> </w:t>
-      </w:r>
-      <w:r>
-        <w:t xml:space="preserve">of categories over time, logistical constraints, and limited resources (Sen</w:t>
-      </w:r>
-      <w:r>
-        <w:t xml:space="preserve"> </w:t>
-      </w:r>
-      <w:r>
-        <w:t xml:space="preserve">1986; Crone 1995; Pearson et al. 2008; Tsou et al. 2015). Ad-hoc data</w:t>
-      </w:r>
-      <w:r>
-        <w:t xml:space="preserve"> </w:t>
-      </w:r>
-      <w:r>
-        <w:t xml:space="preserve">borrowing algorithms based on expert opinion are used to calculate species</w:t>
-      </w:r>
-      <w:r>
-        <w:t xml:space="preserve"> </w:t>
-      </w:r>
-      <w:r>
-        <w:t xml:space="preserve">compositions for unsampled strata and domains, but these algorithms have</w:t>
-      </w:r>
-      <w:r>
-        <w:t xml:space="preserve"> </w:t>
-      </w:r>
-      <w:r>
-        <w:t xml:space="preserve">unknown bias and do not produce estimates of uncertainty. In contrast,</w:t>
-      </w:r>
-      <w:r>
-        <w:t xml:space="preserve"> </w:t>
-      </w:r>
-      <w:r>
-        <w:t xml:space="preserve">model-based estimators are increasingly used to estimate quantities of</w:t>
-      </w:r>
-      <w:r>
-        <w:t xml:space="preserve"> </w:t>
-      </w:r>
-      <w:r>
-        <w:t xml:space="preserve">interest for domains with small sample sizes and/or unsampled strata</w:t>
-      </w:r>
-      <w:r>
-        <w:t xml:space="preserve"> </w:t>
-      </w:r>
-      <w:r>
-        <w:t xml:space="preserve">(sometimes referred to as small area estimation; Rao 2003). Shelton et al.</w:t>
-      </w:r>
-      <w:r>
-        <w:t xml:space="preserve"> </w:t>
-      </w:r>
-      <w:r>
-        <w:t xml:space="preserve">(2012) developed a Bayesian hierarchical statistical framework for species</w:t>
-      </w:r>
-      <w:r>
-        <w:t xml:space="preserve"> </w:t>
-      </w:r>
-      <w:r>
-        <w:t xml:space="preserve">composition data that pools information among sparsely sampled strata,</w:t>
-      </w:r>
-      <w:r>
-        <w:t xml:space="preserve"> </w:t>
-      </w:r>
-      <w:r>
-        <w:t xml:space="preserve">predicts species compositions for unsampled strata, and can be combined with</w:t>
-      </w:r>
-      <w:r>
-        <w:t xml:space="preserve"> </w:t>
-      </w:r>
-      <w:r>
-        <w:t xml:space="preserve">landing receipts to estimate total landings by species, across market</w:t>
-      </w:r>
-      <w:r>
-        <w:t xml:space="preserve"> </w:t>
-      </w:r>
-      <w:r>
-        <w:t xml:space="preserve">categories and other strata, with associated estimates of uncertainty. Shelton</w:t>
-      </w:r>
-      <w:r>
-        <w:t xml:space="preserve"> </w:t>
-      </w:r>
-      <w:r>
-        <w:t xml:space="preserve">et al. considered hierarchical pooling only among quarters within a single</w:t>
-      </w:r>
-      <w:r>
-        <w:t xml:space="preserve"> </w:t>
-      </w:r>
-      <w:r>
-        <w:t xml:space="preserve">year, comparing generalized linear and hierarchical linear models to trawl</w:t>
-      </w:r>
-      <w:r>
-        <w:t xml:space="preserve"> </w:t>
-      </w:r>
-      <w:r>
-        <w:t xml:space="preserve">data from a single port in California. The authors also underscored the need</w:t>
-      </w:r>
-      <w:r>
-        <w:t xml:space="preserve"> </w:t>
-      </w:r>
-      <w:r>
-        <w:t xml:space="preserve">to better understand performance of alternative models, and to overcome issues</w:t>
-      </w:r>
-      <w:r>
-        <w:t xml:space="preserve"> </w:t>
-      </w:r>
-      <w:r>
-        <w:t xml:space="preserve">with computation time, particularly since commercial port sampling data sets</w:t>
-      </w:r>
-      <w:r>
-        <w:t xml:space="preserve"> </w:t>
-      </w:r>
-      <w:r>
-        <w:t xml:space="preserve">often include hundreds of landed strata spanning decades, multiple ports, gear</w:t>
-      </w:r>
-      <w:r>
-        <w:t xml:space="preserve"> </w:t>
-      </w:r>
-      <w:r>
-        <w:t xml:space="preserve">types, and other domains of interest.</w:t>
+        <w:t xml:space="preserve">and temporally, but many domains of interest (e.g. market category, gear</w:t>
+      </w:r>
+      <w:r>
+        <w:t xml:space="preserve"> </w:t>
+      </w:r>
+      <w:r>
+        <w:t xml:space="preserve">type, catch disposition) remain unsampled or sparsely sampled due to a</w:t>
+      </w:r>
+      <w:r>
+        <w:t xml:space="preserve"> </w:t>
+      </w:r>
+      <w:r>
+        <w:t xml:space="preserve">proliferation of categories over time, logistical constraints, and limited</w:t>
+      </w:r>
+      <w:r>
+        <w:t xml:space="preserve"> </w:t>
+      </w:r>
+      <w:r>
+        <w:t xml:space="preserve">resources (Sen 1986; Crone 1995; Pearson et al. 2008; Tsou et al. 2015).</w:t>
+      </w:r>
+      <w:r>
+        <w:t xml:space="preserve"> </w:t>
+      </w:r>
+      <w:r>
+        <w:t xml:space="preserve">In California, for example, commercial port sampling effort has changed over</w:t>
+      </w:r>
+      <w:r>
+        <w:t xml:space="preserve"> </w:t>
+      </w:r>
+      <w:r>
+        <w:t xml:space="preserve">time and space (Pearson and Almany 1995). For example, regular sampling of</w:t>
+      </w:r>
+      <w:r>
+        <w:t xml:space="preserve"> </w:t>
+      </w:r>
+      <w:r>
+        <w:t xml:space="preserve">California ports north of Point Conception (roughly</w:t>
+      </w:r>
+      <w:r>
+        <w:t xml:space="preserve"> </w:t>
+      </w:r>
+      <m:oMath>
+        <m:sSup>
+          <m:e>
+            <m:r>
+              <m:rPr/>
+              <m:t>34</m:t>
+            </m:r>
+          </m:e>
+          <m:sup>
+            <m:r>
+              <m:rPr/>
+              <m:t>∘</m:t>
+            </m:r>
+          </m:sup>
+        </m:sSup>
+      </m:oMath>
+      <w:r>
+        <w:t xml:space="preserve"> </w:t>
+      </w:r>
+      <w:r>
+        <w:t xml:space="preserve">27' N.</w:t>
+      </w:r>
+      <w:r>
+        <w:t xml:space="preserve"> </w:t>
+      </w:r>
+      <w:r>
+        <w:t xml:space="preserve">latitude) began as early as 1978, but the more southern ports were rarely</w:t>
+      </w:r>
+      <w:r>
+        <w:t xml:space="preserve"> </w:t>
+      </w:r>
+      <w:r>
+        <w:t xml:space="preserve">sampled prior to 1983. This allocation of effort was largely based on the</w:t>
+      </w:r>
+      <w:r>
+        <w:t xml:space="preserve"> </w:t>
+      </w:r>
+      <w:r>
+        <w:t xml:space="preserve">statewide distribution of landings, diffuse spatial distribution of southern</w:t>
+      </w:r>
+      <w:r>
+        <w:t xml:space="preserve"> </w:t>
+      </w:r>
+      <w:r>
+        <w:t xml:space="preserve">commercial ports, and limitations in funding for port samplers.</w:t>
       </w:r>
     </w:p>
     <w:p>
@@ -563,7 +576,265 @@
         <w:pStyle w:val="BodyText"/>
       </w:pPr>
       <w:r>
-        <w:t xml:space="preserve">In this paper, we evaluate the model-based framework proposed by Shelton et</w:t>
+        <w:t xml:space="preserve">When no port samples are collected for landed strata and domains, species</w:t>
+      </w:r>
+      <w:r>
+        <w:t xml:space="preserve"> </w:t>
+      </w:r>
+      <w:r>
+        <w:t xml:space="preserve">composition estimates are ‘borrowed’ from other strata using deterministic</w:t>
+      </w:r>
+      <w:r>
+        <w:t xml:space="preserve"> </w:t>
+      </w:r>
+      <w:r>
+        <w:t xml:space="preserve">algorithms based on expert opinion. These algorithms have unknown bias and</w:t>
+      </w:r>
+      <w:r>
+        <w:t xml:space="preserve"> </w:t>
+      </w:r>
+      <w:r>
+        <w:t xml:space="preserve">precision. In contrast, model-based estimators are increasingly used to</w:t>
+      </w:r>
+      <w:r>
+        <w:t xml:space="preserve"> </w:t>
+      </w:r>
+      <w:r>
+        <w:t xml:space="preserve">estimate quantities of interest for domains with small sample sizes and/or</w:t>
+      </w:r>
+      <w:r>
+        <w:t xml:space="preserve"> </w:t>
+      </w:r>
+      <w:r>
+        <w:t xml:space="preserve">unsampled strata (sometimes referred to as small area estimation; Rao 2003).</w:t>
+      </w:r>
+      <w:r>
+        <w:br w:type="textWrapping"/>
+      </w:r>
+      <w:r>
+        <w:t xml:space="preserve">Shelton et al. (2012) developed a Bayesian hierarchical statistical framework</w:t>
+      </w:r>
+      <w:r>
+        <w:t xml:space="preserve"> </w:t>
+      </w:r>
+      <w:r>
+        <w:t xml:space="preserve">for species composition data that pools information among sparsely sampled</w:t>
+      </w:r>
+      <w:r>
+        <w:t xml:space="preserve"> </w:t>
+      </w:r>
+      <w:r>
+        <w:t xml:space="preserve">strata, predicts species compositions for unsampled strata, and can be</w:t>
+      </w:r>
+      <w:r>
+        <w:t xml:space="preserve"> </w:t>
+      </w:r>
+      <w:r>
+        <w:t xml:space="preserve">combined with landing receipts to estimate total landings by species, across</w:t>
+      </w:r>
+      <w:r>
+        <w:t xml:space="preserve"> </w:t>
+      </w:r>
+      <w:r>
+        <w:t xml:space="preserve">market categories and other strata, with associated estimates of uncertainty.</w:t>
+      </w:r>
+      <w:r>
+        <w:t xml:space="preserve"> </w:t>
+      </w:r>
+      <w:r>
+        <w:t xml:space="preserve">Shelton et al. considered hierarchical pooling only among quarters within a</w:t>
+      </w:r>
+      <w:r>
+        <w:t xml:space="preserve"> </w:t>
+      </w:r>
+      <w:r>
+        <w:t xml:space="preserve">single year, comparing generalized linear and hierarchical linear models to</w:t>
+      </w:r>
+      <w:r>
+        <w:t xml:space="preserve"> </w:t>
+      </w:r>
+      <w:r>
+        <w:t xml:space="preserve">trawl data from a single port in California. The authors underscored the</w:t>
+      </w:r>
+      <w:r>
+        <w:t xml:space="preserve"> </w:t>
+      </w:r>
+      <w:r>
+        <w:t xml:space="preserve">need to better understand performance of alternative models, and to overcome</w:t>
+      </w:r>
+      <w:r>
+        <w:t xml:space="preserve"> </w:t>
+      </w:r>
+      <w:r>
+        <w:t xml:space="preserve">issues with computation time, particularly since commercial port sampling data</w:t>
+      </w:r>
+      <w:r>
+        <w:t xml:space="preserve"> </w:t>
+      </w:r>
+      <w:r>
+        <w:t xml:space="preserve">sets often include hundreds of landed strata spanning decades, multiple ports,</w:t>
+      </w:r>
+      <w:r>
+        <w:t xml:space="preserve"> </w:t>
+      </w:r>
+      <w:r>
+        <w:t xml:space="preserve">gear types, and other domains of interest.</w:t>
+      </w:r>
+    </w:p>
+    <w:p>
+      <w:pPr>
+        <w:pStyle w:val="BodyText"/>
+      </w:pPr>
+      <w:r>
+        <w:t xml:space="preserve">Among the U.S. West Coast states, the challenge of estimating landings for</w:t>
+      </w:r>
+      <w:r>
+        <w:t xml:space="preserve"> </w:t>
+      </w:r>
+      <w:r>
+        <w:t xml:space="preserve">sparsely-sampled mixed stock fisheries is perhaps greatest for California.</w:t>
+      </w:r>
+      <w:r>
+        <w:t xml:space="preserve"> </w:t>
+      </w:r>
+      <w:r>
+        <w:t xml:space="preserve">Relative to Oregon and Washington, California has a greater number of</w:t>
+      </w:r>
+      <w:r>
+        <w:t xml:space="preserve"> </w:t>
+      </w:r>
+      <w:r>
+        <w:t xml:space="preserve">commercial ports, market categories, and landed species, with greater species</w:t>
+      </w:r>
+      <w:r>
+        <w:t xml:space="preserve"> </w:t>
+      </w:r>
+      <w:r>
+        <w:t xml:space="preserve">diversity among ports due to the geographical range of the coast. Of</w:t>
+      </w:r>
+      <w:r>
+        <w:t xml:space="preserve"> </w:t>
+      </w:r>
+      <w:r>
+        <w:t xml:space="preserve">particular consequence to the estimation of species compositions is the</w:t>
+      </w:r>
+      <w:r>
+        <w:t xml:space="preserve"> </w:t>
+      </w:r>
+      <w:r>
+        <w:t xml:space="preserve">proliferation of landed market categories over time, particularly during the</w:t>
+      </w:r>
+      <w:r>
+        <w:t xml:space="preserve"> </w:t>
+      </w:r>
+      <w:r>
+        <w:t xml:space="preserve">1990s (Figure 1). Sampling effort also leveled off in the mid-1990s, with a</w:t>
+      </w:r>
+      <w:r>
+        <w:t xml:space="preserve"> </w:t>
+      </w:r>
+      <w:r>
+        <w:t xml:space="preserve">reduction in effort in the early 2000s. The net result of increased</w:t>
+      </w:r>
+      <w:r>
+        <w:t xml:space="preserve"> </w:t>
+      </w:r>
+      <w:r>
+        <w:t xml:space="preserve">stratification and flat (or reduced) sampling effort over time is a decline in</w:t>
+      </w:r>
+      <w:r>
+        <w:t xml:space="preserve"> </w:t>
+      </w:r>
+      <w:r>
+        <w:t xml:space="preserve">mean sample size per stratum (Figure 1). In this situation, it is critical to</w:t>
+      </w:r>
+      <w:r>
+        <w:t xml:space="preserve"> </w:t>
+      </w:r>
+      <w:r>
+        <w:t xml:space="preserve">understand how efforts to reduce bias (e.g. increasing the number of landed</w:t>
+      </w:r>
+      <w:r>
+        <w:t xml:space="preserve"> </w:t>
+      </w:r>
+      <w:r>
+        <w:t xml:space="preserve">market categories) affect precision of the expanded catch estimates.</w:t>
+      </w:r>
+    </w:p>
+    <w:p>
+      <w:pPr>
+        <w:pStyle w:val="BodyText"/>
+      </w:pPr>
+      <w:r>
+        <w:t xml:space="preserve">Models that take catch uncertainty into account are not new (c.f. Doubleday</w:t>
+      </w:r>
+      <w:r>
+        <w:t xml:space="preserve"> </w:t>
+      </w:r>
+      <w:r>
+        <w:t xml:space="preserve">1976), but most assessments on the U.S. West Coast assume catch is known</w:t>
+      </w:r>
+      <w:r>
+        <w:t xml:space="preserve"> </w:t>
+      </w:r>
+      <w:r>
+        <w:t xml:space="preserve">without error (PFMC 2018). As a result, catch uncertainty is not propagated</w:t>
+      </w:r>
+      <w:r>
+        <w:t xml:space="preserve"> </w:t>
+      </w:r>
+      <w:r>
+        <w:t xml:space="preserve">into management reference points. However, the implications of catch</w:t>
+      </w:r>
+      <w:r>
+        <w:t xml:space="preserve"> </w:t>
+      </w:r>
+      <w:r>
+        <w:t xml:space="preserve">uncertainty are not limited to stock assessment efforts. In a management</w:t>
+      </w:r>
+      <w:r>
+        <w:t xml:space="preserve"> </w:t>
+      </w:r>
+      <w:r>
+        <w:t xml:space="preserve">context, catch estimates with large (but unknown) uncertainty may cause</w:t>
+      </w:r>
+      <w:r>
+        <w:t xml:space="preserve"> </w:t>
+      </w:r>
+      <w:r>
+        <w:t xml:space="preserve">managers to react to large, high-frequency deviations in estimated catch, and</w:t>
+      </w:r>
+      <w:r>
+        <w:t xml:space="preserve"> </w:t>
+      </w:r>
+      <w:r>
+        <w:t xml:space="preserve">either impose unnecessary restrictions on a fishery, or mistakenly support</w:t>
+      </w:r>
+      <w:r>
+        <w:t xml:space="preserve"> </w:t>
+      </w:r>
+      <w:r>
+        <w:t xml:space="preserve">excessive harvest. This is particularly an issue for prohibited and/or ‘choke’</w:t>
+      </w:r>
+      <w:r>
+        <w:t xml:space="preserve"> </w:t>
+      </w:r>
+      <w:r>
+        <w:t xml:space="preserve">species, for which information is limited and may be based solely on estimates</w:t>
+      </w:r>
+      <w:r>
+        <w:t xml:space="preserve"> </w:t>
+      </w:r>
+      <w:r>
+        <w:t xml:space="preserve">of discarded catch.</w:t>
+      </w:r>
+    </w:p>
+    <w:p>
+      <w:pPr>
+        <w:pStyle w:val="BodyText"/>
+      </w:pPr>
+      <w:r>
+        <w:t xml:space="preserve">In this study, we evaluate the model-based framework proposed by Shelton et</w:t>
       </w:r>
       <w:r>
         <w:t xml:space="preserve"> </w:t>
@@ -684,7 +955,31 @@
         <w:pStyle w:val="ImageCaption"/>
       </w:pPr>
       <w:r>
-        <w:t xml:space="preserve">Sparse Data</w:t>
+        <w:t xml:space="preserve">Number of commercial port samples per market category in California,</w:t>
+      </w:r>
+      <w:r>
+        <w:t xml:space="preserve"> </w:t>
+      </w:r>
+      <w:r>
+        <w:t xml:space="preserve">1978-2014 (upper panel), average sample size per stratum (middle panel), and</w:t>
+      </w:r>
+      <w:r>
+        <w:t xml:space="preserve"> </w:t>
+      </w:r>
+      <w:r>
+        <w:t xml:space="preserve">number of market categories recorded on landing receipts (lower panel). On the</w:t>
+      </w:r>
+      <w:r>
+        <w:t xml:space="preserve"> </w:t>
+      </w:r>
+      <w:r>
+        <w:t xml:space="preserve">lower panels, points indicate observed values, while the black lines represent</w:t>
+      </w:r>
+      <w:r>
+        <w:t xml:space="preserve"> </w:t>
+      </w:r>
+      <w:r>
+        <w:t xml:space="preserve">9 year moving averages</w:t>
       </w:r>
     </w:p>
     <w:p>
@@ -796,7 +1091,7 @@
         <w:t xml:space="preserve"> </w:t>
       </w:r>
       <w:r>
-        <w:t xml:space="preserve">samplers do there best to follow protocol, in reality the port sampling</w:t>
+        <w:t xml:space="preserve">samplers do their best to follow protocol, in reality the port sampling</w:t>
       </w:r>
       <w:r>
         <w:t xml:space="preserve"> </w:t>
@@ -843,19 +1138,25 @@
         <w:t xml:space="preserve"> </w:t>
       </w:r>
       <w:r>
-        <w:t xml:space="preserve">followed. Variations in the sampling protocol may result in more or less</w:t>
-      </w:r>
-      <w:r>
-        <w:t xml:space="preserve"> </w:t>
-      </w:r>
-      <w:r>
-        <w:t xml:space="preserve">clusters taken, or the size of clusters taken to vary, from stratum to stratum</w:t>
-      </w:r>
-      <w:r>
-        <w:t xml:space="preserve"> </w:t>
-      </w:r>
-      <w:r>
-        <w:t xml:space="preserve">based on the particular challenges of sampling each stratum.</w:t>
+        <w:t xml:space="preserve">followed. Variations in the sampling protocol may result in only a single</w:t>
+      </w:r>
+      <w:r>
+        <w:t xml:space="preserve"> </w:t>
+      </w:r>
+      <w:r>
+        <w:t xml:space="preserve">cluster being taken clusters taken, or the size of clusters taken to vary,</w:t>
+      </w:r>
+      <w:r>
+        <w:t xml:space="preserve"> </w:t>
+      </w:r>
+      <w:r>
+        <w:t xml:space="preserve">from stratum to stratum based on the particular challenges of sampling each</w:t>
+      </w:r>
+      <w:r>
+        <w:t xml:space="preserve"> </w:t>
+      </w:r>
+      <w:r>
+        <w:t xml:space="preserve">stratum.</w:t>
       </w:r>
     </w:p>
     <w:p>
@@ -992,7 +1293,13 @@
         <w:t xml:space="preserve"> </w:t>
       </w:r>
       <w:r>
-        <w:t xml:space="preserve">actually ended up being. This information is readily available from CALCOM. For</w:t>
+        <w:t xml:space="preserve">actually ended up being. This information is readily available from CALCOM</w:t>
+      </w:r>
+      <w:r>
+        <w:t xml:space="preserve"> </w:t>
+      </w:r>
+      <w:r>
+        <w:t xml:space="preserve">(the database maintained by the California Cooperative Groundfish Survey). For</w:t>
       </w:r>
       <w:r>
         <w:t xml:space="preserve"> </w:t>
@@ -1150,6 +1457,42 @@
       </w:r>
       <w:r>
         <w:t xml:space="preserve">overall expanded landings for species in these categories.</w:t>
+      </w:r>
+    </w:p>
+    <w:p>
+      <w:pPr>
+        <w:pStyle w:val="Compact"/>
+        <w:numPr>
+          <w:numId w:val="1001"/>
+          <w:ilvl w:val="0"/>
+        </w:numPr>
+      </w:pPr>
+      <w:r>
+        <w:t xml:space="preserve">port complexes v. ports? or in intro?</w:t>
+      </w:r>
+    </w:p>
+    <w:p>
+      <w:pPr>
+        <w:pStyle w:val="Compact"/>
+        <w:numPr>
+          <w:numId w:val="1001"/>
+          <w:ilvl w:val="0"/>
+        </w:numPr>
+      </w:pPr>
+      <w:r>
+        <w:t xml:space="preserve">something about chuncking time at regulation time periods</w:t>
+      </w:r>
+    </w:p>
+    <w:p>
+      <w:pPr>
+        <w:pStyle w:val="Compact"/>
+        <w:numPr>
+          <w:numId w:val="1002"/>
+          <w:ilvl w:val="1"/>
+        </w:numPr>
+      </w:pPr>
+      <w:r>
+        <w:t xml:space="preserve">introduce idea of modeled period (mcat/time chunk)</w:t>
       </w:r>
     </w:p>
     <w:p>
@@ -10396,10 +10739,134 @@
     </w:p>
     <w:p>
       <w:pPr>
+        <w:pStyle w:val="Heading2"/>
+      </w:pPr>
+      <w:bookmarkStart w:id="38" w:name="expansion"/>
+      <w:bookmarkEnd w:id="38"/>
+      <w:r>
+        <w:t xml:space="preserve">Expansion</w:t>
+      </w:r>
+    </w:p>
+    <w:p>
+      <w:pPr>
+        <w:pStyle w:val="FirstParagraph"/>
+      </w:pPr>
+      <m:oMathPara>
+        <m:oMathParaPr>
+          <m:jc m:val="center"/>
+        </m:oMathParaPr>
+        <m:oMath>
+          <m:sSubSup>
+            <m:e>
+              <m:r>
+                <m:rPr/>
+                <m:t>λ</m:t>
+              </m:r>
+            </m:e>
+            <m:sub>
+              <m:r>
+                <m:rPr/>
+                <m:t>j</m:t>
+              </m:r>
+              <m:r>
+                <m:rPr/>
+                <m:t>k</m:t>
+              </m:r>
+              <m:r>
+                <m:rPr/>
+                <m:t>l</m:t>
+              </m:r>
+              <m:r>
+                <m:rPr/>
+                <m:t>m</m:t>
+              </m:r>
+              <m:r>
+                <m:rPr/>
+                <m:t>η</m:t>
+              </m:r>
+            </m:sub>
+            <m:sup>
+              <m:r>
+                <m:rPr/>
+                <m:t>*</m:t>
+              </m:r>
+            </m:sup>
+          </m:sSubSup>
+          <m:r>
+            <m:rPr/>
+            <m:t>=</m:t>
+          </m:r>
+          <m:sSub>
+            <m:e>
+              <m:r>
+                <m:rPr/>
+                <m:t>λ</m:t>
+              </m:r>
+            </m:e>
+            <m:sub>
+              <m:r>
+                <m:rPr/>
+                <m:t>k</m:t>
+              </m:r>
+              <m:r>
+                <m:rPr/>
+                <m:t>l</m:t>
+              </m:r>
+              <m:r>
+                <m:rPr/>
+                <m:t>m</m:t>
+              </m:r>
+              <m:r>
+                <m:rPr/>
+                <m:t>η</m:t>
+              </m:r>
+            </m:sub>
+          </m:sSub>
+          <m:sSubSup>
+            <m:e>
+              <m:r>
+                <m:rPr/>
+                <m:t>π</m:t>
+              </m:r>
+            </m:e>
+            <m:sub>
+              <m:r>
+                <m:rPr/>
+                <m:t>j</m:t>
+              </m:r>
+              <m:r>
+                <m:rPr/>
+                <m:t>k</m:t>
+              </m:r>
+              <m:r>
+                <m:rPr/>
+                <m:t>l</m:t>
+              </m:r>
+              <m:r>
+                <m:rPr/>
+                <m:t>m</m:t>
+              </m:r>
+              <m:r>
+                <m:rPr/>
+                <m:t>η</m:t>
+              </m:r>
+            </m:sub>
+            <m:sup>
+              <m:r>
+                <m:rPr/>
+                <m:t>*</m:t>
+              </m:r>
+            </m:sup>
+          </m:sSubSup>
+        </m:oMath>
+      </m:oMathPara>
+    </w:p>
+    <w:p>
+      <w:pPr>
         <w:pStyle w:val="Heading1"/>
       </w:pPr>
-      <w:bookmarkStart w:id="38" w:name="results"/>
-      <w:bookmarkEnd w:id="38"/>
+      <w:bookmarkStart w:id="39" w:name="results"/>
+      <w:bookmarkEnd w:id="39"/>
       <w:r>
         <w:t xml:space="preserve">Results</w:t>
       </w:r>
@@ -10408,8 +10875,8 @@
       <w:pPr>
         <w:pStyle w:val="Heading2"/>
       </w:pPr>
-      <w:bookmarkStart w:id="39" w:name="data-1"/>
-      <w:bookmarkEnd w:id="39"/>
+      <w:bookmarkStart w:id="40" w:name="data-1"/>
+      <w:bookmarkEnd w:id="40"/>
       <w:r>
         <w:t xml:space="preserve">Data</w:t>
       </w:r>
@@ -10454,7 +10921,93 @@
         <w:t xml:space="preserve"> </w:t>
       </w:r>
       <w:r>
-        <w:t xml:space="preserve">shows the relative sampling effort and landings across the top</w:t>
+        <w:t xml:space="preserve">shows the relative sampling effort and landings across</w:t>
+      </w:r>
+      <w:r>
+        <w:t xml:space="preserve"> </w:t>
+      </w:r>
+      <w:r>
+        <w:t xml:space="preserve">rockfish market cateogries accounting for the top 99% percent of landings</w:t>
+      </w:r>
+      <w:r>
+        <w:t xml:space="preserve"> </w:t>
+      </w:r>
+      <w:r>
+        <w:t xml:space="preserve">for two modeled periods. In the top panel of each modeled period the black</w:t>
+      </w:r>
+      <w:r>
+        <w:t xml:space="preserve"> </w:t>
+      </w:r>
+      <w:r>
+        <w:t xml:space="preserve">line represented the proportion of landings in each market category, while the</w:t>
+      </w:r>
+      <w:r>
+        <w:t xml:space="preserve"> </w:t>
+      </w:r>
+      <w:r>
+        <w:t xml:space="preserve">blue line represents the proportion of samples, by number, taken in each</w:t>
+      </w:r>
+      <w:r>
+        <w:t xml:space="preserve"> </w:t>
+      </w:r>
+      <w:r>
+        <w:t xml:space="preserve">market category. In the bottom panel of each modeled period, colors represent</w:t>
+      </w:r>
+      <w:r>
+        <w:t xml:space="preserve"> </w:t>
+      </w:r>
+      <w:r>
+        <w:t xml:space="preserve">the proportion of sampled weight of twelve commercially realavant species.</w:t>
+      </w:r>
+      <w:r>
+        <w:t xml:space="preserve"> </w:t>
+      </w:r>
+      <w:r>
+        <w:t xml:space="preserve">Alternating dark and light grey panels fill in all other species. On the top</w:t>
+      </w:r>
+      <w:r>
+        <w:t xml:space="preserve"> </w:t>
+      </w:r>
+      <w:r>
+        <w:t xml:space="preserve">of each bar the number of observed species in each market category is listed.</w:t>
+      </w:r>
+      <w:r>
+        <w:t xml:space="preserve"> </w:t>
+      </w:r>
+      <w:r>
+        <w:t xml:space="preserve">Hatched regions indicated the nominal species of a market category where</w:t>
+      </w:r>
+      <w:r>
+        <w:t xml:space="preserve"> </w:t>
+      </w:r>
+      <w:r>
+        <w:t xml:space="preserve">applicable.</w:t>
+      </w:r>
+    </w:p>
+    <w:p>
+      <w:pPr>
+        <w:pStyle w:val="BodyText"/>
+      </w:pPr>
+      <w:r>
+        <w:t xml:space="preserve">Notice that sampling effort both tracks landings as well as the number of species</w:t>
+      </w:r>
+      <w:r>
+        <w:t xml:space="preserve"> </w:t>
+      </w:r>
+      <w:r>
+        <w:t xml:space="preserve">in each market category. These two factors are among the most important factors</w:t>
+      </w:r>
+      <w:r>
+        <w:t xml:space="preserve"> </w:t>
+      </w:r>
+      <w:r>
+        <w:t xml:space="preserve">to prioritize in sampling for the sake of applying our model's results to a large</w:t>
+      </w:r>
+      <w:r>
+        <w:t xml:space="preserve"> </w:t>
+      </w:r>
+      <w:r>
+        <w:t xml:space="preserve">proportion of landings</w:t>
       </w:r>
       <w:r>
         <w:t xml:space="preserve"> </w:t>
@@ -10462,62 +11015,218 @@
       <m:oMath>
         <m:r>
           <m:rPr/>
+          <m:t>(</m:t>
+        </m:r>
+        <m:r>
+          <m:rPr/>
+          <m:t>W</m:t>
+        </m:r>
+        <m:r>
+          <m:rPr/>
+          <m:t>h</m:t>
+        </m:r>
+        <m:r>
+          <m:rPr/>
+          <m:t>a</m:t>
+        </m:r>
+        <m:r>
+          <m:rPr/>
+          <m:t>t</m:t>
+        </m:r>
+        <m:r>
+          <m:rPr/>
+          <m:t>p</m:t>
+        </m:r>
+        <m:r>
+          <m:rPr/>
+          <m:t>r</m:t>
+        </m:r>
+        <m:r>
+          <m:rPr/>
+          <m:t>o</m:t>
+        </m:r>
+        <m:r>
+          <m:rPr/>
+          <m:t>p</m:t>
+        </m:r>
+        <m:r>
+          <m:rPr/>
+          <m:t>o</m:t>
+        </m:r>
+        <m:r>
+          <m:rPr/>
+          <m:t>r</m:t>
+        </m:r>
+        <m:r>
+          <m:rPr/>
+          <m:t>t</m:t>
+        </m:r>
+        <m:r>
+          <m:rPr/>
+          <m:t>i</m:t>
+        </m:r>
+        <m:r>
+          <m:rPr/>
+          <m:t>o</m:t>
+        </m:r>
+        <m:r>
+          <m:rPr/>
+          <m:t>n</m:t>
+        </m:r>
+        <m:r>
+          <m:rPr/>
+          <m:t>o</m:t>
+        </m:r>
+        <m:r>
+          <m:rPr/>
+          <m:t>f</m:t>
+        </m:r>
+        <m:r>
+          <m:rPr/>
+          <m:t>l</m:t>
+        </m:r>
+        <m:r>
+          <m:rPr/>
+          <m:t>a</m:t>
+        </m:r>
+        <m:r>
+          <m:rPr/>
+          <m:t>n</m:t>
+        </m:r>
+        <m:r>
+          <m:rPr/>
+          <m:t>d</m:t>
+        </m:r>
+        <m:r>
+          <m:rPr/>
+          <m:t>i</m:t>
+        </m:r>
+        <m:r>
+          <m:rPr/>
+          <m:t>n</m:t>
+        </m:r>
+        <m:r>
+          <m:rPr/>
+          <m:t>g</m:t>
+        </m:r>
+        <m:r>
+          <m:rPr/>
+          <m:t>s</m:t>
+        </m:r>
+        <m:r>
+          <m:rPr/>
+          <m:t>i</m:t>
+        </m:r>
+        <m:r>
+          <m:rPr/>
+          <m:t>s</m:t>
+        </m:r>
+        <m:r>
+          <m:rPr/>
+          <m:t>t</m:t>
+        </m:r>
+        <m:r>
+          <m:rPr/>
+          <m:t>h</m:t>
+        </m:r>
+        <m:r>
+          <m:rPr/>
+          <m:t>e</m:t>
+        </m:r>
+        <m:r>
+          <m:rPr/>
+          <m:t>m</m:t>
+        </m:r>
+        <m:r>
+          <m:rPr/>
+          <m:t>o</m:t>
+        </m:r>
+        <m:r>
+          <m:rPr/>
+          <m:t>d</m:t>
+        </m:r>
+        <m:r>
+          <m:rPr/>
+          <m:t>e</m:t>
+        </m:r>
+        <m:r>
+          <m:rPr/>
+          <m:t>l</m:t>
+        </m:r>
+        <m:r>
+          <m:rPr/>
+          <m:t>e</m:t>
+        </m:r>
+        <m:r>
+          <m:rPr/>
           <m:t>x</m:t>
         </m:r>
+        <m:r>
+          <m:rPr/>
+          <m:t>p</m:t>
+        </m:r>
+        <m:r>
+          <m:rPr/>
+          <m:t>a</m:t>
+        </m:r>
+        <m:r>
+          <m:rPr/>
+          <m:t>n</m:t>
+        </m:r>
+        <m:r>
+          <m:rPr/>
+          <m:t>d</m:t>
+        </m:r>
+        <m:r>
+          <m:rPr/>
+          <m:t>i</m:t>
+        </m:r>
+        <m:r>
+          <m:rPr/>
+          <m:t>n</m:t>
+        </m:r>
+        <m:r>
+          <m:rPr/>
+          <m:t>g</m:t>
+        </m:r>
+        <m:r>
+          <m:rPr/>
+          <m:t>?</m:t>
+        </m:r>
+        <m:r>
+          <m:rPr/>
+          <m:t>)</m:t>
+        </m:r>
       </m:oMath>
       <w:r>
-        <w:t xml:space="preserve"> </w:t>
-      </w:r>
-      <w:r>
-        <w:t xml:space="preserve">percent of landed rockfish market categories for two modeled periods. In the top</w:t>
-      </w:r>
-      <w:r>
-        <w:t xml:space="preserve"> </w:t>
-      </w:r>
-      <w:r>
-        <w:t xml:space="preserve">panel of each modeled period the black line represented the proportion of</w:t>
-      </w:r>
-      <w:r>
-        <w:t xml:space="preserve"> </w:t>
-      </w:r>
-      <w:r>
-        <w:t xml:space="preserve">landings in each market category, while the blue line represents the proportion</w:t>
-      </w:r>
-      <w:r>
-        <w:t xml:space="preserve"> </w:t>
-      </w:r>
-      <w:r>
-        <w:t xml:space="preserve">of samples, by number, taken in each market category. In the bottom panel of each</w:t>
-      </w:r>
-      <w:r>
-        <w:t xml:space="preserve"> </w:t>
-      </w:r>
-      <w:r>
-        <w:t xml:space="preserve">modeled period, colors represent the proportion of sampled weight of twelve</w:t>
-      </w:r>
-      <w:r>
-        <w:t xml:space="preserve"> </w:t>
-      </w:r>
-      <w:r>
-        <w:t xml:space="preserve">commercially realavant species. Alternating dark and light grey panels</w:t>
-      </w:r>
-      <w:r>
-        <w:t xml:space="preserve"> </w:t>
-      </w:r>
-      <w:r>
-        <w:t xml:space="preserve">fill in all other species. On the top of each bar the number of observed</w:t>
-      </w:r>
-      <w:r>
-        <w:t xml:space="preserve"> </w:t>
-      </w:r>
-      <w:r>
-        <w:t xml:space="preserve">species in each market category is listed. Hatched regions indicated the nominal</w:t>
-      </w:r>
-      <w:r>
-        <w:t xml:space="preserve"> </w:t>
-      </w:r>
-      <w:r>
-        <w:t xml:space="preserve">species of a market category where applicable.</w:t>
+        <w:t xml:space="preserve">.</w:t>
+      </w:r>
+      <w:r>
+        <w:br w:type="textWrapping"/>
+      </w:r>
+      <w:r>
+        <w:t xml:space="preserve">Furthermore due to this pattern in port sampling, when sample sizes become too</w:t>
+      </w:r>
+      <w:r>
+        <w:t xml:space="preserve"> </w:t>
+      </w:r>
+      <w:r>
+        <w:t xml:space="preserve">small to apply our model,</w:t>
+      </w:r>
+      <w:r>
+        <w:t xml:space="preserve"> </w:t>
+      </w:r>
+      <w:r>
+        <w:t xml:space="preserve"> </w:t>
+      </w:r>
+      <w:r>
+        <w:t xml:space="preserve">the expanded landings tend to represent a negligible proportion of total</w:t>
+      </w:r>
+      <w:r>
+        <w:t xml:space="preserve"> </w:t>
+      </w:r>
+      <w:r>
+        <w:t xml:space="preserve">landings.</w:t>
       </w:r>
     </w:p>
     <w:p>
@@ -10525,25 +11234,7 @@
         <w:pStyle w:val="BodyText"/>
       </w:pPr>
       <w:r>
-        <w:t xml:space="preserve">Notice that sampling effort both tracks landings as well as the number of species</w:t>
-      </w:r>
-      <w:r>
-        <w:t xml:space="preserve"> </w:t>
-      </w:r>
-      <w:r>
-        <w:t xml:space="preserve">in each market category. These two factors are among the most important factors</w:t>
-      </w:r>
-      <w:r>
-        <w:t xml:space="preserve"> </w:t>
-      </w:r>
-      <w:r>
-        <w:t xml:space="preserve">to prioritize in sampling for the sake of applying our model's results to a large</w:t>
-      </w:r>
-      <w:r>
-        <w:t xml:space="preserve"> </w:t>
-      </w:r>
-      <w:r>
-        <w:t xml:space="preserve">proportion of landings</w:t>
+        <w:t xml:space="preserve">The lower panels of Figure</w:t>
       </w:r>
       <w:r>
         <w:t xml:space="preserve"> </w:t>
@@ -10555,11 +11246,7 @@
         </m:r>
         <m:r>
           <m:rPr/>
-          <m:t>W</m:t>
-        </m:r>
-        <m:r>
-          <m:rPr/>
-          <m:t>h</m:t>
+          <m:t>b</m:t>
         </m:r>
         <m:r>
           <m:rPr/>
@@ -10567,7 +11254,117 @@
         </m:r>
         <m:r>
           <m:rPr/>
-          <m:t>t</m:t>
+          <m:t>r</m:t>
+        </m:r>
+        <m:r>
+          <m:rPr/>
+          <m:t>)</m:t>
+        </m:r>
+      </m:oMath>
+      <w:r>
+        <w:t xml:space="preserve"> </w:t>
+      </w:r>
+      <w:r>
+        <w:t xml:space="preserve">visually demonstrates just how many different</w:t>
+      </w:r>
+      <w:r>
+        <w:t xml:space="preserve"> </w:t>
+      </w:r>
+      <w:r>
+        <w:t xml:space="preserve">species are landed into commercially relevant market categories. Although</w:t>
+      </w:r>
+      <w:r>
+        <w:t xml:space="preserve"> </w:t>
+      </w:r>
+      <w:r>
+        <w:t xml:space="preserve">market categories often carry names that label them with a nominal species,</w:t>
+      </w:r>
+      <w:r>
+        <w:t xml:space="preserve"> </w:t>
+      </w:r>
+      <w:r>
+        <w:t xml:space="preserve">Figure</w:t>
+      </w:r>
+      <w:r>
+        <w:t xml:space="preserve"> </w:t>
+      </w:r>
+      <m:oMath>
+        <m:r>
+          <m:rPr/>
+          <m:t>(</m:t>
+        </m:r>
+        <m:r>
+          <m:rPr/>
+          <m:t>b</m:t>
+        </m:r>
+        <m:r>
+          <m:rPr/>
+          <m:t>a</m:t>
+        </m:r>
+        <m:r>
+          <m:rPr/>
+          <m:t>r</m:t>
+        </m:r>
+        <m:r>
+          <m:rPr/>
+          <m:t>)</m:t>
+        </m:r>
+      </m:oMath>
+      <w:r>
+        <w:t xml:space="preserve"> </w:t>
+      </w:r>
+      <w:r>
+        <w:t xml:space="preserve">makes it abundantly clear that these names can mislead our</w:t>
+      </w:r>
+      <w:r>
+        <w:t xml:space="preserve"> </w:t>
+      </w:r>
+      <w:r>
+        <w:t xml:space="preserve">thinking about the purity, and consistency, of these categories through time.</w:t>
+      </w:r>
+      <w:r>
+        <w:t xml:space="preserve"> </w:t>
+      </w:r>
+      <w:r>
+        <w:t xml:space="preserve">To drive this point home, consider market category 267. The nominal label for</w:t>
+      </w:r>
+      <w:r>
+        <w:t xml:space="preserve"> </w:t>
+      </w:r>
+      <w:r>
+        <w:t xml:space="preserve">market category 267 is Brown, while Brown rockfish only amounts to 6.3% of the</w:t>
+      </w:r>
+      <w:r>
+        <w:t xml:space="preserve"> </w:t>
+      </w:r>
+      <w:r>
+        <w:t xml:space="preserve">sampled weight in 1978-1982. In 1978-1982 market category 267 might be better</w:t>
+      </w:r>
+      <w:r>
+        <w:t xml:space="preserve"> </w:t>
+      </w:r>
+      <w:r>
+        <w:t xml:space="preserve">named Widow as Widow rockfish amounts to 92.6% of sampled weight in this time</w:t>
+      </w:r>
+      <w:r>
+        <w:t xml:space="preserve"> </w:t>
+      </w:r>
+      <w:r>
+        <w:t xml:space="preserve">period, however considering the most recent time period (2000-2015), in Appendix</w:t>
+      </w:r>
+      <w:r>
+        <w:t xml:space="preserve"> </w:t>
+      </w:r>
+      <w:r>
+        <w:t xml:space="preserve">Figure</w:t>
+      </w:r>
+      <w:r>
+        <w:t xml:space="preserve"> </w:t>
+      </w:r>
+      <m:oMath>
+        <m:r>
+          <m:rPr/>
+          <m:t>(</m:t>
         </m:r>
         <m:r>
           <m:rPr/>
@@ -10575,35 +11372,7 @@
         </m:r>
         <m:r>
           <m:rPr/>
-          <m:t>r</m:t>
-        </m:r>
-        <m:r>
-          <m:rPr/>
-          <m:t>o</m:t>
-        </m:r>
-        <m:r>
-          <m:rPr/>
-          <m:t>p</m:t>
-        </m:r>
-        <m:r>
-          <m:rPr/>
-          <m:t>o</m:t>
-        </m:r>
-        <m:r>
-          <m:rPr/>
-          <m:t>r</m:t>
-        </m:r>
-        <m:r>
-          <m:rPr/>
-          <m:t>t</m:t>
-        </m:r>
-        <m:r>
-          <m:rPr/>
-          <m:t>i</m:t>
-        </m:r>
-        <m:r>
-          <m:rPr/>
-          <m:t>o</m:t>
+          <m:t>a</m:t>
         </m:r>
         <m:r>
           <m:rPr/>
@@ -10611,11 +11380,7 @@
         </m:r>
         <m:r>
           <m:rPr/>
-          <m:t>o</m:t>
-        </m:r>
-        <m:r>
-          <m:rPr/>
-          <m:t>f</m:t>
+          <m:t>e</m:t>
         </m:r>
         <m:r>
           <m:rPr/>
@@ -10623,315 +11388,17 @@
         </m:r>
         <m:r>
           <m:rPr/>
-          <m:t>a</m:t>
-        </m:r>
-        <m:r>
-          <m:rPr/>
-          <m:t>n</m:t>
-        </m:r>
-        <m:r>
-          <m:rPr/>
-          <m:t>d</m:t>
-        </m:r>
-        <m:r>
-          <m:rPr/>
-          <m:t>i</m:t>
-        </m:r>
-        <m:r>
-          <m:rPr/>
-          <m:t>n</m:t>
-        </m:r>
-        <m:r>
-          <m:rPr/>
-          <m:t>g</m:t>
-        </m:r>
-        <m:r>
-          <m:rPr/>
-          <m:t>s</m:t>
-        </m:r>
-        <m:r>
-          <m:rPr/>
-          <m:t>i</m:t>
-        </m:r>
-        <m:r>
-          <m:rPr/>
-          <m:t>s</m:t>
-        </m:r>
-        <m:r>
-          <m:rPr/>
-          <m:t>t</m:t>
-        </m:r>
-        <m:r>
-          <m:rPr/>
-          <m:t>h</m:t>
-        </m:r>
-        <m:r>
-          <m:rPr/>
-          <m:t>e</m:t>
-        </m:r>
-        <m:r>
-          <m:rPr/>
-          <m:t>m</m:t>
-        </m:r>
-        <m:r>
-          <m:rPr/>
-          <m:t>o</m:t>
-        </m:r>
-        <m:r>
-          <m:rPr/>
-          <m:t>d</m:t>
-        </m:r>
-        <m:r>
-          <m:rPr/>
-          <m:t>e</m:t>
-        </m:r>
-        <m:r>
-          <m:rPr/>
-          <m:t>l</m:t>
-        </m:r>
-        <m:r>
-          <m:rPr/>
-          <m:t>e</m:t>
-        </m:r>
-        <m:r>
-          <m:rPr/>
-          <m:t>x</m:t>
-        </m:r>
-        <m:r>
-          <m:rPr/>
-          <m:t>p</m:t>
-        </m:r>
-        <m:r>
-          <m:rPr/>
-          <m:t>a</m:t>
-        </m:r>
-        <m:r>
-          <m:rPr/>
-          <m:t>n</m:t>
-        </m:r>
-        <m:r>
-          <m:rPr/>
-          <m:t>d</m:t>
-        </m:r>
-        <m:r>
-          <m:rPr/>
-          <m:t>i</m:t>
-        </m:r>
-        <m:r>
-          <m:rPr/>
-          <m:t>n</m:t>
-        </m:r>
-        <m:r>
-          <m:rPr/>
-          <m:t>g</m:t>
-        </m:r>
-        <m:r>
-          <m:rPr/>
-          <m:t>?</m:t>
-        </m:r>
-        <m:r>
-          <m:rPr/>
           <m:t>)</m:t>
         </m:r>
       </m:oMath>
       <w:r>
-        <w:t xml:space="preserve">.</w:t>
-      </w:r>
-      <w:r>
-        <w:br w:type="textWrapping"/>
-      </w:r>
-      <w:r>
-        <w:t xml:space="preserve">Furthermore due to this pattern in port sampling, when sample sizes become too</w:t>
-      </w:r>
-      <w:r>
-        <w:t xml:space="preserve"> </w:t>
-      </w:r>
-      <w:r>
-        <w:t xml:space="preserve">small to apply our model,</w:t>
-      </w:r>
-      <w:r>
-        <w:t xml:space="preserve"> </w:t>
-      </w:r>
-      <w:r>
-        <w:t xml:space="preserve"> </w:t>
-      </w:r>
-      <w:r>
-        <w:t xml:space="preserve">the expanded landings tend to represent a negligible proportion of total</w:t>
-      </w:r>
-      <w:r>
-        <w:t xml:space="preserve"> </w:t>
-      </w:r>
-      <w:r>
-        <w:t xml:space="preserve">landings.</w:t>
-      </w:r>
-    </w:p>
-    <w:p>
-      <w:pPr>
-        <w:pStyle w:val="BodyText"/>
-      </w:pPr>
-      <w:r>
-        <w:t xml:space="preserve">The lower panels of Figure</w:t>
-      </w:r>
-      <w:r>
-        <w:t xml:space="preserve"> </w:t>
-      </w:r>
-      <m:oMath>
-        <m:r>
-          <m:rPr/>
-          <m:t>(</m:t>
-        </m:r>
-        <m:r>
-          <m:rPr/>
-          <m:t>b</m:t>
-        </m:r>
-        <m:r>
-          <m:rPr/>
-          <m:t>a</m:t>
-        </m:r>
-        <m:r>
-          <m:rPr/>
-          <m:t>r</m:t>
-        </m:r>
-        <m:r>
-          <m:rPr/>
-          <m:t>)</m:t>
-        </m:r>
-      </m:oMath>
-      <w:r>
-        <w:t xml:space="preserve"> </w:t>
-      </w:r>
-      <w:r>
-        <w:t xml:space="preserve">visually demonstrates just how many different</w:t>
-      </w:r>
-      <w:r>
-        <w:t xml:space="preserve"> </w:t>
-      </w:r>
-      <w:r>
-        <w:t xml:space="preserve">species are landed into commercially relevant market categories. Although</w:t>
-      </w:r>
-      <w:r>
-        <w:t xml:space="preserve"> </w:t>
-      </w:r>
-      <w:r>
-        <w:t xml:space="preserve">market categories often carry names that label them with a nominal species,</w:t>
-      </w:r>
-      <w:r>
-        <w:t xml:space="preserve"> </w:t>
-      </w:r>
-      <w:r>
-        <w:t xml:space="preserve">Figure</w:t>
-      </w:r>
-      <w:r>
-        <w:t xml:space="preserve"> </w:t>
-      </w:r>
-      <m:oMath>
-        <m:r>
-          <m:rPr/>
-          <m:t>(</m:t>
-        </m:r>
-        <m:r>
-          <m:rPr/>
-          <m:t>b</m:t>
-        </m:r>
-        <m:r>
-          <m:rPr/>
-          <m:t>a</m:t>
-        </m:r>
-        <m:r>
-          <m:rPr/>
-          <m:t>r</m:t>
-        </m:r>
-        <m:r>
-          <m:rPr/>
-          <m:t>)</m:t>
-        </m:r>
-      </m:oMath>
-      <w:r>
-        <w:t xml:space="preserve"> </w:t>
-      </w:r>
-      <w:r>
-        <w:t xml:space="preserve">makes it abundantly clear that these names can mislead our</w:t>
-      </w:r>
-      <w:r>
-        <w:t xml:space="preserve"> </w:t>
-      </w:r>
-      <w:r>
-        <w:t xml:space="preserve">thinking about the purity, and consistency, of these categories through time.</w:t>
-      </w:r>
-      <w:r>
-        <w:t xml:space="preserve"> </w:t>
-      </w:r>
-      <w:r>
-        <w:t xml:space="preserve">To drive this point home, consider market category 267. The nominal label for</w:t>
-      </w:r>
-      <w:r>
-        <w:t xml:space="preserve"> </w:t>
-      </w:r>
-      <w:r>
-        <w:t xml:space="preserve">market category 267 is Brown, while Brown rockfish only amounts to Y% of the</w:t>
-      </w:r>
-      <w:r>
-        <w:t xml:space="preserve"> </w:t>
-      </w:r>
-      <w:r>
-        <w:t xml:space="preserve">sampled weight in 1978-1982. In 1978-1982 market category 267 might be better</w:t>
-      </w:r>
-      <w:r>
-        <w:t xml:space="preserve"> </w:t>
-      </w:r>
-      <w:r>
-        <w:t xml:space="preserve">named ZZZ as ZZZ amounts to W% of sampled weight in this time period, however</w:t>
-      </w:r>
-      <w:r>
-        <w:t xml:space="preserve"> </w:t>
-      </w:r>
-      <w:r>
-        <w:t xml:space="preserve">considering recent time periods in Appendix Figure</w:t>
-      </w:r>
-      <w:r>
-        <w:t xml:space="preserve"> </w:t>
-      </w:r>
-      <m:oMath>
-        <m:r>
-          <m:rPr/>
-          <m:t>(</m:t>
-        </m:r>
-        <m:r>
-          <m:rPr/>
-          <m:t>p</m:t>
-        </m:r>
-        <m:r>
-          <m:rPr/>
-          <m:t>a</m:t>
-        </m:r>
-        <m:r>
-          <m:rPr/>
-          <m:t>n</m:t>
-        </m:r>
-        <m:r>
-          <m:rPr/>
-          <m:t>e</m:t>
-        </m:r>
-        <m:r>
-          <m:rPr/>
-          <m:t>l</m:t>
-        </m:r>
-        <m:r>
-          <m:rPr/>
-          <m:t>)</m:t>
-        </m:r>
-      </m:oMath>
-      <w:r>
-        <w:t xml:space="preserve"> </w:t>
-      </w:r>
-      <w:r>
-        <w:t xml:space="preserve">market category</w:t>
-      </w:r>
-      <w:r>
-        <w:t xml:space="preserve"> </w:t>
-      </w:r>
-      <w:r>
-        <w:t xml:space="preserve">267 is composed of Yhat% Brown and What% ZZZ.</w:t>
+        <w:t xml:space="preserve">, market category 267 samples are composed of 99.6% Brown and</w:t>
+      </w:r>
+      <w:r>
+        <w:t xml:space="preserve"> </w:t>
+      </w:r>
+      <w:r>
+        <w:t xml:space="preserve">0% Widow.</w:t>
       </w:r>
     </w:p>
     <w:p>
@@ -10949,51 +11416,6 @@
                 <pic:pic>
                   <pic:nvPicPr>
                     <pic:cNvPr descr="./pictures/1978to1982Bar3.pdf" id="0" name="Picture"/>
-                    <pic:cNvPicPr>
-                      <a:picLocks noChangeArrowheads="1" noChangeAspect="1"/>
-                    </pic:cNvPicPr>
-                  </pic:nvPicPr>
-                  <pic:blipFill>
-                    <a:blip r:embed="rId40"/>
-                    <a:stretch>
-                      <a:fillRect/>
-                    </a:stretch>
-                  </pic:blipFill>
-                  <pic:spPr bwMode="auto">
-                    <a:xfrm>
-                      <a:off x="0" y="0"/>
-                      <a:ext cx="3810000" cy="2540000"/>
-                    </a:xfrm>
-                    <a:prstGeom prst="rect">
-                      <a:avLst/>
-                    </a:prstGeom>
-                    <a:noFill/>
-                    <a:ln w="9525">
-                      <a:noFill/>
-                      <a:headEnd/>
-                      <a:tailEnd/>
-                    </a:ln>
-                  </pic:spPr>
-                </pic:pic>
-              </a:graphicData>
-            </a:graphic>
-          </wp:inline>
-        </w:drawing>
-      </w:r>
-      <w:r>
-        <w:t xml:space="preserve"> </w:t>
-      </w:r>
-      <w:r>
-        <w:drawing>
-          <wp:inline>
-            <wp:extent cx="3810000" cy="2540000"/>
-            <wp:effectExtent b="0" l="0" r="0" t="0"/>
-            <wp:docPr descr="" id="1" name="Picture"/>
-            <a:graphic>
-              <a:graphicData uri="http://schemas.openxmlformats.org/drawingml/2006/picture">
-                <pic:pic>
-                  <pic:nvPicPr>
-                    <pic:cNvPr descr="./pictures/1983to1990Bar3.pdf" id="0" name="Picture"/>
                     <pic:cNvPicPr>
                       <a:picLocks noChangeArrowheads="1" noChangeAspect="1"/>
                     </pic:cNvPicPr>
@@ -11038,7 +11460,7 @@
               <a:graphicData uri="http://schemas.openxmlformats.org/drawingml/2006/picture">
                 <pic:pic>
                   <pic:nvPicPr>
-                    <pic:cNvPr descr="./pictures/barplotLegend.pdf" id="0" name="Picture"/>
+                    <pic:cNvPr descr="./pictures/1983to1990Bar3.pdf" id="0" name="Picture"/>
                     <pic:cNvPicPr>
                       <a:picLocks noChangeArrowheads="1" noChangeAspect="1"/>
                     </pic:cNvPicPr>
@@ -11070,13 +11492,58 @@
           </wp:inline>
         </w:drawing>
       </w:r>
+      <w:r>
+        <w:t xml:space="preserve"> </w:t>
+      </w:r>
+      <w:r>
+        <w:drawing>
+          <wp:inline>
+            <wp:extent cx="3810000" cy="2540000"/>
+            <wp:effectExtent b="0" l="0" r="0" t="0"/>
+            <wp:docPr descr="" id="1" name="Picture"/>
+            <a:graphic>
+              <a:graphicData uri="http://schemas.openxmlformats.org/drawingml/2006/picture">
+                <pic:pic>
+                  <pic:nvPicPr>
+                    <pic:cNvPr descr="./pictures/barplotLegend.pdf" id="0" name="Picture"/>
+                    <pic:cNvPicPr>
+                      <a:picLocks noChangeArrowheads="1" noChangeAspect="1"/>
+                    </pic:cNvPicPr>
+                  </pic:nvPicPr>
+                  <pic:blipFill>
+                    <a:blip r:embed="rId43"/>
+                    <a:stretch>
+                      <a:fillRect/>
+                    </a:stretch>
+                  </pic:blipFill>
+                  <pic:spPr bwMode="auto">
+                    <a:xfrm>
+                      <a:off x="0" y="0"/>
+                      <a:ext cx="3810000" cy="2540000"/>
+                    </a:xfrm>
+                    <a:prstGeom prst="rect">
+                      <a:avLst/>
+                    </a:prstGeom>
+                    <a:noFill/>
+                    <a:ln w="9525">
+                      <a:noFill/>
+                      <a:headEnd/>
+                      <a:tailEnd/>
+                    </a:ln>
+                  </pic:spPr>
+                </pic:pic>
+              </a:graphicData>
+            </a:graphic>
+          </wp:inline>
+        </w:drawing>
+      </w:r>
     </w:p>
     <w:p>
       <w:pPr>
         <w:pStyle w:val="Heading2"/>
       </w:pPr>
-      <w:bookmarkStart w:id="43" w:name="data-generating-model-1"/>
-      <w:bookmarkEnd w:id="43"/>
+      <w:bookmarkStart w:id="44" w:name="data-generating-model-1"/>
+      <w:bookmarkEnd w:id="44"/>
       <w:r>
         <w:t xml:space="preserve">Data Generating Model</w:t>
       </w:r>
@@ -11085,8 +11552,8 @@
       <w:pPr>
         <w:pStyle w:val="Heading3"/>
       </w:pPr>
-      <w:bookmarkStart w:id="44" w:name="example"/>
-      <w:bookmarkEnd w:id="44"/>
+      <w:bookmarkStart w:id="45" w:name="example"/>
+      <w:bookmarkEnd w:id="45"/>
       <w:r>
         <w:t xml:space="preserve">Example</w:t>
       </w:r>
@@ -11621,99 +12088,6 @@
                     </pic:cNvPicPr>
                   </pic:nvPicPr>
                   <pic:blipFill>
-                    <a:blip r:embed="rId45"/>
-                    <a:stretch>
-                      <a:fillRect/>
-                    </a:stretch>
-                  </pic:blipFill>
-                  <pic:spPr bwMode="auto">
-                    <a:xfrm>
-                      <a:off x="0" y="0"/>
-                      <a:ext cx="5334000" cy="5334000"/>
-                    </a:xfrm>
-                    <a:prstGeom prst="rect">
-                      <a:avLst/>
-                    </a:prstGeom>
-                    <a:noFill/>
-                    <a:ln w="9525">
-                      <a:noFill/>
-                      <a:headEnd/>
-                      <a:tailEnd/>
-                    </a:ln>
-                  </pic:spPr>
-                </pic:pic>
-              </a:graphicData>
-            </a:graphic>
-          </wp:inline>
-        </w:drawing>
-      </w:r>
-    </w:p>
-    <w:p>
-      <w:pPr>
-        <w:pStyle w:val="ImageCaption"/>
-      </w:pPr>
-      <w:r>
-        <w:t xml:space="preserve">Interval Plot</w:t>
-      </w:r>
-    </w:p>
-    <w:p>
-      <w:pPr>
-        <w:pStyle w:val="BodyText"/>
-      </w:pPr>
-      <w:r>
-        <w:t xml:space="preserve">The large spread of the observed species compositions seen in Figure(likelihoods)</w:t>
-      </w:r>
-      <w:r>
-        <w:t xml:space="preserve"> </w:t>
-      </w:r>
-      <w:r>
-        <w:t xml:space="preserve">visually demonstrate the degree of overdispersion present in port sampling</w:t>
-      </w:r>
-      <w:r>
-        <w:t xml:space="preserve"> </w:t>
-      </w:r>
-      <w:r>
-        <w:t xml:space="preserve">data. The Poisson and binomial models disregard this overdispersion to</w:t>
-      </w:r>
-      <w:r>
-        <w:t xml:space="preserve"> </w:t>
-      </w:r>
-      <w:r>
-        <w:t xml:space="preserve">prioritize fitting the data mean. The NB and BB models explicitly model</w:t>
-      </w:r>
-      <w:r>
-        <w:t xml:space="preserve"> </w:t>
-      </w:r>
-      <w:r>
-        <w:t xml:space="preserve">overdispersion in the data, albeit via differing mechanisms, and as such they</w:t>
-      </w:r>
-      <w:r>
-        <w:t xml:space="preserve"> </w:t>
-      </w:r>
-      <w:r>
-        <w:t xml:space="preserve">predict a larger subset of the data.</w:t>
-      </w:r>
-    </w:p>
-    <w:p>
-      <w:pPr>
-        <w:pStyle w:val="FigureWithCaption"/>
-      </w:pPr>
-      <w:r>
-        <w:drawing>
-          <wp:inline>
-            <wp:extent cx="5334000" cy="5334000"/>
-            <wp:effectExtent b="0" l="0" r="0" t="0"/>
-            <wp:docPr descr="" id="1" name="Picture"/>
-            <a:graphic>
-              <a:graphicData uri="http://schemas.openxmlformats.org/drawingml/2006/picture">
-                <pic:pic>
-                  <pic:nvPicPr>
-                    <pic:cNvPr descr="./pictures/compVioplot1982Qtr2.png" id="0" name="Picture"/>
-                    <pic:cNvPicPr>
-                      <a:picLocks noChangeArrowheads="1" noChangeAspect="1"/>
-                    </pic:cNvPicPr>
-                  </pic:nvPicPr>
-                  <pic:blipFill>
                     <a:blip r:embed="rId46"/>
                     <a:stretch>
                       <a:fillRect/>
@@ -11746,6 +12120,99 @@
         <w:pStyle w:val="ImageCaption"/>
       </w:pPr>
       <w:r>
+        <w:t xml:space="preserve">Interval Plot</w:t>
+      </w:r>
+    </w:p>
+    <w:p>
+      <w:pPr>
+        <w:pStyle w:val="BodyText"/>
+      </w:pPr>
+      <w:r>
+        <w:t xml:space="preserve">The large spread of the observed species compositions seen in Figure(likelihoods)</w:t>
+      </w:r>
+      <w:r>
+        <w:t xml:space="preserve"> </w:t>
+      </w:r>
+      <w:r>
+        <w:t xml:space="preserve">visually demonstrate the degree of overdispersion present in port sampling</w:t>
+      </w:r>
+      <w:r>
+        <w:t xml:space="preserve"> </w:t>
+      </w:r>
+      <w:r>
+        <w:t xml:space="preserve">data. The Poisson and binomial models disregard this overdispersion to</w:t>
+      </w:r>
+      <w:r>
+        <w:t xml:space="preserve"> </w:t>
+      </w:r>
+      <w:r>
+        <w:t xml:space="preserve">prioritize fitting the data mean. The NB and BB models explicitly model</w:t>
+      </w:r>
+      <w:r>
+        <w:t xml:space="preserve"> </w:t>
+      </w:r>
+      <w:r>
+        <w:t xml:space="preserve">overdispersion in the data, albeit via differing mechanisms, and as such they</w:t>
+      </w:r>
+      <w:r>
+        <w:t xml:space="preserve"> </w:t>
+      </w:r>
+      <w:r>
+        <w:t xml:space="preserve">predict a larger subset of the data.</w:t>
+      </w:r>
+    </w:p>
+    <w:p>
+      <w:pPr>
+        <w:pStyle w:val="FigureWithCaption"/>
+      </w:pPr>
+      <w:r>
+        <w:drawing>
+          <wp:inline>
+            <wp:extent cx="5334000" cy="5334000"/>
+            <wp:effectExtent b="0" l="0" r="0" t="0"/>
+            <wp:docPr descr="" id="1" name="Picture"/>
+            <a:graphic>
+              <a:graphicData uri="http://schemas.openxmlformats.org/drawingml/2006/picture">
+                <pic:pic>
+                  <pic:nvPicPr>
+                    <pic:cNvPr descr="./pictures/compVioplot1982Qtr2.png" id="0" name="Picture"/>
+                    <pic:cNvPicPr>
+                      <a:picLocks noChangeArrowheads="1" noChangeAspect="1"/>
+                    </pic:cNvPicPr>
+                  </pic:nvPicPr>
+                  <pic:blipFill>
+                    <a:blip r:embed="rId47"/>
+                    <a:stretch>
+                      <a:fillRect/>
+                    </a:stretch>
+                  </pic:blipFill>
+                  <pic:spPr bwMode="auto">
+                    <a:xfrm>
+                      <a:off x="0" y="0"/>
+                      <a:ext cx="5334000" cy="5334000"/>
+                    </a:xfrm>
+                    <a:prstGeom prst="rect">
+                      <a:avLst/>
+                    </a:prstGeom>
+                    <a:noFill/>
+                    <a:ln w="9525">
+                      <a:noFill/>
+                      <a:headEnd/>
+                      <a:tailEnd/>
+                    </a:ln>
+                  </pic:spPr>
+                </pic:pic>
+              </a:graphicData>
+            </a:graphic>
+          </wp:inline>
+        </w:drawing>
+      </w:r>
+    </w:p>
+    <w:p>
+      <w:pPr>
+        <w:pStyle w:val="ImageCaption"/>
+      </w:pPr>
+      <w:r>
         <w:t xml:space="preserve">Violin Plot</w:t>
       </w:r>
     </w:p>
@@ -11833,8 +12300,8 @@
       <w:pPr>
         <w:pStyle w:val="Heading2"/>
       </w:pPr>
-      <w:bookmarkStart w:id="47" w:name="predictor-and-prior-selection"/>
-      <w:bookmarkEnd w:id="47"/>
+      <w:bookmarkStart w:id="48" w:name="predictor-and-prior-selection"/>
+      <w:bookmarkEnd w:id="48"/>
       <w:r>
         <w:t xml:space="preserve">Predictor and Prior Selection</w:t>
       </w:r>
@@ -12582,7 +13049,7 @@
                     </pic:cNvPicPr>
                   </pic:nvPicPr>
                   <pic:blipFill>
-                    <a:blip r:embed="rId48"/>
+                    <a:blip r:embed="rId49"/>
                     <a:stretch>
                       <a:fillRect/>
                     </a:stretch>
@@ -12732,8 +13199,8 @@
       <w:pPr>
         <w:pStyle w:val="Heading2"/>
       </w:pPr>
-      <w:bookmarkStart w:id="49" w:name="model-exploration-averaging-1"/>
-      <w:bookmarkEnd w:id="49"/>
+      <w:bookmarkStart w:id="50" w:name="model-exploration-averaging-1"/>
+      <w:bookmarkEnd w:id="50"/>
       <w:r>
         <w:t xml:space="preserve">Model Exploration &amp; Averaging</w:t>
       </w:r>
@@ -12758,7 +13225,7 @@
                     </pic:cNvPicPr>
                   </pic:nvPicPr>
                   <pic:blipFill>
-                    <a:blip r:embed="rId50"/>
+                    <a:blip r:embed="rId51"/>
                     <a:stretch>
                       <a:fillRect/>
                     </a:stretch>
@@ -13200,7 +13667,7 @@
       <w:pPr>
         <w:pStyle w:val="Compact"/>
         <w:numPr>
-          <w:numId w:val="1001"/>
+          <w:numId w:val="1003"/>
           <w:ilvl w:val="0"/>
         </w:numPr>
       </w:pPr>
@@ -13212,8 +13679,8 @@
       <w:pPr>
         <w:pStyle w:val="Heading2"/>
       </w:pPr>
-      <w:bookmarkStart w:id="51" w:name="prediction"/>
-      <w:bookmarkEnd w:id="51"/>
+      <w:bookmarkStart w:id="52" w:name="prediction"/>
+      <w:bookmarkEnd w:id="52"/>
       <w:r>
         <w:t xml:space="preserve">Prediction</w:t>
       </w:r>
@@ -13395,7 +13862,7 @@
       <w:pPr>
         <w:pStyle w:val="Compact"/>
         <w:numPr>
-          <w:numId w:val="1002"/>
+          <w:numId w:val="1004"/>
           <w:ilvl w:val="0"/>
         </w:numPr>
       </w:pPr>
@@ -13407,8 +13874,8 @@
       <w:pPr>
         <w:pStyle w:val="Heading3"/>
       </w:pPr>
-      <w:bookmarkStart w:id="52" w:name="section"/>
-      <w:bookmarkEnd w:id="52"/>
+      <w:bookmarkStart w:id="53" w:name="section"/>
+      <w:bookmarkEnd w:id="53"/>
       <w:r>
         <w:t xml:space="preserve">78-82</w:t>
       </w:r>
@@ -13952,8 +14419,8 @@
       <w:pPr>
         <w:pStyle w:val="Heading3"/>
       </w:pPr>
-      <w:bookmarkStart w:id="53" w:name="section-1"/>
-      <w:bookmarkEnd w:id="53"/>
+      <w:bookmarkStart w:id="54" w:name="section-1"/>
+      <w:bookmarkEnd w:id="54"/>
       <w:r>
         <w:t xml:space="preserve">83-90</w:t>
       </w:r>
@@ -14779,34 +15246,10 @@
     </w:p>
     <w:p>
       <w:pPr>
-        <w:pStyle w:val="Compact"/>
-        <w:numPr>
-          <w:numId w:val="1003"/>
-          <w:ilvl w:val="0"/>
-        </w:numPr>
-      </w:pPr>
-      <w:r>
-        <w:t xml:space="preserve">tails lighter due to inla?</w:t>
-      </w:r>
-    </w:p>
-    <w:p>
-      <w:pPr>
-        <w:pStyle w:val="Compact"/>
-        <w:numPr>
-          <w:numId w:val="1004"/>
-          <w:ilvl w:val="1"/>
-        </w:numPr>
-      </w:pPr>
-      <w:r>
-        <w:t xml:space="preserve">higher degree Laplace approximation will better capture higher moments of data and thus may better capture information in the tails</w:t>
-      </w:r>
-    </w:p>
-    <w:p>
-      <w:pPr>
         <w:pStyle w:val="Heading2"/>
       </w:pPr>
-      <w:bookmarkStart w:id="54" w:name="nuisance-parameters"/>
-      <w:bookmarkEnd w:id="54"/>
+      <w:bookmarkStart w:id="55" w:name="nuisance-parameters"/>
+      <w:bookmarkEnd w:id="55"/>
       <w:r>
         <w:t xml:space="preserve">Nuisance Parameters</w:t>
       </w:r>
@@ -14815,8 +15258,8 @@
       <w:pPr>
         <w:pStyle w:val="Heading3"/>
       </w:pPr>
-      <w:bookmarkStart w:id="55" w:name="section-2"/>
-      <w:bookmarkEnd w:id="55"/>
+      <w:bookmarkStart w:id="56" w:name="section-2"/>
+      <w:bookmarkEnd w:id="56"/>
       <w:r>
         <w:t xml:space="preserve">78-82</w:t>
       </w:r>
@@ -14825,24 +15268,24 @@
       <w:pPr>
         <w:pStyle w:val="Heading4"/>
       </w:pPr>
-      <w:bookmarkStart w:id="56" w:name="rho"/>
-      <w:bookmarkEnd w:id="56"/>
-      <m:oMath>
-        <m:r>
-          <m:rPr/>
-          <m:t>ρ</m:t>
-        </m:r>
-      </m:oMath>
-    </w:p>
-    <w:p>
-      <w:pPr>
-        <w:pStyle w:val="Heading4"/>
-      </w:pPr>
-      <w:bookmarkStart w:id="57" w:name="v"/>
+      <w:bookmarkStart w:id="57" w:name="rho"/>
       <w:bookmarkEnd w:id="57"/>
       <m:oMath>
         <m:r>
           <m:rPr/>
+          <m:t>ρ</m:t>
+        </m:r>
+      </m:oMath>
+    </w:p>
+    <w:p>
+      <w:pPr>
+        <w:pStyle w:val="Heading4"/>
+      </w:pPr>
+      <w:bookmarkStart w:id="58" w:name="v"/>
+      <w:bookmarkEnd w:id="58"/>
+      <m:oMath>
+        <m:r>
+          <m:rPr/>
           <m:t>v</m:t>
         </m:r>
       </m:oMath>
@@ -14851,8 +15294,8 @@
       <w:pPr>
         <w:pStyle w:val="Heading3"/>
       </w:pPr>
-      <w:bookmarkStart w:id="58" w:name="section-3"/>
-      <w:bookmarkEnd w:id="58"/>
+      <w:bookmarkStart w:id="59" w:name="section-3"/>
+      <w:bookmarkEnd w:id="59"/>
       <w:r>
         <w:t xml:space="preserve">83-90</w:t>
       </w:r>
@@ -14861,8 +15304,8 @@
       <w:pPr>
         <w:pStyle w:val="Heading4"/>
       </w:pPr>
-      <w:bookmarkStart w:id="59" w:name="rho-1"/>
-      <w:bookmarkEnd w:id="59"/>
+      <w:bookmarkStart w:id="60" w:name="rho-1"/>
+      <w:bookmarkEnd w:id="60"/>
       <m:oMath>
         <m:r>
           <m:rPr/>
@@ -14913,8 +15356,8 @@
       <w:pPr>
         <w:pStyle w:val="Heading4"/>
       </w:pPr>
-      <w:bookmarkStart w:id="60" w:name="v-1"/>
-      <w:bookmarkEnd w:id="60"/>
+      <w:bookmarkStart w:id="61" w:name="v-1"/>
+      <w:bookmarkEnd w:id="61"/>
       <m:oMath>
         <m:r>
           <m:rPr/>
@@ -14992,18 +15435,234 @@
       <w:pPr>
         <w:pStyle w:val="Heading1"/>
       </w:pPr>
-      <w:bookmarkStart w:id="61" w:name="discussion"/>
-      <w:bookmarkEnd w:id="61"/>
+      <w:bookmarkStart w:id="62" w:name="discussion"/>
+      <w:bookmarkEnd w:id="62"/>
       <w:r>
         <w:t xml:space="preserve">Discussion</w:t>
       </w:r>
     </w:p>
     <w:p>
       <w:pPr>
+        <w:numPr>
+          <w:numId w:val="1007"/>
+          <w:ilvl w:val="0"/>
+        </w:numPr>
+      </w:pPr>
+      <w:r>
+        <w:t xml:space="preserve">Variance Estimates; Justify Model based statistics</w:t>
+      </w:r>
+    </w:p>
+    <w:p>
+      <w:pPr>
+        <w:numPr>
+          <w:numId w:val="1007"/>
+          <w:ilvl w:val="0"/>
+        </w:numPr>
+      </w:pPr>
+      <w:r>
+        <w:t xml:space="preserve">Biase/Variance trade off; hierarchical modeling</w:t>
+      </w:r>
+    </w:p>
+    <w:p>
+      <w:pPr>
+        <w:pStyle w:val="Compact"/>
+        <w:numPr>
+          <w:numId w:val="1007"/>
+          <w:ilvl w:val="0"/>
+        </w:numPr>
+      </w:pPr>
+      <w:r>
+        <w:t xml:space="preserve">Prediction: tails lighter due to inla?</w:t>
+      </w:r>
+    </w:p>
+    <w:p>
+      <w:pPr>
+        <w:pStyle w:val="Compact"/>
+        <w:numPr>
+          <w:numId w:val="1008"/>
+          <w:ilvl w:val="1"/>
+        </w:numPr>
+      </w:pPr>
+      <w:r>
+        <w:t xml:space="preserve">higher degree Laplace approximation will better capture higher moments of posterior and thus may better capture information in the tails</w:t>
+      </w:r>
+    </w:p>
+    <w:p>
+      <w:pPr>
+        <w:pStyle w:val="Compact"/>
+        <w:numPr>
+          <w:numId w:val="1007"/>
+          <w:ilvl w:val="0"/>
+        </w:numPr>
+      </w:pPr>
+      <w:r>
+        <w:t xml:space="preserve">high</w:t>
+      </w:r>
+      <w:r>
+        <w:t xml:space="preserve"> </w:t>
+      </w:r>
+      <m:oMath>
+        <m:r>
+          <m:rPr/>
+          <m:t>ρ</m:t>
+        </m:r>
+      </m:oMath>
+      <w:r>
+        <w:t xml:space="preserve"> </w:t>
+      </w:r>
+      <w:r>
+        <w:t xml:space="preserve">in 259 and over prediction in 259?</w:t>
+      </w:r>
+    </w:p>
+    <w:p>
+      <w:pPr>
+        <w:numPr>
+          <w:numId w:val="1007"/>
+          <w:ilvl w:val="0"/>
+        </w:numPr>
+      </w:pPr>
+      <w:r>
+        <w:t xml:space="preserve">lower rho might predict more appropriately?</w:t>
+      </w:r>
+    </w:p>
+    <w:p>
+      <w:pPr>
+        <w:pStyle w:val="Compact"/>
+        <w:numPr>
+          <w:numId w:val="1007"/>
+          <w:ilvl w:val="0"/>
+        </w:numPr>
+      </w:pPr>
+      <w:r>
+        <w:t xml:space="preserve">Model averaging</w:t>
+      </w:r>
+    </w:p>
+    <w:p>
+      <w:pPr>
+        <w:pStyle w:val="Compact"/>
+        <w:numPr>
+          <w:numId w:val="1009"/>
+          <w:ilvl w:val="1"/>
+        </w:numPr>
+      </w:pPr>
+      <w:r>
+        <w:t xml:space="preserve">Interpret/Speculate</w:t>
+      </w:r>
+    </w:p>
+    <w:p>
+      <w:pPr>
+        <w:pStyle w:val="Compact"/>
+        <w:numPr>
+          <w:numId w:val="1007"/>
+          <w:ilvl w:val="0"/>
+        </w:numPr>
+      </w:pPr>
+      <w:r>
+        <w:t xml:space="preserve">Looking Forward</w:t>
+      </w:r>
+    </w:p>
+    <w:p>
+      <w:pPr>
+        <w:pStyle w:val="Compact"/>
+        <w:numPr>
+          <w:numId w:val="1010"/>
+          <w:ilvl w:val="1"/>
+        </w:numPr>
+      </w:pPr>
+      <w:r>
+        <w:t xml:space="preserve">forecasting/hindcasting</w:t>
+      </w:r>
+    </w:p>
+    <w:p>
+      <w:pPr>
+        <w:pStyle w:val="Compact"/>
+        <w:numPr>
+          <w:numId w:val="1011"/>
+          <w:ilvl w:val="2"/>
+        </w:numPr>
+      </w:pPr>
+      <w:r>
+        <w:t xml:space="preserve">simple</w:t>
+      </w:r>
+    </w:p>
+    <w:p>
+      <w:pPr>
+        <w:pStyle w:val="Compact"/>
+        <w:numPr>
+          <w:numId w:val="1011"/>
+          <w:ilvl w:val="2"/>
+        </w:numPr>
+      </w:pPr>
+      <w:r>
+        <w:t xml:space="preserve">time series models</w:t>
+      </w:r>
+    </w:p>
+    <w:p>
+      <w:pPr>
+        <w:pStyle w:val="Compact"/>
+        <w:numPr>
+          <w:numId w:val="1010"/>
+          <w:ilvl w:val="1"/>
+        </w:numPr>
+      </w:pPr>
+      <w:r>
+        <w:t xml:space="preserve">more computation faster</w:t>
+      </w:r>
+    </w:p>
+    <w:p>
+      <w:pPr>
+        <w:pStyle w:val="Compact"/>
+        <w:numPr>
+          <w:numId w:val="1012"/>
+          <w:ilvl w:val="2"/>
+        </w:numPr>
+      </w:pPr>
+      <w:r>
+        <w:t xml:space="preserve">broader model exploration</w:t>
+      </w:r>
+    </w:p>
+    <w:p>
+      <w:pPr>
+        <w:pStyle w:val="Compact"/>
+        <w:numPr>
+          <w:numId w:val="1012"/>
+          <w:ilvl w:val="2"/>
+        </w:numPr>
+      </w:pPr>
+      <w:r>
+        <w:t xml:space="preserve">broader spatial expansion</w:t>
+      </w:r>
+    </w:p>
+    <w:p>
+      <w:pPr>
+        <w:pStyle w:val="Compact"/>
+        <w:numPr>
+          <w:numId w:val="1010"/>
+          <w:ilvl w:val="1"/>
+        </w:numPr>
+      </w:pPr>
+      <w:r>
+        <w:t xml:space="preserve">Hierarchical Spatial Models</w:t>
+      </w:r>
+    </w:p>
+    <w:p>
+      <w:pPr>
+        <w:pStyle w:val="Compact"/>
+        <w:numPr>
+          <w:numId w:val="1010"/>
+          <w:ilvl w:val="1"/>
+        </w:numPr>
+      </w:pPr>
+      <w:r>
+        <w:t xml:space="preserve">DP Models</w:t>
+      </w:r>
+    </w:p>
+    <w:p>
+      <w:pPr>
         <w:pStyle w:val="Heading1"/>
       </w:pPr>
-      <w:bookmarkStart w:id="62" w:name="appendix"/>
-      <w:bookmarkEnd w:id="62"/>
+      <w:bookmarkStart w:id="63" w:name="appendix"/>
+      <w:bookmarkEnd w:id="63"/>
       <w:r>
         <w:t xml:space="preserve">Appendix</w:t>
       </w:r>
@@ -15028,7 +15687,7 @@
                     </pic:cNvPicPr>
                   </pic:nvPicPr>
                   <pic:blipFill>
-                    <a:blip r:embed="rId63"/>
+                    <a:blip r:embed="rId64"/>
                     <a:stretch>
                       <a:fillRect/>
                     </a:stretch>
@@ -15073,51 +15732,6 @@
                 <pic:pic>
                   <pic:nvPicPr>
                     <pic:cNvPr descr="./pictures/latexTableCompress1.pdf" id="0" name="Picture"/>
-                    <pic:cNvPicPr>
-                      <a:picLocks noChangeArrowheads="1" noChangeAspect="1"/>
-                    </pic:cNvPicPr>
-                  </pic:nvPicPr>
-                  <pic:blipFill>
-                    <a:blip r:embed="rId64"/>
-                    <a:stretch>
-                      <a:fillRect/>
-                    </a:stretch>
-                  </pic:blipFill>
-                  <pic:spPr bwMode="auto">
-                    <a:xfrm>
-                      <a:off x="0" y="0"/>
-                      <a:ext cx="3810000" cy="2540000"/>
-                    </a:xfrm>
-                    <a:prstGeom prst="rect">
-                      <a:avLst/>
-                    </a:prstGeom>
-                    <a:noFill/>
-                    <a:ln w="9525">
-                      <a:noFill/>
-                      <a:headEnd/>
-                      <a:tailEnd/>
-                    </a:ln>
-                  </pic:spPr>
-                </pic:pic>
-              </a:graphicData>
-            </a:graphic>
-          </wp:inline>
-        </w:drawing>
-      </w:r>
-      <w:r>
-        <w:t xml:space="preserve"> </w:t>
-      </w:r>
-      <w:r>
-        <w:drawing>
-          <wp:inline>
-            <wp:extent cx="3810000" cy="2540000"/>
-            <wp:effectExtent b="0" l="0" r="0" t="0"/>
-            <wp:docPr descr="" id="1" name="Picture"/>
-            <a:graphic>
-              <a:graphicData uri="http://schemas.openxmlformats.org/drawingml/2006/picture">
-                <pic:pic>
-                  <pic:nvPicPr>
-                    <pic:cNvPr descr="./pictures/latexTableCompress2.pdf" id="0" name="Picture"/>
                     <pic:cNvPicPr>
                       <a:picLocks noChangeArrowheads="1" noChangeAspect="1"/>
                     </pic:cNvPicPr>
@@ -15162,7 +15776,7 @@
               <a:graphicData uri="http://schemas.openxmlformats.org/drawingml/2006/picture">
                 <pic:pic>
                   <pic:nvPicPr>
-                    <pic:cNvPr descr="./pictures/latexTableCompress3.pdf" id="0" name="Picture"/>
+                    <pic:cNvPr descr="./pictures/latexTableCompress2.pdf" id="0" name="Picture"/>
                     <pic:cNvPicPr>
                       <a:picLocks noChangeArrowheads="1" noChangeAspect="1"/>
                     </pic:cNvPicPr>
@@ -15207,7 +15821,7 @@
               <a:graphicData uri="http://schemas.openxmlformats.org/drawingml/2006/picture">
                 <pic:pic>
                   <pic:nvPicPr>
-                    <pic:cNvPr descr="./pictures/latexTableCompress4.pdf" id="0" name="Picture"/>
+                    <pic:cNvPr descr="./pictures/latexTableCompress3.pdf" id="0" name="Picture"/>
                     <pic:cNvPicPr>
                       <a:picLocks noChangeArrowheads="1" noChangeAspect="1"/>
                     </pic:cNvPicPr>
@@ -15239,156 +15853,50 @@
           </wp:inline>
         </w:drawing>
       </w:r>
-    </w:p>
-    <w:p>
-      <w:pPr>
-        <w:pStyle w:val="Heading1"/>
-      </w:pPr>
-      <w:bookmarkStart w:id="68" w:name="discussion-1"/>
-      <w:bookmarkEnd w:id="68"/>
-      <w:r>
-        <w:t xml:space="preserve">Discussion</w:t>
-      </w:r>
-    </w:p>
-    <w:p>
-      <w:pPr>
-        <w:numPr>
-          <w:numId w:val="1007"/>
-          <w:ilvl w:val="0"/>
-        </w:numPr>
-      </w:pPr>
-      <w:r>
-        <w:t xml:space="preserve">Variance Estimates; Justify Model based statistics</w:t>
-      </w:r>
-    </w:p>
-    <w:p>
-      <w:pPr>
-        <w:numPr>
-          <w:numId w:val="1007"/>
-          <w:ilvl w:val="0"/>
-        </w:numPr>
-      </w:pPr>
-      <w:r>
-        <w:t xml:space="preserve">Biase/Variance trade off; hierarchical modeling</w:t>
-      </w:r>
-    </w:p>
-    <w:p>
-      <w:pPr>
-        <w:numPr>
-          <w:numId w:val="1007"/>
-          <w:ilvl w:val="0"/>
-        </w:numPr>
-      </w:pPr>
-      <w:r>
-        <w:t xml:space="preserve">Model averaging</w:t>
-      </w:r>
-    </w:p>
-    <w:p>
-      <w:pPr>
-        <w:pStyle w:val="Compact"/>
-        <w:numPr>
-          <w:numId w:val="1007"/>
-          <w:ilvl w:val="0"/>
-        </w:numPr>
-      </w:pPr>
-      <w:r>
-        <w:t xml:space="preserve">Looking Forward</w:t>
-      </w:r>
-    </w:p>
-    <w:p>
-      <w:pPr>
-        <w:pStyle w:val="Compact"/>
-        <w:numPr>
-          <w:numId w:val="1008"/>
-          <w:ilvl w:val="1"/>
-        </w:numPr>
-      </w:pPr>
-      <w:r>
-        <w:t xml:space="preserve">forecasting/hindcasting</w:t>
-      </w:r>
-    </w:p>
-    <w:p>
-      <w:pPr>
-        <w:pStyle w:val="Compact"/>
-        <w:numPr>
-          <w:numId w:val="1009"/>
-          <w:ilvl w:val="2"/>
-        </w:numPr>
-      </w:pPr>
-      <w:r>
-        <w:t xml:space="preserve">simple</w:t>
-      </w:r>
-    </w:p>
-    <w:p>
-      <w:pPr>
-        <w:pStyle w:val="Compact"/>
-        <w:numPr>
-          <w:numId w:val="1009"/>
-          <w:ilvl w:val="2"/>
-        </w:numPr>
-      </w:pPr>
-      <w:r>
-        <w:t xml:space="preserve">time series models</w:t>
-      </w:r>
-    </w:p>
-    <w:p>
-      <w:pPr>
-        <w:pStyle w:val="Compact"/>
-        <w:numPr>
-          <w:numId w:val="1008"/>
-          <w:ilvl w:val="1"/>
-        </w:numPr>
-      </w:pPr>
-      <w:r>
-        <w:t xml:space="preserve">more computation faster</w:t>
-      </w:r>
-    </w:p>
-    <w:p>
-      <w:pPr>
-        <w:pStyle w:val="Compact"/>
-        <w:numPr>
-          <w:numId w:val="1010"/>
-          <w:ilvl w:val="2"/>
-        </w:numPr>
-      </w:pPr>
-      <w:r>
-        <w:t xml:space="preserve">broader model exploration</w:t>
-      </w:r>
-    </w:p>
-    <w:p>
-      <w:pPr>
-        <w:pStyle w:val="Compact"/>
-        <w:numPr>
-          <w:numId w:val="1010"/>
-          <w:ilvl w:val="2"/>
-        </w:numPr>
-      </w:pPr>
-      <w:r>
-        <w:t xml:space="preserve">broader spatial expansion</w:t>
-      </w:r>
-    </w:p>
-    <w:p>
-      <w:pPr>
-        <w:pStyle w:val="Compact"/>
-        <w:numPr>
-          <w:numId w:val="1008"/>
-          <w:ilvl w:val="1"/>
-        </w:numPr>
-      </w:pPr>
-      <w:r>
-        <w:t xml:space="preserve">Hierarchical Spatial Models</w:t>
-      </w:r>
-    </w:p>
-    <w:p>
-      <w:pPr>
-        <w:pStyle w:val="Compact"/>
-        <w:numPr>
-          <w:numId w:val="1008"/>
-          <w:ilvl w:val="1"/>
-        </w:numPr>
-      </w:pPr>
-      <w:r>
-        <w:t xml:space="preserve">DP Models</w:t>
+      <w:r>
+        <w:t xml:space="preserve"> </w:t>
+      </w:r>
+      <w:r>
+        <w:drawing>
+          <wp:inline>
+            <wp:extent cx="3810000" cy="2540000"/>
+            <wp:effectExtent b="0" l="0" r="0" t="0"/>
+            <wp:docPr descr="" id="1" name="Picture"/>
+            <a:graphic>
+              <a:graphicData uri="http://schemas.openxmlformats.org/drawingml/2006/picture">
+                <pic:pic>
+                  <pic:nvPicPr>
+                    <pic:cNvPr descr="./pictures/latexTableCompress4.pdf" id="0" name="Picture"/>
+                    <pic:cNvPicPr>
+                      <a:picLocks noChangeArrowheads="1" noChangeAspect="1"/>
+                    </pic:cNvPicPr>
+                  </pic:nvPicPr>
+                  <pic:blipFill>
+                    <a:blip r:embed="rId68"/>
+                    <a:stretch>
+                      <a:fillRect/>
+                    </a:stretch>
+                  </pic:blipFill>
+                  <pic:spPr bwMode="auto">
+                    <a:xfrm>
+                      <a:off x="0" y="0"/>
+                      <a:ext cx="3810000" cy="2540000"/>
+                    </a:xfrm>
+                    <a:prstGeom prst="rect">
+                      <a:avLst/>
+                    </a:prstGeom>
+                    <a:noFill/>
+                    <a:ln w="9525">
+                      <a:noFill/>
+                      <a:headEnd/>
+                      <a:tailEnd/>
+                    </a:ln>
+                  </pic:spPr>
+                </pic:pic>
+              </a:graphicData>
+            </a:graphic>
+          </wp:inline>
+        </w:drawing>
       </w:r>
     </w:p>
     <w:sectPr/>
@@ -15499,7 +16007,7 @@
     </w:lvl>
   </w:abstractNum>
   <w:abstractNum w:abstractNumId="990">
-    <w:nsid w:val="9382088e"/>
+    <w:nsid w:val="9acddae3"/>
     <w:multiLevelType w:val="multilevel"/>
     <w:lvl w:ilvl="0">
       <w:numFmt w:val="bullet"/>
@@ -15580,7 +16088,7 @@
     </w:lvl>
   </w:abstractNum>
   <w:abstractNum w:abstractNumId="991">
-    <w:nsid w:val="702295ce"/>
+    <w:nsid w:val="e72153e6"/>
     <w:multiLevelType w:val="multilevel"/>
     <w:lvl w:ilvl="0">
       <w:numFmt w:val="bullet"/>
@@ -15694,6 +16202,12 @@
     <w:abstractNumId w:val="991"/>
   </w:num>
   <w:num w:numId="1010">
+    <w:abstractNumId w:val="991"/>
+  </w:num>
+  <w:num w:numId="1011">
+    <w:abstractNumId w:val="991"/>
+  </w:num>
+  <w:num w:numId="1012">
     <w:abstractNumId w:val="991"/>
   </w:num>
 </w:numbering>

</xml_diff>

<commit_message>
next: Data Generating Process
</commit_message>
<xml_diff>
--- a/try1/try1_2.docx
+++ b/try1/try1_2.docx
@@ -1144,19 +1144,13 @@
         <w:t xml:space="preserve"> </w:t>
       </w:r>
       <w:r>
-        <w:t xml:space="preserve">cluster being taken clusters taken, or the size of clusters taken to vary,</w:t>
-      </w:r>
-      <w:r>
-        <w:t xml:space="preserve"> </w:t>
-      </w:r>
-      <w:r>
-        <w:t xml:space="preserve">from stratum to stratum based on the particular challenges of sampling each</w:t>
-      </w:r>
-      <w:r>
-        <w:t xml:space="preserve"> </w:t>
-      </w:r>
-      <w:r>
-        <w:t xml:space="preserve">stratum.</w:t>
+        <w:t xml:space="preserve">cluster being taken, or the size of clusters taken to vary, from stratum to</w:t>
+      </w:r>
+      <w:r>
+        <w:t xml:space="preserve"> </w:t>
+      </w:r>
+      <w:r>
+        <w:t xml:space="preserve">stratum based on the particular challenges of sampling each stratum.</w:t>
       </w:r>
     </w:p>
     <w:p>
@@ -1164,19 +1158,45 @@
         <w:pStyle w:val="BodyText"/>
       </w:pPr>
       <w:r>
-        <w:t xml:space="preserve">The model based methodology proposed here does not rely strongly upon the cluster</w:t>
-      </w:r>
-      <w:r>
-        <w:t xml:space="preserve"> </w:t>
-      </w:r>
-      <w:r>
-        <w:t xml:space="preserve">sampling structure, but rather simply views each sample as independent and</w:t>
-      </w:r>
-      <w:r>
-        <w:t xml:space="preserve"> </w:t>
-      </w:r>
-      <w:r>
-        <w:t xml:space="preserve">identically distributed (</w:t>
+        <w:t xml:space="preserve">[add more detailed description of data here; e.g. samples are recorded as</w:t>
+      </w:r>
+      <w:r>
+        <w:t xml:space="preserve"> </w:t>
+      </w:r>
+      <w:r>
+        <w:t xml:space="preserve">integer weights (pounds) by port samplers, number of market categories, range</w:t>
+      </w:r>
+      <w:r>
+        <w:t xml:space="preserve"> </w:t>
+      </w:r>
+      <w:r>
+        <w:t xml:space="preserve">of years, gears, port complexes, ignoring live fish for now, etc.; show map of</w:t>
+      </w:r>
+      <w:r>
+        <w:t xml:space="preserve"> </w:t>
+      </w:r>
+      <w:r>
+        <w:t xml:space="preserve">state with port complexes.]</w:t>
+      </w:r>
+    </w:p>
+    <w:p>
+      <w:pPr>
+        <w:pStyle w:val="BodyText"/>
+      </w:pPr>
+      <w:r>
+        <w:t xml:space="preserve">The model based methodology proposed here does not rely strongly upon the</w:t>
+      </w:r>
+      <w:r>
+        <w:t xml:space="preserve"> </w:t>
+      </w:r>
+      <w:r>
+        <w:t xml:space="preserve">cluster sampling structure, but rather simply views each sample as independent</w:t>
+      </w:r>
+      <w:r>
+        <w:t xml:space="preserve"> </w:t>
+      </w:r>
+      <w:r>
+        <w:t xml:space="preserve">and identically distributed (</w:t>
       </w:r>
       <m:oMath>
         <m:r>
@@ -1205,25 +1225,25 @@
         </m:r>
       </m:oMath>
       <w:r>
-        <w:t xml:space="preserve">) draws from some data generating model,</w:t>
-      </w:r>
-      <w:r>
-        <w:t xml:space="preserve"> </w:t>
-      </w:r>
-      <w:r>
-        <w:t xml:space="preserve">conditional on some parameterization of the stratification system. So long as</w:t>
-      </w:r>
-      <w:r>
-        <w:t xml:space="preserve"> </w:t>
-      </w:r>
-      <w:r>
-        <w:t xml:space="preserve">the parameterization and data generating model are sufficiently robust for</w:t>
-      </w:r>
-      <w:r>
-        <w:t xml:space="preserve"> </w:t>
-      </w:r>
-      <w:r>
-        <w:t xml:space="preserve">handling the behavior of these data, the conditionally</w:t>
+        <w:t xml:space="preserve">) draws from a data generating model,</w:t>
+      </w:r>
+      <w:r>
+        <w:t xml:space="preserve"> </w:t>
+      </w:r>
+      <w:r>
+        <w:t xml:space="preserve">conditional on a parameterization of the stratification system. So long as the</w:t>
+      </w:r>
+      <w:r>
+        <w:t xml:space="preserve"> </w:t>
+      </w:r>
+      <w:r>
+        <w:t xml:space="preserve">parameterization and data generating model are sufficiently robust for</w:t>
+      </w:r>
+      <w:r>
+        <w:t xml:space="preserve"> </w:t>
+      </w:r>
+      <w:r>
+        <w:t xml:space="preserve">handling the behavior of these data, a conditionally</w:t>
       </w:r>
       <w:r>
         <w:t xml:space="preserve"> </w:t>
@@ -1264,13 +1284,13 @@
         <w:t xml:space="preserve"> </w:t>
       </w:r>
       <w:r>
-        <w:t xml:space="preserve">data can be seen as practically useful model for producing predictions</w:t>
-      </w:r>
-      <w:r>
-        <w:t xml:space="preserve"> </w:t>
-      </w:r>
-      <w:r>
-        <w:t xml:space="preserve">about the data generating system.</w:t>
+        <w:t xml:space="preserve">data will be practically useful for producing predictions about the data</w:t>
+      </w:r>
+      <w:r>
+        <w:t xml:space="preserve"> </w:t>
+      </w:r>
+      <w:r>
+        <w:t xml:space="preserve">generating system.</w:t>
       </w:r>
       <w:r>
         <w:t xml:space="preserve"> </w:t>
@@ -1293,49 +1313,46 @@
         <w:t xml:space="preserve"> </w:t>
       </w:r>
       <w:r>
-        <w:t xml:space="preserve">actually ended up being. This information is readily available from CALCOM</w:t>
-      </w:r>
-      <w:r>
-        <w:t xml:space="preserve"> </w:t>
-      </w:r>
-      <w:r>
-        <w:t xml:space="preserve">(the database maintained by the California Cooperative Groundfish Survey). For</w:t>
-      </w:r>
-      <w:r>
-        <w:t xml:space="preserve"> </w:t>
-      </w:r>
-      <w:r>
-        <w:t xml:space="preserve">the purpose of the models presented here, all of the observed clusters across</w:t>
-      </w:r>
-      <w:r>
-        <w:t xml:space="preserve"> </w:t>
-      </w:r>
-      <w:r>
-        <w:t xml:space="preserve">a unique sample are aggregated so that the total weight sampled is the sum of</w:t>
-      </w:r>
-      <w:r>
-        <w:t xml:space="preserve"> </w:t>
-      </w:r>
-      <w:r>
-        <w:t xml:space="preserve">all of the total pounds sampled in each cluster of each unique sample. Similarly</w:t>
-      </w:r>
-      <w:r>
-        <w:t xml:space="preserve"> </w:t>
-      </w:r>
-      <w:r>
-        <w:t xml:space="preserve">the observed weight for a particular species in each unique sample is the sum of</w:t>
-      </w:r>
-      <w:r>
-        <w:t xml:space="preserve"> </w:t>
-      </w:r>
-      <w:r>
-        <w:t xml:space="preserve">all of the observed weights, for that species, across each cluster of each unique</w:t>
-      </w:r>
-      <w:r>
-        <w:t xml:space="preserve"> </w:t>
-      </w:r>
-      <w:r>
-        <w:t xml:space="preserve">sample.</w:t>
+        <w:t xml:space="preserve">actually ended up being. This information is readily available from CALCOM, a</w:t>
+      </w:r>
+      <w:r>
+        <w:t xml:space="preserve"> </w:t>
+      </w:r>
+      <w:r>
+        <w:t xml:space="preserve">database maintained by the California Cooperative Groundfish Survey</w:t>
+      </w:r>
+      <w:r>
+        <w:t xml:space="preserve"> </w:t>
+      </w:r>
+      <w:r>
+        <w:t xml:space="preserve">(CALCOM 2018). Specifically, we aggregate all observed clusters across</w:t>
+      </w:r>
+      <w:r>
+        <w:t xml:space="preserve"> </w:t>
+      </w:r>
+      <w:r>
+        <w:t xml:space="preserve"> </w:t>
+      </w:r>
+      <w:r>
+        <w:t xml:space="preserve">a unique sample so that the total weight sampled is the sum of all pounds in</w:t>
+      </w:r>
+      <w:r>
+        <w:t xml:space="preserve"> </w:t>
+      </w:r>
+      <w:r>
+        <w:t xml:space="preserve">each unique sample. Similarly the observed weight for a particular species in</w:t>
+      </w:r>
+      <w:r>
+        <w:t xml:space="preserve"> </w:t>
+      </w:r>
+      <w:r>
+        <w:t xml:space="preserve">each unique sample is the sum of all of the observed weights, for that</w:t>
+      </w:r>
+      <w:r>
+        <w:t xml:space="preserve"> </w:t>
+      </w:r>
+      <w:r>
+        <w:t xml:space="preserve">species, across each cluster of each unique sample.</w:t>
       </w:r>
     </w:p>
     <w:p>
@@ -1349,7 +1366,7 @@
         <w:t xml:space="preserve"> </w:t>
       </w:r>
       <w:r>
-        <w:t xml:space="preserve">structure to data, an ethical application of these methods must always confront</w:t>
+        <w:t xml:space="preserve">structure to data, a judicious application of these methods must always confront</w:t>
       </w:r>
       <w:r>
         <w:t xml:space="preserve"> </w:t>
@@ -1367,96 +1384,55 @@
         <w:t xml:space="preserve"> </w:t>
       </w:r>
       <w:r>
-        <w:t xml:space="preserve">sampled to learn the parameters of the models presented here. For any modeled</w:t>
-      </w:r>
-      <w:r>
-        <w:t xml:space="preserve"> </w:t>
-      </w:r>
-      <w:r>
-        <w:t xml:space="preserve">period where the minimum number of possible parameters exceeds the number of</w:t>
-      </w:r>
-      <w:r>
-        <w:t xml:space="preserve"> </w:t>
-      </w:r>
-      <w:r>
-        <w:t xml:space="preserve">samples for the modeled period, the model is not applied. Rather than apply</w:t>
-      </w:r>
-      <w:r>
-        <w:t xml:space="preserve"> </w:t>
-      </w:r>
-      <w:r>
-        <w:t xml:space="preserve">models inappropriately, these cases are speciated as the nominal species for</w:t>
-      </w:r>
-      <w:r>
-        <w:t xml:space="preserve"> </w:t>
-      </w:r>
-      <w:r>
-        <w:t xml:space="preserve">their market category. We later demonstrate in Figure</w:t>
-      </w:r>
-      <w:r>
-        <w:t xml:space="preserve"> </w:t>
-      </w:r>
-      <m:oMath>
-        <m:r>
-          <m:rPr/>
-          <m:t>(</m:t>
-        </m:r>
-        <m:r>
-          <m:rPr/>
-          <m:t>b</m:t>
-        </m:r>
-        <m:r>
-          <m:rPr/>
-          <m:t>a</m:t>
-        </m:r>
-        <m:r>
-          <m:rPr/>
-          <m:t>r</m:t>
-        </m:r>
-        <m:r>
-          <m:rPr/>
-          <m:t>s</m:t>
-        </m:r>
-        <m:r>
-          <m:rPr/>
-          <m:t>)</m:t>
-        </m:r>
-      </m:oMath>
-      <w:r>
-        <w:t xml:space="preserve"> </w:t>
-      </w:r>
-      <w:r>
-        <w:t xml:space="preserve">that due to the</w:t>
-      </w:r>
-      <w:r>
-        <w:t xml:space="preserve"> </w:t>
-      </w:r>
-      <w:r>
-        <w:t xml:space="preserve">prioritization for sampling heavily landed, or otherwise commercially relevant</w:t>
-      </w:r>
-      <w:r>
-        <w:t xml:space="preserve"> </w:t>
-      </w:r>
-      <w:r>
-        <w:t xml:space="preserve">categories, a sample size heuristic such as this, typically only leads to nominal</w:t>
-      </w:r>
-      <w:r>
-        <w:t xml:space="preserve"> </w:t>
-      </w:r>
-      <w:r>
-        <w:t xml:space="preserve">speciation in market categories and time periods where total landings are low.</w:t>
-      </w:r>
-      <w:r>
-        <w:t xml:space="preserve"> </w:t>
-      </w:r>
-      <w:r>
-        <w:t xml:space="preserve">Thus the expanded landings in these periods have a negligible effect on the</w:t>
-      </w:r>
-      <w:r>
-        <w:t xml:space="preserve"> </w:t>
-      </w:r>
-      <w:r>
-        <w:t xml:space="preserve">overall expanded landings for species in these categories.</w:t>
+        <w:t xml:space="preserve">sampled to learn the parameters of the models presented here. For this reason,</w:t>
+      </w:r>
+      <w:r>
+        <w:t xml:space="preserve"> </w:t>
+      </w:r>
+      <w:r>
+        <w:t xml:space="preserve">we refrain from modeling any period where the minimum number of possible</w:t>
+      </w:r>
+      <w:r>
+        <w:t xml:space="preserve"> </w:t>
+      </w:r>
+      <w:r>
+        <w:t xml:space="preserve">parameters exceeds the number of samples for the modeled period. Rather than apply</w:t>
+      </w:r>
+      <w:r>
+        <w:t xml:space="preserve"> </w:t>
+      </w:r>
+      <w:r>
+        <w:t xml:space="preserve">models inappropriately, these landings are speciated as the nominal species for</w:t>
+      </w:r>
+      <w:r>
+        <w:t xml:space="preserve"> </w:t>
+      </w:r>
+      <w:r>
+        <w:t xml:space="preserve">their market category. We later demonstrate that due to the prioritization for</w:t>
+      </w:r>
+      <w:r>
+        <w:t xml:space="preserve"> </w:t>
+      </w:r>
+      <w:r>
+        <w:t xml:space="preserve">sampling heavily landed, or otherwise commercially relevant categories, this</w:t>
+      </w:r>
+      <w:r>
+        <w:t xml:space="preserve"> </w:t>
+      </w:r>
+      <w:r>
+        <w:t xml:space="preserve">sample size heuristic only leads to nominal speciation in market categories and</w:t>
+      </w:r>
+      <w:r>
+        <w:t xml:space="preserve"> </w:t>
+      </w:r>
+      <w:r>
+        <w:t xml:space="preserve">time periods where total landings are low. Thus nominal landings represent a</w:t>
+      </w:r>
+      <w:r>
+        <w:t xml:space="preserve"> </w:t>
+      </w:r>
+      <w:r>
+        <w:t xml:space="preserve">negligible component of the overall expansion process.</w:t>
       </w:r>
     </w:p>
     <w:p>
@@ -16007,7 +15983,7 @@
     </w:lvl>
   </w:abstractNum>
   <w:abstractNum w:abstractNumId="990">
-    <w:nsid w:val="9acddae3"/>
+    <w:nsid w:val="f09196ff"/>
     <w:multiLevelType w:val="multilevel"/>
     <w:lvl w:ilvl="0">
       <w:numFmt w:val="bullet"/>
@@ -16088,7 +16064,7 @@
     </w:lvl>
   </w:abstractNum>
   <w:abstractNum w:abstractNumId="991">
-    <w:nsid w:val="e72153e6"/>
+    <w:nsid w:val="392f9637"/>
     <w:multiLevelType w:val="multilevel"/>
     <w:lvl w:ilvl="0">
       <w:numFmt w:val="bullet"/>

</xml_diff>

<commit_message>
added appendix structure, next add johns cirtations and work on appendicies A and D
</commit_message>
<xml_diff>
--- a/try1/try1_2.docx
+++ b/try1/try1_2.docx
@@ -1921,7 +1921,7 @@
         <w:t xml:space="preserve"> </w:t>
       </w:r>
       <w:r>
-        <w:t xml:space="preserve">model (Appendix A), which we have subsequently used for the purposes of</w:t>
+        <w:t xml:space="preserve">model (Appendix B), which we have subsequently used for the purposes of</w:t>
       </w:r>
       <w:r>
         <w:t xml:space="preserve"> </w:t>
@@ -1931,185 +1931,6 @@
       </w:r>
       <w:r>
         <w:t xml:space="preserve"> </w:t>
-      </w:r>
-    </w:p>
-    <w:p>
-      <w:pPr>
-        <w:pStyle w:val="BodyText"/>
-      </w:pPr>
-      <w:r>
-        <w:t xml:space="preserve">To discern between these discrete modeling options we considered Poisson,</w:t>
-      </w:r>
-      <w:r>
-        <w:t xml:space="preserve"> </w:t>
-      </w:r>
-      <w:r>
-        <w:t xml:space="preserve">binomial, negative binomial, and beta-binomial models fit to a subset of the</w:t>
-      </w:r>
-      <w:r>
-        <w:t xml:space="preserve"> </w:t>
-      </w:r>
-      <w:r>
-        <w:t xml:space="preserve"> </w:t>
-      </w:r>
-      <w:r>
-        <w:t xml:space="preserve">data from market category 250, in the Monterey port complex trawl fishery in</w:t>
-      </w:r>
-      <w:r>
-        <w:t xml:space="preserve"> </w:t>
-      </w:r>
-      <w:r>
-        <w:t xml:space="preserve">1982.</w:t>
-      </w:r>
-      <w:r>
-        <w:t xml:space="preserve"> </w:t>
-      </w:r>
-      <m:oMath>
-        <m:r>
-          <m:rPr/>
-          <m:t>(</m:t>
-        </m:r>
-        <m:r>
-          <m:rPr/>
-          <m:t>a</m:t>
-        </m:r>
-        <m:r>
-          <m:rPr/>
-          <m:t>n</m:t>
-        </m:r>
-        <m:r>
-          <m:rPr/>
-          <m:t>y</m:t>
-        </m:r>
-        <m:r>
-          <m:rPr/>
-          <m:t>w</m:t>
-        </m:r>
-        <m:r>
-          <m:rPr/>
-          <m:t>i</m:t>
-        </m:r>
-        <m:r>
-          <m:rPr/>
-          <m:t>l</m:t>
-        </m:r>
-        <m:r>
-          <m:rPr/>
-          <m:t>l</m:t>
-        </m:r>
-        <m:r>
-          <m:rPr/>
-          <m:t>w</m:t>
-        </m:r>
-        <m:r>
-          <m:rPr/>
-          <m:t>o</m:t>
-        </m:r>
-        <m:r>
-          <m:rPr/>
-          <m:t>r</m:t>
-        </m:r>
-        <m:r>
-          <m:rPr/>
-          <m:t>k</m:t>
-        </m:r>
-        <m:r>
-          <m:rPr/>
-          <m:t>)</m:t>
-        </m:r>
-      </m:oMath>
-      <w:r>
-        <w:t xml:space="preserve"> </w:t>
-      </w:r>
-      <w:r>
-        <w:t xml:space="preserve">This stratum was visited 32 times by port samplers,</w:t>
-      </w:r>
-      <w:r>
-        <w:t xml:space="preserve"> </w:t>
-      </w:r>
-      <w:r>
-        <w:t xml:space="preserve">collecting a total of 59</w:t>
-      </w:r>
-      <w:r>
-        <w:t xml:space="preserve"> </w:t>
-      </w:r>
-      <w:r>
-        <w:t xml:space="preserve"> </w:t>
-      </w:r>
-      <w:r>
-        <w:t xml:space="preserve">cluster samples across 55 unique species.</w:t>
-      </w:r>
-      <w:r>
-        <w:t xml:space="preserve"> </w:t>
-      </w:r>
-      <w:r>
-        <w:t xml:space="preserve"> </w:t>
-      </w:r>
-      <w:r>
-        <w:t xml:space="preserve">For brevity, in this example, we only consider the six most prevalent species</w:t>
-      </w:r>
-      <w:r>
-        <w:t xml:space="preserve"> </w:t>
-      </w:r>
-      <w:r>
-        <w:t xml:space="preserve">(BCAC, CLPR, WDOW, YTRK, BANK, STRK). Each of the above mentioned models are</w:t>
-      </w:r>
-      <w:r>
-        <w:t xml:space="preserve"> </w:t>
-      </w:r>
-      <w:r>
-        <w:t xml:space="preserve">fit to these data, and the preliminary results seen in Table(</w:t>
-      </w:r>
-      <m:oMath>
-        <m:r>
-          <m:rPr/>
-          <m:t>l</m:t>
-        </m:r>
-        <m:r>
-          <m:rPr/>
-          <m:t>i</m:t>
-        </m:r>
-        <m:r>
-          <m:rPr/>
-          <m:t>k</m:t>
-        </m:r>
-        <m:r>
-          <m:rPr/>
-          <m:t>e</m:t>
-        </m:r>
-        <m:r>
-          <m:rPr/>
-          <m:t>l</m:t>
-        </m:r>
-        <m:r>
-          <m:rPr/>
-          <m:t>i</m:t>
-        </m:r>
-        <m:r>
-          <m:rPr/>
-          <m:t>h</m:t>
-        </m:r>
-        <m:r>
-          <m:rPr/>
-          <m:t>o</m:t>
-        </m:r>
-        <m:r>
-          <m:rPr/>
-          <m:t>o</m:t>
-        </m:r>
-        <m:r>
-          <m:rPr/>
-          <m:t>d</m:t>
-        </m:r>
-      </m:oMath>
-      <w:r>
-        <w:t xml:space="preserve">)</w:t>
-      </w:r>
-      <w:r>
-        <w:t xml:space="preserve"> </w:t>
-      </w:r>
-      <w:r>
-        <w:t xml:space="preserve">guide the use of the BB likelihood model moving forward.</w:t>
       </w:r>
     </w:p>
     <w:p>
@@ -2335,16 +2156,13 @@
         </m:r>
       </m:oMath>
       <w:r>
-        <w:t xml:space="preserve">.</w:t>
-      </w:r>
-      <w:r>
-        <w:t xml:space="preserve"> </w:t>
-      </w:r>
-      <w:r>
-        <w:t xml:space="preserve"> </w:t>
-      </w:r>
-      <w:r>
-        <w:t xml:space="preserve">The</w:t>
+        <w:t xml:space="preserve">. As supported by the results in</w:t>
+      </w:r>
+      <w:r>
+        <w:t xml:space="preserve"> </w:t>
+      </w:r>
+      <w:r>
+        <w:t xml:space="preserve">Appendix B, the</w:t>
       </w:r>
       <w:r>
         <w:t xml:space="preserve"> </w:t>
@@ -2389,13 +2207,13 @@
         <w:t xml:space="preserve"> </w:t>
       </w:r>
       <w:r>
-        <w:t xml:space="preserve">are modeled as observations from a beta-binomial distribution</w:t>
-      </w:r>
-      <w:r>
-        <w:t xml:space="preserve"> </w:t>
-      </w:r>
-      <w:r>
-        <w:t xml:space="preserve">conditional on parameters</w:t>
+        <w:t xml:space="preserve">are modeled as observations from a beta-binomial</w:t>
+      </w:r>
+      <w:r>
+        <w:t xml:space="preserve"> </w:t>
+      </w:r>
+      <w:r>
+        <w:t xml:space="preserve">distribution conditional on parameters</w:t>
       </w:r>
       <w:r>
         <w:t xml:space="preserve"> </w:t>
@@ -9393,8 +9211,988 @@
       <w:pPr>
         <w:pStyle w:val="Heading2"/>
       </w:pPr>
-      <w:bookmarkStart w:id="36" w:name="model-exploration-averaging"/>
+      <w:bookmarkStart w:id="36" w:name="expansion"/>
       <w:bookmarkEnd w:id="36"/>
+      <w:r>
+        <w:t xml:space="preserve">Expansion</w:t>
+      </w:r>
+    </w:p>
+    <w:p>
+      <w:pPr>
+        <w:pStyle w:val="FirstParagraph"/>
+      </w:pPr>
+      <w:r>
+        <w:t xml:space="preserve">For a particular market category, speciated landings simply amounts to the</w:t>
+      </w:r>
+      <w:r>
+        <w:t xml:space="preserve"> </w:t>
+      </w:r>
+      <w:r>
+        <w:t xml:space="preserve">multiplication of the known total landings (</w:t>
+      </w:r>
+      <m:oMath>
+        <m:sSub>
+          <m:e>
+            <m:r>
+              <m:rPr/>
+              <m:t>λ</m:t>
+            </m:r>
+          </m:e>
+          <m:sub>
+            <m:r>
+              <m:rPr/>
+              <m:t>k</m:t>
+            </m:r>
+            <m:r>
+              <m:rPr/>
+              <m:t>l</m:t>
+            </m:r>
+            <m:r>
+              <m:rPr/>
+              <m:t>m</m:t>
+            </m:r>
+            <m:r>
+              <m:rPr/>
+              <m:t>η</m:t>
+            </m:r>
+          </m:sub>
+        </m:sSub>
+      </m:oMath>
+      <w:r>
+        <w:t xml:space="preserve">), reported on</w:t>
+      </w:r>
+      <w:r>
+        <w:t xml:space="preserve"> </w:t>
+      </w:r>
+      <w:r>
+        <w:t xml:space="preserve">landing receipts in the</w:t>
+      </w:r>
+      <w:r>
+        <w:t xml:space="preserve"> </w:t>
+      </w:r>
+      <m:oMath>
+        <m:r>
+          <m:rPr/>
+          <m:t>k</m:t>
+        </m:r>
+        <m:r>
+          <m:rPr/>
+          <m:t>l</m:t>
+        </m:r>
+        <m:r>
+          <m:rPr/>
+          <m:t>m</m:t>
+        </m:r>
+        <m:sSup>
+          <m:e>
+            <m:r>
+              <m:rPr/>
+              <m:t>η</m:t>
+            </m:r>
+          </m:e>
+          <m:sup>
+            <m:r>
+              <m:rPr/>
+              <m:t>t</m:t>
+            </m:r>
+            <m:r>
+              <m:rPr/>
+              <m:t>h</m:t>
+            </m:r>
+          </m:sup>
+        </m:sSup>
+      </m:oMath>
+      <w:r>
+        <w:t xml:space="preserve"> </w:t>
+      </w:r>
+      <w:r>
+        <w:t xml:space="preserve">stratum, with the posterior predictive</w:t>
+      </w:r>
+      <w:r>
+        <w:t xml:space="preserve"> </w:t>
+      </w:r>
+      <m:oMath>
+        <m:sSubSup>
+          <m:e>
+            <m:r>
+              <m:rPr/>
+              <m:t>π</m:t>
+            </m:r>
+          </m:e>
+          <m:sub>
+            <m:r>
+              <m:rPr/>
+              <m:t>j</m:t>
+            </m:r>
+            <m:r>
+              <m:rPr/>
+              <m:t>k</m:t>
+            </m:r>
+            <m:r>
+              <m:rPr/>
+              <m:t>l</m:t>
+            </m:r>
+            <m:r>
+              <m:rPr/>
+              <m:t>m</m:t>
+            </m:r>
+            <m:r>
+              <m:rPr/>
+              <m:t>η</m:t>
+            </m:r>
+          </m:sub>
+          <m:sup>
+            <m:r>
+              <m:rPr/>
+              <m:t>*</m:t>
+            </m:r>
+          </m:sup>
+        </m:sSubSup>
+      </m:oMath>
+      <w:r>
+        <w:t xml:space="preserve">, as follows</w:t>
+      </w:r>
+    </w:p>
+    <w:p>
+      <w:pPr>
+        <w:pStyle w:val="BodyText"/>
+      </w:pPr>
+      <m:oMathPara>
+        <m:oMathParaPr>
+          <m:jc m:val="center"/>
+        </m:oMathParaPr>
+        <m:oMath>
+          <m:sSubSup>
+            <m:e>
+              <m:r>
+                <m:rPr/>
+                <m:t>λ</m:t>
+              </m:r>
+            </m:e>
+            <m:sub>
+              <m:r>
+                <m:rPr/>
+                <m:t>j</m:t>
+              </m:r>
+              <m:r>
+                <m:rPr/>
+                <m:t>k</m:t>
+              </m:r>
+              <m:r>
+                <m:rPr/>
+                <m:t>l</m:t>
+              </m:r>
+              <m:r>
+                <m:rPr/>
+                <m:t>m</m:t>
+              </m:r>
+              <m:r>
+                <m:rPr/>
+                <m:t>η</m:t>
+              </m:r>
+            </m:sub>
+            <m:sup>
+              <m:r>
+                <m:rPr/>
+                <m:t>*</m:t>
+              </m:r>
+            </m:sup>
+          </m:sSubSup>
+          <m:r>
+            <m:rPr/>
+            <m:t>=</m:t>
+          </m:r>
+          <m:sSub>
+            <m:e>
+              <m:r>
+                <m:rPr/>
+                <m:t>λ</m:t>
+              </m:r>
+            </m:e>
+            <m:sub>
+              <m:r>
+                <m:rPr/>
+                <m:t>k</m:t>
+              </m:r>
+              <m:r>
+                <m:rPr/>
+                <m:t>l</m:t>
+              </m:r>
+              <m:r>
+                <m:rPr/>
+                <m:t>m</m:t>
+              </m:r>
+              <m:r>
+                <m:rPr/>
+                <m:t>η</m:t>
+              </m:r>
+            </m:sub>
+          </m:sSub>
+          <m:sSubSup>
+            <m:e>
+              <m:r>
+                <m:rPr/>
+                <m:t>π</m:t>
+              </m:r>
+            </m:e>
+            <m:sub>
+              <m:r>
+                <m:rPr/>
+                <m:t>j</m:t>
+              </m:r>
+              <m:r>
+                <m:rPr/>
+                <m:t>k</m:t>
+              </m:r>
+              <m:r>
+                <m:rPr/>
+                <m:t>l</m:t>
+              </m:r>
+              <m:r>
+                <m:rPr/>
+                <m:t>m</m:t>
+              </m:r>
+              <m:r>
+                <m:rPr/>
+                <m:t>η</m:t>
+              </m:r>
+            </m:sub>
+            <m:sup>
+              <m:r>
+                <m:rPr/>
+                <m:t>*</m:t>
+              </m:r>
+            </m:sup>
+          </m:sSubSup>
+          <m:r>
+            <m:rPr/>
+            <m:t>.</m:t>
+          </m:r>
+        </m:oMath>
+      </m:oMathPara>
+    </w:p>
+    <w:p>
+      <w:pPr>
+        <w:pStyle w:val="BodyText"/>
+      </w:pPr>
+      <m:oMath>
+        <m:sSubSup>
+          <m:e>
+            <m:r>
+              <m:rPr/>
+              <m:t>λ</m:t>
+            </m:r>
+          </m:e>
+          <m:sub>
+            <m:r>
+              <m:rPr/>
+              <m:t>j</m:t>
+            </m:r>
+            <m:r>
+              <m:rPr/>
+              <m:t>k</m:t>
+            </m:r>
+            <m:r>
+              <m:rPr/>
+              <m:t>l</m:t>
+            </m:r>
+            <m:r>
+              <m:rPr/>
+              <m:t>m</m:t>
+            </m:r>
+            <m:r>
+              <m:rPr/>
+              <m:t>η</m:t>
+            </m:r>
+          </m:sub>
+          <m:sup>
+            <m:r>
+              <m:rPr/>
+              <m:t>*</m:t>
+            </m:r>
+          </m:sup>
+        </m:sSubSup>
+      </m:oMath>
+      <w:r>
+        <w:t xml:space="preserve"> </w:t>
+      </w:r>
+      <w:r>
+        <w:t xml:space="preserve">is then the posterior predictive landings for species</w:t>
+      </w:r>
+      <w:r>
+        <w:t xml:space="preserve"> </w:t>
+      </w:r>
+      <m:oMath>
+        <m:r>
+          <m:rPr/>
+          <m:t>j</m:t>
+        </m:r>
+      </m:oMath>
+      <w:r>
+        <w:t xml:space="preserve"> </w:t>
+      </w:r>
+      <w:r>
+        <w:t xml:space="preserve">in the</w:t>
+      </w:r>
+      <w:r>
+        <w:t xml:space="preserve"> </w:t>
+      </w:r>
+      <m:oMath>
+        <m:r>
+          <m:rPr/>
+          <m:t>k</m:t>
+        </m:r>
+        <m:r>
+          <m:rPr/>
+          <m:t>l</m:t>
+        </m:r>
+        <m:r>
+          <m:rPr/>
+          <m:t>m</m:t>
+        </m:r>
+        <m:sSup>
+          <m:e>
+            <m:r>
+              <m:rPr/>
+              <m:t>η</m:t>
+            </m:r>
+          </m:e>
+          <m:sup>
+            <m:r>
+              <m:rPr/>
+              <m:t>t</m:t>
+            </m:r>
+            <m:r>
+              <m:rPr/>
+              <m:t>h</m:t>
+            </m:r>
+          </m:sup>
+        </m:sSup>
+      </m:oMath>
+      <w:r>
+        <w:t xml:space="preserve"> </w:t>
+      </w:r>
+      <w:r>
+        <w:t xml:space="preserve">stratum of a particular market category. Recall that</w:t>
+      </w:r>
+      <w:r>
+        <w:t xml:space="preserve"> </w:t>
+      </w:r>
+      <w:r>
+        <w:t xml:space="preserve">since</w:t>
+      </w:r>
+      <w:r>
+        <w:t xml:space="preserve"> </w:t>
+      </w:r>
+      <m:oMath>
+        <m:sSubSup>
+          <m:e>
+            <m:r>
+              <m:rPr/>
+              <m:t>π</m:t>
+            </m:r>
+          </m:e>
+          <m:sub>
+            <m:r>
+              <m:rPr/>
+              <m:t>j</m:t>
+            </m:r>
+            <m:r>
+              <m:rPr/>
+              <m:t>k</m:t>
+            </m:r>
+            <m:r>
+              <m:rPr/>
+              <m:t>l</m:t>
+            </m:r>
+            <m:r>
+              <m:rPr/>
+              <m:t>m</m:t>
+            </m:r>
+            <m:r>
+              <m:rPr/>
+              <m:t>η</m:t>
+            </m:r>
+          </m:sub>
+          <m:sup>
+            <m:r>
+              <m:rPr/>
+              <m:t>*</m:t>
+            </m:r>
+          </m:sup>
+        </m:sSubSup>
+      </m:oMath>
+      <w:r>
+        <w:t xml:space="preserve"> </w:t>
+      </w:r>
+      <w:r>
+        <w:t xml:space="preserve">is a random variable, then so is</w:t>
+      </w:r>
+      <w:r>
+        <w:t xml:space="preserve"> </w:t>
+      </w:r>
+      <m:oMath>
+        <m:sSubSup>
+          <m:e>
+            <m:r>
+              <m:rPr/>
+              <m:t>λ</m:t>
+            </m:r>
+          </m:e>
+          <m:sub>
+            <m:r>
+              <m:rPr/>
+              <m:t>j</m:t>
+            </m:r>
+            <m:r>
+              <m:rPr/>
+              <m:t>k</m:t>
+            </m:r>
+            <m:r>
+              <m:rPr/>
+              <m:t>l</m:t>
+            </m:r>
+            <m:r>
+              <m:rPr/>
+              <m:t>m</m:t>
+            </m:r>
+            <m:r>
+              <m:rPr/>
+              <m:t>η</m:t>
+            </m:r>
+          </m:sub>
+          <m:sup>
+            <m:r>
+              <m:rPr/>
+              <m:t>*</m:t>
+            </m:r>
+          </m:sup>
+        </m:sSubSup>
+      </m:oMath>
+      <w:r>
+        <w:t xml:space="preserve">.</w:t>
+      </w:r>
+      <w:r>
+        <w:t xml:space="preserve"> </w:t>
+      </w:r>
+      <w:r>
+        <w:t xml:space="preserve">Computing the variance of</w:t>
+      </w:r>
+      <w:r>
+        <w:t xml:space="preserve"> </w:t>
+      </w:r>
+      <m:oMath>
+        <m:sSubSup>
+          <m:e>
+            <m:r>
+              <m:rPr/>
+              <m:t>λ</m:t>
+            </m:r>
+          </m:e>
+          <m:sub>
+            <m:r>
+              <m:rPr/>
+              <m:t>j</m:t>
+            </m:r>
+            <m:r>
+              <m:rPr/>
+              <m:t>k</m:t>
+            </m:r>
+            <m:r>
+              <m:rPr/>
+              <m:t>l</m:t>
+            </m:r>
+            <m:r>
+              <m:rPr/>
+              <m:t>m</m:t>
+            </m:r>
+            <m:r>
+              <m:rPr/>
+              <m:t>η</m:t>
+            </m:r>
+          </m:sub>
+          <m:sup>
+            <m:r>
+              <m:rPr/>
+              <m:t>*</m:t>
+            </m:r>
+          </m:sup>
+        </m:sSubSup>
+      </m:oMath>
+      <w:r>
+        <w:t xml:space="preserve"> </w:t>
+      </w:r>
+      <w:r>
+        <w:t xml:space="preserve">simply amounts to computing</w:t>
+      </w:r>
+      <w:r>
+        <w:t xml:space="preserve"> </w:t>
+      </w:r>
+      <w:r>
+        <w:t xml:space="preserve">the variance of random draws from the</w:t>
+      </w:r>
+      <w:r>
+        <w:t xml:space="preserve"> </w:t>
+      </w:r>
+      <m:oMath>
+        <m:sSubSup>
+          <m:e>
+            <m:r>
+              <m:rPr/>
+              <m:t>λ</m:t>
+            </m:r>
+          </m:e>
+          <m:sub>
+            <m:r>
+              <m:rPr/>
+              <m:t>j</m:t>
+            </m:r>
+            <m:r>
+              <m:rPr/>
+              <m:t>k</m:t>
+            </m:r>
+            <m:r>
+              <m:rPr/>
+              <m:t>l</m:t>
+            </m:r>
+            <m:r>
+              <m:rPr/>
+              <m:t>m</m:t>
+            </m:r>
+            <m:r>
+              <m:rPr/>
+              <m:t>η</m:t>
+            </m:r>
+          </m:sub>
+          <m:sup>
+            <m:r>
+              <m:rPr/>
+              <m:t>*</m:t>
+            </m:r>
+          </m:sup>
+        </m:sSubSup>
+      </m:oMath>
+      <w:r>
+        <w:t xml:space="preserve"> </w:t>
+      </w:r>
+      <w:r>
+        <w:t xml:space="preserve">distribution.</w:t>
+      </w:r>
+      <w:r>
+        <w:t xml:space="preserve"> </w:t>
+      </w:r>
+      <w:r>
+        <w:t xml:space="preserve">Furthermore, any level of aggregation of</w:t>
+      </w:r>
+      <w:r>
+        <w:t xml:space="preserve"> </w:t>
+      </w:r>
+      <m:oMath>
+        <m:sSubSup>
+          <m:e>
+            <m:r>
+              <m:rPr/>
+              <m:t>λ</m:t>
+            </m:r>
+          </m:e>
+          <m:sub>
+            <m:r>
+              <m:rPr/>
+              <m:t>j</m:t>
+            </m:r>
+            <m:r>
+              <m:rPr/>
+              <m:t>k</m:t>
+            </m:r>
+            <m:r>
+              <m:rPr/>
+              <m:t>l</m:t>
+            </m:r>
+            <m:r>
+              <m:rPr/>
+              <m:t>m</m:t>
+            </m:r>
+            <m:r>
+              <m:rPr/>
+              <m:t>η</m:t>
+            </m:r>
+          </m:sub>
+          <m:sup>
+            <m:r>
+              <m:rPr/>
+              <m:t>*</m:t>
+            </m:r>
+          </m:sup>
+        </m:sSubSup>
+      </m:oMath>
+      <w:r>
+        <w:t xml:space="preserve"> </w:t>
+      </w:r>
+      <w:r>
+        <w:t xml:space="preserve">is easily</w:t>
+      </w:r>
+      <w:r>
+        <w:t xml:space="preserve"> </w:t>
+      </w:r>
+      <w:r>
+        <w:t xml:space="preserve">obtained by summing</w:t>
+      </w:r>
+      <w:r>
+        <w:t xml:space="preserve"> </w:t>
+      </w:r>
+      <m:oMath>
+        <m:sSubSup>
+          <m:e>
+            <m:r>
+              <m:rPr/>
+              <m:t>λ</m:t>
+            </m:r>
+          </m:e>
+          <m:sub>
+            <m:r>
+              <m:rPr/>
+              <m:t>j</m:t>
+            </m:r>
+            <m:r>
+              <m:rPr/>
+              <m:t>k</m:t>
+            </m:r>
+            <m:r>
+              <m:rPr/>
+              <m:t>l</m:t>
+            </m:r>
+            <m:r>
+              <m:rPr/>
+              <m:t>m</m:t>
+            </m:r>
+            <m:r>
+              <m:rPr/>
+              <m:t>η</m:t>
+            </m:r>
+          </m:sub>
+          <m:sup>
+            <m:r>
+              <m:rPr/>
+              <m:t>*</m:t>
+            </m:r>
+          </m:sup>
+        </m:sSubSup>
+      </m:oMath>
+      <w:r>
+        <w:t xml:space="preserve"> </w:t>
+      </w:r>
+      <w:r>
+        <w:t xml:space="preserve">draws across the desired indicies.</w:t>
+      </w:r>
+      <w:r>
+        <w:t xml:space="preserve"> </w:t>
+      </w:r>
+      <w:r>
+        <w:t xml:space="preserve">For example to obtain the distributions of yearly catch of Bocaccio in a</w:t>
+      </w:r>
+      <w:r>
+        <w:t xml:space="preserve"> </w:t>
+      </w:r>
+      <w:r>
+        <w:t xml:space="preserve">particular market category, one simply sets</w:t>
+      </w:r>
+      <w:r>
+        <w:t xml:space="preserve"> </w:t>
+      </w:r>
+      <m:oMath>
+        <m:r>
+          <m:rPr/>
+          <m:t>j</m:t>
+        </m:r>
+        <m:r>
+          <m:rPr/>
+          <m:t>=</m:t>
+        </m:r>
+        <m:r>
+          <m:rPr/>
+          <m:t>B</m:t>
+        </m:r>
+        <m:r>
+          <m:rPr/>
+          <m:t>C</m:t>
+        </m:r>
+        <m:r>
+          <m:rPr/>
+          <m:t>A</m:t>
+        </m:r>
+        <m:r>
+          <m:rPr/>
+          <m:t>C</m:t>
+        </m:r>
+      </m:oMath>
+      <w:r>
+        <w:t xml:space="preserve">, and computes the</w:t>
+      </w:r>
+      <w:r>
+        <w:t xml:space="preserve"> </w:t>
+      </w:r>
+      <w:r>
+        <w:t xml:space="preserve">following transformation of</w:t>
+      </w:r>
+      <w:r>
+        <w:t xml:space="preserve"> </w:t>
+      </w:r>
+      <m:oMath>
+        <m:sSubSup>
+          <m:e>
+            <m:r>
+              <m:rPr/>
+              <m:t>λ</m:t>
+            </m:r>
+          </m:e>
+          <m:sub>
+            <m:r>
+              <m:rPr/>
+              <m:t>j</m:t>
+            </m:r>
+            <m:r>
+              <m:rPr/>
+              <m:t>k</m:t>
+            </m:r>
+            <m:r>
+              <m:rPr/>
+              <m:t>l</m:t>
+            </m:r>
+            <m:r>
+              <m:rPr/>
+              <m:t>m</m:t>
+            </m:r>
+            <m:r>
+              <m:rPr/>
+              <m:t>η</m:t>
+            </m:r>
+          </m:sub>
+          <m:sup>
+            <m:r>
+              <m:rPr/>
+              <m:t>*</m:t>
+            </m:r>
+          </m:sup>
+        </m:sSubSup>
+      </m:oMath>
+      <w:r>
+        <w:t xml:space="preserve">,</w:t>
+      </w:r>
+    </w:p>
+    <w:p>
+      <w:pPr>
+        <w:pStyle w:val="BodyText"/>
+      </w:pPr>
+      <m:oMathPara>
+        <m:oMathParaPr>
+          <m:jc m:val="center"/>
+        </m:oMathParaPr>
+        <m:oMath>
+          <m:sSubSup>
+            <m:e>
+              <m:r>
+                <m:rPr/>
+                <m:t>λ</m:t>
+              </m:r>
+            </m:e>
+            <m:sub>
+              <m:r>
+                <m:rPr/>
+                <m:t>j</m:t>
+              </m:r>
+              <m:r>
+                <m:rPr/>
+                <m:t>⋅</m:t>
+              </m:r>
+              <m:r>
+                <m:rPr/>
+                <m:t>⋅</m:t>
+              </m:r>
+              <m:r>
+                <m:rPr/>
+                <m:t>m</m:t>
+              </m:r>
+              <m:r>
+                <m:rPr/>
+                <m:t>⋅</m:t>
+              </m:r>
+            </m:sub>
+            <m:sup>
+              <m:r>
+                <m:rPr/>
+                <m:t>*</m:t>
+              </m:r>
+            </m:sup>
+          </m:sSubSup>
+          <m:r>
+            <m:rPr/>
+            <m:t>=</m:t>
+          </m:r>
+          <m:nary>
+            <m:naryPr>
+              <m:chr m:val="∑"/>
+              <m:limLoc m:val="undOvr"/>
+              <m:subHide m:val="on"/>
+              <m:supHide m:val="off"/>
+            </m:naryPr>
+            <m:e>
+              <m:nary>
+                <m:naryPr>
+                  <m:chr m:val="∑"/>
+                  <m:limLoc m:val="undOvr"/>
+                  <m:subHide m:val="on"/>
+                  <m:supHide m:val="off"/>
+                </m:naryPr>
+                <m:e>
+                  <m:nary>
+                    <m:naryPr>
+                      <m:chr m:val="∑"/>
+                      <m:limLoc m:val="undOvr"/>
+                      <m:subHide m:val="on"/>
+                      <m:supHide m:val="off"/>
+                    </m:naryPr>
+                    <m:e>
+                      <m:sSubSup>
+                        <m:e>
+                          <m:r>
+                            <m:rPr/>
+                            <m:t>λ</m:t>
+                          </m:r>
+                        </m:e>
+                        <m:sub>
+                          <m:r>
+                            <m:rPr/>
+                            <m:t>j</m:t>
+                          </m:r>
+                          <m:r>
+                            <m:rPr/>
+                            <m:t>k</m:t>
+                          </m:r>
+                          <m:r>
+                            <m:rPr/>
+                            <m:t>l</m:t>
+                          </m:r>
+                          <m:r>
+                            <m:rPr/>
+                            <m:t>m</m:t>
+                          </m:r>
+                          <m:r>
+                            <m:rPr/>
+                            <m:t>η</m:t>
+                          </m:r>
+                        </m:sub>
+                        <m:sup>
+                          <m:r>
+                            <m:rPr/>
+                            <m:t>*</m:t>
+                          </m:r>
+                        </m:sup>
+                      </m:sSubSup>
+                    </m:e>
+                    <m:sub/>
+                    <m:sup>
+                      <m:r>
+                        <m:rPr/>
+                        <m:t>η</m:t>
+                      </m:r>
+                    </m:sup>
+                  </m:nary>
+                </m:e>
+                <m:sub/>
+                <m:sup>
+                  <m:r>
+                    <m:rPr/>
+                    <m:t>l</m:t>
+                  </m:r>
+                </m:sup>
+              </m:nary>
+            </m:e>
+            <m:sub/>
+            <m:sup>
+              <m:r>
+                <m:rPr/>
+                <m:t>k</m:t>
+              </m:r>
+            </m:sup>
+          </m:nary>
+        </m:oMath>
+      </m:oMathPara>
+    </w:p>
+    <w:p>
+      <w:pPr>
+        <w:pStyle w:val="BodyText"/>
+      </w:pPr>
+      <w:r>
+        <w:t xml:space="preserve">.</w:t>
+      </w:r>
+    </w:p>
+    <w:p>
+      <w:pPr>
+        <w:pStyle w:val="BodyText"/>
+      </w:pPr>
+      <w:r>
+        <w:t xml:space="preserve">Distribution summaries such as quantiles, means, or variances may be computed</w:t>
+      </w:r>
+      <w:r>
+        <w:t xml:space="preserve"> </w:t>
+      </w:r>
+      <w:r>
+        <w:t xml:space="preserve">by copmuting those metrics from the random draws of the resulting</w:t>
+      </w:r>
+      <w:r>
+        <w:t xml:space="preserve"> </w:t>
+      </w:r>
+      <m:oMath>
+        <m:sSubSup>
+          <m:e>
+            <m:r>
+              <m:rPr/>
+              <m:t>λ</m:t>
+            </m:r>
+          </m:e>
+          <m:sub>
+            <m:r>
+              <m:rPr/>
+              <m:t>j</m:t>
+            </m:r>
+            <m:r>
+              <m:rPr/>
+              <m:t>⋅</m:t>
+            </m:r>
+            <m:r>
+              <m:rPr/>
+              <m:t>⋅</m:t>
+            </m:r>
+            <m:r>
+              <m:rPr/>
+              <m:t>m</m:t>
+            </m:r>
+            <m:r>
+              <m:rPr/>
+              <m:t>⋅</m:t>
+            </m:r>
+          </m:sub>
+          <m:sup>
+            <m:r>
+              <m:rPr/>
+              <m:t>*</m:t>
+            </m:r>
+          </m:sup>
+        </m:sSubSup>
+      </m:oMath>
+      <w:r>
+        <w:t xml:space="preserve"> </w:t>
+      </w:r>
+      <w:r>
+        <w:t xml:space="preserve">distribution.</w:t>
+      </w:r>
+    </w:p>
+    <w:p>
+      <w:pPr>
+        <w:pStyle w:val="Heading2"/>
+      </w:pPr>
+      <w:bookmarkStart w:id="37" w:name="model-exploration-averaging"/>
+      <w:bookmarkEnd w:id="37"/>
       <w:r>
         <w:t xml:space="preserve">Model Exploration &amp; Averaging</w:t>
       </w:r>
@@ -10694,130 +11492,6 @@
     </w:p>
     <w:p>
       <w:pPr>
-        <w:pStyle w:val="Heading2"/>
-      </w:pPr>
-      <w:bookmarkStart w:id="37" w:name="expansion"/>
-      <w:bookmarkEnd w:id="37"/>
-      <w:r>
-        <w:t xml:space="preserve">??Expansion??</w:t>
-      </w:r>
-    </w:p>
-    <w:p>
-      <w:pPr>
-        <w:pStyle w:val="FirstParagraph"/>
-      </w:pPr>
-      <m:oMathPara>
-        <m:oMathParaPr>
-          <m:jc m:val="center"/>
-        </m:oMathParaPr>
-        <m:oMath>
-          <m:sSubSup>
-            <m:e>
-              <m:r>
-                <m:rPr/>
-                <m:t>λ</m:t>
-              </m:r>
-            </m:e>
-            <m:sub>
-              <m:r>
-                <m:rPr/>
-                <m:t>j</m:t>
-              </m:r>
-              <m:r>
-                <m:rPr/>
-                <m:t>k</m:t>
-              </m:r>
-              <m:r>
-                <m:rPr/>
-                <m:t>l</m:t>
-              </m:r>
-              <m:r>
-                <m:rPr/>
-                <m:t>m</m:t>
-              </m:r>
-              <m:r>
-                <m:rPr/>
-                <m:t>η</m:t>
-              </m:r>
-            </m:sub>
-            <m:sup>
-              <m:r>
-                <m:rPr/>
-                <m:t>*</m:t>
-              </m:r>
-            </m:sup>
-          </m:sSubSup>
-          <m:r>
-            <m:rPr/>
-            <m:t>=</m:t>
-          </m:r>
-          <m:sSub>
-            <m:e>
-              <m:r>
-                <m:rPr/>
-                <m:t>λ</m:t>
-              </m:r>
-            </m:e>
-            <m:sub>
-              <m:r>
-                <m:rPr/>
-                <m:t>k</m:t>
-              </m:r>
-              <m:r>
-                <m:rPr/>
-                <m:t>l</m:t>
-              </m:r>
-              <m:r>
-                <m:rPr/>
-                <m:t>m</m:t>
-              </m:r>
-              <m:r>
-                <m:rPr/>
-                <m:t>η</m:t>
-              </m:r>
-            </m:sub>
-          </m:sSub>
-          <m:sSubSup>
-            <m:e>
-              <m:r>
-                <m:rPr/>
-                <m:t>π</m:t>
-              </m:r>
-            </m:e>
-            <m:sub>
-              <m:r>
-                <m:rPr/>
-                <m:t>j</m:t>
-              </m:r>
-              <m:r>
-                <m:rPr/>
-                <m:t>k</m:t>
-              </m:r>
-              <m:r>
-                <m:rPr/>
-                <m:t>l</m:t>
-              </m:r>
-              <m:r>
-                <m:rPr/>
-                <m:t>m</m:t>
-              </m:r>
-              <m:r>
-                <m:rPr/>
-                <m:t>η</m:t>
-              </m:r>
-            </m:sub>
-            <m:sup>
-              <m:r>
-                <m:rPr/>
-                <m:t>*</m:t>
-              </m:r>
-            </m:sup>
-          </m:sSubSup>
-        </m:oMath>
-      </m:oMathPara>
-    </w:p>
-    <w:p>
-      <w:pPr>
         <w:pStyle w:val="Heading1"/>
       </w:pPr>
       <w:bookmarkStart w:id="38" w:name="results"/>
@@ -10990,750 +11664,6 @@
     <w:p>
       <w:pPr>
         <w:pStyle w:val="BodyText"/>
-      </w:pPr>
-      <w:r>
-        <w:drawing>
-          <wp:inline>
-            <wp:extent cx="3810000" cy="2540000"/>
-            <wp:effectExtent b="0" l="0" r="0" t="0"/>
-            <wp:docPr descr="" id="1" name="Picture"/>
-            <a:graphic>
-              <a:graphicData uri="http://schemas.openxmlformats.org/drawingml/2006/picture">
-                <pic:pic>
-                  <pic:nvPicPr>
-                    <pic:cNvPr descr="./pictures/1978to1982Bar3.pdf" id="0" name="Picture"/>
-                    <pic:cNvPicPr>
-                      <a:picLocks noChangeArrowheads="1" noChangeAspect="1"/>
-                    </pic:cNvPicPr>
-                  </pic:nvPicPr>
-                  <pic:blipFill>
-                    <a:blip r:embed="rId40"/>
-                    <a:stretch>
-                      <a:fillRect/>
-                    </a:stretch>
-                  </pic:blipFill>
-                  <pic:spPr bwMode="auto">
-                    <a:xfrm>
-                      <a:off x="0" y="0"/>
-                      <a:ext cx="3810000" cy="2540000"/>
-                    </a:xfrm>
-                    <a:prstGeom prst="rect">
-                      <a:avLst/>
-                    </a:prstGeom>
-                    <a:noFill/>
-                    <a:ln w="9525">
-                      <a:noFill/>
-                      <a:headEnd/>
-                      <a:tailEnd/>
-                    </a:ln>
-                  </pic:spPr>
-                </pic:pic>
-              </a:graphicData>
-            </a:graphic>
-          </wp:inline>
-        </w:drawing>
-      </w:r>
-      <w:r>
-        <w:t xml:space="preserve"> </w:t>
-      </w:r>
-      <w:r>
-        <w:drawing>
-          <wp:inline>
-            <wp:extent cx="3810000" cy="2540000"/>
-            <wp:effectExtent b="0" l="0" r="0" t="0"/>
-            <wp:docPr descr="" id="1" name="Picture"/>
-            <a:graphic>
-              <a:graphicData uri="http://schemas.openxmlformats.org/drawingml/2006/picture">
-                <pic:pic>
-                  <pic:nvPicPr>
-                    <pic:cNvPr descr="./pictures/1983to1990Bar3.pdf" id="0" name="Picture"/>
-                    <pic:cNvPicPr>
-                      <a:picLocks noChangeArrowheads="1" noChangeAspect="1"/>
-                    </pic:cNvPicPr>
-                  </pic:nvPicPr>
-                  <pic:blipFill>
-                    <a:blip r:embed="rId41"/>
-                    <a:stretch>
-                      <a:fillRect/>
-                    </a:stretch>
-                  </pic:blipFill>
-                  <pic:spPr bwMode="auto">
-                    <a:xfrm>
-                      <a:off x="0" y="0"/>
-                      <a:ext cx="3810000" cy="2540000"/>
-                    </a:xfrm>
-                    <a:prstGeom prst="rect">
-                      <a:avLst/>
-                    </a:prstGeom>
-                    <a:noFill/>
-                    <a:ln w="9525">
-                      <a:noFill/>
-                      <a:headEnd/>
-                      <a:tailEnd/>
-                    </a:ln>
-                  </pic:spPr>
-                </pic:pic>
-              </a:graphicData>
-            </a:graphic>
-          </wp:inline>
-        </w:drawing>
-      </w:r>
-      <w:r>
-        <w:t xml:space="preserve"> </w:t>
-      </w:r>
-      <w:r>
-        <w:drawing>
-          <wp:inline>
-            <wp:extent cx="3810000" cy="2540000"/>
-            <wp:effectExtent b="0" l="0" r="0" t="0"/>
-            <wp:docPr descr="" id="1" name="Picture"/>
-            <a:graphic>
-              <a:graphicData uri="http://schemas.openxmlformats.org/drawingml/2006/picture">
-                <pic:pic>
-                  <pic:nvPicPr>
-                    <pic:cNvPr descr="./pictures/barplotLegend.pdf" id="0" name="Picture"/>
-                    <pic:cNvPicPr>
-                      <a:picLocks noChangeArrowheads="1" noChangeAspect="1"/>
-                    </pic:cNvPicPr>
-                  </pic:nvPicPr>
-                  <pic:blipFill>
-                    <a:blip r:embed="rId42"/>
-                    <a:stretch>
-                      <a:fillRect/>
-                    </a:stretch>
-                  </pic:blipFill>
-                  <pic:spPr bwMode="auto">
-                    <a:xfrm>
-                      <a:off x="0" y="0"/>
-                      <a:ext cx="3810000" cy="2540000"/>
-                    </a:xfrm>
-                    <a:prstGeom prst="rect">
-                      <a:avLst/>
-                    </a:prstGeom>
-                    <a:noFill/>
-                    <a:ln w="9525">
-                      <a:noFill/>
-                      <a:headEnd/>
-                      <a:tailEnd/>
-                    </a:ln>
-                  </pic:spPr>
-                </pic:pic>
-              </a:graphicData>
-            </a:graphic>
-          </wp:inline>
-        </w:drawing>
-      </w:r>
-    </w:p>
-    <w:p>
-      <w:pPr>
-        <w:pStyle w:val="Heading2"/>
-      </w:pPr>
-      <w:bookmarkStart w:id="43" w:name="data-generating-model-1"/>
-      <w:bookmarkEnd w:id="43"/>
-      <w:r>
-        <w:t xml:space="preserve">Data Generating Model</w:t>
-      </w:r>
-    </w:p>
-    <w:p>
-      <w:pPr>
-        <w:pStyle w:val="Heading3"/>
-      </w:pPr>
-      <w:bookmarkStart w:id="44" w:name="example"/>
-      <w:bookmarkEnd w:id="44"/>
-      <w:r>
-        <w:t xml:space="preserve">Example</w:t>
-      </w:r>
-    </w:p>
-    <w:p>
-      <w:pPr>
-        <w:pStyle w:val="FirstParagraph"/>
-      </w:pPr>
-      <w:r>
-        <w:t xml:space="preserve">Table(likelihood) shows model performance metrics for the previously described</w:t>
-      </w:r>
-      <w:r>
-        <w:t xml:space="preserve"> </w:t>
-      </w:r>
-      <w:r>
-        <w:t xml:space="preserve">subset, market category 250 for the Monterey Trawl fishery in 1982. Here we</w:t>
-      </w:r>
-      <w:r>
-        <w:t xml:space="preserve"> </w:t>
-      </w:r>
-      <w:r>
-        <w:t xml:space="preserve">consider Mean Squared Error (MSE; computed on the species composition scale),</w:t>
-      </w:r>
-      <w:r>
-        <w:t xml:space="preserve"> </w:t>
-      </w:r>
-      <w:r>
-        <w:t xml:space="preserve">deviance information criterion (DIC), widely applicable information criterion</w:t>
-      </w:r>
-      <w:r>
-        <w:t xml:space="preserve"> </w:t>
-      </w:r>
-      <w:r>
-        <w:t xml:space="preserve">(WAIC), and marginal Bayesian model probabilities (</w:t>
-      </w:r>
-      <m:oMath>
-        <m:r>
-          <m:rPr/>
-          <m:t>p</m:t>
-        </m:r>
-        <m:r>
-          <m:rPr/>
-          <m:t>r</m:t>
-        </m:r>
-        <m:r>
-          <m:rPr/>
-          <m:t>(</m:t>
-        </m:r>
-        <m:r>
-          <m:rPr/>
-          <m:t>M</m:t>
-        </m:r>
-        <m:r>
-          <m:rPr/>
-          <m:t>|</m:t>
-        </m:r>
-        <m:r>
-          <m:rPr/>
-          <m:t>y</m:t>
-        </m:r>
-        <m:r>
-          <m:rPr/>
-          <m:t>)</m:t>
-        </m:r>
-      </m:oMath>
-      <w:r>
-        <w:t xml:space="preserve">). These measures</w:t>
-      </w:r>
-      <w:r>
-        <w:t xml:space="preserve"> </w:t>
-      </w:r>
-      <w:r>
-        <w:t xml:space="preserve">span a wide range of model selection philosophies and yet here they all</w:t>
-      </w:r>
-      <w:r>
-        <w:t xml:space="preserve"> </w:t>
-      </w:r>
-      <w:r>
-        <w:t xml:space="preserve">consistently agree in ranking the likelihood models.</w:t>
-      </w:r>
-    </w:p>
-    <w:p>
-      <w:pPr>
-        <w:pStyle w:val="BodyText"/>
-      </w:pPr>
-      <w:r>
-        <w:t xml:space="preserve">Table(</w:t>
-      </w:r>
-      <m:oMath>
-        <m:r>
-          <m:rPr/>
-          <m:t>l</m:t>
-        </m:r>
-        <m:r>
-          <m:rPr/>
-          <m:t>i</m:t>
-        </m:r>
-        <m:r>
-          <m:rPr/>
-          <m:t>k</m:t>
-        </m:r>
-        <m:r>
-          <m:rPr/>
-          <m:t>e</m:t>
-        </m:r>
-        <m:r>
-          <m:rPr/>
-          <m:t>l</m:t>
-        </m:r>
-        <m:r>
-          <m:rPr/>
-          <m:t>i</m:t>
-        </m:r>
-        <m:r>
-          <m:rPr/>
-          <m:t>h</m:t>
-        </m:r>
-        <m:r>
-          <m:rPr/>
-          <m:t>o</m:t>
-        </m:r>
-        <m:r>
-          <m:rPr/>
-          <m:t>o</m:t>
-        </m:r>
-        <m:r>
-          <m:rPr/>
-          <m:t>d</m:t>
-        </m:r>
-        <m:r>
-          <m:rPr/>
-          <m:t>t</m:t>
-        </m:r>
-        <m:r>
-          <m:rPr/>
-          <m:t>a</m:t>
-        </m:r>
-        <m:r>
-          <m:rPr/>
-          <m:t>b</m:t>
-        </m:r>
-        <m:r>
-          <m:rPr/>
-          <m:t>l</m:t>
-        </m:r>
-        <m:r>
-          <m:rPr/>
-          <m:t>e</m:t>
-        </m:r>
-      </m:oMath>
-      <w:r>
-        <w:t xml:space="preserve">) show a clear preference for the overdispersed models</w:t>
-      </w:r>
-      <w:r>
-        <w:t xml:space="preserve"> </w:t>
-      </w:r>
-      <w:r>
-        <w:t xml:space="preserve">(NB and BB), with the most overall support for the beta-binomial model and the</w:t>
-      </w:r>
-      <w:r>
-        <w:t xml:space="preserve"> </w:t>
-      </w:r>
-      <w:r>
-        <w:t xml:space="preserve">Poisson model showing the least support. This initial result guides the use of</w:t>
-      </w:r>
-      <w:r>
-        <w:t xml:space="preserve"> </w:t>
-      </w:r>
-      <w:r>
-        <w:t xml:space="preserve">the beta-binomial data generating model for the purposes of building a model</w:t>
-      </w:r>
-      <w:r>
-        <w:t xml:space="preserve"> </w:t>
-      </w:r>
-      <w:r>
-        <w:t xml:space="preserve">to apply at an operational scale.</w:t>
-      </w:r>
-    </w:p>
-    <w:tbl>
-      <w:tblPr>
-        <w:tblStyle w:val="TableNormal"/>
-        <w:tblW w:type="pct" w:w="0.0"/>
-        <w:tblLook w:firstRow="1"/>
-      </w:tblPr>
-      <w:tblGrid/>
-      <w:tr>
-        <w:trPr>
-          <w:cnfStyle w:firstRow="1"/>
-        </w:trPr>
-        <w:tc>
-          <w:tcPr>
-            <w:tcBorders>
-              <w:bottom w:val="single"/>
-            </w:tcBorders>
-            <w:vAlign w:val="bottom"/>
-          </w:tcPr>
-          <w:p>
-            <w:pStyle w:val="Compact"/>
-          </w:p>
-        </w:tc>
-        <w:tc>
-          <w:tcPr>
-            <w:tcBorders>
-              <w:bottom w:val="single"/>
-            </w:tcBorders>
-            <w:vAlign w:val="bottom"/>
-          </w:tcPr>
-          <w:p>
-            <w:pPr>
-              <w:pStyle w:val="Compact"/>
-              <w:jc w:val="center"/>
-            </w:pPr>
-            <w:r>
-              <w:t xml:space="preserve">Poisson</w:t>
-            </w:r>
-          </w:p>
-        </w:tc>
-        <w:tc>
-          <w:tcPr>
-            <w:tcBorders>
-              <w:bottom w:val="single"/>
-            </w:tcBorders>
-            <w:vAlign w:val="bottom"/>
-          </w:tcPr>
-          <w:p>
-            <w:pPr>
-              <w:pStyle w:val="Compact"/>
-              <w:jc w:val="center"/>
-            </w:pPr>
-            <w:r>
-              <w:t xml:space="preserve">Binomial</w:t>
-            </w:r>
-          </w:p>
-        </w:tc>
-        <w:tc>
-          <w:tcPr>
-            <w:tcBorders>
-              <w:bottom w:val="single"/>
-            </w:tcBorders>
-            <w:vAlign w:val="bottom"/>
-          </w:tcPr>
-          <w:p>
-            <w:pPr>
-              <w:pStyle w:val="Compact"/>
-              <w:jc w:val="center"/>
-            </w:pPr>
-            <w:r>
-              <w:t xml:space="preserve">NB</w:t>
-            </w:r>
-          </w:p>
-        </w:tc>
-        <w:tc>
-          <w:tcPr>
-            <w:tcBorders>
-              <w:bottom w:val="single"/>
-            </w:tcBorders>
-            <w:vAlign w:val="bottom"/>
-          </w:tcPr>
-          <w:p>
-            <w:pPr>
-              <w:pStyle w:val="Compact"/>
-              <w:jc w:val="center"/>
-            </w:pPr>
-            <w:r>
-              <w:t xml:space="preserve">BB</w:t>
-            </w:r>
-          </w:p>
-        </w:tc>
-      </w:tr>
-      <w:tr>
-        <w:tc>
-          <w:p>
-            <w:pPr>
-              <w:pStyle w:val="Compact"/>
-              <w:jc w:val="left"/>
-            </w:pPr>
-            <w:r>
-              <w:t xml:space="preserve">MSE</w:t>
-            </w:r>
-          </w:p>
-        </w:tc>
-        <w:tc>
-          <w:p>
-            <w:pPr>
-              <w:pStyle w:val="Compact"/>
-              <w:jc w:val="center"/>
-            </w:pPr>
-            <w:r>
-              <w:t xml:space="preserve">0.06412</w:t>
-            </w:r>
-          </w:p>
-        </w:tc>
-        <w:tc>
-          <w:p>
-            <w:pPr>
-              <w:pStyle w:val="Compact"/>
-              <w:jc w:val="center"/>
-            </w:pPr>
-            <w:r>
-              <w:t xml:space="preserve">0.06264</w:t>
-            </w:r>
-          </w:p>
-        </w:tc>
-        <w:tc>
-          <w:p>
-            <w:pPr>
-              <w:pStyle w:val="Compact"/>
-              <w:jc w:val="center"/>
-            </w:pPr>
-            <w:r>
-              <w:t xml:space="preserve">0.05171</w:t>
-            </w:r>
-          </w:p>
-        </w:tc>
-        <w:tc>
-          <w:p>
-            <w:pPr>
-              <w:pStyle w:val="Compact"/>
-              <w:jc w:val="center"/>
-            </w:pPr>
-            <w:r>
-              <w:t xml:space="preserve">0.04479</w:t>
-            </w:r>
-          </w:p>
-        </w:tc>
-      </w:tr>
-      <w:tr>
-        <w:tc>
-          <w:p>
-            <w:pPr>
-              <w:pStyle w:val="Compact"/>
-              <w:jc w:val="left"/>
-            </w:pPr>
-            <m:oMath>
-              <m:r>
-                <m:rPr/>
-                <m:t>Δ</m:t>
-              </m:r>
-            </m:oMath>
-            <w:r>
-              <w:t xml:space="preserve"> </w:t>
-            </w:r>
-            <w:r>
-              <w:t xml:space="preserve">DIC</w:t>
-            </w:r>
-          </w:p>
-        </w:tc>
-        <w:tc>
-          <w:p>
-            <w:pPr>
-              <w:pStyle w:val="Compact"/>
-              <w:jc w:val="center"/>
-            </w:pPr>
-            <w:r>
-              <w:t xml:space="preserve">1001.41</w:t>
-            </w:r>
-          </w:p>
-        </w:tc>
-        <w:tc>
-          <w:p>
-            <w:pPr>
-              <w:pStyle w:val="Compact"/>
-              <w:jc w:val="center"/>
-            </w:pPr>
-            <w:r>
-              <w:t xml:space="preserve">1230.60</w:t>
-            </w:r>
-          </w:p>
-        </w:tc>
-        <w:tc>
-          <w:p>
-            <w:pPr>
-              <w:pStyle w:val="Compact"/>
-              <w:jc w:val="center"/>
-            </w:pPr>
-            <w:r>
-              <w:t xml:space="preserve">5.03</w:t>
-            </w:r>
-          </w:p>
-        </w:tc>
-        <w:tc>
-          <w:p>
-            <w:pPr>
-              <w:pStyle w:val="Compact"/>
-              <w:jc w:val="center"/>
-            </w:pPr>
-            <w:r>
-              <w:t xml:space="preserve">0</w:t>
-            </w:r>
-            <w:r>
-              <w:t xml:space="preserve"> </w:t>
-            </w:r>
-          </w:p>
-        </w:tc>
-      </w:tr>
-      <w:tr>
-        <w:tc>
-          <w:p>
-            <w:pPr>
-              <w:pStyle w:val="Compact"/>
-              <w:jc w:val="left"/>
-            </w:pPr>
-            <m:oMath>
-              <m:r>
-                <m:rPr/>
-                <m:t>Δ</m:t>
-              </m:r>
-            </m:oMath>
-            <w:r>
-              <w:t xml:space="preserve"> </w:t>
-            </w:r>
-            <w:r>
-              <w:t xml:space="preserve">WAIC</w:t>
-            </w:r>
-          </w:p>
-        </w:tc>
-        <w:tc>
-          <w:p>
-            <w:pPr>
-              <w:pStyle w:val="Compact"/>
-              <w:jc w:val="center"/>
-            </w:pPr>
-            <w:r>
-              <w:t xml:space="preserve">1079.95</w:t>
-            </w:r>
-          </w:p>
-        </w:tc>
-        <w:tc>
-          <w:p>
-            <w:pPr>
-              <w:pStyle w:val="Compact"/>
-              <w:jc w:val="center"/>
-            </w:pPr>
-            <w:r>
-              <w:t xml:space="preserve">1323.75</w:t>
-            </w:r>
-          </w:p>
-        </w:tc>
-        <w:tc>
-          <w:p>
-            <w:pPr>
-              <w:pStyle w:val="Compact"/>
-              <w:jc w:val="center"/>
-            </w:pPr>
-            <w:r>
-              <w:t xml:space="preserve">3.43</w:t>
-            </w:r>
-          </w:p>
-        </w:tc>
-        <w:tc>
-          <w:p>
-            <w:pPr>
-              <w:pStyle w:val="Compact"/>
-              <w:jc w:val="center"/>
-            </w:pPr>
-            <w:r>
-              <w:t xml:space="preserve">0</w:t>
-            </w:r>
-            <w:r>
-              <w:t xml:space="preserve"> </w:t>
-            </w:r>
-          </w:p>
-        </w:tc>
-      </w:tr>
-      <w:tr>
-        <w:tc>
-          <w:p>
-            <w:pPr>
-              <w:pStyle w:val="Compact"/>
-              <w:jc w:val="left"/>
-            </w:pPr>
-            <m:oMath>
-              <m:r>
-                <m:rPr/>
-                <m:t>p</m:t>
-              </m:r>
-              <m:r>
-                <m:rPr/>
-                <m:t>r</m:t>
-              </m:r>
-              <m:r>
-                <m:rPr/>
-                <m:t>(</m:t>
-              </m:r>
-              <m:r>
-                <m:rPr/>
-                <m:t>M</m:t>
-              </m:r>
-              <m:r>
-                <m:rPr/>
-                <m:t>|</m:t>
-              </m:r>
-              <m:r>
-                <m:rPr/>
-                <m:t>y</m:t>
-              </m:r>
-              <m:r>
-                <m:rPr/>
-                <m:t>)</m:t>
-              </m:r>
-            </m:oMath>
-          </w:p>
-        </w:tc>
-        <w:tc>
-          <w:p>
-            <w:pPr>
-              <w:pStyle w:val="Compact"/>
-              <w:jc w:val="center"/>
-            </w:pPr>
-            <m:oMath>
-              <m:r>
-                <m:rPr/>
-                <m:t>≈</m:t>
-              </m:r>
-              <m:r>
-                <m:rPr/>
-                <m:t>0</m:t>
-              </m:r>
-            </m:oMath>
-          </w:p>
-        </w:tc>
-        <w:tc>
-          <w:p>
-            <w:pPr>
-              <w:pStyle w:val="Compact"/>
-              <w:jc w:val="center"/>
-            </w:pPr>
-            <m:oMath>
-              <m:r>
-                <m:rPr/>
-                <m:t>≈</m:t>
-              </m:r>
-              <m:r>
-                <m:rPr/>
-                <m:t>0</m:t>
-              </m:r>
-            </m:oMath>
-          </w:p>
-        </w:tc>
-        <w:tc>
-          <w:p>
-            <w:pPr>
-              <w:pStyle w:val="Compact"/>
-              <w:jc w:val="center"/>
-            </w:pPr>
-            <m:oMath>
-              <m:r>
-                <m:rPr/>
-                <m:t>≈</m:t>
-              </m:r>
-              <m:sSup>
-                <m:e>
-                  <m:r>
-                    <m:rPr/>
-                    <m:t>10</m:t>
-                  </m:r>
-                </m:e>
-                <m:sup>
-                  <m:r>
-                    <m:rPr/>
-                    <m:t>−</m:t>
-                  </m:r>
-                  <m:r>
-                    <m:rPr/>
-                    <m:t>7</m:t>
-                  </m:r>
-                </m:sup>
-              </m:sSup>
-            </m:oMath>
-          </w:p>
-        </w:tc>
-        <w:tc>
-          <w:p>
-            <w:pPr>
-              <w:pStyle w:val="Compact"/>
-              <w:jc w:val="center"/>
-            </w:pPr>
-            <m:oMath>
-              <m:r>
-                <m:rPr/>
-                <m:t>≈</m:t>
-              </m:r>
-              <m:r>
-                <m:rPr/>
-                <m:t>1</m:t>
-              </m:r>
-            </m:oMath>
-          </w:p>
-        </w:tc>
-      </w:tr>
-    </w:tbl>
-    <w:p>
-      <w:pPr>
-        <w:pStyle w:val="FigureWithCaption"/>
       </w:pPr>
       <w:r>
         <w:drawing>
@@ -11745,13 +11675,13 @@
               <a:graphicData uri="http://schemas.openxmlformats.org/drawingml/2006/picture">
                 <pic:pic>
                   <pic:nvPicPr>
-                    <pic:cNvPr descr="./pictures/compPlot1982Qtr2.png" id="0" name="Picture"/>
+                    <pic:cNvPr descr="./pictures/1978to1982Bar3.png" id="0" name="Picture"/>
                     <pic:cNvPicPr>
                       <a:picLocks noChangeArrowheads="1" noChangeAspect="1"/>
                     </pic:cNvPicPr>
                   </pic:nvPicPr>
                   <pic:blipFill>
-                    <a:blip r:embed="rId45"/>
+                    <a:blip r:embed="rId40"/>
                     <a:stretch>
                       <a:fillRect/>
                     </a:stretch>
@@ -11777,87 +11707,9 @@
           </wp:inline>
         </w:drawing>
       </w:r>
-    </w:p>
-    <w:p>
-      <w:pPr>
-        <w:pStyle w:val="ImageCaption"/>
-      </w:pPr>
-      <w:r>
-        <w:t xml:space="preserve">Interval Plot: The predictive species composition distributions as 95% Highest</w:t>
-      </w:r>
-      <w:r>
-        <w:t xml:space="preserve"> </w:t>
-      </w:r>
-      <w:r>
-        <w:t xml:space="preserve">Density Intervals (HDI) (colored vertical lines), plotted on top of the</w:t>
-      </w:r>
-      <w:r>
-        <w:t xml:space="preserve"> </w:t>
-      </w:r>
-      <w:r>
-        <w:t xml:space="preserve">predictive means for each model and the observed species compositions (black</w:t>
-      </w:r>
-      <w:r>
-        <w:t xml:space="preserve"> </w:t>
-      </w:r>
-      <w:r>
-        <w:t xml:space="preserve">horizontal lines) from the data</w:t>
-      </w:r>
-    </w:p>
-    <w:p>
-      <w:pPr>
-        <w:pStyle w:val="BodyText"/>
-      </w:pPr>
-      <w:r>
-        <w:t xml:space="preserve">The large spread of the observed species compositions seen in Figure(Interval Plot)</w:t>
-      </w:r>
-      <w:r>
-        <w:t xml:space="preserve"> </w:t>
-      </w:r>
-      <w:r>
-        <w:t xml:space="preserve">visually demonstrate the degree of overdispersion present in port sampling</w:t>
-      </w:r>
-      <w:r>
-        <w:t xml:space="preserve"> </w:t>
-      </w:r>
-      <w:r>
-        <w:t xml:space="preserve">data. The Poisson and binomial models disregard this overdispersion to</w:t>
-      </w:r>
-      <w:r>
-        <w:t xml:space="preserve"> </w:t>
-      </w:r>
-      <w:r>
-        <w:t xml:space="preserve">prioritize fitting the data mean. The NB and BB models explicitly model</w:t>
-      </w:r>
-      <w:r>
-        <w:t xml:space="preserve"> </w:t>
-      </w:r>
-      <w:r>
-        <w:t xml:space="preserve">overdispersion in the data, and as such they predict a larger subset of the</w:t>
-      </w:r>
-      <w:r>
-        <w:t xml:space="preserve"> </w:t>
-      </w:r>
-      <w:r>
-        <w:t xml:space="preserve">data. Notably, only the intervals produced by the BB model include the low</w:t>
-      </w:r>
-      <w:r>
-        <w:t xml:space="preserve"> </w:t>
-      </w:r>
-      <w:r>
-        <w:t xml:space="preserve">observed proportions of bocaccio (BCAC) and the high observed proportion of</w:t>
-      </w:r>
-      <w:r>
-        <w:t xml:space="preserve"> </w:t>
-      </w:r>
-      <w:r>
-        <w:t xml:space="preserve">chilipepper rockfish (CLPR) in this example.</w:t>
-      </w:r>
-    </w:p>
-    <w:p>
-      <w:pPr>
-        <w:pStyle w:val="FigureWithCaption"/>
-      </w:pPr>
+      <w:r>
+        <w:t xml:space="preserve"> </w:t>
+      </w:r>
       <w:r>
         <w:drawing>
           <wp:inline>
@@ -11868,13 +11720,13 @@
               <a:graphicData uri="http://schemas.openxmlformats.org/drawingml/2006/picture">
                 <pic:pic>
                   <pic:nvPicPr>
-                    <pic:cNvPr descr="./pictures/compVioplot1982Qtr2.png" id="0" name="Picture"/>
+                    <pic:cNvPr descr="./pictures/1983to1990Bar3.png" id="0" name="Picture"/>
                     <pic:cNvPicPr>
                       <a:picLocks noChangeArrowheads="1" noChangeAspect="1"/>
                     </pic:cNvPicPr>
                   </pic:nvPicPr>
                   <pic:blipFill>
-                    <a:blip r:embed="rId46"/>
+                    <a:blip r:embed="rId41"/>
                     <a:stretch>
                       <a:fillRect/>
                     </a:stretch>
@@ -11900,107 +11752,58 @@
           </wp:inline>
         </w:drawing>
       </w:r>
-    </w:p>
-    <w:p>
-      <w:pPr>
-        <w:pStyle w:val="ImageCaption"/>
-      </w:pPr>
-      <w:r>
-        <w:t xml:space="preserve">Violin Plot</w:t>
-      </w:r>
-    </w:p>
-    <w:p>
-      <w:pPr>
-        <w:pStyle w:val="BodyText"/>
-      </w:pPr>
-      <w:r>
-        <w:t xml:space="preserve">The split beta-binomial intervals seen in Figure(Interval plot) reflect a</w:t>
-      </w:r>
-      <w:r>
-        <w:t xml:space="preserve"> </w:t>
-      </w:r>
-      <w:r>
-        <w:t xml:space="preserve">large amount of residual variability confined on the unit interval. The</w:t>
-      </w:r>
-      <w:r>
-        <w:t xml:space="preserve"> </w:t>
-      </w:r>
-      <w:r>
-        <w:t xml:space="preserve">beta-binomial is the only model considered here, that estimates such a large</w:t>
-      </w:r>
-      <w:r>
-        <w:t xml:space="preserve"> </w:t>
-      </w:r>
-      <w:r>
-        <w:t xml:space="preserve">degree of variability and thus it is the only model that produces predictive</w:t>
-      </w:r>
-      <w:r>
-        <w:t xml:space="preserve"> </w:t>
-      </w:r>
-      <w:r>
-        <w:t xml:space="preserve">species composition distributions that effectively cover the range of observed</w:t>
-      </w:r>
-      <w:r>
-        <w:t xml:space="preserve"> </w:t>
-      </w:r>
-      <w:r>
-        <w:t xml:space="preserve">species compositions. Figure(violin) shows the beta-binomial predictive</w:t>
-      </w:r>
-      <w:r>
-        <w:t xml:space="preserve"> </w:t>
-      </w:r>
-      <w:r>
-        <w:t xml:space="preserve">distributions as a violin plot demonstrating how the beta-binomial model</w:t>
-      </w:r>
-      <w:r>
-        <w:t xml:space="preserve"> </w:t>
-      </w:r>
-      <w:r>
-        <w:t xml:space="preserve">distributes predictive density over the unit interval. The predictive intervals</w:t>
-      </w:r>
-      <w:r>
-        <w:t xml:space="preserve"> </w:t>
-      </w:r>
-      <w:r>
-        <w:t xml:space="preserve">in Figure(likelihoods) are the smallest possible regions on each of these</w:t>
-      </w:r>
-      <w:r>
-        <w:t xml:space="preserve"> </w:t>
-      </w:r>
-      <w:r>
-        <w:t xml:space="preserve">densities so that each intervals contain 95% probability. Species composition</w:t>
-      </w:r>
-      <w:r>
-        <w:t xml:space="preserve"> </w:t>
-      </w:r>
-      <w:r>
-        <w:t xml:space="preserve">is bounded on [0, 1], thus in the presence of large variability predictive</w:t>
-      </w:r>
-      <w:r>
-        <w:t xml:space="preserve"> </w:t>
-      </w:r>
-      <w:r>
-        <w:t xml:space="preserve">density may aggregate around the bounds. For the example of STRK, notice that</w:t>
-      </w:r>
-      <w:r>
-        <w:t xml:space="preserve"> </w:t>
-      </w:r>
-      <w:r>
-        <w:t xml:space="preserve">although the predictive HDI is split, the vast majority of density lies</w:t>
-      </w:r>
-      <w:r>
-        <w:t xml:space="preserve"> </w:t>
-      </w:r>
-      <w:r>
-        <w:t xml:space="preserve">directly atop the data.</w:t>
+      <w:r>
+        <w:t xml:space="preserve"> </w:t>
+      </w:r>
+      <w:r>
+        <w:drawing>
+          <wp:inline>
+            <wp:extent cx="3200400" cy="6883400"/>
+            <wp:effectExtent b="0" l="0" r="0" t="0"/>
+            <wp:docPr descr="" id="1" name="Picture"/>
+            <a:graphic>
+              <a:graphicData uri="http://schemas.openxmlformats.org/drawingml/2006/picture">
+                <pic:pic>
+                  <pic:nvPicPr>
+                    <pic:cNvPr descr="./pictures/barplotLegend.png" id="0" name="Picture"/>
+                    <pic:cNvPicPr>
+                      <a:picLocks noChangeArrowheads="1" noChangeAspect="1"/>
+                    </pic:cNvPicPr>
+                  </pic:nvPicPr>
+                  <pic:blipFill>
+                    <a:blip r:embed="rId42"/>
+                    <a:stretch>
+                      <a:fillRect/>
+                    </a:stretch>
+                  </pic:blipFill>
+                  <pic:spPr bwMode="auto">
+                    <a:xfrm>
+                      <a:off x="0" y="0"/>
+                      <a:ext cx="3200400" cy="6883400"/>
+                    </a:xfrm>
+                    <a:prstGeom prst="rect">
+                      <a:avLst/>
+                    </a:prstGeom>
+                    <a:noFill/>
+                    <a:ln w="9525">
+                      <a:noFill/>
+                      <a:headEnd/>
+                      <a:tailEnd/>
+                    </a:ln>
+                  </pic:spPr>
+                </pic:pic>
+              </a:graphicData>
+            </a:graphic>
+          </wp:inline>
+        </w:drawing>
       </w:r>
     </w:p>
     <w:p>
       <w:pPr>
         <w:pStyle w:val="Heading2"/>
       </w:pPr>
-      <w:bookmarkStart w:id="47" w:name="predictor-and-prior-selection"/>
-      <w:bookmarkEnd w:id="47"/>
+      <w:bookmarkStart w:id="43" w:name="predictor-and-prior-selection"/>
+      <w:bookmarkEnd w:id="43"/>
       <w:r>
         <w:t xml:space="preserve">Predictor and Prior Selection</w:t>
       </w:r>
@@ -12788,8 +12591,8 @@
       <w:pPr>
         <w:pStyle w:val="Heading2"/>
       </w:pPr>
-      <w:bookmarkStart w:id="48" w:name="model-exploration-averaging-1"/>
-      <w:bookmarkEnd w:id="48"/>
+      <w:bookmarkStart w:id="44" w:name="model-exploration-averaging-1"/>
+      <w:bookmarkEnd w:id="44"/>
       <w:r>
         <w:t xml:space="preserve">Model Exploration &amp; Averaging</w:t>
       </w:r>
@@ -12814,7 +12617,7 @@
                     </pic:cNvPicPr>
                   </pic:nvPicPr>
                   <pic:blipFill>
-                    <a:blip r:embed="rId49"/>
+                    <a:blip r:embed="rId45"/>
                     <a:stretch>
                       <a:fillRect/>
                     </a:stretch>
@@ -13280,22 +13083,10 @@
     </w:p>
     <w:p>
       <w:pPr>
-        <w:pStyle w:val="Compact"/>
-        <w:numPr>
-          <w:numId w:val="1003"/>
-          <w:ilvl w:val="0"/>
-        </w:numPr>
-      </w:pPr>
-      <w:r>
-        <w:t xml:space="preserve">zero landings?</w:t>
-      </w:r>
-    </w:p>
-    <w:p>
-      <w:pPr>
         <w:pStyle w:val="Heading2"/>
       </w:pPr>
-      <w:bookmarkStart w:id="50" w:name="prediction"/>
-      <w:bookmarkEnd w:id="50"/>
+      <w:bookmarkStart w:id="46" w:name="prediction"/>
+      <w:bookmarkEnd w:id="46"/>
       <w:r>
         <w:t xml:space="preserve">Prediction</w:t>
       </w:r>
@@ -13489,8 +13280,8 @@
       <w:pPr>
         <w:pStyle w:val="Heading3"/>
       </w:pPr>
-      <w:bookmarkStart w:id="51" w:name="section"/>
-      <w:bookmarkEnd w:id="51"/>
+      <w:bookmarkStart w:id="47" w:name="section"/>
+      <w:bookmarkEnd w:id="47"/>
       <w:r>
         <w:t xml:space="preserve">78-82</w:t>
       </w:r>
@@ -14034,8 +13825,8 @@
       <w:pPr>
         <w:pStyle w:val="Heading3"/>
       </w:pPr>
-      <w:bookmarkStart w:id="52" w:name="section-1"/>
-      <w:bookmarkEnd w:id="52"/>
+      <w:bookmarkStart w:id="48" w:name="section-1"/>
+      <w:bookmarkEnd w:id="48"/>
       <w:r>
         <w:t xml:space="preserve">83-90</w:t>
       </w:r>
@@ -14863,68 +14654,120 @@
       <w:pPr>
         <w:pStyle w:val="Heading2"/>
       </w:pPr>
-      <w:bookmarkStart w:id="53" w:name="nuisance-parameters"/>
+      <w:bookmarkStart w:id="49" w:name="nuisance-parameters"/>
+      <w:bookmarkEnd w:id="49"/>
+      <w:r>
+        <w:t xml:space="preserve">Nuisance Parameters</w:t>
+      </w:r>
+    </w:p>
+    <w:p>
+      <w:pPr>
+        <w:pStyle w:val="Heading3"/>
+      </w:pPr>
+      <w:bookmarkStart w:id="50" w:name="section-2"/>
+      <w:bookmarkEnd w:id="50"/>
+      <w:r>
+        <w:t xml:space="preserve">78-82</w:t>
+      </w:r>
+    </w:p>
+    <w:p>
+      <w:pPr>
+        <w:pStyle w:val="Heading4"/>
+      </w:pPr>
+      <w:bookmarkStart w:id="51" w:name="rho"/>
+      <w:bookmarkEnd w:id="51"/>
+      <m:oMath>
+        <m:r>
+          <m:rPr/>
+          <m:t>ρ</m:t>
+        </m:r>
+      </m:oMath>
+    </w:p>
+    <w:p>
+      <w:pPr>
+        <w:pStyle w:val="Heading4"/>
+      </w:pPr>
+      <w:bookmarkStart w:id="52" w:name="v"/>
+      <w:bookmarkEnd w:id="52"/>
+      <m:oMath>
+        <m:r>
+          <m:rPr/>
+          <m:t>v</m:t>
+        </m:r>
+      </m:oMath>
+    </w:p>
+    <w:p>
+      <w:pPr>
+        <w:pStyle w:val="Heading3"/>
+      </w:pPr>
+      <w:bookmarkStart w:id="53" w:name="section-3"/>
       <w:bookmarkEnd w:id="53"/>
       <w:r>
-        <w:t xml:space="preserve">Nuisance Parameters</w:t>
-      </w:r>
-    </w:p>
-    <w:p>
-      <w:pPr>
-        <w:pStyle w:val="Heading3"/>
-      </w:pPr>
-      <w:bookmarkStart w:id="54" w:name="section-2"/>
+        <w:t xml:space="preserve">83-90</w:t>
+      </w:r>
+    </w:p>
+    <w:p>
+      <w:pPr>
+        <w:pStyle w:val="Heading4"/>
+      </w:pPr>
+      <w:bookmarkStart w:id="54" w:name="rho-1"/>
       <w:bookmarkEnd w:id="54"/>
-      <w:r>
-        <w:t xml:space="preserve">78-82</w:t>
+      <m:oMath>
+        <m:r>
+          <m:rPr/>
+          <m:t>ρ</m:t>
+        </m:r>
+      </m:oMath>
+    </w:p>
+    <w:p>
+      <w:pPr>
+        <w:pStyle w:val="Compact"/>
+        <w:numPr>
+          <w:numId w:val="1003"/>
+          <w:ilvl w:val="0"/>
+        </w:numPr>
+      </w:pPr>
+      <w:r>
+        <w:t xml:space="preserve">high</w:t>
+      </w:r>
+      <w:r>
+        <w:t xml:space="preserve"> </w:t>
+      </w:r>
+      <m:oMath>
+        <m:r>
+          <m:rPr/>
+          <m:t>ρ</m:t>
+        </m:r>
+      </m:oMath>
+      <w:r>
+        <w:t xml:space="preserve"> </w:t>
+      </w:r>
+      <w:r>
+        <w:t xml:space="preserve">in 259 and over prediction in 259?</w:t>
+      </w:r>
+    </w:p>
+    <w:p>
+      <w:pPr>
+        <w:pStyle w:val="Compact"/>
+        <w:numPr>
+          <w:numId w:val="1003"/>
+          <w:ilvl w:val="0"/>
+        </w:numPr>
+      </w:pPr>
+      <w:r>
+        <w:t xml:space="preserve">lower rho might predict more appropriately?</w:t>
       </w:r>
     </w:p>
     <w:p>
       <w:pPr>
         <w:pStyle w:val="Heading4"/>
       </w:pPr>
-      <w:bookmarkStart w:id="55" w:name="rho"/>
+      <w:bookmarkStart w:id="55" w:name="v-1"/>
       <w:bookmarkEnd w:id="55"/>
       <m:oMath>
         <m:r>
           <m:rPr/>
-          <m:t>ρ</m:t>
-        </m:r>
-      </m:oMath>
-    </w:p>
-    <w:p>
-      <w:pPr>
-        <w:pStyle w:val="Heading4"/>
-      </w:pPr>
-      <w:bookmarkStart w:id="56" w:name="v"/>
-      <w:bookmarkEnd w:id="56"/>
-      <m:oMath>
-        <m:r>
-          <m:rPr/>
           <m:t>v</m:t>
-        </m:r>
-      </m:oMath>
-    </w:p>
-    <w:p>
-      <w:pPr>
-        <w:pStyle w:val="Heading3"/>
-      </w:pPr>
-      <w:bookmarkStart w:id="57" w:name="section-3"/>
-      <w:bookmarkEnd w:id="57"/>
-      <w:r>
-        <w:t xml:space="preserve">83-90</w:t>
-      </w:r>
-    </w:p>
-    <w:p>
-      <w:pPr>
-        <w:pStyle w:val="Heading4"/>
-      </w:pPr>
-      <w:bookmarkStart w:id="58" w:name="rho-1"/>
-      <w:bookmarkEnd w:id="58"/>
-      <m:oMath>
-        <m:r>
-          <m:rPr/>
-          <m:t>ρ</m:t>
         </m:r>
       </m:oMath>
     </w:p>
@@ -14937,22 +14780,7 @@
         </w:numPr>
       </w:pPr>
       <w:r>
-        <w:t xml:space="preserve">high</w:t>
-      </w:r>
-      <w:r>
-        <w:t xml:space="preserve"> </w:t>
-      </w:r>
-      <m:oMath>
-        <m:r>
-          <m:rPr/>
-          <m:t>ρ</m:t>
-        </m:r>
-      </m:oMath>
-      <w:r>
-        <w:t xml:space="preserve"> </w:t>
-      </w:r>
-      <w:r>
-        <w:t xml:space="preserve">in 259 and over prediction in 259?</w:t>
+        <w:t xml:space="preserve">Degree of smoothing (hierarchical parameters, rho)</w:t>
       </w:r>
     </w:p>
     <w:p>
@@ -14964,21 +14792,60 @@
         </w:numPr>
       </w:pPr>
       <w:r>
-        <w:t xml:space="preserve">lower rho might predict more appropriately?</w:t>
-      </w:r>
-    </w:p>
-    <w:p>
-      <w:pPr>
-        <w:pStyle w:val="Heading4"/>
-      </w:pPr>
-      <w:bookmarkStart w:id="59" w:name="v-1"/>
-      <w:bookmarkEnd w:id="59"/>
+        <w:t xml:space="preserve">Report mean/variance of example</w:t>
+      </w:r>
+    </w:p>
+    <w:p>
+      <w:pPr>
+        <w:pStyle w:val="Compact"/>
+        <w:numPr>
+          <w:numId w:val="1004"/>
+          <w:ilvl w:val="0"/>
+        </w:numPr>
+      </w:pPr>
+      <w:r>
+        <w:t xml:space="preserve">Add</w:t>
+      </w:r>
+      <w:r>
+        <w:t xml:space="preserve"> </w:t>
+      </w:r>
       <m:oMath>
         <m:r>
           <m:rPr/>
           <m:t>v</m:t>
         </m:r>
       </m:oMath>
+      <w:r>
+        <w:t xml:space="preserve"> </w:t>
+      </w:r>
+      <w:r>
+        <w:t xml:space="preserve">and</w:t>
+      </w:r>
+      <w:r>
+        <w:t xml:space="preserve"> </w:t>
+      </w:r>
+      <m:oMath>
+        <m:r>
+          <m:rPr/>
+          <m:t>ρ</m:t>
+        </m:r>
+      </m:oMath>
+      <w:r>
+        <w:t xml:space="preserve"> </w:t>
+      </w:r>
+      <w:r>
+        <w:t xml:space="preserve">tables across all runs</w:t>
+      </w:r>
+    </w:p>
+    <w:p>
+      <w:pPr>
+        <w:pStyle w:val="Heading1"/>
+      </w:pPr>
+      <w:bookmarkStart w:id="56" w:name="discussion"/>
+      <w:bookmarkEnd w:id="56"/>
+      <w:r>
+        <w:t xml:space="preserve">Discussion</w:t>
+      </w:r>
     </w:p>
     <w:p>
       <w:pPr>
@@ -14989,7 +14856,53 @@
         </w:numPr>
       </w:pPr>
       <w:r>
-        <w:t xml:space="preserve">Degree of smoothing (hierarchical parameters, rho)</w:t>
+        <w:t xml:space="preserve">Sampling</w:t>
+      </w:r>
+    </w:p>
+    <w:p>
+      <w:pPr>
+        <w:pStyle w:val="Compact"/>
+        <w:numPr>
+          <w:numId w:val="1006"/>
+          <w:ilvl w:val="1"/>
+        </w:numPr>
+      </w:pPr>
+      <w:r>
+        <w:t xml:space="preserve">Since the our model requires separate</w:t>
+      </w:r>
+      <w:r>
+        <w:t xml:space="preserve"> </w:t>
+      </w:r>
+      <w:r>
+        <w:t xml:space="preserve">parameters for each species and rockfish market categories tend to have many</w:t>
+      </w:r>
+      <w:r>
+        <w:t xml:space="preserve"> </w:t>
+      </w:r>
+      <w:r>
+        <w:t xml:space="preserve">species, the number of species in a market category should, and appearantly is,</w:t>
+      </w:r>
+    </w:p>
+    <w:p>
+      <w:pPr>
+        <w:numPr>
+          <w:numId w:val="1005"/>
+          <w:ilvl w:val="0"/>
+        </w:numPr>
+      </w:pPr>
+      <w:r>
+        <w:t xml:space="preserve">Variance Estimates; Justify Model based statistics</w:t>
+      </w:r>
+    </w:p>
+    <w:p>
+      <w:pPr>
+        <w:numPr>
+          <w:numId w:val="1005"/>
+          <w:ilvl w:val="0"/>
+        </w:numPr>
+      </w:pPr>
+      <w:r>
+        <w:t xml:space="preserve">Biase/Variance trade off; hierarchical modeling</w:t>
       </w:r>
     </w:p>
     <w:p>
@@ -15001,7 +14914,19 @@
         </w:numPr>
       </w:pPr>
       <w:r>
-        <w:t xml:space="preserve">Report mean/variance of example</w:t>
+        <w:t xml:space="preserve">Prediction: tails lighter due to inla?</w:t>
+      </w:r>
+    </w:p>
+    <w:p>
+      <w:pPr>
+        <w:pStyle w:val="Compact"/>
+        <w:numPr>
+          <w:numId w:val="1007"/>
+          <w:ilvl w:val="1"/>
+        </w:numPr>
+      </w:pPr>
+      <w:r>
+        <w:t xml:space="preserve">higher degree Laplace approximation will better capture higher moments of posterior and thus may better capture information in the tails</w:t>
       </w:r>
     </w:p>
     <w:p>
@@ -15013,7 +14938,7 @@
         </w:numPr>
       </w:pPr>
       <w:r>
-        <w:t xml:space="preserve">Add</w:t>
+        <w:t xml:space="preserve">high</w:t>
       </w:r>
       <w:r>
         <w:t xml:space="preserve"> </w:t>
@@ -15021,109 +14946,37 @@
       <m:oMath>
         <m:r>
           <m:rPr/>
-          <m:t>v</m:t>
+          <m:t>ρ</m:t>
         </m:r>
       </m:oMath>
       <w:r>
         <w:t xml:space="preserve"> </w:t>
       </w:r>
       <w:r>
-        <w:t xml:space="preserve">and</w:t>
-      </w:r>
-      <w:r>
-        <w:t xml:space="preserve"> </w:t>
-      </w:r>
-      <m:oMath>
-        <m:r>
-          <m:rPr/>
-          <m:t>ρ</m:t>
-        </m:r>
-      </m:oMath>
-      <w:r>
-        <w:t xml:space="preserve"> </w:t>
-      </w:r>
-      <w:r>
-        <w:t xml:space="preserve">tables across all runs</w:t>
-      </w:r>
-    </w:p>
-    <w:p>
-      <w:pPr>
-        <w:pStyle w:val="Heading1"/>
-      </w:pPr>
-      <w:bookmarkStart w:id="60" w:name="discussion"/>
-      <w:bookmarkEnd w:id="60"/>
-      <w:r>
-        <w:t xml:space="preserve">Discussion</w:t>
+        <w:t xml:space="preserve">in 259 and over prediction in 259?</w:t>
+      </w:r>
+    </w:p>
+    <w:p>
+      <w:pPr>
+        <w:numPr>
+          <w:numId w:val="1005"/>
+          <w:ilvl w:val="0"/>
+        </w:numPr>
+      </w:pPr>
+      <w:r>
+        <w:t xml:space="preserve">lower rho might predict more appropriately?</w:t>
       </w:r>
     </w:p>
     <w:p>
       <w:pPr>
         <w:pStyle w:val="Compact"/>
         <w:numPr>
-          <w:numId w:val="1006"/>
+          <w:numId w:val="1005"/>
           <w:ilvl w:val="0"/>
         </w:numPr>
       </w:pPr>
       <w:r>
-        <w:t xml:space="preserve">Sampling</w:t>
-      </w:r>
-    </w:p>
-    <w:p>
-      <w:pPr>
-        <w:pStyle w:val="Compact"/>
-        <w:numPr>
-          <w:numId w:val="1007"/>
-          <w:ilvl w:val="1"/>
-        </w:numPr>
-      </w:pPr>
-      <w:r>
-        <w:t xml:space="preserve">Since the our model requires separate</w:t>
-      </w:r>
-      <w:r>
-        <w:t xml:space="preserve"> </w:t>
-      </w:r>
-      <w:r>
-        <w:t xml:space="preserve">parameters for each species and rockfish market categories tend to have many</w:t>
-      </w:r>
-      <w:r>
-        <w:t xml:space="preserve"> </w:t>
-      </w:r>
-      <w:r>
-        <w:t xml:space="preserve">species, the number of species in a market category should, and appearantly is,</w:t>
-      </w:r>
-    </w:p>
-    <w:p>
-      <w:pPr>
-        <w:numPr>
-          <w:numId w:val="1006"/>
-          <w:ilvl w:val="0"/>
-        </w:numPr>
-      </w:pPr>
-      <w:r>
-        <w:t xml:space="preserve">Variance Estimates; Justify Model based statistics</w:t>
-      </w:r>
-    </w:p>
-    <w:p>
-      <w:pPr>
-        <w:numPr>
-          <w:numId w:val="1006"/>
-          <w:ilvl w:val="0"/>
-        </w:numPr>
-      </w:pPr>
-      <w:r>
-        <w:t xml:space="preserve">Biase/Variance trade off; hierarchical modeling</w:t>
-      </w:r>
-    </w:p>
-    <w:p>
-      <w:pPr>
-        <w:pStyle w:val="Compact"/>
-        <w:numPr>
-          <w:numId w:val="1006"/>
-          <w:ilvl w:val="0"/>
-        </w:numPr>
-      </w:pPr>
-      <w:r>
-        <w:t xml:space="preserve">Prediction: tails lighter due to inla?</w:t>
+        <w:t xml:space="preserve">Model averaging</w:t>
       </w:r>
     </w:p>
     <w:p>
@@ -15135,57 +14988,19 @@
         </w:numPr>
       </w:pPr>
       <w:r>
-        <w:t xml:space="preserve">higher degree Laplace approximation will better capture higher moments of posterior and thus may better capture information in the tails</w:t>
+        <w:t xml:space="preserve">Interpret/Speculate</w:t>
       </w:r>
     </w:p>
     <w:p>
       <w:pPr>
         <w:pStyle w:val="Compact"/>
         <w:numPr>
-          <w:numId w:val="1006"/>
+          <w:numId w:val="1005"/>
           <w:ilvl w:val="0"/>
         </w:numPr>
       </w:pPr>
       <w:r>
-        <w:t xml:space="preserve">high</w:t>
-      </w:r>
-      <w:r>
-        <w:t xml:space="preserve"> </w:t>
-      </w:r>
-      <m:oMath>
-        <m:r>
-          <m:rPr/>
-          <m:t>ρ</m:t>
-        </m:r>
-      </m:oMath>
-      <w:r>
-        <w:t xml:space="preserve"> </w:t>
-      </w:r>
-      <w:r>
-        <w:t xml:space="preserve">in 259 and over prediction in 259?</w:t>
-      </w:r>
-    </w:p>
-    <w:p>
-      <w:pPr>
-        <w:numPr>
-          <w:numId w:val="1006"/>
-          <w:ilvl w:val="0"/>
-        </w:numPr>
-      </w:pPr>
-      <w:r>
-        <w:t xml:space="preserve">lower rho might predict more appropriately?</w:t>
-      </w:r>
-    </w:p>
-    <w:p>
-      <w:pPr>
-        <w:pStyle w:val="Compact"/>
-        <w:numPr>
-          <w:numId w:val="1006"/>
-          <w:ilvl w:val="0"/>
-        </w:numPr>
-      </w:pPr>
-      <w:r>
-        <w:t xml:space="preserve">Model averaging</w:t>
+        <w:t xml:space="preserve">Looking Forward</w:t>
       </w:r>
     </w:p>
     <w:p>
@@ -15197,19 +15012,7 @@
         </w:numPr>
       </w:pPr>
       <w:r>
-        <w:t xml:space="preserve">Interpret/Speculate</w:t>
-      </w:r>
-    </w:p>
-    <w:p>
-      <w:pPr>
-        <w:pStyle w:val="Compact"/>
-        <w:numPr>
-          <w:numId w:val="1006"/>
-          <w:ilvl w:val="0"/>
-        </w:numPr>
-      </w:pPr>
-      <w:r>
-        <w:t xml:space="preserve">Looking Forward</w:t>
+        <w:t xml:space="preserve">forecasting/hindcasting</w:t>
       </w:r>
     </w:p>
     <w:p>
@@ -15217,11 +15020,35 @@
         <w:pStyle w:val="Compact"/>
         <w:numPr>
           <w:numId w:val="1010"/>
+          <w:ilvl w:val="2"/>
+        </w:numPr>
+      </w:pPr>
+      <w:r>
+        <w:t xml:space="preserve">simple</w:t>
+      </w:r>
+    </w:p>
+    <w:p>
+      <w:pPr>
+        <w:pStyle w:val="Compact"/>
+        <w:numPr>
+          <w:numId w:val="1010"/>
+          <w:ilvl w:val="2"/>
+        </w:numPr>
+      </w:pPr>
+      <w:r>
+        <w:t xml:space="preserve">time series models</w:t>
+      </w:r>
+    </w:p>
+    <w:p>
+      <w:pPr>
+        <w:pStyle w:val="Compact"/>
+        <w:numPr>
+          <w:numId w:val="1009"/>
           <w:ilvl w:val="1"/>
         </w:numPr>
       </w:pPr>
       <w:r>
-        <w:t xml:space="preserve">forecasting/hindcasting</w:t>
+        <w:t xml:space="preserve">more computation faster</w:t>
       </w:r>
     </w:p>
     <w:p>
@@ -15233,7 +15060,7 @@
         </w:numPr>
       </w:pPr>
       <w:r>
-        <w:t xml:space="preserve">simple</w:t>
+        <w:t xml:space="preserve">broader model exploration</w:t>
       </w:r>
     </w:p>
     <w:p>
@@ -15245,66 +15072,30 @@
         </w:numPr>
       </w:pPr>
       <w:r>
-        <w:t xml:space="preserve">time series models</w:t>
+        <w:t xml:space="preserve">broader spatial expansion</w:t>
       </w:r>
     </w:p>
     <w:p>
       <w:pPr>
         <w:pStyle w:val="Compact"/>
         <w:numPr>
-          <w:numId w:val="1010"/>
+          <w:numId w:val="1009"/>
           <w:ilvl w:val="1"/>
         </w:numPr>
       </w:pPr>
       <w:r>
-        <w:t xml:space="preserve">more computation faster</w:t>
+        <w:t xml:space="preserve">Hierarchical Spatial Models</w:t>
       </w:r>
     </w:p>
     <w:p>
       <w:pPr>
         <w:pStyle w:val="Compact"/>
         <w:numPr>
-          <w:numId w:val="1012"/>
-          <w:ilvl w:val="2"/>
-        </w:numPr>
-      </w:pPr>
-      <w:r>
-        <w:t xml:space="preserve">broader model exploration</w:t>
-      </w:r>
-    </w:p>
-    <w:p>
-      <w:pPr>
-        <w:pStyle w:val="Compact"/>
-        <w:numPr>
-          <w:numId w:val="1012"/>
-          <w:ilvl w:val="2"/>
-        </w:numPr>
-      </w:pPr>
-      <w:r>
-        <w:t xml:space="preserve">broader spatial expansion</w:t>
-      </w:r>
-    </w:p>
-    <w:p>
-      <w:pPr>
-        <w:pStyle w:val="Compact"/>
-        <w:numPr>
-          <w:numId w:val="1010"/>
+          <w:numId w:val="1009"/>
           <w:ilvl w:val="1"/>
         </w:numPr>
       </w:pPr>
       <w:r>
-        <w:t xml:space="preserve">Hierarchical Spatial Models</w:t>
-      </w:r>
-    </w:p>
-    <w:p>
-      <w:pPr>
-        <w:pStyle w:val="Compact"/>
-        <w:numPr>
-          <w:numId w:val="1010"/>
-          <w:ilvl w:val="1"/>
-        </w:numPr>
-      </w:pPr>
-      <w:r>
         <w:t xml:space="preserve">DP Models</w:t>
       </w:r>
     </w:p>
@@ -15312,10 +15103,20 @@
       <w:pPr>
         <w:pStyle w:val="Heading1"/>
       </w:pPr>
-      <w:bookmarkStart w:id="61" w:name="appendix"/>
-      <w:bookmarkEnd w:id="61"/>
+      <w:bookmarkStart w:id="57" w:name="appendix"/>
+      <w:bookmarkEnd w:id="57"/>
       <w:r>
         <w:t xml:space="preserve">Appendix</w:t>
+      </w:r>
+    </w:p>
+    <w:p>
+      <w:pPr>
+        <w:pStyle w:val="Heading2"/>
+      </w:pPr>
+      <w:bookmarkStart w:id="58" w:name="appendix-a"/>
+      <w:bookmarkEnd w:id="58"/>
+      <w:r>
+        <w:t xml:space="preserve">Appendix A</w:t>
       </w:r>
     </w:p>
     <w:p>
@@ -15338,7 +15139,7 @@
                     </pic:cNvPicPr>
                   </pic:nvPicPr>
                   <pic:blipFill>
-                    <a:blip r:embed="rId62"/>
+                    <a:blip r:embed="rId59"/>
                     <a:stretch>
                       <a:fillRect/>
                     </a:stretch>
@@ -15370,40 +15171,858 @@
     </w:p>
     <w:p>
       <w:pPr>
+        <w:pStyle w:val="Heading2"/>
+      </w:pPr>
+      <w:bookmarkStart w:id="60" w:name="appendix-b-subset-motivating-example"/>
+      <w:bookmarkEnd w:id="60"/>
+      <w:r>
+        <w:t xml:space="preserve">Appendix B: Subset Motivating Example</w:t>
+      </w:r>
+    </w:p>
+    <w:p>
+      <w:pPr>
+        <w:pStyle w:val="FirstParagraph"/>
+      </w:pPr>
+      <w:r>
+        <w:t xml:space="preserve">To discern between these discrete modeling options we considered Poisson,</w:t>
+      </w:r>
+      <w:r>
+        <w:t xml:space="preserve"> </w:t>
+      </w:r>
+      <w:r>
+        <w:t xml:space="preserve">binomial, negative binomial, and beta-binomial models fit to a subset of the</w:t>
+      </w:r>
+      <w:r>
+        <w:br w:type="textWrapping"/>
+      </w:r>
+      <w:r>
+        <w:t xml:space="preserve">data from market category 250, in the Monterey port complex trawl fishery for</w:t>
+      </w:r>
+      <w:r>
+        <w:t xml:space="preserve"> </w:t>
+      </w:r>
+      <w:r>
+        <w:t xml:space="preserve">the second quarter of 1982. This stratum was selected as a relatively data rich</w:t>
+      </w:r>
+      <w:r>
+        <w:t xml:space="preserve"> </w:t>
+      </w:r>
+      <w:r>
+        <w:t xml:space="preserve">setting, although other stratum produce similar results. This stratum was</w:t>
+      </w:r>
+      <w:r>
+        <w:t xml:space="preserve"> </w:t>
+      </w:r>
+      <w:r>
+        <w:t xml:space="preserve">visited 32 times by port samplers, collecting a total of 59 cluster samples</w:t>
+      </w:r>
+      <w:r>
+        <w:t xml:space="preserve"> </w:t>
+      </w:r>
+      <w:r>
+        <w:t xml:space="preserve">across 55 unique species. For brevity, in this example, we only consider the</w:t>
+      </w:r>
+      <w:r>
+        <w:t xml:space="preserve"> </w:t>
+      </w:r>
+      <w:r>
+        <w:t xml:space="preserve">six most prevalent species (BCAC, CLPR, WDOW, YTRK, BANK, STRK).</w:t>
+      </w:r>
+    </w:p>
+    <w:p>
+      <w:pPr>
         <w:pStyle w:val="BodyText"/>
       </w:pPr>
       <w:r>
-        <w:t xml:space="preserve">As a final check of the model structure and the implied prior information the</w:t>
-      </w:r>
-      <w:r>
-        <w:t xml:space="preserve"> </w:t>
-      </w:r>
-      <w:r>
-        <w:t xml:space="preserve">prior predictive is considered. The prior predictive distribution summarizes</w:t>
-      </w:r>
-      <w:r>
-        <w:t xml:space="preserve"> </w:t>
-      </w:r>
-      <w:r>
-        <w:t xml:space="preserve">the information that is intrinsic to the model structure itself, in the absence</w:t>
-      </w:r>
-      <w:r>
-        <w:t xml:space="preserve"> </w:t>
-      </w:r>
-      <w:r>
-        <w:t xml:space="preserve">of data. The prior predictive of modeled weight is considered over a 100 pound</w:t>
-      </w:r>
-      <w:r>
-        <w:t xml:space="preserve"> </w:t>
-      </w:r>
-      <w:r>
-        <w:t xml:space="preserve">cluster size, which is consistent with aggregating the two nominal 50 pound</w:t>
-      </w:r>
-      <w:r>
-        <w:t xml:space="preserve"> </w:t>
-      </w:r>
-      <w:r>
-        <w:t xml:space="preserve">cluster samples described by Sen (1984) in the original sampling protocol.</w:t>
+        <w:t xml:space="preserve">Simplified models under each of the discrete likelihoods, metioned above, are</w:t>
+      </w:r>
+      <w:r>
+        <w:t xml:space="preserve"> </w:t>
+      </w:r>
+      <w:r>
+        <w:t xml:space="preserve">fit to the subset data.</w:t>
+      </w:r>
+    </w:p>
+    <w:p>
+      <w:pPr>
+        <w:pStyle w:val="BodyText"/>
+      </w:pPr>
+      <m:oMathPara>
+        <m:oMathParaPr>
+          <m:jc m:val="center"/>
+        </m:oMathParaPr>
+        <m:oMath>
+          <m:sSub>
+            <m:e>
+              <m:r>
+                <m:rPr/>
+                <m:t>y</m:t>
+              </m:r>
+            </m:e>
+            <m:sub>
+              <m:r>
+                <m:rPr/>
+                <m:t>i</m:t>
+              </m:r>
+              <m:r>
+                <m:rPr/>
+                <m:t>j</m:t>
+              </m:r>
+            </m:sub>
+          </m:sSub>
+          <m:r>
+            <m:rPr/>
+            <m:t>∼</m:t>
+          </m:r>
+          <m:r>
+            <m:rPr/>
+            <m:t>p</m:t>
+          </m:r>
+          <m:r>
+            <m:rPr/>
+            <m:t>(</m:t>
+          </m:r>
+          <m:sSub>
+            <m:e>
+              <m:r>
+                <m:rPr/>
+                <m:t>y</m:t>
+              </m:r>
+            </m:e>
+            <m:sub>
+              <m:r>
+                <m:rPr/>
+                <m:t>i</m:t>
+              </m:r>
+              <m:r>
+                <m:rPr/>
+                <m:t>j</m:t>
+              </m:r>
+            </m:sub>
+          </m:sSub>
+          <m:r>
+            <m:rPr/>
+            <m:t>|</m:t>
+          </m:r>
+          <m:sSub>
+            <m:e>
+              <m:r>
+                <m:rPr/>
+                <m:t>θ</m:t>
+              </m:r>
+            </m:e>
+            <m:sub>
+              <m:r>
+                <m:rPr/>
+                <m:t>j</m:t>
+              </m:r>
+            </m:sub>
+          </m:sSub>
+          <m:r>
+            <m:rPr/>
+            <m:t>,</m:t>
+          </m:r>
+          <m:r>
+            <m:rPr/>
+            <m:t>ϕ</m:t>
+          </m:r>
+          <m:r>
+            <m:rPr/>
+            <m:t>)</m:t>
+          </m:r>
+        </m:oMath>
+      </m:oMathPara>
+    </w:p>
+    <w:p>
+      <w:pPr>
+        <w:pStyle w:val="BodyText"/>
+      </w:pPr>
+      <w:r>
+        <w:t xml:space="preserve">Here</w:t>
+      </w:r>
+      <w:r>
+        <w:t xml:space="preserve"> </w:t>
+      </w:r>
+      <m:oMath>
+        <m:r>
+          <m:rPr/>
+          <m:t>p</m:t>
+        </m:r>
+      </m:oMath>
+      <w:r>
+        <w:t xml:space="preserve"> </w:t>
+      </w:r>
+      <w:r>
+        <w:t xml:space="preserve">takes the form of each of the considered Poisson, binomial, negative</w:t>
+      </w:r>
+      <w:r>
+        <w:t xml:space="preserve"> </w:t>
+      </w:r>
+      <w:r>
+        <w:t xml:space="preserve">binomial, and beta-binomial models,</w:t>
+      </w:r>
+      <w:r>
+        <w:t xml:space="preserve"> </w:t>
+      </w:r>
+      <m:oMath>
+        <m:sSub>
+          <m:e>
+            <m:r>
+              <m:rPr/>
+              <m:t>θ</m:t>
+            </m:r>
+          </m:e>
+          <m:sub>
+            <m:r>
+              <m:rPr/>
+              <m:t>j</m:t>
+            </m:r>
+          </m:sub>
+        </m:sSub>
+      </m:oMath>
+      <w:r>
+        <w:t xml:space="preserve"> </w:t>
+      </w:r>
+      <w:r>
+        <w:t xml:space="preserve">represents the fixed species</w:t>
+      </w:r>
+      <w:r>
+        <w:t xml:space="preserve"> </w:t>
+      </w:r>
+      <w:r>
+        <w:t xml:space="preserve">parameters, and</w:t>
+      </w:r>
+      <w:r>
+        <w:t xml:space="preserve"> </w:t>
+      </w:r>
+      <m:oMath>
+        <m:r>
+          <m:rPr/>
+          <m:t>ϕ</m:t>
+        </m:r>
+      </m:oMath>
+      <w:r>
+        <w:t xml:space="preserve"> </w:t>
+      </w:r>
+      <w:r>
+        <w:t xml:space="preserve">is included to generally represent the nuisance</w:t>
+      </w:r>
+      <w:r>
+        <w:t xml:space="preserve"> </w:t>
+      </w:r>
+      <w:r>
+        <w:t xml:space="preserve">parameters for modeling overdispersion in the negative binomial, and</w:t>
+      </w:r>
+      <w:r>
+        <w:t xml:space="preserve"> </w:t>
+      </w:r>
+      <w:r>
+        <w:t xml:space="preserve">beta-binomial models.</w:t>
+      </w:r>
+    </w:p>
+    <w:tbl>
+      <w:tblPr>
+        <w:tblStyle w:val="TableNormal"/>
+        <w:tblW w:type="pct" w:w="0.0"/>
+        <w:tblLook w:firstRow="1"/>
+      </w:tblPr>
+      <w:tblGrid/>
+      <w:tr>
+        <w:trPr>
+          <w:cnfStyle w:firstRow="1"/>
+        </w:trPr>
+        <w:tc>
+          <w:tcPr>
+            <w:tcBorders>
+              <w:bottom w:val="single"/>
+            </w:tcBorders>
+            <w:vAlign w:val="bottom"/>
+          </w:tcPr>
+          <w:p>
+            <w:pStyle w:val="Compact"/>
+          </w:p>
+        </w:tc>
+        <w:tc>
+          <w:tcPr>
+            <w:tcBorders>
+              <w:bottom w:val="single"/>
+            </w:tcBorders>
+            <w:vAlign w:val="bottom"/>
+          </w:tcPr>
+          <w:p>
+            <w:pPr>
+              <w:pStyle w:val="Compact"/>
+              <w:jc w:val="center"/>
+            </w:pPr>
+            <w:r>
+              <w:t xml:space="preserve">Poisson</w:t>
+            </w:r>
+          </w:p>
+        </w:tc>
+        <w:tc>
+          <w:tcPr>
+            <w:tcBorders>
+              <w:bottom w:val="single"/>
+            </w:tcBorders>
+            <w:vAlign w:val="bottom"/>
+          </w:tcPr>
+          <w:p>
+            <w:pPr>
+              <w:pStyle w:val="Compact"/>
+              <w:jc w:val="center"/>
+            </w:pPr>
+            <w:r>
+              <w:t xml:space="preserve">Binomial</w:t>
+            </w:r>
+          </w:p>
+        </w:tc>
+        <w:tc>
+          <w:tcPr>
+            <w:tcBorders>
+              <w:bottom w:val="single"/>
+            </w:tcBorders>
+            <w:vAlign w:val="bottom"/>
+          </w:tcPr>
+          <w:p>
+            <w:pPr>
+              <w:pStyle w:val="Compact"/>
+              <w:jc w:val="center"/>
+            </w:pPr>
+            <w:r>
+              <w:t xml:space="preserve">NB</w:t>
+            </w:r>
+          </w:p>
+        </w:tc>
+        <w:tc>
+          <w:tcPr>
+            <w:tcBorders>
+              <w:bottom w:val="single"/>
+            </w:tcBorders>
+            <w:vAlign w:val="bottom"/>
+          </w:tcPr>
+          <w:p>
+            <w:pPr>
+              <w:pStyle w:val="Compact"/>
+              <w:jc w:val="center"/>
+            </w:pPr>
+            <w:r>
+              <w:t xml:space="preserve">BB</w:t>
+            </w:r>
+          </w:p>
+        </w:tc>
+      </w:tr>
+      <w:tr>
+        <w:tc>
+          <w:p>
+            <w:pPr>
+              <w:pStyle w:val="Compact"/>
+              <w:jc w:val="left"/>
+            </w:pPr>
+            <w:r>
+              <w:t xml:space="preserve">MSE</w:t>
+            </w:r>
+          </w:p>
+        </w:tc>
+        <w:tc>
+          <w:p>
+            <w:pPr>
+              <w:pStyle w:val="Compact"/>
+              <w:jc w:val="center"/>
+            </w:pPr>
+            <w:r>
+              <w:t xml:space="preserve">0.06412</w:t>
+            </w:r>
+          </w:p>
+        </w:tc>
+        <w:tc>
+          <w:p>
+            <w:pPr>
+              <w:pStyle w:val="Compact"/>
+              <w:jc w:val="center"/>
+            </w:pPr>
+            <w:r>
+              <w:t xml:space="preserve">0.06264</w:t>
+            </w:r>
+          </w:p>
+        </w:tc>
+        <w:tc>
+          <w:p>
+            <w:pPr>
+              <w:pStyle w:val="Compact"/>
+              <w:jc w:val="center"/>
+            </w:pPr>
+            <w:r>
+              <w:t xml:space="preserve">0.05171</w:t>
+            </w:r>
+          </w:p>
+        </w:tc>
+        <w:tc>
+          <w:p>
+            <w:pPr>
+              <w:pStyle w:val="Compact"/>
+              <w:jc w:val="center"/>
+            </w:pPr>
+            <w:r>
+              <w:t xml:space="preserve">0.04479</w:t>
+            </w:r>
+          </w:p>
+        </w:tc>
+      </w:tr>
+      <w:tr>
+        <w:tc>
+          <w:p>
+            <w:pPr>
+              <w:pStyle w:val="Compact"/>
+              <w:jc w:val="left"/>
+            </w:pPr>
+            <m:oMath>
+              <m:r>
+                <m:rPr/>
+                <m:t>Δ</m:t>
+              </m:r>
+            </m:oMath>
+            <w:r>
+              <w:t xml:space="preserve"> </w:t>
+            </w:r>
+            <w:r>
+              <w:t xml:space="preserve">DIC</w:t>
+            </w:r>
+          </w:p>
+        </w:tc>
+        <w:tc>
+          <w:p>
+            <w:pPr>
+              <w:pStyle w:val="Compact"/>
+              <w:jc w:val="center"/>
+            </w:pPr>
+            <w:r>
+              <w:t xml:space="preserve">1001.41</w:t>
+            </w:r>
+          </w:p>
+        </w:tc>
+        <w:tc>
+          <w:p>
+            <w:pPr>
+              <w:pStyle w:val="Compact"/>
+              <w:jc w:val="center"/>
+            </w:pPr>
+            <w:r>
+              <w:t xml:space="preserve">1230.60</w:t>
+            </w:r>
+          </w:p>
+        </w:tc>
+        <w:tc>
+          <w:p>
+            <w:pPr>
+              <w:pStyle w:val="Compact"/>
+              <w:jc w:val="center"/>
+            </w:pPr>
+            <w:r>
+              <w:t xml:space="preserve">5.03</w:t>
+            </w:r>
+          </w:p>
+        </w:tc>
+        <w:tc>
+          <w:p>
+            <w:pPr>
+              <w:pStyle w:val="Compact"/>
+              <w:jc w:val="center"/>
+            </w:pPr>
+            <w:r>
+              <w:t xml:space="preserve">0</w:t>
+            </w:r>
+            <w:r>
+              <w:t xml:space="preserve"> </w:t>
+            </w:r>
+          </w:p>
+        </w:tc>
+      </w:tr>
+      <w:tr>
+        <w:tc>
+          <w:p>
+            <w:pPr>
+              <w:pStyle w:val="Compact"/>
+              <w:jc w:val="left"/>
+            </w:pPr>
+            <m:oMath>
+              <m:r>
+                <m:rPr/>
+                <m:t>Δ</m:t>
+              </m:r>
+            </m:oMath>
+            <w:r>
+              <w:t xml:space="preserve"> </w:t>
+            </w:r>
+            <w:r>
+              <w:t xml:space="preserve">WAIC</w:t>
+            </w:r>
+          </w:p>
+        </w:tc>
+        <w:tc>
+          <w:p>
+            <w:pPr>
+              <w:pStyle w:val="Compact"/>
+              <w:jc w:val="center"/>
+            </w:pPr>
+            <w:r>
+              <w:t xml:space="preserve">1079.95</w:t>
+            </w:r>
+          </w:p>
+        </w:tc>
+        <w:tc>
+          <w:p>
+            <w:pPr>
+              <w:pStyle w:val="Compact"/>
+              <w:jc w:val="center"/>
+            </w:pPr>
+            <w:r>
+              <w:t xml:space="preserve">1323.75</w:t>
+            </w:r>
+          </w:p>
+        </w:tc>
+        <w:tc>
+          <w:p>
+            <w:pPr>
+              <w:pStyle w:val="Compact"/>
+              <w:jc w:val="center"/>
+            </w:pPr>
+            <w:r>
+              <w:t xml:space="preserve">3.43</w:t>
+            </w:r>
+          </w:p>
+        </w:tc>
+        <w:tc>
+          <w:p>
+            <w:pPr>
+              <w:pStyle w:val="Compact"/>
+              <w:jc w:val="center"/>
+            </w:pPr>
+            <w:r>
+              <w:t xml:space="preserve">0</w:t>
+            </w:r>
+            <w:r>
+              <w:t xml:space="preserve"> </w:t>
+            </w:r>
+          </w:p>
+        </w:tc>
+      </w:tr>
+      <w:tr>
+        <w:tc>
+          <w:p>
+            <w:pPr>
+              <w:pStyle w:val="Compact"/>
+              <w:jc w:val="left"/>
+            </w:pPr>
+            <m:oMath>
+              <m:r>
+                <m:rPr/>
+                <m:t>p</m:t>
+              </m:r>
+              <m:r>
+                <m:rPr/>
+                <m:t>r</m:t>
+              </m:r>
+              <m:r>
+                <m:rPr/>
+                <m:t>(</m:t>
+              </m:r>
+              <m:r>
+                <m:rPr/>
+                <m:t>M</m:t>
+              </m:r>
+              <m:r>
+                <m:rPr/>
+                <m:t>|</m:t>
+              </m:r>
+              <m:r>
+                <m:rPr/>
+                <m:t>y</m:t>
+              </m:r>
+              <m:r>
+                <m:rPr/>
+                <m:t>)</m:t>
+              </m:r>
+            </m:oMath>
+          </w:p>
+        </w:tc>
+        <w:tc>
+          <w:p>
+            <w:pPr>
+              <w:pStyle w:val="Compact"/>
+              <w:jc w:val="center"/>
+            </w:pPr>
+            <m:oMath>
+              <m:r>
+                <m:rPr/>
+                <m:t>≈</m:t>
+              </m:r>
+              <m:r>
+                <m:rPr/>
+                <m:t>0</m:t>
+              </m:r>
+            </m:oMath>
+          </w:p>
+        </w:tc>
+        <w:tc>
+          <w:p>
+            <w:pPr>
+              <w:pStyle w:val="Compact"/>
+              <w:jc w:val="center"/>
+            </w:pPr>
+            <m:oMath>
+              <m:r>
+                <m:rPr/>
+                <m:t>≈</m:t>
+              </m:r>
+              <m:r>
+                <m:rPr/>
+                <m:t>0</m:t>
+              </m:r>
+            </m:oMath>
+          </w:p>
+        </w:tc>
+        <w:tc>
+          <w:p>
+            <w:pPr>
+              <w:pStyle w:val="Compact"/>
+              <w:jc w:val="center"/>
+            </w:pPr>
+            <m:oMath>
+              <m:r>
+                <m:rPr/>
+                <m:t>≈</m:t>
+              </m:r>
+              <m:sSup>
+                <m:e>
+                  <m:r>
+                    <m:rPr/>
+                    <m:t>10</m:t>
+                  </m:r>
+                </m:e>
+                <m:sup>
+                  <m:r>
+                    <m:rPr/>
+                    <m:t>−</m:t>
+                  </m:r>
+                  <m:r>
+                    <m:rPr/>
+                    <m:t>7</m:t>
+                  </m:r>
+                </m:sup>
+              </m:sSup>
+            </m:oMath>
+          </w:p>
+        </w:tc>
+        <w:tc>
+          <w:p>
+            <w:pPr>
+              <w:pStyle w:val="Compact"/>
+              <w:jc w:val="center"/>
+            </w:pPr>
+            <m:oMath>
+              <m:r>
+                <m:rPr/>
+                <m:t>≈</m:t>
+              </m:r>
+              <m:r>
+                <m:rPr/>
+                <m:t>1</m:t>
+              </m:r>
+            </m:oMath>
+          </w:p>
+        </w:tc>
+      </w:tr>
+    </w:tbl>
+    <w:p>
+      <w:pPr>
+        <w:pStyle w:val="BodyText"/>
+      </w:pPr>
+      <w:r>
+        <w:t xml:space="preserve">Table(likelihood) shows Mean Squared Error (MSE; computed on the species</w:t>
+      </w:r>
+      <w:r>
+        <w:t xml:space="preserve"> </w:t>
+      </w:r>
+      <w:r>
+        <w:t xml:space="preserve">composition scale), delta deviance information criterion (</w:t>
+      </w:r>
+      <m:oMath>
+        <m:r>
+          <m:rPr/>
+          <m:t>Δ</m:t>
+        </m:r>
+      </m:oMath>
+      <w:r>
+        <w:t xml:space="preserve"> </w:t>
+      </w:r>
+      <w:r>
+        <w:t xml:space="preserve">DIC), delta</w:t>
+      </w:r>
+      <w:r>
+        <w:t xml:space="preserve"> </w:t>
+      </w:r>
+      <w:r>
+        <w:t xml:space="preserve">widely applicable information criterion (</w:t>
+      </w:r>
+      <m:oMath>
+        <m:r>
+          <m:rPr/>
+          <m:t>Δ</m:t>
+        </m:r>
+      </m:oMath>
+      <w:r>
+        <w:t xml:space="preserve"> </w:t>
+      </w:r>
+      <w:r>
+        <w:t xml:space="preserve">WAIC), and marginal Bayesian</w:t>
+      </w:r>
+      <w:r>
+        <w:t xml:space="preserve"> </w:t>
+      </w:r>
+      <w:r>
+        <w:t xml:space="preserve">model probabilities (</w:t>
+      </w:r>
+      <m:oMath>
+        <m:r>
+          <m:rPr/>
+          <m:t>p</m:t>
+        </m:r>
+        <m:r>
+          <m:rPr/>
+          <m:t>r</m:t>
+        </m:r>
+        <m:r>
+          <m:rPr/>
+          <m:t>(</m:t>
+        </m:r>
+        <m:r>
+          <m:rPr/>
+          <m:t>M</m:t>
+        </m:r>
+        <m:r>
+          <m:rPr/>
+          <m:t>|</m:t>
+        </m:r>
+        <m:r>
+          <m:rPr/>
+          <m:t>y</m:t>
+        </m:r>
+        <m:r>
+          <m:rPr/>
+          <m:t>)</m:t>
+        </m:r>
+      </m:oMath>
+      <w:r>
+        <w:t xml:space="preserve">) across the likelihood models fit. These</w:t>
+      </w:r>
+      <w:r>
+        <w:t xml:space="preserve"> </w:t>
+      </w:r>
+      <w:r>
+        <w:t xml:space="preserve">measures span a wide range of model selection philosophies and yet here they</w:t>
+      </w:r>
+      <w:r>
+        <w:t xml:space="preserve"> </w:t>
+      </w:r>
+      <w:r>
+        <w:t xml:space="preserve">all consistently agree in ranking the likelihood models.</w:t>
+      </w:r>
+    </w:p>
+    <w:p>
+      <w:pPr>
+        <w:pStyle w:val="BodyText"/>
+      </w:pPr>
+      <w:r>
+        <w:t xml:space="preserve">Table(</w:t>
+      </w:r>
+      <m:oMath>
+        <m:r>
+          <m:rPr/>
+          <m:t>l</m:t>
+        </m:r>
+        <m:r>
+          <m:rPr/>
+          <m:t>i</m:t>
+        </m:r>
+        <m:r>
+          <m:rPr/>
+          <m:t>k</m:t>
+        </m:r>
+        <m:r>
+          <m:rPr/>
+          <m:t>e</m:t>
+        </m:r>
+        <m:r>
+          <m:rPr/>
+          <m:t>l</m:t>
+        </m:r>
+        <m:r>
+          <m:rPr/>
+          <m:t>i</m:t>
+        </m:r>
+        <m:r>
+          <m:rPr/>
+          <m:t>h</m:t>
+        </m:r>
+        <m:r>
+          <m:rPr/>
+          <m:t>o</m:t>
+        </m:r>
+        <m:r>
+          <m:rPr/>
+          <m:t>o</m:t>
+        </m:r>
+        <m:r>
+          <m:rPr/>
+          <m:t>d</m:t>
+        </m:r>
+        <m:r>
+          <m:rPr/>
+          <m:t>t</m:t>
+        </m:r>
+        <m:r>
+          <m:rPr/>
+          <m:t>a</m:t>
+        </m:r>
+        <m:r>
+          <m:rPr/>
+          <m:t>b</m:t>
+        </m:r>
+        <m:r>
+          <m:rPr/>
+          <m:t>l</m:t>
+        </m:r>
+        <m:r>
+          <m:rPr/>
+          <m:t>e</m:t>
+        </m:r>
+      </m:oMath>
+      <w:r>
+        <w:t xml:space="preserve">) show a clear preference for the overdispersed models</w:t>
+      </w:r>
+      <w:r>
+        <w:t xml:space="preserve"> </w:t>
+      </w:r>
+      <w:r>
+        <w:t xml:space="preserve">(NB and BB), with the most overall support for the beta-binomial model and the</w:t>
+      </w:r>
+      <w:r>
+        <w:t xml:space="preserve"> </w:t>
+      </w:r>
+      <w:r>
+        <w:t xml:space="preserve">Poisson model showing the least support. This initial result guides the use of</w:t>
+      </w:r>
+      <w:r>
+        <w:t xml:space="preserve"> </w:t>
+      </w:r>
+      <w:r>
+        <w:t xml:space="preserve">the beta-binomial data generating model for the purposes of building a model</w:t>
+      </w:r>
+      <w:r>
+        <w:t xml:space="preserve"> </w:t>
+      </w:r>
+      <w:r>
+        <w:t xml:space="preserve">to apply at an operational scale.</w:t>
       </w:r>
     </w:p>
     <w:p>
@@ -15413,20 +16032,20 @@
       <w:r>
         <w:drawing>
           <wp:inline>
-            <wp:extent cx="3810000" cy="2540000"/>
+            <wp:extent cx="5334000" cy="5334000"/>
             <wp:effectExtent b="0" l="0" r="0" t="0"/>
             <wp:docPr descr="" id="1" name="Picture"/>
             <a:graphic>
               <a:graphicData uri="http://schemas.openxmlformats.org/drawingml/2006/picture">
                 <pic:pic>
                   <pic:nvPicPr>
-                    <pic:cNvPr descr="./pictures/priorPredict.pdf" id="0" name="Picture"/>
+                    <pic:cNvPr descr="./pictures/compVioplotQtr2.png" id="0" name="Picture"/>
                     <pic:cNvPicPr>
                       <a:picLocks noChangeArrowheads="1" noChangeAspect="1"/>
                     </pic:cNvPicPr>
                   </pic:nvPicPr>
                   <pic:blipFill>
-                    <a:blip r:embed="rId63"/>
+                    <a:blip r:embed="rId61"/>
                     <a:stretch>
                       <a:fillRect/>
                     </a:stretch>
@@ -15434,7 +16053,7 @@
                   <pic:spPr bwMode="auto">
                     <a:xfrm>
                       <a:off x="0" y="0"/>
-                      <a:ext cx="3810000" cy="2540000"/>
+                      <a:ext cx="5334000" cy="5334000"/>
                     </a:xfrm>
                     <a:prstGeom prst="rect">
                       <a:avLst/>
@@ -15458,7 +16077,7 @@
         <w:pStyle w:val="ImageCaption"/>
       </w:pPr>
       <w:r>
-        <w:t xml:space="preserve">Prior Prediction</w:t>
+        <w:t xml:space="preserve">Violin Plot</w:t>
       </w:r>
     </w:p>
     <w:p>
@@ -15466,16 +16085,80 @@
         <w:pStyle w:val="BodyText"/>
       </w:pPr>
       <w:r>
-        <w:t xml:space="preserve">As seen in Figure</w:t>
+        <w:t xml:space="preserve">Figure(violin) shows the beta-binomial predictive distributions as a violin</w:t>
+      </w:r>
+      <w:r>
+        <w:t xml:space="preserve"> </w:t>
+      </w:r>
+      <w:r>
+        <w:t xml:space="preserve">plot, with the observed species compositions, from port sampling, plotted atop</w:t>
+      </w:r>
+      <w:r>
+        <w:t xml:space="preserve"> </w:t>
+      </w:r>
+      <w:r>
+        <w:t xml:space="preserve">each density. Figure(violin) demonstrates how the beta-binomial model</w:t>
+      </w:r>
+      <w:r>
+        <w:t xml:space="preserve"> </w:t>
+      </w:r>
+      <w:r>
+        <w:t xml:space="preserve">distributes predictive density over the unit interval. Species composition is</w:t>
+      </w:r>
+      <w:r>
+        <w:t xml:space="preserve"> </w:t>
+      </w:r>
+      <w:r>
+        <w:t xml:space="preserve">bounded on [0, 1], thus in the presence of large variability, predictive</w:t>
+      </w:r>
+      <w:r>
+        <w:t xml:space="preserve"> </w:t>
+      </w:r>
+      <w:r>
+        <w:t xml:space="preserve">density may aggregate around the bounds.</w:t>
+      </w:r>
+    </w:p>
+    <w:p>
+      <w:pPr>
+        <w:pStyle w:val="BodyText"/>
+      </w:pPr>
+      <w:r>
+        <w:t xml:space="preserve">Figure(Interval Plot) visualizes the predictive species composition</w:t>
+      </w:r>
+      <w:r>
+        <w:t xml:space="preserve"> </w:t>
+      </w:r>
+      <w:r>
+        <w:t xml:space="preserve">distributions as 95% Highest Density Intervals (HDI) (colored vertical lines),</w:t>
+      </w:r>
+      <w:r>
+        <w:t xml:space="preserve"> </w:t>
+      </w:r>
+      <w:r>
+        <w:t xml:space="preserve">plotted on top of the predictive means for each model and the observed species</w:t>
+      </w:r>
+      <w:r>
+        <w:t xml:space="preserve"> </w:t>
+      </w:r>
+      <w:r>
+        <w:t xml:space="preserve">compositions (black horizontal lines) from the data in Figure(</w:t>
       </w:r>
       <m:oMath>
         <m:r>
           <m:rPr/>
-          <m:t>(</m:t>
-        </m:r>
-        <m:r>
-          <m:rPr/>
-          <m:t>p</m:t>
+          <m:t>I</m:t>
+        </m:r>
+        <m:r>
+          <m:rPr/>
+          <m:t>n</m:t>
+        </m:r>
+        <m:r>
+          <m:rPr/>
+          <m:t>t</m:t>
+        </m:r>
+        <m:r>
+          <m:rPr/>
+          <m:t>e</m:t>
         </m:r>
         <m:r>
           <m:rPr/>
@@ -15483,7 +16166,23 @@
         </m:r>
         <m:r>
           <m:rPr/>
-          <m:t>i</m:t>
+          <m:t>v</m:t>
+        </m:r>
+        <m:r>
+          <m:rPr/>
+          <m:t>a</m:t>
+        </m:r>
+        <m:r>
+          <m:rPr/>
+          <m:t>l</m:t>
+        </m:r>
+        <m:r>
+          <m:rPr/>
+          <m:t>P</m:t>
+        </m:r>
+        <m:r>
+          <m:rPr/>
+          <m:t>l</m:t>
         </m:r>
         <m:r>
           <m:rPr/>
@@ -15491,108 +16190,34 @@
         </m:r>
         <m:r>
           <m:rPr/>
-          <m:t>r</m:t>
-        </m:r>
-        <m:r>
-          <m:rPr/>
-          <m:t>P</m:t>
-        </m:r>
-        <m:r>
-          <m:rPr/>
-          <m:t>r</m:t>
-        </m:r>
-        <m:r>
-          <m:rPr/>
-          <m:t>e</m:t>
-        </m:r>
-        <m:r>
-          <m:rPr/>
-          <m:t>d</m:t>
-        </m:r>
-        <m:r>
-          <m:rPr/>
-          <m:t>i</m:t>
-        </m:r>
-        <m:r>
-          <m:rPr/>
-          <m:t>c</m:t>
-        </m:r>
-        <m:r>
-          <m:rPr/>
           <m:t>t</m:t>
         </m:r>
-        <m:r>
-          <m:rPr/>
-          <m:t>i</m:t>
-        </m:r>
-        <m:r>
-          <m:rPr/>
-          <m:t>v</m:t>
-        </m:r>
-        <m:r>
-          <m:rPr/>
-          <m:t>e</m:t>
-        </m:r>
-        <m:r>
-          <m:rPr/>
-          <m:t>)</m:t>
-        </m:r>
       </m:oMath>
       <w:r>
-        <w:t xml:space="preserve"> </w:t>
-      </w:r>
-      <w:r>
-        <w:t xml:space="preserve">the prior predictive of (M4) is both</w:t>
-      </w:r>
-      <w:r>
-        <w:t xml:space="preserve"> </w:t>
-      </w:r>
-      <w:r>
-        <w:t xml:space="preserve">symmetric and quite diffuse over the 100 pound domain. The U shape of the</w:t>
-      </w:r>
-      <w:r>
-        <w:t xml:space="preserve"> </w:t>
-      </w:r>
-      <w:r>
-        <w:t xml:space="preserve">distribution is a side effect of the diffusion of the selected prior. As data</w:t>
-      </w:r>
-      <w:r>
-        <w:t xml:space="preserve"> </w:t>
-      </w:r>
-      <w:r>
-        <w:t xml:space="preserve">are added to the model, the indecisive U shape</w:t>
-      </w:r>
-      <w:r>
-        <w:t xml:space="preserve"> </w:t>
-      </w:r>
-      <w:r>
-        <w:t xml:space="preserve"> </w:t>
-      </w:r>
-      <w:r>
-        <w:t xml:space="preserve">collapses toward the data in the posterior.</w:t>
-      </w:r>
-    </w:p>
-    <w:p>
-      <w:pPr>
-        <w:pStyle w:val="BodyText"/>
+        <w:t xml:space="preserve">).</w:t>
+      </w:r>
+    </w:p>
+    <w:p>
+      <w:pPr>
+        <w:pStyle w:val="FigureWithCaption"/>
       </w:pPr>
       <w:r>
         <w:drawing>
           <wp:inline>
-            <wp:extent cx="3810000" cy="2540000"/>
+            <wp:extent cx="5334000" cy="5334000"/>
             <wp:effectExtent b="0" l="0" r="0" t="0"/>
             <wp:docPr descr="" id="1" name="Picture"/>
             <a:graphic>
               <a:graphicData uri="http://schemas.openxmlformats.org/drawingml/2006/picture">
                 <pic:pic>
                   <pic:nvPicPr>
-                    <pic:cNvPr descr="./pictures/latexTableCompress1.pdf" id="0" name="Picture"/>
+                    <pic:cNvPr descr="./pictures/compPlot1982Qtr2.png" id="0" name="Picture"/>
                     <pic:cNvPicPr>
                       <a:picLocks noChangeArrowheads="1" noChangeAspect="1"/>
                     </pic:cNvPicPr>
                   </pic:nvPicPr>
                   <pic:blipFill>
-                    <a:blip r:embed="rId64"/>
+                    <a:blip r:embed="rId62"/>
                     <a:stretch>
                       <a:fillRect/>
                     </a:stretch>
@@ -15600,7 +16225,7 @@
                   <pic:spPr bwMode="auto">
                     <a:xfrm>
                       <a:off x="0" y="0"/>
-                      <a:ext cx="3810000" cy="2540000"/>
+                      <a:ext cx="5334000" cy="5334000"/>
                     </a:xfrm>
                     <a:prstGeom prst="rect">
                       <a:avLst/>
@@ -15618,26 +16243,220 @@
           </wp:inline>
         </w:drawing>
       </w:r>
-      <w:r>
-        <w:t xml:space="preserve"> </w:t>
-      </w:r>
+    </w:p>
+    <w:p>
+      <w:pPr>
+        <w:pStyle w:val="ImageCaption"/>
+      </w:pPr>
+      <w:r>
+        <w:t xml:space="preserve">Interval Plot: The predictive species composition distributions as 95% Highest</w:t>
+      </w:r>
+      <w:r>
+        <w:t xml:space="preserve"> </w:t>
+      </w:r>
+      <w:r>
+        <w:t xml:space="preserve">Density Intervals (HDI) (colored vertical lines), plotted on top of the</w:t>
+      </w:r>
+      <w:r>
+        <w:t xml:space="preserve"> </w:t>
+      </w:r>
+      <w:r>
+        <w:t xml:space="preserve">predictive means for each model and the observed species compositions (black</w:t>
+      </w:r>
+      <w:r>
+        <w:t xml:space="preserve"> </w:t>
+      </w:r>
+      <w:r>
+        <w:t xml:space="preserve">horizontal lines) from the data</w:t>
+      </w:r>
+    </w:p>
+    <w:p>
+      <w:pPr>
+        <w:pStyle w:val="BodyText"/>
+      </w:pPr>
+      <w:r>
+        <w:t xml:space="preserve">The large spread of the observed species compositions seen in Figure(Interval Plot)</w:t>
+      </w:r>
+      <w:r>
+        <w:t xml:space="preserve"> </w:t>
+      </w:r>
+      <w:r>
+        <w:t xml:space="preserve">visually demonstrate the degree of overdispersion present in port sampling</w:t>
+      </w:r>
+      <w:r>
+        <w:t xml:space="preserve"> </w:t>
+      </w:r>
+      <w:r>
+        <w:t xml:space="preserve">data. The Poisson and binomial models disregard this overdispersion to</w:t>
+      </w:r>
+      <w:r>
+        <w:t xml:space="preserve"> </w:t>
+      </w:r>
+      <w:r>
+        <w:t xml:space="preserve">prioritize fitting the data mean. The NB and BB models explicitly model</w:t>
+      </w:r>
+      <w:r>
+        <w:t xml:space="preserve"> </w:t>
+      </w:r>
+      <w:r>
+        <w:t xml:space="preserve">overdispersion in the data, and as such they predict a larger subset of the</w:t>
+      </w:r>
+      <w:r>
+        <w:t xml:space="preserve"> </w:t>
+      </w:r>
+      <w:r>
+        <w:t xml:space="preserve">data. Notably, only the intervals produced by the BB model include the low</w:t>
+      </w:r>
+      <w:r>
+        <w:t xml:space="preserve"> </w:t>
+      </w:r>
+      <w:r>
+        <w:t xml:space="preserve">observed proportions of bocaccio (BCAC) and the high observed proportion of</w:t>
+      </w:r>
+      <w:r>
+        <w:t xml:space="preserve"> </w:t>
+      </w:r>
+      <w:r>
+        <w:t xml:space="preserve">chilipepper rockfish (CLPR) in this example.</w:t>
+      </w:r>
+    </w:p>
+    <w:p>
+      <w:pPr>
+        <w:pStyle w:val="BodyText"/>
+      </w:pPr>
+      <w:r>
+        <w:t xml:space="preserve">The split beta-binomial intervals seen in Figure(Interval plot) reflect a</w:t>
+      </w:r>
+      <w:r>
+        <w:t xml:space="preserve"> </w:t>
+      </w:r>
+      <w:r>
+        <w:t xml:space="preserve">large amount of residual variability confined on the unit interval. The</w:t>
+      </w:r>
+      <w:r>
+        <w:t xml:space="preserve"> </w:t>
+      </w:r>
+      <w:r>
+        <w:t xml:space="preserve">beta-binomial is the only model considered here, that estimates such a large</w:t>
+      </w:r>
+      <w:r>
+        <w:t xml:space="preserve"> </w:t>
+      </w:r>
+      <w:r>
+        <w:t xml:space="preserve">degree of variability and thus it is the only model that produces predictive</w:t>
+      </w:r>
+      <w:r>
+        <w:t xml:space="preserve"> </w:t>
+      </w:r>
+      <w:r>
+        <w:t xml:space="preserve">species composition distributions that effectively cover the range of observed</w:t>
+      </w:r>
+      <w:r>
+        <w:t xml:space="preserve"> </w:t>
+      </w:r>
+      <w:r>
+        <w:t xml:space="preserve">species compositions. The predictive intervals in Figure(likelihoods) are</w:t>
+      </w:r>
+      <w:r>
+        <w:t xml:space="preserve"> </w:t>
+      </w:r>
+      <w:r>
+        <w:t xml:space="preserve">the smallest possible regions on each of the densities visualizes in</w:t>
+      </w:r>
+      <w:r>
+        <w:t xml:space="preserve"> </w:t>
+      </w:r>
+      <w:r>
+        <w:t xml:space="preserve">Figure (Violin) so that each intervals contain 95% probability. For the</w:t>
+      </w:r>
+      <w:r>
+        <w:t xml:space="preserve"> </w:t>
+      </w:r>
+      <w:r>
+        <w:t xml:space="preserve">example of STRK, notice that although the predictive HDI in Figure (Interval) is</w:t>
+      </w:r>
+      <w:r>
+        <w:t xml:space="preserve"> </w:t>
+      </w:r>
+      <w:r>
+        <w:t xml:space="preserve">split, the vast majority of density (seen in Figure (Violin)) lies directly</w:t>
+      </w:r>
+      <w:r>
+        <w:t xml:space="preserve"> </w:t>
+      </w:r>
+      <w:r>
+        <w:t xml:space="preserve">atop the data.</w:t>
+      </w:r>
+    </w:p>
+    <w:p>
+      <w:pPr>
+        <w:pStyle w:val="Heading2"/>
+      </w:pPr>
+      <w:bookmarkStart w:id="63" w:name="appendix-c"/>
+      <w:bookmarkEnd w:id="63"/>
+      <w:r>
+        <w:t xml:space="preserve">Appendix C</w:t>
+      </w:r>
+    </w:p>
+    <w:p>
+      <w:pPr>
+        <w:pStyle w:val="FirstParagraph"/>
+      </w:pPr>
+      <w:r>
+        <w:t xml:space="preserve">As a final check of the model structure and the implied prior information the</w:t>
+      </w:r>
+      <w:r>
+        <w:t xml:space="preserve"> </w:t>
+      </w:r>
+      <w:r>
+        <w:t xml:space="preserve">prior predictive is considered. The prior predictive distribution summarizes</w:t>
+      </w:r>
+      <w:r>
+        <w:t xml:space="preserve"> </w:t>
+      </w:r>
+      <w:r>
+        <w:t xml:space="preserve">the information that is intrinsic to the model structure itself, in the absence</w:t>
+      </w:r>
+      <w:r>
+        <w:t xml:space="preserve"> </w:t>
+      </w:r>
+      <w:r>
+        <w:t xml:space="preserve">of data. The prior predictive of modeled weight is considered over a 100 pound</w:t>
+      </w:r>
+      <w:r>
+        <w:t xml:space="preserve"> </w:t>
+      </w:r>
+      <w:r>
+        <w:t xml:space="preserve">cluster size, which is consistent with aggregating the two nominal 50 pound</w:t>
+      </w:r>
+      <w:r>
+        <w:t xml:space="preserve"> </w:t>
+      </w:r>
+      <w:r>
+        <w:t xml:space="preserve">cluster samples described by Sen (1984) in the original sampling protocol.</w:t>
+      </w:r>
+    </w:p>
+    <w:p>
+      <w:pPr>
+        <w:pStyle w:val="FigureWithCaption"/>
+      </w:pPr>
       <w:r>
         <w:drawing>
           <wp:inline>
-            <wp:extent cx="3810000" cy="2540000"/>
+            <wp:extent cx="4572000" cy="4572000"/>
             <wp:effectExtent b="0" l="0" r="0" t="0"/>
             <wp:docPr descr="" id="1" name="Picture"/>
             <a:graphic>
               <a:graphicData uri="http://schemas.openxmlformats.org/drawingml/2006/picture">
                 <pic:pic>
                   <pic:nvPicPr>
-                    <pic:cNvPr descr="./pictures/latexTableCompress2.pdf" id="0" name="Picture"/>
+                    <pic:cNvPr descr="./pictures/priorPredict.png" id="0" name="Picture"/>
                     <pic:cNvPicPr>
                       <a:picLocks noChangeArrowheads="1" noChangeAspect="1"/>
                     </pic:cNvPicPr>
                   </pic:nvPicPr>
                   <pic:blipFill>
-                    <a:blip r:embed="rId65"/>
+                    <a:blip r:embed="rId64"/>
                     <a:stretch>
                       <a:fillRect/>
                     </a:stretch>
@@ -15645,7 +16464,7 @@
                   <pic:spPr bwMode="auto">
                     <a:xfrm>
                       <a:off x="0" y="0"/>
-                      <a:ext cx="3810000" cy="2540000"/>
+                      <a:ext cx="4572000" cy="4572000"/>
                     </a:xfrm>
                     <a:prstGeom prst="rect">
                       <a:avLst/>
@@ -15663,20 +16482,151 @@
           </wp:inline>
         </w:drawing>
       </w:r>
-      <w:r>
-        <w:t xml:space="preserve"> </w:t>
-      </w:r>
+    </w:p>
+    <w:p>
+      <w:pPr>
+        <w:pStyle w:val="ImageCaption"/>
+      </w:pPr>
+      <w:r>
+        <w:t xml:space="preserve">Prior Prediction</w:t>
+      </w:r>
+    </w:p>
+    <w:p>
+      <w:pPr>
+        <w:pStyle w:val="BodyText"/>
+      </w:pPr>
+      <w:r>
+        <w:t xml:space="preserve">As seen in Figure</w:t>
+      </w:r>
+      <m:oMath>
+        <m:r>
+          <m:rPr/>
+          <m:t>(</m:t>
+        </m:r>
+        <m:r>
+          <m:rPr/>
+          <m:t>p</m:t>
+        </m:r>
+        <m:r>
+          <m:rPr/>
+          <m:t>r</m:t>
+        </m:r>
+        <m:r>
+          <m:rPr/>
+          <m:t>i</m:t>
+        </m:r>
+        <m:r>
+          <m:rPr/>
+          <m:t>o</m:t>
+        </m:r>
+        <m:r>
+          <m:rPr/>
+          <m:t>r</m:t>
+        </m:r>
+        <m:r>
+          <m:rPr/>
+          <m:t>P</m:t>
+        </m:r>
+        <m:r>
+          <m:rPr/>
+          <m:t>r</m:t>
+        </m:r>
+        <m:r>
+          <m:rPr/>
+          <m:t>e</m:t>
+        </m:r>
+        <m:r>
+          <m:rPr/>
+          <m:t>d</m:t>
+        </m:r>
+        <m:r>
+          <m:rPr/>
+          <m:t>i</m:t>
+        </m:r>
+        <m:r>
+          <m:rPr/>
+          <m:t>c</m:t>
+        </m:r>
+        <m:r>
+          <m:rPr/>
+          <m:t>t</m:t>
+        </m:r>
+        <m:r>
+          <m:rPr/>
+          <m:t>i</m:t>
+        </m:r>
+        <m:r>
+          <m:rPr/>
+          <m:t>v</m:t>
+        </m:r>
+        <m:r>
+          <m:rPr/>
+          <m:t>e</m:t>
+        </m:r>
+        <m:r>
+          <m:rPr/>
+          <m:t>)</m:t>
+        </m:r>
+      </m:oMath>
+      <w:r>
+        <w:t xml:space="preserve"> </w:t>
+      </w:r>
+      <w:r>
+        <w:t xml:space="preserve">the prior predictive of (M4) is both</w:t>
+      </w:r>
+      <w:r>
+        <w:t xml:space="preserve"> </w:t>
+      </w:r>
+      <w:r>
+        <w:t xml:space="preserve">symmetric and quite diffuse over the 100 pound domain. The U shape of the</w:t>
+      </w:r>
+      <w:r>
+        <w:t xml:space="preserve"> </w:t>
+      </w:r>
+      <w:r>
+        <w:t xml:space="preserve">distribution is a side effect of the diffusion of the selected prior. As data</w:t>
+      </w:r>
+      <w:r>
+        <w:t xml:space="preserve"> </w:t>
+      </w:r>
+      <w:r>
+        <w:t xml:space="preserve">are added to the model, the indecisive U shape</w:t>
+      </w:r>
+      <w:r>
+        <w:t xml:space="preserve"> </w:t>
+      </w:r>
+      <w:r>
+        <w:t xml:space="preserve"> </w:t>
+      </w:r>
+      <w:r>
+        <w:t xml:space="preserve">collapses toward the data in the posterior.</w:t>
+      </w:r>
+    </w:p>
+    <w:p>
+      <w:pPr>
+        <w:pStyle w:val="Heading2"/>
+      </w:pPr>
+      <w:bookmarkStart w:id="65" w:name="appendix-d"/>
+      <w:bookmarkEnd w:id="65"/>
+      <w:r>
+        <w:t xml:space="preserve">Appendix D</w:t>
+      </w:r>
+    </w:p>
+    <w:p>
+      <w:pPr>
+        <w:pStyle w:val="FirstParagraph"/>
+      </w:pPr>
       <w:r>
         <w:drawing>
           <wp:inline>
-            <wp:extent cx="3810000" cy="2540000"/>
+            <wp:extent cx="5334000" cy="7548282"/>
             <wp:effectExtent b="0" l="0" r="0" t="0"/>
             <wp:docPr descr="" id="1" name="Picture"/>
             <a:graphic>
               <a:graphicData uri="http://schemas.openxmlformats.org/drawingml/2006/picture">
                 <pic:pic>
                   <pic:nvPicPr>
-                    <pic:cNvPr descr="./pictures/latexTableCompress3.pdf" id="0" name="Picture"/>
+                    <pic:cNvPr descr="./pictures/latexTableCompress1.png" id="0" name="Picture"/>
                     <pic:cNvPicPr>
                       <a:picLocks noChangeArrowheads="1" noChangeAspect="1"/>
                     </pic:cNvPicPr>
@@ -15690,7 +16640,7 @@
                   <pic:spPr bwMode="auto">
                     <a:xfrm>
                       <a:off x="0" y="0"/>
-                      <a:ext cx="3810000" cy="2540000"/>
+                      <a:ext cx="5334000" cy="7548282"/>
                     </a:xfrm>
                     <a:prstGeom prst="rect">
                       <a:avLst/>
@@ -15714,14 +16664,14 @@
       <w:r>
         <w:drawing>
           <wp:inline>
-            <wp:extent cx="3810000" cy="2540000"/>
+            <wp:extent cx="5334000" cy="7548282"/>
             <wp:effectExtent b="0" l="0" r="0" t="0"/>
             <wp:docPr descr="" id="1" name="Picture"/>
             <a:graphic>
               <a:graphicData uri="http://schemas.openxmlformats.org/drawingml/2006/picture">
                 <pic:pic>
                   <pic:nvPicPr>
-                    <pic:cNvPr descr="./pictures/latexTableCompress4.pdf" id="0" name="Picture"/>
+                    <pic:cNvPr descr="./pictures/latexTableCompress2.png" id="0" name="Picture"/>
                     <pic:cNvPicPr>
                       <a:picLocks noChangeArrowheads="1" noChangeAspect="1"/>
                     </pic:cNvPicPr>
@@ -15735,7 +16685,7 @@
                   <pic:spPr bwMode="auto">
                     <a:xfrm>
                       <a:off x="0" y="0"/>
-                      <a:ext cx="3810000" cy="2540000"/>
+                      <a:ext cx="5334000" cy="7548282"/>
                     </a:xfrm>
                     <a:prstGeom prst="rect">
                       <a:avLst/>
@@ -15753,6 +16703,96 @@
           </wp:inline>
         </w:drawing>
       </w:r>
+      <w:r>
+        <w:t xml:space="preserve"> </w:t>
+      </w:r>
+      <w:r>
+        <w:drawing>
+          <wp:inline>
+            <wp:extent cx="5334000" cy="7548282"/>
+            <wp:effectExtent b="0" l="0" r="0" t="0"/>
+            <wp:docPr descr="" id="1" name="Picture"/>
+            <a:graphic>
+              <a:graphicData uri="http://schemas.openxmlformats.org/drawingml/2006/picture">
+                <pic:pic>
+                  <pic:nvPicPr>
+                    <pic:cNvPr descr="./pictures/latexTableCompress3.png" id="0" name="Picture"/>
+                    <pic:cNvPicPr>
+                      <a:picLocks noChangeArrowheads="1" noChangeAspect="1"/>
+                    </pic:cNvPicPr>
+                  </pic:nvPicPr>
+                  <pic:blipFill>
+                    <a:blip r:embed="rId68"/>
+                    <a:stretch>
+                      <a:fillRect/>
+                    </a:stretch>
+                  </pic:blipFill>
+                  <pic:spPr bwMode="auto">
+                    <a:xfrm>
+                      <a:off x="0" y="0"/>
+                      <a:ext cx="5334000" cy="7548282"/>
+                    </a:xfrm>
+                    <a:prstGeom prst="rect">
+                      <a:avLst/>
+                    </a:prstGeom>
+                    <a:noFill/>
+                    <a:ln w="9525">
+                      <a:noFill/>
+                      <a:headEnd/>
+                      <a:tailEnd/>
+                    </a:ln>
+                  </pic:spPr>
+                </pic:pic>
+              </a:graphicData>
+            </a:graphic>
+          </wp:inline>
+        </w:drawing>
+      </w:r>
+      <w:r>
+        <w:t xml:space="preserve"> </w:t>
+      </w:r>
+      <w:r>
+        <w:drawing>
+          <wp:inline>
+            <wp:extent cx="5334000" cy="7548282"/>
+            <wp:effectExtent b="0" l="0" r="0" t="0"/>
+            <wp:docPr descr="" id="1" name="Picture"/>
+            <a:graphic>
+              <a:graphicData uri="http://schemas.openxmlformats.org/drawingml/2006/picture">
+                <pic:pic>
+                  <pic:nvPicPr>
+                    <pic:cNvPr descr="./pictures/latexTableCompress4.png" id="0" name="Picture"/>
+                    <pic:cNvPicPr>
+                      <a:picLocks noChangeArrowheads="1" noChangeAspect="1"/>
+                    </pic:cNvPicPr>
+                  </pic:nvPicPr>
+                  <pic:blipFill>
+                    <a:blip r:embed="rId69"/>
+                    <a:stretch>
+                      <a:fillRect/>
+                    </a:stretch>
+                  </pic:blipFill>
+                  <pic:spPr bwMode="auto">
+                    <a:xfrm>
+                      <a:off x="0" y="0"/>
+                      <a:ext cx="5334000" cy="7548282"/>
+                    </a:xfrm>
+                    <a:prstGeom prst="rect">
+                      <a:avLst/>
+                    </a:prstGeom>
+                    <a:noFill/>
+                    <a:ln w="9525">
+                      <a:noFill/>
+                      <a:headEnd/>
+                      <a:tailEnd/>
+                    </a:ln>
+                  </pic:spPr>
+                </pic:pic>
+              </a:graphicData>
+            </a:graphic>
+          </wp:inline>
+        </w:drawing>
+      </w:r>
     </w:p>
     <w:sectPr/>
   </w:body>
@@ -15862,7 +16902,7 @@
     </w:lvl>
   </w:abstractNum>
   <w:abstractNum w:abstractNumId="990">
-    <w:nsid w:val="62b67e1d"/>
+    <w:nsid w:val="ba0cb67b"/>
     <w:multiLevelType w:val="multilevel"/>
     <w:lvl w:ilvl="0">
       <w:numFmt w:val="bullet"/>
@@ -15943,7 +16983,7 @@
     </w:lvl>
   </w:abstractNum>
   <w:abstractNum w:abstractNumId="991">
-    <w:nsid w:val="79322967"/>
+    <w:nsid w:val="af6900f4"/>
     <w:multiLevelType w:val="multilevel"/>
     <w:lvl w:ilvl="0">
       <w:numFmt w:val="bullet"/>
@@ -16060,9 +17100,6 @@
     <w:abstractNumId w:val="991"/>
   </w:num>
   <w:num w:numId="1011">
-    <w:abstractNumId w:val="991"/>
-  </w:num>
-  <w:num w:numId="1012">
     <w:abstractNumId w:val="991"/>
   </w:num>
 </w:numbering>

</xml_diff>

<commit_message>
basic spell check and tiny discussion edits
</commit_message>
<xml_diff>
--- a/try1/try1_2.docx
+++ b/try1/try1_2.docx
@@ -265,7 +265,7 @@
         <w:t xml:space="preserve"> </w:t>
       </w:r>
       <w:r>
-        <w:t xml:space="preserve">a Bayeisan model averaging approach for inferring spatial pooling</w:t>
+        <w:t xml:space="preserve">a Bayesian model averaging approach for inferring spatial pooling</w:t>
       </w:r>
       <w:r>
         <w:t xml:space="preserve"> </w:t>
@@ -762,7 +762,7 @@
         <w:t xml:space="preserve"> </w:t>
       </w:r>
       <w:r>
-        <w:t xml:space="preserve">composition estimates are ‘borrowed’ from other strata using deterministic</w:t>
+        <w:t xml:space="preserve">composition estimates are borrowed from other strata using deterministic</w:t>
       </w:r>
       <w:r>
         <w:t xml:space="preserve"> </w:t>
@@ -962,7 +962,7 @@
         <w:t xml:space="preserve"> </w:t>
       </w:r>
       <w:r>
-        <w:t xml:space="preserve">1990s (Figure (Sparce Data)). Sampling effort also leveled off in the mid-1990s,</w:t>
+        <w:t xml:space="preserve">1990s (Figure (Sparse Data)). Sampling effort also leveled off in the mid-1990s,</w:t>
       </w:r>
       <w:r>
         <w:t xml:space="preserve"> </w:t>
@@ -1060,7 +1060,7 @@
         <w:t xml:space="preserve"> </w:t>
       </w:r>
       <w:r>
-        <w:t xml:space="preserve">excessive harvest. This is particularly an issue for prohibited and/or ‘choke’</w:t>
+        <w:t xml:space="preserve">excessive harvest. This is particularly an issue for prohibited and/or "choke"</w:t>
       </w:r>
       <w:r>
         <w:t xml:space="preserve"> </w:t>
@@ -1265,7 +1265,7 @@
         <w:t xml:space="preserve"> </w:t>
       </w:r>
       <w:r>
-        <w:t xml:space="preserve">of a design based cluster sampling proceedure across the many strata of</w:t>
+        <w:t xml:space="preserve">of a design based cluster sampling procedure across the many strata of</w:t>
       </w:r>
       <w:r>
         <w:t xml:space="preserve"> </w:t>
@@ -1327,7 +1327,7 @@
         <w:t xml:space="preserve"> </w:t>
       </w:r>
       <w:r>
-        <w:t xml:space="preserve">in time (). Presently there are X rockfish market categories, although not all</w:t>
+        <w:t xml:space="preserve">in time (quarters within year). Presently there are X rockfish market categories, although not all</w:t>
       </w:r>
       <w:r>
         <w:t xml:space="preserve"> </w:t>
@@ -1369,7 +1369,7 @@
         <w:t xml:space="preserve"> </w:t>
       </w:r>
       <w:r>
-        <w:t xml:space="preserve">Califonia coast.</w:t>
+        <w:t xml:space="preserve">California coast.</w:t>
       </w:r>
     </w:p>
     <w:p>
@@ -7447,7 +7447,7 @@
         <w:t xml:space="preserve"> </w:t>
       </w:r>
       <w:r>
-        <w:t xml:space="preserve">a market category to a single species (“sort requirements”). This clearly</w:t>
+        <w:t xml:space="preserve">a market category to a single species (sort requirements). This clearly</w:t>
       </w:r>
       <w:r>
         <w:t xml:space="preserve"> </w:t>
@@ -7495,13 +7495,13 @@
         <w:t xml:space="preserve"> </w:t>
       </w:r>
       <w:r>
-        <w:t xml:space="preserve">affected the composition of the “widow rockfish” market category (xxx), but</w:t>
-      </w:r>
-      <w:r>
-        <w:t xml:space="preserve"> </w:t>
-      </w:r>
-      <w:r>
-        <w:t xml:space="preserve">also the composition of other categories, including the “unspecified rockfish”</w:t>
+        <w:t xml:space="preserve">affected the composition of the widow rockfish market category (xxx), but</w:t>
+      </w:r>
+      <w:r>
+        <w:t xml:space="preserve"> </w:t>
+      </w:r>
+      <w:r>
+        <w:t xml:space="preserve">also the composition of other categories, including the unspecified rockfish</w:t>
       </w:r>
       <w:r>
         <w:t xml:space="preserve"> </w:t>
@@ -9829,7 +9829,7 @@
         <w:t xml:space="preserve"> </w:t>
       </w:r>
       <w:r>
-        <w:t xml:space="preserve">draws across the desired indicies.</w:t>
+        <w:t xml:space="preserve">draws across the desired indices.</w:t>
       </w:r>
       <w:r>
         <w:t xml:space="preserve"> </w:t>
@@ -10084,7 +10084,7 @@
         <w:t xml:space="preserve"> </w:t>
       </w:r>
       <w:r>
-        <w:t xml:space="preserve">by copmuting those metrics from the random draws of the resulting</w:t>
+        <w:t xml:space="preserve">by computing those metrics from the random draws of the resulting</w:t>
       </w:r>
       <w:r>
         <w:t xml:space="preserve"> </w:t>
@@ -11510,7 +11510,7 @@
         <w:t xml:space="preserve"> </w:t>
       </w:r>
       <w:r>
-        <w:t xml:space="preserve">landed. Thus our model is appied to a relatively large proportion of the landings</w:t>
+        <w:t xml:space="preserve">landed. Thus our model is applied to a relatively large proportion of the landings</w:t>
       </w:r>
       <w:r>
         <w:t xml:space="preserve"> </w:t>
@@ -12878,7 +12878,7 @@
         <w:t xml:space="preserve"> </w:t>
       </w:r>
       <w:r>
-        <w:t xml:space="preserve">seven northerly port complexes are identially partitioned in the top four</w:t>
+        <w:t xml:space="preserve">seven northerly port complexes are identically partitioned in the top four</w:t>
       </w:r>
       <w:r>
         <w:t xml:space="preserve"> </w:t>
@@ -14895,7 +14895,7 @@
         <w:t xml:space="preserve"> </w:t>
       </w:r>
       <w:r>
-        <w:t xml:space="preserve">sample-based statistical framework, model based statisics allows analysts to</w:t>
+        <w:t xml:space="preserve">sample-based statistical framework, model based statistics allows analysts to</w:t>
       </w:r>
       <w:r>
         <w:t xml:space="preserve"> </w:t>
@@ -14919,7 +14919,7 @@
         <w:t xml:space="preserve"> </w:t>
       </w:r>
       <w:r>
-        <w:t xml:space="preserve">perfect. The models presented here sinply offer a few big improvements toward</w:t>
+        <w:t xml:space="preserve">perfect. The models presented here simply offer a few fundamental improvements toward</w:t>
       </w:r>
       <w:r>
         <w:t xml:space="preserve"> </w:t>
@@ -14933,7 +14933,7 @@
         <w:pStyle w:val="BodyText"/>
       </w:pPr>
       <w:r>
-        <w:t xml:space="preserve">Among the largest structural changes improving from the bayesian methodolgy</w:t>
+        <w:t xml:space="preserve">Among the largest structural changes improving from the Bayesian methodology</w:t>
       </w:r>
       <w:r>
         <w:t xml:space="preserve"> </w:t>
@@ -14957,13 +14957,13 @@
         <w:t xml:space="preserve"> </w:t>
       </w:r>
       <w:r>
-        <w:t xml:space="preserve">forward, modeling descisions will require a careful consideration of</w:t>
-      </w:r>
-      <w:r>
-        <w:t xml:space="preserve"> </w:t>
-      </w:r>
-      <w:r>
-        <w:t xml:space="preserve">predictive accuracy and biase/variance trade-off, so as to tease better and</w:t>
+        <w:t xml:space="preserve">forward, modeling decisions will require a careful consideration of</w:t>
+      </w:r>
+      <w:r>
+        <w:t xml:space="preserve"> </w:t>
+      </w:r>
+      <w:r>
+        <w:t xml:space="preserve">predictive accuracy and bias/variance trade-off, so as to tease better and</w:t>
       </w:r>
       <w:r>
         <w:t xml:space="preserve"> </w:t>
@@ -14995,13 +14995,13 @@
         <w:t xml:space="preserve"> </w:t>
       </w:r>
       <w:r>
-        <w:t xml:space="preserve">in commercial catch, at any aggregarion of the stratification system.</w:t>
-      </w:r>
-      <w:r>
-        <w:t xml:space="preserve"> </w:t>
-      </w:r>
-      <w:r>
-        <w:t xml:space="preserve">Making posterior predictive draws from these models widely availiable, allows scientists</w:t>
+        <w:t xml:space="preserve">in commercial catch, at any aggregation of the stratification system.</w:t>
+      </w:r>
+      <w:r>
+        <w:t xml:space="preserve"> </w:t>
+      </w:r>
+      <w:r>
+        <w:t xml:space="preserve">Making posterior predictive draws from these models widely available, allows scientists</w:t>
       </w:r>
       <w:r>
         <w:t xml:space="preserve"> </w:t>
@@ -15099,7 +15099,7 @@
         <w:t xml:space="preserve"> </w:t>
       </w:r>
       <w:r>
-        <w:t xml:space="preserve">the best chance of a full statistical treatment of availiable data. However,</w:t>
+        <w:t xml:space="preserve">the best chance of a full statistical treatment of available data. However,</w:t>
       </w:r>
       <w:r>
         <w:t xml:space="preserve"> </w:t>
@@ -15117,13 +15117,13 @@
         <w:t xml:space="preserve"> </w:t>
       </w:r>
       <w:r>
-        <w:t xml:space="preserve">models with more data to better infer parameters. The flexibility of models and</w:t>
-      </w:r>
-      <w:r>
-        <w:t xml:space="preserve"> </w:t>
-      </w:r>
-      <w:r>
-        <w:t xml:space="preserve">ability for stratum pooling strategies, will become vital for modeling</w:t>
+        <w:t xml:space="preserve">models with more data to better infer parameters. Model flexibility and</w:t>
+      </w:r>
+      <w:r>
+        <w:t xml:space="preserve"> </w:t>
+      </w:r>
+      <w:r>
+        <w:t xml:space="preserve">justifiable stratum pooling strategies, will become vital for modeling</w:t>
       </w:r>
       <w:r>
         <w:t xml:space="preserve"> </w:t>
@@ -15165,7 +15165,7 @@
         <w:t xml:space="preserve"> </w:t>
       </w:r>
       <w:r>
-        <w:t xml:space="preserve">of preferencial sampling toward heavily landed stratum. The model-based</w:t>
+        <w:t xml:space="preserve">of preferential sampling toward heavily landed stratum. The model-based</w:t>
       </w:r>
       <w:r>
         <w:t xml:space="preserve"> </w:t>
@@ -15189,7 +15189,7 @@
         <w:t xml:space="preserve"> </w:t>
       </w:r>
       <w:r>
-        <w:t xml:space="preserve">with existing data, as well as comlands estimates, it is unlikely that landing</w:t>
+        <w:t xml:space="preserve">with existing data, ?as well as comlands estimates?, it is unlikely that landing</w:t>
       </w:r>
       <w:r>
         <w:t xml:space="preserve"> </w:t>
@@ -15201,7 +15201,7 @@
         <w:t xml:space="preserve"> </w:t>
       </w:r>
       <w:r>
-        <w:t xml:space="preserve">the hypothesis, we can not say wheather the effect will prove to be</w:t>
+        <w:t xml:space="preserve">the hypothesis, we can not say whether the effect will prove to be</w:t>
       </w:r>
       <w:r>
         <w:t xml:space="preserve"> </w:t>
@@ -15215,7 +15215,7 @@
         <w:pStyle w:val="BodyText"/>
       </w:pPr>
       <w:r>
-        <w:t xml:space="preserve">In an attempt to add futher flexibility to the models presented here, exploring</w:t>
+        <w:t xml:space="preserve">In an attempt to add further flexibility to the models presented here, exploring</w:t>
       </w:r>
       <w:r>
         <w:t xml:space="preserve"> </w:t>
@@ -15241,7 +15241,7 @@
         <w:t xml:space="preserve"> </w:t>
       </w:r>
       <w:r>
-        <w:t xml:space="preserve">true multivariate handeling of the likelihood. The Beta-Binomial univariate</w:t>
+        <w:t xml:space="preserve">true multivariate handling of the likelihood. The Beta-Binomial univariate</w:t>
       </w:r>
       <w:r>
         <w:t xml:space="preserve"> </w:t>
@@ -15259,13 +15259,13 @@
         <w:t xml:space="preserve"> </w:t>
       </w:r>
       <w:r>
-        <w:t xml:space="preserve">models to practically compute, although they would likely impose much needed</w:t>
-      </w:r>
-      <w:r>
-        <w:t xml:space="preserve"> </w:t>
-      </w:r>
-      <w:r>
-        <w:t xml:space="preserve">, and appropriate, structure across the many species of this system.</w:t>
+        <w:t xml:space="preserve">models to practically compute, although they would likely impose much needed,</w:t>
+      </w:r>
+      <w:r>
+        <w:t xml:space="preserve"> </w:t>
+      </w:r>
+      <w:r>
+        <w:t xml:space="preserve">and appropriate, structure across the many species of this system.</w:t>
       </w:r>
     </w:p>
     <w:p>
@@ -15273,13 +15273,13 @@
         <w:pStyle w:val="BodyText"/>
       </w:pPr>
       <w:r>
-        <w:t xml:space="preserve">The BMA proceedure presented here adds significant robustness and pooling</w:t>
-      </w:r>
-      <w:r>
-        <w:t xml:space="preserve"> </w:t>
-      </w:r>
-      <w:r>
-        <w:t xml:space="preserve">potential to our species composition estmates, although it does so at a</w:t>
+        <w:t xml:space="preserve">The BMA procedure presented here adds significant robustness and pooling</w:t>
+      </w:r>
+      <w:r>
+        <w:t xml:space="preserve"> </w:t>
+      </w:r>
+      <w:r>
+        <w:t xml:space="preserve">potential to our species composition estimates, however it does so at a</w:t>
       </w:r>
       <w:r>
         <w:t xml:space="preserve"> </w:t>
@@ -15291,7 +15291,7 @@
         <w:t xml:space="preserve"> </w:t>
       </w:r>
       <w:r>
-        <w:t xml:space="preserve">comutation and constraining the model search) to make the computation</w:t>
+        <w:t xml:space="preserve">computation and constraining the model search) to make the computation</w:t>
       </w:r>
       <w:r>
         <w:t xml:space="preserve"> </w:t>
@@ -15303,13 +15303,13 @@
         <w:t xml:space="preserve"> </w:t>
       </w:r>
       <w:r>
-        <w:t xml:space="preserve">process Bayesian nonparameteric models, amoung the port parameters, a far more</w:t>
-      </w:r>
-      <w:r>
-        <w:t xml:space="preserve"> </w:t>
-      </w:r>
-      <w:r>
-        <w:t xml:space="preserve">elegant, exaustive, and potentially computationally cheaper model search may</w:t>
+        <w:t xml:space="preserve">process Bayesian nonparameteric models, among the port parameters, a far more</w:t>
+      </w:r>
+      <w:r>
+        <w:t xml:space="preserve"> </w:t>
+      </w:r>
+      <w:r>
+        <w:t xml:space="preserve">elegant, exhaustive, and potentially computationally cheaper model search may</w:t>
       </w:r>
       <w:r>
         <w:t xml:space="preserve"> </w:t>
@@ -15460,13 +15460,13 @@
         <w:t xml:space="preserve"> </w:t>
       </w:r>
       <w:r>
-        <w:t xml:space="preserve">with sampling – can’t get all categories; describe problem; “sort requirements</w:t>
-      </w:r>
-      <w:r>
-        <w:t xml:space="preserve"> </w:t>
-      </w:r>
-      <w:r>
-        <w:t xml:space="preserve">” used to increase proportion of a particular species in a given market</w:t>
+        <w:t xml:space="preserve">with sampling can't get all categories; describe problem; sort requirements</w:t>
+      </w:r>
+      <w:r>
+        <w:t xml:space="preserve"> </w:t>
+      </w:r>
+      <w:r>
+        <w:t xml:space="preserve">used to increase proportion of a particular species in a given market</w:t>
       </w:r>
       <w:r>
         <w:t xml:space="preserve"> </w:t>
@@ -15484,13 +15484,13 @@
         <w:t xml:space="preserve"> </w:t>
       </w:r>
       <w:r>
-        <w:t xml:space="preserve">practical for large numbers of species; even for major targets, DOESN’T</w:t>
-      </w:r>
-      <w:r>
-        <w:t xml:space="preserve"> </w:t>
-      </w:r>
-      <w:r>
-        <w:t xml:space="preserve">ELIMINATE THE NEED FOR SAMPLING; cite example of Dover sole – rex sole is</w:t>
+        <w:t xml:space="preserve">practical for large numbers of species; even for major targets, DOESN'T</w:t>
+      </w:r>
+      <w:r>
+        <w:t xml:space="preserve"> </w:t>
+      </w:r>
+      <w:r>
+        <w:t xml:space="preserve">ELIMINATE THE NEED FOR SAMPLING; cite example of Dover sole rex sole is</w:t>
       </w:r>
       <w:r>
         <w:t xml:space="preserve"> </w:t>
@@ -15519,7 +15519,7 @@
         <w:t xml:space="preserve"> </w:t>
       </w:r>
       <w:r>
-        <w:t xml:space="preserve">weight, of a single species; extend Shelton et al. (20xx); model-based –</w:t>
+        <w:t xml:space="preserve">weight, of a single species; extend Shelton et al. (20xx); model-based</w:t>
       </w:r>
       <w:r>
         <w:t xml:space="preserve"> </w:t>
@@ -17269,6 +17269,137 @@
         </w:drawing>
       </w:r>
     </w:p>
+    <w:p>
+      <w:pPr>
+        <w:pStyle w:val="BodyText"/>
+      </w:pPr>
+      <m:oMath>
+        <m:r>
+          <m:rPr/>
+          <m:t>Δ</m:t>
+        </m:r>
+      </m:oMath>
+      <w:r>
+        <w:t xml:space="preserve"> </w:t>
+      </w:r>
+      <w:r>
+        <w:t xml:space="preserve">WAIC 1079.95 1323.75 3.43 0</w:t>
+      </w:r>
+      <w:r>
+        <w:t xml:space="preserve"> </w:t>
+      </w:r>
+      <w:r>
+        <w:t xml:space="preserve"> </w:t>
+      </w:r>
+      <m:oMath>
+        <m:r>
+          <m:rPr/>
+          <m:t>p</m:t>
+        </m:r>
+        <m:r>
+          <m:rPr/>
+          <m:t>r</m:t>
+        </m:r>
+        <m:r>
+          <m:rPr/>
+          <m:t>(</m:t>
+        </m:r>
+        <m:r>
+          <m:rPr/>
+          <m:t>M</m:t>
+        </m:r>
+        <m:r>
+          <m:rPr/>
+          <m:t>|</m:t>
+        </m:r>
+        <m:r>
+          <m:rPr/>
+          <m:t>y</m:t>
+        </m:r>
+        <m:r>
+          <m:rPr/>
+          <m:t>)</m:t>
+        </m:r>
+      </m:oMath>
+      <w:r>
+        <w:t xml:space="preserve"> </w:t>
+      </w:r>
+      <m:oMath>
+        <m:r>
+          <m:rPr/>
+          <m:t>≈</m:t>
+        </m:r>
+        <m:r>
+          <m:rPr/>
+          <m:t>0</m:t>
+        </m:r>
+      </m:oMath>
+      <w:r>
+        <w:t xml:space="preserve"> </w:t>
+      </w:r>
+      <m:oMath>
+        <m:r>
+          <m:rPr/>
+          <m:t>≈</m:t>
+        </m:r>
+        <m:r>
+          <m:rPr/>
+          <m:t>0</m:t>
+        </m:r>
+      </m:oMath>
+      <w:r>
+        <w:t xml:space="preserve"> </w:t>
+      </w:r>
+      <m:oMath>
+        <m:r>
+          <m:rPr/>
+          <m:t>≈</m:t>
+        </m:r>
+        <m:sSup>
+          <m:e>
+            <m:r>
+              <m:rPr/>
+              <m:t>10</m:t>
+            </m:r>
+          </m:e>
+          <m:sup>
+            <m:r>
+              <m:rPr/>
+              <m:t>−</m:t>
+            </m:r>
+            <m:r>
+              <m:rPr/>
+              <m:t>7</m:t>
+            </m:r>
+          </m:sup>
+        </m:sSup>
+      </m:oMath>
+      <w:r>
+        <w:t xml:space="preserve"> </w:t>
+      </w:r>
+      <m:oMath>
+        <m:r>
+          <m:rPr/>
+          <m:t>≈</m:t>
+        </m:r>
+        <m:r>
+          <m:rPr/>
+          <m:t>1</m:t>
+        </m:r>
+      </m:oMath>
+      <w:r>
+        <w:t xml:space="preserve"> </w:t>
+      </w:r>
+      <w:r>
+        <w:t xml:space="preserve">--&gt;</w:t>
+      </w:r>
+      <w:r>
+        <w:t xml:space="preserve"> </w:t>
+      </w:r>
+      <w:r>
+        <w:t xml:space="preserve"> </w:t>
+      </w:r>
+    </w:p>
     <w:sectPr/>
   </w:body>
 </w:document>
@@ -17377,7 +17508,7 @@
     </w:lvl>
   </w:abstractNum>
   <w:abstractNum w:abstractNumId="990">
-    <w:nsid w:val="640764c7"/>
+    <w:nsid w:val="89920390"/>
     <w:multiLevelType w:val="multilevel"/>
     <w:lvl w:ilvl="0">
       <w:numFmt w:val="bullet"/>
@@ -17458,7 +17589,7 @@
     </w:lvl>
   </w:abstractNum>
   <w:abstractNum w:abstractNumId="991">
-    <w:nsid w:val="4baaa853"/>
+    <w:nsid w:val="5f726f4c"/>
     <w:multiLevelType w:val="multilevel"/>
     <w:lvl w:ilvl="0">
       <w:numFmt w:val="bullet"/>

</xml_diff>

<commit_message>
added market category tables
</commit_message>
<xml_diff>
--- a/try1/try1_2.docx
+++ b/try1/try1_2.docx
@@ -1327,19 +1327,25 @@
         <w:t xml:space="preserve"> </w:t>
       </w:r>
       <w:r>
-        <w:t xml:space="preserve">in time (quarters within year). Presently there are X rockfish market categories, although not all</w:t>
-      </w:r>
-      <w:r>
-        <w:t xml:space="preserve"> </w:t>
-      </w:r>
-      <w:r>
-        <w:t xml:space="preserve">market categories are always used by fisherman. The number of used market</w:t>
-      </w:r>
-      <w:r>
-        <w:t xml:space="preserve"> </w:t>
-      </w:r>
-      <w:r>
-        <w:t xml:space="preserve">categories has gone from less than 25 in 1978 to about 55 in</w:t>
+        <w:t xml:space="preserve">in time (quarters within year). Presently there are 71 rockfish market</w:t>
+      </w:r>
+      <w:r>
+        <w:t xml:space="preserve"> </w:t>
+      </w:r>
+      <w:r>
+        <w:t xml:space="preserve">categories, although not all market categories are always used by fisherman.</w:t>
+      </w:r>
+      <w:r>
+        <w:t xml:space="preserve"> </w:t>
+      </w:r>
+      <w:r>
+        <w:t xml:space="preserve">The number of used market categories has gone from less than 25 in 1978 to</w:t>
+      </w:r>
+      <w:r>
+        <w:t xml:space="preserve"> </w:t>
+      </w:r>
+      <w:r>
+        <w:t xml:space="preserve">about 55 in</w:t>
       </w:r>
       <w:r>
         <w:t xml:space="preserve"> </w:t>
@@ -1351,25 +1357,19 @@
         </m:r>
       </m:oMath>
       <w:r>
-        <w:t xml:space="preserve">. Landings</w:t>
-      </w:r>
-      <w:r>
-        <w:t xml:space="preserve"> </w:t>
-      </w:r>
-      <w:r>
-        <w:t xml:space="preserve">are grouped into major fishing gear groups (trawl, hook and line, gillnet,</w:t>
-      </w:r>
-      <w:r>
-        <w:t xml:space="preserve"> </w:t>
-      </w:r>
-      <w:r>
-        <w:t xml:space="preserve">fish pot, or other minor categories) and ten major port complexes spanning the</w:t>
-      </w:r>
-      <w:r>
-        <w:t xml:space="preserve"> </w:t>
-      </w:r>
-      <w:r>
-        <w:t xml:space="preserve">California coast.</w:t>
+        <w:t xml:space="preserve">. Landings are grouped into major fishing gear groups</w:t>
+      </w:r>
+      <w:r>
+        <w:t xml:space="preserve"> </w:t>
+      </w:r>
+      <w:r>
+        <w:t xml:space="preserve">(trawl, hook and line, gillnet, fish pot, or other minor categories) and ten</w:t>
+      </w:r>
+      <w:r>
+        <w:t xml:space="preserve"> </w:t>
+      </w:r>
+      <w:r>
+        <w:t xml:space="preserve">major port complexes spanning the California coast.</w:t>
       </w:r>
     </w:p>
     <w:p>
@@ -7495,7 +7495,7 @@
         <w:t xml:space="preserve"> </w:t>
       </w:r>
       <w:r>
-        <w:t xml:space="preserve">affected the composition of the widow rockfish market category (xxx), but</w:t>
+        <w:t xml:space="preserve">affected the composition of the widow rockfish market category (269), but</w:t>
       </w:r>
       <w:r>
         <w:t xml:space="preserve"> </w:t>
@@ -7531,13 +7531,13 @@
         <w:t xml:space="preserve"> </w:t>
       </w:r>
       <w:r>
-        <w:t xml:space="preserve">Chilipepper rockfish market category (xxx) and the Chilipepper/Bocaccio market</w:t>
-      </w:r>
-      <w:r>
-        <w:t xml:space="preserve"> </w:t>
-      </w:r>
-      <w:r>
-        <w:t xml:space="preserve">category (xxx).</w:t>
+        <w:t xml:space="preserve">Chilipepper rockfish market category (254) and the Chilipepper/Bocaccio market</w:t>
+      </w:r>
+      <w:r>
+        <w:t xml:space="preserve"> </w:t>
+      </w:r>
+      <w:r>
+        <w:t xml:space="preserve">category (956).</w:t>
       </w:r>
     </w:p>
     <w:p>
@@ -11449,10 +11449,102 @@
     </w:p>
     <w:p>
       <w:pPr>
+        <w:pStyle w:val="FirstParagraph"/>
+      </w:pPr>
+      <w:r>
+        <w:drawing>
+          <wp:inline>
+            <wp:extent cx="5334000" cy="3309100"/>
+            <wp:effectExtent b="0" l="0" r="0" t="0"/>
+            <wp:docPr descr="" id="1" name="Picture"/>
+            <a:graphic>
+              <a:graphicData uri="http://schemas.openxmlformats.org/drawingml/2006/picture">
+                <pic:pic>
+                  <pic:nvPicPr>
+                    <pic:cNvPr descr="./pictures/MC_summary_table_part_1.png" id="0" name="Picture"/>
+                    <pic:cNvPicPr>
+                      <a:picLocks noChangeArrowheads="1" noChangeAspect="1"/>
+                    </pic:cNvPicPr>
+                  </pic:nvPicPr>
+                  <pic:blipFill>
+                    <a:blip r:embed="rId39"/>
+                    <a:stretch>
+                      <a:fillRect/>
+                    </a:stretch>
+                  </pic:blipFill>
+                  <pic:spPr bwMode="auto">
+                    <a:xfrm>
+                      <a:off x="0" y="0"/>
+                      <a:ext cx="5334000" cy="3309100"/>
+                    </a:xfrm>
+                    <a:prstGeom prst="rect">
+                      <a:avLst/>
+                    </a:prstGeom>
+                    <a:noFill/>
+                    <a:ln w="9525">
+                      <a:noFill/>
+                      <a:headEnd/>
+                      <a:tailEnd/>
+                    </a:ln>
+                  </pic:spPr>
+                </pic:pic>
+              </a:graphicData>
+            </a:graphic>
+          </wp:inline>
+        </w:drawing>
+      </w:r>
+      <w:r>
+        <w:t xml:space="preserve"> </w:t>
+      </w:r>
+      <w:r>
+        <w:drawing>
+          <wp:inline>
+            <wp:extent cx="5334000" cy="3289861"/>
+            <wp:effectExtent b="0" l="0" r="0" t="0"/>
+            <wp:docPr descr="" id="1" name="Picture"/>
+            <a:graphic>
+              <a:graphicData uri="http://schemas.openxmlformats.org/drawingml/2006/picture">
+                <pic:pic>
+                  <pic:nvPicPr>
+                    <pic:cNvPr descr="./pictures/MC_summary_table_part_2.png" id="0" name="Picture"/>
+                    <pic:cNvPicPr>
+                      <a:picLocks noChangeArrowheads="1" noChangeAspect="1"/>
+                    </pic:cNvPicPr>
+                  </pic:nvPicPr>
+                  <pic:blipFill>
+                    <a:blip r:embed="rId40"/>
+                    <a:stretch>
+                      <a:fillRect/>
+                    </a:stretch>
+                  </pic:blipFill>
+                  <pic:spPr bwMode="auto">
+                    <a:xfrm>
+                      <a:off x="0" y="0"/>
+                      <a:ext cx="5334000" cy="3289861"/>
+                    </a:xfrm>
+                    <a:prstGeom prst="rect">
+                      <a:avLst/>
+                    </a:prstGeom>
+                    <a:noFill/>
+                    <a:ln w="9525">
+                      <a:noFill/>
+                      <a:headEnd/>
+                      <a:tailEnd/>
+                    </a:ln>
+                  </pic:spPr>
+                </pic:pic>
+              </a:graphicData>
+            </a:graphic>
+          </wp:inline>
+        </w:drawing>
+      </w:r>
+    </w:p>
+    <w:p>
+      <w:pPr>
         <w:pStyle w:val="Heading2"/>
       </w:pPr>
-      <w:bookmarkStart w:id="39" w:name="characteristics-of-the-landings-data"/>
-      <w:bookmarkEnd w:id="39"/>
+      <w:bookmarkStart w:id="41" w:name="characteristics-of-the-landings-data"/>
+      <w:bookmarkEnd w:id="41"/>
       <w:r>
         <w:t xml:space="preserve">Characteristics of the Landings Data</w:t>
       </w:r>
@@ -11646,7 +11738,7 @@
                     </pic:cNvPicPr>
                   </pic:nvPicPr>
                   <pic:blipFill>
-                    <a:blip r:embed="rId40"/>
+                    <a:blip r:embed="rId42"/>
                     <a:stretch>
                       <a:fillRect/>
                     </a:stretch>
@@ -11691,7 +11783,7 @@
                     </pic:cNvPicPr>
                   </pic:nvPicPr>
                   <pic:blipFill>
-                    <a:blip r:embed="rId41"/>
+                    <a:blip r:embed="rId43"/>
                     <a:stretch>
                       <a:fillRect/>
                     </a:stretch>
@@ -11736,7 +11828,7 @@
                     </pic:cNvPicPr>
                   </pic:nvPicPr>
                   <pic:blipFill>
-                    <a:blip r:embed="rId42"/>
+                    <a:blip r:embed="rId44"/>
                     <a:stretch>
                       <a:fillRect/>
                     </a:stretch>
@@ -11767,8 +11859,8 @@
       <w:pPr>
         <w:pStyle w:val="Heading2"/>
       </w:pPr>
-      <w:bookmarkStart w:id="43" w:name="predictor-and-prior-selection"/>
-      <w:bookmarkEnd w:id="43"/>
+      <w:bookmarkStart w:id="45" w:name="predictor-and-prior-selection"/>
+      <w:bookmarkEnd w:id="45"/>
       <w:r>
         <w:t xml:space="preserve">Predictor and Prior Selection</w:t>
       </w:r>
@@ -12556,8 +12648,8 @@
       <w:pPr>
         <w:pStyle w:val="Heading2"/>
       </w:pPr>
-      <w:bookmarkStart w:id="44" w:name="model-exploration-averaging-1"/>
-      <w:bookmarkEnd w:id="44"/>
+      <w:bookmarkStart w:id="46" w:name="model-exploration-averaging-1"/>
+      <w:bookmarkEnd w:id="46"/>
       <w:r>
         <w:t xml:space="preserve">Model Exploration &amp; Averaging</w:t>
       </w:r>
@@ -12582,7 +12674,7 @@
                     </pic:cNvPicPr>
                   </pic:nvPicPr>
                   <pic:blipFill>
-                    <a:blip r:embed="rId45"/>
+                    <a:blip r:embed="rId47"/>
                     <a:stretch>
                       <a:fillRect/>
                     </a:stretch>
@@ -13050,8 +13142,8 @@
       <w:pPr>
         <w:pStyle w:val="Heading2"/>
       </w:pPr>
-      <w:bookmarkStart w:id="46" w:name="prediction"/>
-      <w:bookmarkEnd w:id="46"/>
+      <w:bookmarkStart w:id="48" w:name="prediction"/>
+      <w:bookmarkEnd w:id="48"/>
       <w:r>
         <w:t xml:space="preserve">Prediction</w:t>
       </w:r>
@@ -13245,8 +13337,8 @@
       <w:pPr>
         <w:pStyle w:val="Heading3"/>
       </w:pPr>
-      <w:bookmarkStart w:id="47" w:name="section"/>
-      <w:bookmarkEnd w:id="47"/>
+      <w:bookmarkStart w:id="49" w:name="section"/>
+      <w:bookmarkEnd w:id="49"/>
       <w:r>
         <w:t xml:space="preserve">78-82</w:t>
       </w:r>
@@ -13790,8 +13882,8 @@
       <w:pPr>
         <w:pStyle w:val="Heading3"/>
       </w:pPr>
-      <w:bookmarkStart w:id="48" w:name="section-1"/>
-      <w:bookmarkEnd w:id="48"/>
+      <w:bookmarkStart w:id="50" w:name="section-1"/>
+      <w:bookmarkEnd w:id="50"/>
       <w:r>
         <w:t xml:space="preserve">83-90</w:t>
       </w:r>
@@ -14619,8 +14711,8 @@
       <w:pPr>
         <w:pStyle w:val="Heading2"/>
       </w:pPr>
-      <w:bookmarkStart w:id="49" w:name="nuisance-parameters"/>
-      <w:bookmarkEnd w:id="49"/>
+      <w:bookmarkStart w:id="51" w:name="nuisance-parameters"/>
+      <w:bookmarkEnd w:id="51"/>
       <w:r>
         <w:t xml:space="preserve">Nuisance Parameters</w:t>
       </w:r>
@@ -14629,8 +14721,8 @@
       <w:pPr>
         <w:pStyle w:val="Heading3"/>
       </w:pPr>
-      <w:bookmarkStart w:id="50" w:name="section-2"/>
-      <w:bookmarkEnd w:id="50"/>
+      <w:bookmarkStart w:id="52" w:name="section-2"/>
+      <w:bookmarkEnd w:id="52"/>
       <w:r>
         <w:t xml:space="preserve">78-82</w:t>
       </w:r>
@@ -14639,8 +14731,8 @@
       <w:pPr>
         <w:pStyle w:val="Heading4"/>
       </w:pPr>
-      <w:bookmarkStart w:id="51" w:name="rho"/>
-      <w:bookmarkEnd w:id="51"/>
+      <w:bookmarkStart w:id="53" w:name="rho"/>
+      <w:bookmarkEnd w:id="53"/>
       <m:oMath>
         <m:r>
           <m:rPr/>
@@ -14652,8 +14744,8 @@
       <w:pPr>
         <w:pStyle w:val="Heading4"/>
       </w:pPr>
-      <w:bookmarkStart w:id="52" w:name="v"/>
-      <w:bookmarkEnd w:id="52"/>
+      <w:bookmarkStart w:id="54" w:name="v"/>
+      <w:bookmarkEnd w:id="54"/>
       <m:oMath>
         <m:r>
           <m:rPr/>
@@ -14665,8 +14757,8 @@
       <w:pPr>
         <w:pStyle w:val="Heading3"/>
       </w:pPr>
-      <w:bookmarkStart w:id="53" w:name="section-3"/>
-      <w:bookmarkEnd w:id="53"/>
+      <w:bookmarkStart w:id="55" w:name="section-3"/>
+      <w:bookmarkEnd w:id="55"/>
       <w:r>
         <w:t xml:space="preserve">83-90</w:t>
       </w:r>
@@ -14675,8 +14767,8 @@
       <w:pPr>
         <w:pStyle w:val="Heading4"/>
       </w:pPr>
-      <w:bookmarkStart w:id="54" w:name="rho-1"/>
-      <w:bookmarkEnd w:id="54"/>
+      <w:bookmarkStart w:id="56" w:name="rho-1"/>
+      <w:bookmarkEnd w:id="56"/>
       <m:oMath>
         <m:r>
           <m:rPr/>
@@ -14727,8 +14819,8 @@
       <w:pPr>
         <w:pStyle w:val="Heading4"/>
       </w:pPr>
-      <w:bookmarkStart w:id="55" w:name="v-1"/>
-      <w:bookmarkEnd w:id="55"/>
+      <w:bookmarkStart w:id="57" w:name="v-1"/>
+      <w:bookmarkEnd w:id="57"/>
       <m:oMath>
         <m:r>
           <m:rPr/>
@@ -14806,8 +14898,8 @@
       <w:pPr>
         <w:pStyle w:val="Heading1"/>
       </w:pPr>
-      <w:bookmarkStart w:id="56" w:name="discussion"/>
-      <w:bookmarkEnd w:id="56"/>
+      <w:bookmarkStart w:id="58" w:name="discussion"/>
+      <w:bookmarkEnd w:id="58"/>
       <w:r>
         <w:t xml:space="preserve">Discussion</w:t>
       </w:r>
@@ -14816,8 +14908,8 @@
       <w:pPr>
         <w:pStyle w:val="Heading2"/>
       </w:pPr>
-      <w:bookmarkStart w:id="57" w:name="modeling"/>
-      <w:bookmarkEnd w:id="57"/>
+      <w:bookmarkStart w:id="59" w:name="modeling"/>
+      <w:bookmarkEnd w:id="59"/>
       <w:r>
         <w:t xml:space="preserve">Modeling</w:t>
       </w:r>
@@ -15020,8 +15112,8 @@
       <w:pPr>
         <w:pStyle w:val="Heading2"/>
       </w:pPr>
-      <w:bookmarkStart w:id="58" w:name="data-1"/>
-      <w:bookmarkEnd w:id="58"/>
+      <w:bookmarkStart w:id="60" w:name="data-1"/>
+      <w:bookmarkEnd w:id="60"/>
       <w:r>
         <w:t xml:space="preserve">Data</w:t>
       </w:r>
@@ -15148,8 +15240,8 @@
       <w:pPr>
         <w:pStyle w:val="Heading2"/>
       </w:pPr>
-      <w:bookmarkStart w:id="59" w:name="future-effort"/>
-      <w:bookmarkEnd w:id="59"/>
+      <w:bookmarkStart w:id="61" w:name="future-effort"/>
+      <w:bookmarkEnd w:id="61"/>
       <w:r>
         <w:t xml:space="preserve">Future Effort</w:t>
       </w:r>
@@ -15322,8 +15414,8 @@
       <w:pPr>
         <w:pStyle w:val="Heading2"/>
       </w:pPr>
-      <w:bookmarkStart w:id="60" w:name="misc.-other-ideas"/>
-      <w:bookmarkEnd w:id="60"/>
+      <w:bookmarkStart w:id="62" w:name="misc.-other-ideas"/>
+      <w:bookmarkEnd w:id="62"/>
       <w:r>
         <w:t xml:space="preserve">?? Misc. Other ideas ??</w:t>
       </w:r>
@@ -15578,8 +15670,8 @@
       <w:pPr>
         <w:pStyle w:val="Heading1"/>
       </w:pPr>
-      <w:bookmarkStart w:id="61" w:name="appendix"/>
-      <w:bookmarkEnd w:id="61"/>
+      <w:bookmarkStart w:id="63" w:name="appendix"/>
+      <w:bookmarkEnd w:id="63"/>
       <w:r>
         <w:t xml:space="preserve">Appendix</w:t>
       </w:r>
@@ -15588,8 +15680,8 @@
       <w:pPr>
         <w:pStyle w:val="Heading2"/>
       </w:pPr>
-      <w:bookmarkStart w:id="62" w:name="appendix-a"/>
-      <w:bookmarkEnd w:id="62"/>
+      <w:bookmarkStart w:id="64" w:name="appendix-a"/>
+      <w:bookmarkEnd w:id="64"/>
       <w:r>
         <w:t xml:space="preserve">Appendix A</w:t>
       </w:r>
@@ -15614,7 +15706,7 @@
                     </pic:cNvPicPr>
                   </pic:nvPicPr>
                   <pic:blipFill>
-                    <a:blip r:embed="rId63"/>
+                    <a:blip r:embed="rId65"/>
                     <a:stretch>
                       <a:fillRect/>
                     </a:stretch>
@@ -15648,8 +15740,8 @@
       <w:pPr>
         <w:pStyle w:val="Heading2"/>
       </w:pPr>
-      <w:bookmarkStart w:id="64" w:name="appendix-b-subset-motivating-example"/>
-      <w:bookmarkEnd w:id="64"/>
+      <w:bookmarkStart w:id="66" w:name="appendix-b-subset-motivating-example"/>
+      <w:bookmarkEnd w:id="66"/>
       <w:r>
         <w:t xml:space="preserve">Appendix B: Subset Motivating Example</w:t>
       </w:r>
@@ -16520,7 +16612,7 @@
                     </pic:cNvPicPr>
                   </pic:nvPicPr>
                   <pic:blipFill>
-                    <a:blip r:embed="rId65"/>
+                    <a:blip r:embed="rId67"/>
                     <a:stretch>
                       <a:fillRect/>
                     </a:stretch>
@@ -16692,7 +16784,7 @@
                     </pic:cNvPicPr>
                   </pic:nvPicPr>
                   <pic:blipFill>
-                    <a:blip r:embed="rId66"/>
+                    <a:blip r:embed="rId68"/>
                     <a:stretch>
                       <a:fillRect/>
                     </a:stretch>
@@ -16867,8 +16959,8 @@
       <w:pPr>
         <w:pStyle w:val="Heading2"/>
       </w:pPr>
-      <w:bookmarkStart w:id="67" w:name="appendix-c"/>
-      <w:bookmarkEnd w:id="67"/>
+      <w:bookmarkStart w:id="69" w:name="appendix-c"/>
+      <w:bookmarkEnd w:id="69"/>
       <w:r>
         <w:t xml:space="preserve">Appendix C</w:t>
       </w:r>
@@ -16931,7 +17023,7 @@
                     </pic:cNvPicPr>
                   </pic:nvPicPr>
                   <pic:blipFill>
-                    <a:blip r:embed="rId68"/>
+                    <a:blip r:embed="rId70"/>
                     <a:stretch>
                       <a:fillRect/>
                     </a:stretch>
@@ -17081,8 +17173,8 @@
       <w:pPr>
         <w:pStyle w:val="Heading2"/>
       </w:pPr>
-      <w:bookmarkStart w:id="69" w:name="appendix-d"/>
-      <w:bookmarkEnd w:id="69"/>
+      <w:bookmarkStart w:id="71" w:name="appendix-d"/>
+      <w:bookmarkEnd w:id="71"/>
       <w:r>
         <w:t xml:space="preserve">Appendix D</w:t>
       </w:r>
@@ -17102,96 +17194,6 @@
                 <pic:pic>
                   <pic:nvPicPr>
                     <pic:cNvPr descr="./pictures/latexTableCompress1.png" id="0" name="Picture"/>
-                    <pic:cNvPicPr>
-                      <a:picLocks noChangeArrowheads="1" noChangeAspect="1"/>
-                    </pic:cNvPicPr>
-                  </pic:nvPicPr>
-                  <pic:blipFill>
-                    <a:blip r:embed="rId70"/>
-                    <a:stretch>
-                      <a:fillRect/>
-                    </a:stretch>
-                  </pic:blipFill>
-                  <pic:spPr bwMode="auto">
-                    <a:xfrm>
-                      <a:off x="0" y="0"/>
-                      <a:ext cx="5334000" cy="7548282"/>
-                    </a:xfrm>
-                    <a:prstGeom prst="rect">
-                      <a:avLst/>
-                    </a:prstGeom>
-                    <a:noFill/>
-                    <a:ln w="9525">
-                      <a:noFill/>
-                      <a:headEnd/>
-                      <a:tailEnd/>
-                    </a:ln>
-                  </pic:spPr>
-                </pic:pic>
-              </a:graphicData>
-            </a:graphic>
-          </wp:inline>
-        </w:drawing>
-      </w:r>
-      <w:r>
-        <w:t xml:space="preserve"> </w:t>
-      </w:r>
-      <w:r>
-        <w:drawing>
-          <wp:inline>
-            <wp:extent cx="5334000" cy="7548282"/>
-            <wp:effectExtent b="0" l="0" r="0" t="0"/>
-            <wp:docPr descr="" id="1" name="Picture"/>
-            <a:graphic>
-              <a:graphicData uri="http://schemas.openxmlformats.org/drawingml/2006/picture">
-                <pic:pic>
-                  <pic:nvPicPr>
-                    <pic:cNvPr descr="./pictures/latexTableCompress2.png" id="0" name="Picture"/>
-                    <pic:cNvPicPr>
-                      <a:picLocks noChangeArrowheads="1" noChangeAspect="1"/>
-                    </pic:cNvPicPr>
-                  </pic:nvPicPr>
-                  <pic:blipFill>
-                    <a:blip r:embed="rId71"/>
-                    <a:stretch>
-                      <a:fillRect/>
-                    </a:stretch>
-                  </pic:blipFill>
-                  <pic:spPr bwMode="auto">
-                    <a:xfrm>
-                      <a:off x="0" y="0"/>
-                      <a:ext cx="5334000" cy="7548282"/>
-                    </a:xfrm>
-                    <a:prstGeom prst="rect">
-                      <a:avLst/>
-                    </a:prstGeom>
-                    <a:noFill/>
-                    <a:ln w="9525">
-                      <a:noFill/>
-                      <a:headEnd/>
-                      <a:tailEnd/>
-                    </a:ln>
-                  </pic:spPr>
-                </pic:pic>
-              </a:graphicData>
-            </a:graphic>
-          </wp:inline>
-        </w:drawing>
-      </w:r>
-      <w:r>
-        <w:t xml:space="preserve"> </w:t>
-      </w:r>
-      <w:r>
-        <w:drawing>
-          <wp:inline>
-            <wp:extent cx="5334000" cy="7548282"/>
-            <wp:effectExtent b="0" l="0" r="0" t="0"/>
-            <wp:docPr descr="" id="1" name="Picture"/>
-            <a:graphic>
-              <a:graphicData uri="http://schemas.openxmlformats.org/drawingml/2006/picture">
-                <pic:pic>
-                  <pic:nvPicPr>
-                    <pic:cNvPr descr="./pictures/latexTableCompress3.png" id="0" name="Picture"/>
                     <pic:cNvPicPr>
                       <a:picLocks noChangeArrowheads="1" noChangeAspect="1"/>
                     </pic:cNvPicPr>
@@ -17236,7 +17238,7 @@
               <a:graphicData uri="http://schemas.openxmlformats.org/drawingml/2006/picture">
                 <pic:pic>
                   <pic:nvPicPr>
-                    <pic:cNvPr descr="./pictures/latexTableCompress4.png" id="0" name="Picture"/>
+                    <pic:cNvPr descr="./pictures/latexTableCompress2.png" id="0" name="Picture"/>
                     <pic:cNvPicPr>
                       <a:picLocks noChangeArrowheads="1" noChangeAspect="1"/>
                     </pic:cNvPicPr>
@@ -17268,6 +17270,96 @@
           </wp:inline>
         </w:drawing>
       </w:r>
+      <w:r>
+        <w:t xml:space="preserve"> </w:t>
+      </w:r>
+      <w:r>
+        <w:drawing>
+          <wp:inline>
+            <wp:extent cx="5334000" cy="7548282"/>
+            <wp:effectExtent b="0" l="0" r="0" t="0"/>
+            <wp:docPr descr="" id="1" name="Picture"/>
+            <a:graphic>
+              <a:graphicData uri="http://schemas.openxmlformats.org/drawingml/2006/picture">
+                <pic:pic>
+                  <pic:nvPicPr>
+                    <pic:cNvPr descr="./pictures/latexTableCompress3.png" id="0" name="Picture"/>
+                    <pic:cNvPicPr>
+                      <a:picLocks noChangeArrowheads="1" noChangeAspect="1"/>
+                    </pic:cNvPicPr>
+                  </pic:nvPicPr>
+                  <pic:blipFill>
+                    <a:blip r:embed="rId74"/>
+                    <a:stretch>
+                      <a:fillRect/>
+                    </a:stretch>
+                  </pic:blipFill>
+                  <pic:spPr bwMode="auto">
+                    <a:xfrm>
+                      <a:off x="0" y="0"/>
+                      <a:ext cx="5334000" cy="7548282"/>
+                    </a:xfrm>
+                    <a:prstGeom prst="rect">
+                      <a:avLst/>
+                    </a:prstGeom>
+                    <a:noFill/>
+                    <a:ln w="9525">
+                      <a:noFill/>
+                      <a:headEnd/>
+                      <a:tailEnd/>
+                    </a:ln>
+                  </pic:spPr>
+                </pic:pic>
+              </a:graphicData>
+            </a:graphic>
+          </wp:inline>
+        </w:drawing>
+      </w:r>
+      <w:r>
+        <w:t xml:space="preserve"> </w:t>
+      </w:r>
+      <w:r>
+        <w:drawing>
+          <wp:inline>
+            <wp:extent cx="5334000" cy="7548282"/>
+            <wp:effectExtent b="0" l="0" r="0" t="0"/>
+            <wp:docPr descr="" id="1" name="Picture"/>
+            <a:graphic>
+              <a:graphicData uri="http://schemas.openxmlformats.org/drawingml/2006/picture">
+                <pic:pic>
+                  <pic:nvPicPr>
+                    <pic:cNvPr descr="./pictures/latexTableCompress4.png" id="0" name="Picture"/>
+                    <pic:cNvPicPr>
+                      <a:picLocks noChangeArrowheads="1" noChangeAspect="1"/>
+                    </pic:cNvPicPr>
+                  </pic:nvPicPr>
+                  <pic:blipFill>
+                    <a:blip r:embed="rId75"/>
+                    <a:stretch>
+                      <a:fillRect/>
+                    </a:stretch>
+                  </pic:blipFill>
+                  <pic:spPr bwMode="auto">
+                    <a:xfrm>
+                      <a:off x="0" y="0"/>
+                      <a:ext cx="5334000" cy="7548282"/>
+                    </a:xfrm>
+                    <a:prstGeom prst="rect">
+                      <a:avLst/>
+                    </a:prstGeom>
+                    <a:noFill/>
+                    <a:ln w="9525">
+                      <a:noFill/>
+                      <a:headEnd/>
+                      <a:tailEnd/>
+                    </a:ln>
+                  </pic:spPr>
+                </pic:pic>
+              </a:graphicData>
+            </a:graphic>
+          </wp:inline>
+        </w:drawing>
+      </w:r>
     </w:p>
     <w:p>
       <w:pPr>
@@ -17508,7 +17600,7 @@
     </w:lvl>
   </w:abstractNum>
   <w:abstractNum w:abstractNumId="990">
-    <w:nsid w:val="9b49073e"/>
+    <w:nsid w:val="1af187ee"/>
     <w:multiLevelType w:val="multilevel"/>
     <w:lvl w:ilvl="0">
       <w:numFmt w:val="bullet"/>
@@ -17589,7 +17681,7 @@
     </w:lvl>
   </w:abstractNum>
   <w:abstractNum w:abstractNumId="991">
-    <w:nsid w:val="21f7b344"/>
+    <w:nsid w:val="f5932bbd"/>
     <w:multiLevelType w:val="multilevel"/>
     <w:lvl w:ilvl="0">
       <w:numFmt w:val="bullet"/>

</xml_diff>

<commit_message>
added Appendix A, D | E needs a blurb
</commit_message>
<xml_diff>
--- a/try1/try1_2.docx
+++ b/try1/try1_2.docx
@@ -6913,7 +6913,82 @@
         </m:r>
       </m:oMath>
       <w:r>
-        <w:t xml:space="preserve">.</w:t>
+        <w:t xml:space="preserve">. No models with fixed</w:t>
+      </w:r>
+      <w:r>
+        <w:t xml:space="preserve"> </w:t>
+      </w:r>
+      <m:oMath>
+        <m:sSubSup>
+          <m:e>
+            <m:r>
+              <m:rPr/>
+              <m:t>β</m:t>
+            </m:r>
+          </m:e>
+          <m:sub>
+            <m:r>
+              <m:rPr/>
+              <m:t>m</m:t>
+            </m:r>
+            <m:r>
+              <m:rPr/>
+              <m:t>η</m:t>
+            </m:r>
+          </m:sub>
+          <m:sup>
+            <m:r>
+              <m:rPr/>
+              <m:t>(</m:t>
+            </m:r>
+            <m:r>
+              <m:rPr/>
+              <m:t>y</m:t>
+            </m:r>
+            <m:r>
+              <m:rPr/>
+              <m:t>:</m:t>
+            </m:r>
+            <m:r>
+              <m:rPr/>
+              <m:t>q</m:t>
+            </m:r>
+            <m:r>
+              <m:rPr/>
+              <m:t>)</m:t>
+            </m:r>
+          </m:sup>
+        </m:sSubSup>
+      </m:oMath>
+      <w:r>
+        <w:t xml:space="preserve"> </w:t>
+      </w:r>
+      <w:r>
+        <w:t xml:space="preserve">interaction terms are</w:t>
+      </w:r>
+      <w:r>
+        <w:t xml:space="preserve"> </w:t>
+      </w:r>
+      <w:r>
+        <w:t xml:space="preserve">considered here, as these models introduce a very large number of parameters.</w:t>
+      </w:r>
+      <w:r>
+        <w:t xml:space="preserve"> </w:t>
+      </w:r>
+      <w:r>
+        <w:t xml:space="preserve">Due to the sparcity of these data, the models ability to pool through time</w:t>
+      </w:r>
+      <w:r>
+        <w:t xml:space="preserve"> </w:t>
+      </w:r>
+      <w:r>
+        <w:t xml:space="preserve">is important for allowing model flexibility in time, while retaining the ability</w:t>
+      </w:r>
+      <w:r>
+        <w:t xml:space="preserve"> </w:t>
+      </w:r>
+      <w:r>
+        <w:t xml:space="preserve">to produce predictions for unsampled time periods.</w:t>
       </w:r>
     </w:p>
     <w:p>
@@ -11554,7 +11629,7 @@
         <w:pStyle w:val="FirstParagraph"/>
       </w:pPr>
       <w:r>
-        <w:t xml:space="preserve">In the two time periods examined here, Figures (bar78) and (bar83) show how</w:t>
+        <w:t xml:space="preserve">In the two time periods modeled here, Figures (bar78) and (bar83) show how</w:t>
       </w:r>
       <w:r>
         <w:t xml:space="preserve"> </w:t>
@@ -11566,43 +11641,49 @@
         <w:t xml:space="preserve"> </w:t>
       </w:r>
       <w:r>
-        <w:t xml:space="preserve">number of species in each market category. Comparable figures for the periods</w:t>
-      </w:r>
-      <w:r>
-        <w:t xml:space="preserve"> </w:t>
-      </w:r>
-      <w:r>
-        <w:t xml:space="preserve">1991-1999 and 2000-2015 are provided in Appendix (bars), although we have not yet</w:t>
-      </w:r>
-      <w:r>
-        <w:t xml:space="preserve"> </w:t>
-      </w:r>
-      <w:r>
-        <w:t xml:space="preserve">completed modeling for these time periods. It is important to notice that since</w:t>
-      </w:r>
-      <w:r>
-        <w:t xml:space="preserve"> </w:t>
-      </w:r>
-      <w:r>
-        <w:t xml:space="preserve">port sampling effort prioritizes heavily landed market categories, and our</w:t>
-      </w:r>
-      <w:r>
-        <w:t xml:space="preserve"> </w:t>
-      </w:r>
-      <w:r>
-        <w:t xml:space="preserve">model is only fit to market categories with more data than parameters, then</w:t>
-      </w:r>
-      <w:r>
-        <w:t xml:space="preserve"> </w:t>
-      </w:r>
-      <w:r>
-        <w:t xml:space="preserve">market categories left with too few samples to fit our model tend to be less</w:t>
-      </w:r>
-      <w:r>
-        <w:t xml:space="preserve"> </w:t>
-      </w:r>
-      <w:r>
-        <w:t xml:space="preserve">landed. Thus our model is applied to a relatively large proportion of the landings</w:t>
+        <w:t xml:space="preserve">number of species in market categories accounting for the top 99% of total</w:t>
+      </w:r>
+      <w:r>
+        <w:t xml:space="preserve"> </w:t>
+      </w:r>
+      <w:r>
+        <w:t xml:space="preserve">landings in each time period. Comparable figures for the periods 1991-1999 and</w:t>
+      </w:r>
+      <w:r>
+        <w:t xml:space="preserve"> </w:t>
+      </w:r>
+      <w:r>
+        <w:t xml:space="preserve">2000-2015 are provided in Appendix A, although we have not yet completed</w:t>
+      </w:r>
+      <w:r>
+        <w:t xml:space="preserve"> </w:t>
+      </w:r>
+      <w:r>
+        <w:t xml:space="preserve">modeling for these time periods. It is important to notice that since port</w:t>
+      </w:r>
+      <w:r>
+        <w:t xml:space="preserve"> </w:t>
+      </w:r>
+      <w:r>
+        <w:t xml:space="preserve">sampling effort prioritizes heavily landed market categories, and our model is</w:t>
+      </w:r>
+      <w:r>
+        <w:t xml:space="preserve"> </w:t>
+      </w:r>
+      <w:r>
+        <w:t xml:space="preserve">only fit to market categories with more data than parameters, then market</w:t>
+      </w:r>
+      <w:r>
+        <w:t xml:space="preserve"> </w:t>
+      </w:r>
+      <w:r>
+        <w:t xml:space="preserve">categories left with too few samples to fit our model tend to be less landed.</w:t>
+      </w:r>
+      <w:r>
+        <w:t xml:space="preserve"> </w:t>
+      </w:r>
+      <w:r>
+        <w:t xml:space="preserve">Thus our model is applied to a relatively large proportion of the landings</w:t>
       </w:r>
       <w:r>
         <w:t xml:space="preserve"> </w:t>
@@ -11715,7 +11796,7 @@
         <w:t xml:space="preserve"> </w:t>
       </w:r>
       <w:r>
-        <w:t xml:space="preserve">time periods (see Appendix X Figure (bars)).</w:t>
+        <w:t xml:space="preserve">time periods (see Appendix A Figure (bars00)).</w:t>
       </w:r>
     </w:p>
     <w:p>
@@ -12798,10 +12879,7 @@
         <w:t xml:space="preserve"> </w:t>
       </w:r>
       <w:r>
-        <w:t xml:space="preserve">top,</w:t>
-      </w:r>
-      <w:r>
-        <w:t xml:space="preserve"> </w:t>
+        <w:t xml:space="preserve">top BMA weights (</w:t>
       </w:r>
       <m:oMath>
         <m:r>
@@ -12810,10 +12888,7 @@
         </m:r>
       </m:oMath>
       <w:r>
-        <w:t xml:space="preserve"> </w:t>
-      </w:r>
-      <w:r>
-        <w:t xml:space="preserve">BMA weights for the top 10 models are displayed (each column is a</w:t>
+        <w:t xml:space="preserve">) for the top 10 models are displayed (each column is a</w:t>
       </w:r>
       <w:r>
         <w:t xml:space="preserve"> </w:t>
@@ -14709,72 +14784,529 @@
     </w:p>
     <w:p>
       <w:pPr>
+        <w:pStyle w:val="Heading1"/>
+      </w:pPr>
+      <w:bookmarkStart w:id="51" w:name="discussion"/>
+      <w:bookmarkEnd w:id="51"/>
+      <w:r>
+        <w:t xml:space="preserve">Discussion</w:t>
+      </w:r>
+    </w:p>
+    <w:p>
+      <w:pPr>
         <w:pStyle w:val="Heading2"/>
       </w:pPr>
-      <w:bookmarkStart w:id="51" w:name="nuisance-parameters"/>
-      <w:bookmarkEnd w:id="51"/>
-      <w:r>
-        <w:t xml:space="preserve">Nuisance Parameters</w:t>
-      </w:r>
-    </w:p>
-    <w:p>
-      <w:pPr>
-        <w:pStyle w:val="Heading3"/>
-      </w:pPr>
-      <w:bookmarkStart w:id="52" w:name="section-2"/>
+      <w:bookmarkStart w:id="52" w:name="modeling"/>
       <w:bookmarkEnd w:id="52"/>
       <w:r>
-        <w:t xml:space="preserve">78-82</w:t>
-      </w:r>
-    </w:p>
-    <w:p>
-      <w:pPr>
-        <w:pStyle w:val="Heading4"/>
-      </w:pPr>
-      <w:bookmarkStart w:id="53" w:name="rho"/>
+        <w:t xml:space="preserve">Modeling</w:t>
+      </w:r>
+    </w:p>
+    <w:p>
+      <w:pPr>
+        <w:pStyle w:val="FirstParagraph"/>
+      </w:pPr>
+      <w:r>
+        <w:t xml:space="preserve">Models that can incorporate catch uncertainty are not new (c.f. Doubleday</w:t>
+      </w:r>
+      <w:r>
+        <w:t xml:space="preserve"> </w:t>
+      </w:r>
+      <w:r>
+        <w:t xml:space="preserve">1976), but estimates of uncertainty in commercial landings are rarely made</w:t>
+      </w:r>
+      <w:r>
+        <w:t xml:space="preserve"> </w:t>
+      </w:r>
+      <w:r>
+        <w:t xml:space="preserve">available, at least on the U.S. West Coast. Previous research has focused on</w:t>
+      </w:r>
+      <w:r>
+        <w:t xml:space="preserve"> </w:t>
+      </w:r>
+      <w:r>
+        <w:t xml:space="preserve">discarded and biased (under- or over-reported) catch. Bousquet et al. (2010)</w:t>
+      </w:r>
+      <w:r>
+        <w:t xml:space="preserve"> </w:t>
+      </w:r>
+      <w:r>
+        <w:t xml:space="preserve">developed a model-based framework for estimation of catch and associated</w:t>
+      </w:r>
+      <w:r>
+        <w:t xml:space="preserve"> </w:t>
+      </w:r>
+      <w:r>
+        <w:t xml:space="preserve">uncertainty when underreporting is an issue. Their results included a</w:t>
+      </w:r>
+      <w:r>
+        <w:t xml:space="preserve"> </w:t>
+      </w:r>
+      <w:r>
+        <w:t xml:space="preserve">reduction in precision of management quantities.</w:t>
+      </w:r>
+    </w:p>
+    <w:p>
+      <w:pPr>
+        <w:pStyle w:val="BodyText"/>
+      </w:pPr>
+      <w:r>
+        <w:t xml:space="preserve">The model based statistical framework allows tremendous flexibility in</w:t>
+      </w:r>
+      <w:r>
+        <w:t xml:space="preserve"> </w:t>
+      </w:r>
+      <w:r>
+        <w:t xml:space="preserve">accounting for a dynamic port sampling program. Market forces, regulation</w:t>
+      </w:r>
+      <w:r>
+        <w:t xml:space="preserve"> </w:t>
+      </w:r>
+      <w:r>
+        <w:t xml:space="preserve">changes, and fisherman behavior are a few factors, among the many, which</w:t>
+      </w:r>
+      <w:r>
+        <w:t xml:space="preserve"> </w:t>
+      </w:r>
+      <w:r>
+        <w:t xml:space="preserve">complicate the task of speciating commercial catch. Unlike a purely</w:t>
+      </w:r>
+      <w:r>
+        <w:t xml:space="preserve"> </w:t>
+      </w:r>
+      <w:r>
+        <w:t xml:space="preserve">sample-based statistical framework, model based statistics allows analysts to</w:t>
+      </w:r>
+      <w:r>
+        <w:t xml:space="preserve"> </w:t>
+      </w:r>
+      <w:r>
+        <w:t xml:space="preserve">quickly explore a wide range of hypotheses for estimating species compositions.</w:t>
+      </w:r>
+      <w:r>
+        <w:t xml:space="preserve"> </w:t>
+      </w:r>
+      <w:r>
+        <w:t xml:space="preserve">The models entertained here manage to achieve generally well behaved predictive</w:t>
+      </w:r>
+      <w:r>
+        <w:t xml:space="preserve"> </w:t>
+      </w:r>
+      <w:r>
+        <w:t xml:space="preserve">accuracy (Tables pred78 and pred 83), however these models are by no means</w:t>
+      </w:r>
+      <w:r>
+        <w:t xml:space="preserve"> </w:t>
+      </w:r>
+      <w:r>
+        <w:t xml:space="preserve">perfect. The models presented here simply offer a few fundamental improvements toward</w:t>
+      </w:r>
+      <w:r>
+        <w:t xml:space="preserve"> </w:t>
+      </w:r>
+      <w:r>
+        <w:t xml:space="preserve">estimating species compositions.</w:t>
+      </w:r>
+    </w:p>
+    <w:p>
+      <w:pPr>
+        <w:pStyle w:val="BodyText"/>
+      </w:pPr>
+      <w:r>
+        <w:t xml:space="preserve">Among the largest structural changes improving from the Bayesian methodology</w:t>
+      </w:r>
+      <w:r>
+        <w:t xml:space="preserve"> </w:t>
+      </w:r>
+      <w:r>
+        <w:t xml:space="preserve">in Shelton et. al. (2012) is the recognition of overdispersion in port sampling</w:t>
+      </w:r>
+      <w:r>
+        <w:t xml:space="preserve"> </w:t>
+      </w:r>
+      <w:r>
+        <w:t xml:space="preserve">data. In the absence of highly predictive covariariates, modeling overdispersion</w:t>
+      </w:r>
+      <w:r>
+        <w:t xml:space="preserve"> </w:t>
+      </w:r>
+      <w:r>
+        <w:t xml:space="preserve">in port sampling data remains an important modeling consideration. Moving</w:t>
+      </w:r>
+      <w:r>
+        <w:t xml:space="preserve"> </w:t>
+      </w:r>
+      <w:r>
+        <w:t xml:space="preserve">forward, modeling decisions will require a careful consideration of</w:t>
+      </w:r>
+      <w:r>
+        <w:t xml:space="preserve"> </w:t>
+      </w:r>
+      <w:r>
+        <w:t xml:space="preserve">predictive accuracy and bias/variance trade-off, so as to tease better and</w:t>
+      </w:r>
+      <w:r>
+        <w:t xml:space="preserve"> </w:t>
+      </w:r>
+      <w:r>
+        <w:t xml:space="preserve">better performance out of further models. The models presented here offer a</w:t>
+      </w:r>
+      <w:r>
+        <w:t xml:space="preserve"> </w:t>
+      </w:r>
+      <w:r>
+        <w:t xml:space="preserve">great operational starting point and provide a basic framework for further</w:t>
+      </w:r>
+      <w:r>
+        <w:t xml:space="preserve"> </w:t>
+      </w:r>
+      <w:r>
+        <w:t xml:space="preserve">model exploration.</w:t>
+      </w:r>
+    </w:p>
+    <w:p>
+      <w:pPr>
+        <w:pStyle w:val="BodyText"/>
+      </w:pPr>
+      <w:r>
+        <w:t xml:space="preserve">The Bayesian models presented here provide easy access to estimates of uncertainty</w:t>
+      </w:r>
+      <w:r>
+        <w:t xml:space="preserve"> </w:t>
+      </w:r>
+      <w:r>
+        <w:t xml:space="preserve">in commercial catch, at any aggregation of the stratification system.</w:t>
+      </w:r>
+      <w:r>
+        <w:t xml:space="preserve"> </w:t>
+      </w:r>
+      <w:r>
+        <w:t xml:space="preserve">Making posterior predictive draws from these models widely available, allows scientists</w:t>
+      </w:r>
+      <w:r>
+        <w:t xml:space="preserve"> </w:t>
+      </w:r>
+      <w:r>
+        <w:t xml:space="preserve">the flexibility to easily compute whichever derived distributions or distributional</w:t>
+      </w:r>
+      <w:r>
+        <w:t xml:space="preserve"> </w:t>
+      </w:r>
+      <w:r>
+        <w:t xml:space="preserve">summaries that follow from this general modeling approach.</w:t>
+      </w:r>
+    </w:p>
+    <w:p>
+      <w:pPr>
+        <w:pStyle w:val="Heading2"/>
+      </w:pPr>
+      <w:bookmarkStart w:id="53" w:name="data-1"/>
       <w:bookmarkEnd w:id="53"/>
-      <m:oMath>
-        <m:r>
-          <m:rPr/>
-          <m:t>ρ</m:t>
-        </m:r>
-      </m:oMath>
-    </w:p>
-    <w:p>
-      <w:pPr>
-        <w:pStyle w:val="Heading4"/>
-      </w:pPr>
-      <w:bookmarkStart w:id="54" w:name="v"/>
+      <w:r>
+        <w:t xml:space="preserve">Data</w:t>
+      </w:r>
+    </w:p>
+    <w:p>
+      <w:pPr>
+        <w:pStyle w:val="FirstParagraph"/>
+      </w:pPr>
+      <w:r>
+        <w:t xml:space="preserve">Due to observed trends in the sampling of more heavily landed, or specious, market</w:t>
+      </w:r>
+      <w:r>
+        <w:t xml:space="preserve"> </w:t>
+      </w:r>
+      <w:r>
+        <w:t xml:space="preserve">categories, the vast majority of commercial landings from 1978-1990 are able to be</w:t>
+      </w:r>
+      <w:r>
+        <w:t xml:space="preserve"> </w:t>
+      </w:r>
+      <w:r>
+        <w:t xml:space="preserve">expanded by our model. Moving into the modern era, regulation changes including the</w:t>
+      </w:r>
+      <w:r>
+        <w:t xml:space="preserve"> </w:t>
+      </w:r>
+      <w:r>
+        <w:t xml:space="preserve">start of the live fish fishery, and the proliferation in the number of market</w:t>
+      </w:r>
+      <w:r>
+        <w:t xml:space="preserve"> </w:t>
+      </w:r>
+      <w:r>
+        <w:t xml:space="preserve">categories, due to mandatory sort requirements, may challenge species composition</w:t>
+      </w:r>
+      <w:r>
+        <w:t xml:space="preserve"> </w:t>
+      </w:r>
+      <w:r>
+        <w:t xml:space="preserve">estimation. However, due to the increased number of strata that these changes</w:t>
+      </w:r>
+      <w:r>
+        <w:t xml:space="preserve"> </w:t>
+      </w:r>
+      <w:r>
+        <w:t xml:space="preserve">introduce, uncertainty estimation for these time periods will prove to be</w:t>
+      </w:r>
+      <w:r>
+        <w:t xml:space="preserve"> </w:t>
+      </w:r>
+      <w:r>
+        <w:t xml:space="preserve">critical. Without a matched increase in sampling effort, alongside increased</w:t>
+      </w:r>
+      <w:r>
+        <w:t xml:space="preserve"> </w:t>
+      </w:r>
+      <w:r>
+        <w:t xml:space="preserve">stratification, the number of samples per stratum falls dramatically and</w:t>
+      </w:r>
+      <w:r>
+        <w:t xml:space="preserve"> </w:t>
+      </w:r>
+      <w:r>
+        <w:t xml:space="preserve">species composition estimation may well become very uncertain.</w:t>
+      </w:r>
+    </w:p>
+    <w:p>
+      <w:pPr>
+        <w:pStyle w:val="BodyText"/>
+      </w:pPr>
+      <w:r>
+        <w:t xml:space="preserve">Given a data sparse setting, model-based strategies of catch estimation provide</w:t>
+      </w:r>
+      <w:r>
+        <w:t xml:space="preserve"> </w:t>
+      </w:r>
+      <w:r>
+        <w:t xml:space="preserve">the best chance of a full statistical treatment of available data. However,</w:t>
+      </w:r>
+      <w:r>
+        <w:t xml:space="preserve"> </w:t>
+      </w:r>
+      <w:r>
+        <w:t xml:space="preserve">a more informed path forward involves either increasing sampling effort, or a</w:t>
+      </w:r>
+      <w:r>
+        <w:t xml:space="preserve"> </w:t>
+      </w:r>
+      <w:r>
+        <w:t xml:space="preserve">simplification of the stratification system. Either of these changes provide</w:t>
+      </w:r>
+      <w:r>
+        <w:t xml:space="preserve"> </w:t>
+      </w:r>
+      <w:r>
+        <w:t xml:space="preserve">models with more data to better infer parameters. Model flexibility and</w:t>
+      </w:r>
+      <w:r>
+        <w:t xml:space="preserve"> </w:t>
+      </w:r>
+      <w:r>
+        <w:t xml:space="preserve">justifiable stratum pooling strategies, will become vital for modeling</w:t>
+      </w:r>
+      <w:r>
+        <w:t xml:space="preserve"> </w:t>
+      </w:r>
+      <w:r>
+        <w:t xml:space="preserve">data-sparse time periods. Although estimates are likely estimable in these</w:t>
+      </w:r>
+      <w:r>
+        <w:t xml:space="preserve"> </w:t>
+      </w:r>
+      <w:r>
+        <w:t xml:space="preserve">sparse time periods, as pooling strategies become more extreme, model fit will</w:t>
+      </w:r>
+      <w:r>
+        <w:t xml:space="preserve"> </w:t>
+      </w:r>
+      <w:r>
+        <w:t xml:space="preserve">suffer as both bias and variance estimates increase.</w:t>
+      </w:r>
+    </w:p>
+    <w:p>
+      <w:pPr>
+        <w:pStyle w:val="Heading2"/>
+      </w:pPr>
+      <w:bookmarkStart w:id="54" w:name="future-effort"/>
       <w:bookmarkEnd w:id="54"/>
-      <m:oMath>
-        <m:r>
-          <m:rPr/>
-          <m:t>v</m:t>
-        </m:r>
-      </m:oMath>
-    </w:p>
-    <w:p>
-      <w:pPr>
-        <w:pStyle w:val="Heading3"/>
-      </w:pPr>
-      <w:bookmarkStart w:id="55" w:name="section-3"/>
+      <w:r>
+        <w:t xml:space="preserve">Future Effort</w:t>
+      </w:r>
+    </w:p>
+    <w:p>
+      <w:pPr>
+        <w:pStyle w:val="FirstParagraph"/>
+      </w:pPr>
+      <w:r>
+        <w:t xml:space="preserve">Future effort in developing models should include an exploration of the effect</w:t>
+      </w:r>
+      <w:r>
+        <w:t xml:space="preserve"> </w:t>
+      </w:r>
+      <w:r>
+        <w:t xml:space="preserve">of preferential sampling toward heavily landed stratum. The model-based</w:t>
+      </w:r>
+      <w:r>
+        <w:t xml:space="preserve"> </w:t>
+      </w:r>
+      <w:r>
+        <w:t xml:space="preserve">approach makes testing this hypothesis straight-forward, as the hypothesis may</w:t>
+      </w:r>
+      <w:r>
+        <w:t xml:space="preserve"> </w:t>
+      </w:r>
+      <w:r>
+        <w:t xml:space="preserve">amount to the inclusion of a single slope parameter, in the linear</w:t>
+      </w:r>
+      <w:r>
+        <w:t xml:space="preserve"> </w:t>
+      </w:r>
+      <w:r>
+        <w:t xml:space="preserve">predictor, regressing on landing size. Given the current model's agreement</w:t>
+      </w:r>
+      <w:r>
+        <w:t xml:space="preserve"> </w:t>
+      </w:r>
+      <w:r>
+        <w:t xml:space="preserve">with existing data, ?as well as comlands estimates?, it is unlikely that landing</w:t>
+      </w:r>
+      <w:r>
+        <w:t xml:space="preserve"> </w:t>
+      </w:r>
+      <w:r>
+        <w:t xml:space="preserve">size has an important predictive effect on estimates, however without testing</w:t>
+      </w:r>
+      <w:r>
+        <w:t xml:space="preserve"> </w:t>
+      </w:r>
+      <w:r>
+        <w:t xml:space="preserve">the hypothesis, we can not say whether the effect will prove to be</w:t>
+      </w:r>
+      <w:r>
+        <w:t xml:space="preserve"> </w:t>
+      </w:r>
+      <w:r>
+        <w:t xml:space="preserve">explanatory.</w:t>
+      </w:r>
+    </w:p>
+    <w:p>
+      <w:pPr>
+        <w:pStyle w:val="BodyText"/>
+      </w:pPr>
+      <w:r>
+        <w:t xml:space="preserve">In an attempt to add further flexibility to the models presented here, exploring</w:t>
+      </w:r>
+      <w:r>
+        <w:t xml:space="preserve"> </w:t>
+      </w:r>
+      <w:r>
+        <w:t xml:space="preserve">the posibilty of gear-species interactions, as random effects, may prove fruitful.</w:t>
+      </w:r>
+      <w:r>
+        <w:t xml:space="preserve"> </w:t>
+      </w:r>
+      <w:r>
+        <w:t xml:space="preserve">Furthermore the inclusion of random vessel effects may also find support.</w:t>
+      </w:r>
+    </w:p>
+    <w:p>
+      <w:pPr>
+        <w:pStyle w:val="BodyText"/>
+      </w:pPr>
+      <w:r>
+        <w:t xml:space="preserve">Finally, further large changes to the methods proposed here might include a</w:t>
+      </w:r>
+      <w:r>
+        <w:t xml:space="preserve"> </w:t>
+      </w:r>
+      <w:r>
+        <w:t xml:space="preserve">true multivariate handling of the likelihood. The Beta-Binomial univariate</w:t>
+      </w:r>
+      <w:r>
+        <w:t xml:space="preserve"> </w:t>
+      </w:r>
+      <w:r>
+        <w:t xml:space="preserve">model, used here, suggests that the multivariate Dirichelet-Multinomial</w:t>
+      </w:r>
+      <w:r>
+        <w:t xml:space="preserve"> </w:t>
+      </w:r>
+      <w:r>
+        <w:t xml:space="preserve">extension might be a good model for these data. We have yet to get these</w:t>
+      </w:r>
+      <w:r>
+        <w:t xml:space="preserve"> </w:t>
+      </w:r>
+      <w:r>
+        <w:t xml:space="preserve">models to practically compute, although they would likely impose much needed,</w:t>
+      </w:r>
+      <w:r>
+        <w:t xml:space="preserve"> </w:t>
+      </w:r>
+      <w:r>
+        <w:t xml:space="preserve">and appropriate, structure across the many species of this system.</w:t>
+      </w:r>
+    </w:p>
+    <w:p>
+      <w:pPr>
+        <w:pStyle w:val="BodyText"/>
+      </w:pPr>
+      <w:r>
+        <w:t xml:space="preserve">The BMA procedure presented here adds significant robustness and pooling</w:t>
+      </w:r>
+      <w:r>
+        <w:t xml:space="preserve"> </w:t>
+      </w:r>
+      <w:r>
+        <w:t xml:space="preserve">potential to our species composition estimates, however it does so at a</w:t>
+      </w:r>
+      <w:r>
+        <w:t xml:space="preserve"> </w:t>
+      </w:r>
+      <w:r>
+        <w:t xml:space="preserve">substantial computational cost. We have found ways (through parallel</w:t>
+      </w:r>
+      <w:r>
+        <w:t xml:space="preserve"> </w:t>
+      </w:r>
+      <w:r>
+        <w:t xml:space="preserve">computation and constraining the model search) to make the computation</w:t>
+      </w:r>
+      <w:r>
+        <w:t xml:space="preserve"> </w:t>
+      </w:r>
+      <w:r>
+        <w:t xml:space="preserve">tractable, however the solution is far from elegant. By using Dirichelet</w:t>
+      </w:r>
+      <w:r>
+        <w:t xml:space="preserve"> </w:t>
+      </w:r>
+      <w:r>
+        <w:t xml:space="preserve">process Bayesian nonparameteric models, among the port parameters, a far more</w:t>
+      </w:r>
+      <w:r>
+        <w:t xml:space="preserve"> </w:t>
+      </w:r>
+      <w:r>
+        <w:t xml:space="preserve">elegant, exhaustive, and potentially computationally cheaper model search may</w:t>
+      </w:r>
+      <w:r>
+        <w:t xml:space="preserve"> </w:t>
+      </w:r>
+      <w:r>
+        <w:t xml:space="preserve">be possible.</w:t>
+      </w:r>
+    </w:p>
+    <w:p>
+      <w:pPr>
+        <w:pStyle w:val="Heading2"/>
+      </w:pPr>
+      <w:bookmarkStart w:id="55" w:name="misc.-other-ideas"/>
       <w:bookmarkEnd w:id="55"/>
       <w:r>
-        <w:t xml:space="preserve">83-90</w:t>
-      </w:r>
-    </w:p>
-    <w:p>
-      <w:pPr>
-        <w:pStyle w:val="Heading4"/>
-      </w:pPr>
-      <w:bookmarkStart w:id="56" w:name="rho-1"/>
-      <w:bookmarkEnd w:id="56"/>
-      <m:oMath>
-        <m:r>
-          <m:rPr/>
-          <m:t>ρ</m:t>
-        </m:r>
-      </m:oMath>
+        <w:t xml:space="preserve">?? Misc. Other ideas ??</w:t>
+      </w:r>
     </w:p>
     <w:p>
       <w:pPr>
@@ -14785,878 +15317,234 @@
         </w:numPr>
       </w:pPr>
       <w:r>
-        <w:t xml:space="preserve">high</w:t>
-      </w:r>
-      <w:r>
-        <w:t xml:space="preserve"> </w:t>
-      </w:r>
-      <m:oMath>
-        <m:r>
-          <m:rPr/>
-          <m:t>ρ</m:t>
-        </m:r>
-      </m:oMath>
-      <w:r>
-        <w:t xml:space="preserve"> </w:t>
-      </w:r>
-      <w:r>
-        <w:t xml:space="preserve">in 259 and over prediction in 259?</w:t>
+        <w:t xml:space="preserve">Sen (1986)</w:t>
       </w:r>
     </w:p>
     <w:p>
       <w:pPr>
         <w:pStyle w:val="Compact"/>
+        <w:numPr>
+          <w:numId w:val="1004"/>
+          <w:ilvl w:val="1"/>
+        </w:numPr>
+      </w:pPr>
+      <w:r>
+        <w:t xml:space="preserve">Recommended a minimum of 4 samples in each category (MC, gear, live) within</w:t>
+      </w:r>
+      <w:r>
+        <w:t xml:space="preserve"> </w:t>
+      </w:r>
+      <w:r>
+        <w:t xml:space="preserve">a port-month stratum, roughly 52 samples per year. Redirect sampling to</w:t>
+      </w:r>
+      <w:r>
+        <w:t xml:space="preserve"> </w:t>
+      </w:r>
+      <w:r>
+        <w:t xml:space="preserve">infrequently landed categories until 4 samples are obtained.</w:t>
+      </w:r>
+    </w:p>
+    <w:p>
+      <w:pPr>
+        <w:pStyle w:val="Compact"/>
+        <w:numPr>
+          <w:numId w:val="1004"/>
+          <w:ilvl w:val="1"/>
+        </w:numPr>
+      </w:pPr>
+      <w:r>
+        <w:t xml:space="preserve">An increased number of categories increases the chance that a category will</w:t>
+      </w:r>
+      <w:r>
+        <w:t xml:space="preserve"> </w:t>
+      </w:r>
+      <w:r>
+        <w:t xml:space="preserve">be missed by samplers.</w:t>
+      </w:r>
+    </w:p>
+    <w:p>
+      <w:pPr>
+        <w:pStyle w:val="Compact"/>
+        <w:numPr>
+          <w:numId w:val="1004"/>
+          <w:ilvl w:val="1"/>
+        </w:numPr>
+      </w:pPr>
+      <w:r>
+        <w:t xml:space="preserve">Boats are first stage samples within a stratum, with clusters used to avoid</w:t>
+      </w:r>
+      <w:r>
+        <w:t xml:space="preserve"> </w:t>
+      </w:r>
+      <w:r>
+        <w:t xml:space="preserve">sampling bias due to non-random sampling</w:t>
+      </w:r>
+    </w:p>
+    <w:p>
+      <w:pPr>
         <w:numPr>
           <w:numId w:val="1003"/>
           <w:ilvl w:val="0"/>
         </w:numPr>
       </w:pPr>
       <w:r>
-        <w:t xml:space="preserve">lower rho might predict more appropriately?</w:t>
-      </w:r>
-    </w:p>
-    <w:p>
-      <w:pPr>
-        <w:pStyle w:val="Heading4"/>
-      </w:pPr>
-      <w:bookmarkStart w:id="57" w:name="v-1"/>
-      <w:bookmarkEnd w:id="57"/>
-      <m:oMath>
-        <m:r>
-          <m:rPr/>
-          <m:t>v</m:t>
-        </m:r>
-      </m:oMath>
-    </w:p>
-    <w:p>
-      <w:pPr>
-        <w:pStyle w:val="Compact"/>
+        <w:t xml:space="preserve">Sort requirements do not eliminate the need for port sampling.</w:t>
+      </w:r>
+    </w:p>
+    <w:p>
+      <w:pPr>
         <w:numPr>
-          <w:numId w:val="1004"/>
+          <w:numId w:val="1003"/>
           <w:ilvl w:val="0"/>
         </w:numPr>
       </w:pPr>
       <w:r>
-        <w:t xml:space="preserve">Degree of smoothing (hierarchical parameters, rho)</w:t>
-      </w:r>
-    </w:p>
-    <w:p>
-      <w:pPr>
-        <w:pStyle w:val="Compact"/>
+        <w:t xml:space="preserve">The proliferation of market categories over time in the sampled catch has</w:t>
+      </w:r>
+      <w:r>
+        <w:t xml:space="preserve"> </w:t>
+      </w:r>
+      <w:r>
+        <w:t xml:space="preserve">not been matched with an increase in sampling effort, effectively reducing the</w:t>
+      </w:r>
+      <w:r>
+        <w:t xml:space="preserve"> </w:t>
+      </w:r>
+      <w:r>
+        <w:t xml:space="preserve">average number of samples per category over time (Figure X). This reduces</w:t>
+      </w:r>
+      <w:r>
+        <w:t xml:space="preserve"> </w:t>
+      </w:r>
+      <w:r>
+        <w:t xml:space="preserve">precision of catch estimates, increases uncertainty in stock assessment outputs</w:t>
+      </w:r>
+      <w:r>
+        <w:t xml:space="preserve"> </w:t>
+      </w:r>
+      <w:r>
+        <w:t xml:space="preserve">, and impedes efforts to monitor removals relative to catch targets.</w:t>
+      </w:r>
+    </w:p>
+    <w:p>
+      <w:pPr>
         <w:numPr>
-          <w:numId w:val="1004"/>
+          <w:numId w:val="1003"/>
           <w:ilvl w:val="0"/>
         </w:numPr>
       </w:pPr>
       <w:r>
-        <w:t xml:space="preserve">Report mean/variance of example</w:t>
-      </w:r>
-    </w:p>
-    <w:p>
-      <w:pPr>
-        <w:pStyle w:val="Compact"/>
+        <w:t xml:space="preserve">Fishermen and Dealers determine Market Categories for landed catch; issue</w:t>
+      </w:r>
+      <w:r>
+        <w:t xml:space="preserve"> </w:t>
+      </w:r>
+      <w:r>
+        <w:t xml:space="preserve">with sampling can't get all categories; describe problem; sort requirements</w:t>
+      </w:r>
+      <w:r>
+        <w:t xml:space="preserve"> </w:t>
+      </w:r>
+      <w:r>
+        <w:t xml:space="preserve">used to increase proportion of a particular species in a given market</w:t>
+      </w:r>
+      <w:r>
+        <w:t xml:space="preserve"> </w:t>
+      </w:r>
+      <w:r>
+        <w:t xml:space="preserve">category, but other species are still landed in these categories (e.g.</w:t>
+      </w:r>
+      <w:r>
+        <w:t xml:space="preserve"> </w:t>
+      </w:r>
+      <w:r>
+        <w:t xml:space="preserve">bocaccio in Figure X); can improve precision of important targets, but is not</w:t>
+      </w:r>
+      <w:r>
+        <w:t xml:space="preserve"> </w:t>
+      </w:r>
+      <w:r>
+        <w:t xml:space="preserve">practical for large numbers of species; even for major targets, DOESN'T</w:t>
+      </w:r>
+      <w:r>
+        <w:t xml:space="preserve"> </w:t>
+      </w:r>
+      <w:r>
+        <w:t xml:space="preserve">ELIMINATE THE NEED FOR SAMPLING; cite example of Dover sole rex sole is</w:t>
+      </w:r>
+      <w:r>
+        <w:t xml:space="preserve"> </w:t>
+      </w:r>
+      <w:r>
+        <w:t xml:space="preserve">small fraction, but of a HUGE landing; decline in sampling effort; need for</w:t>
+      </w:r>
+      <w:r>
+        <w:t xml:space="preserve"> </w:t>
+      </w:r>
+      <w:r>
+        <w:t xml:space="preserve">model-based approach to impute missing strata; current approach is ad-hoc.</w:t>
+      </w:r>
+    </w:p>
+    <w:p>
+      <w:pPr>
         <w:numPr>
-          <w:numId w:val="1004"/>
+          <w:numId w:val="1003"/>
           <w:ilvl w:val="0"/>
         </w:numPr>
       </w:pPr>
       <w:r>
-        <w:t xml:space="preserve">Add</w:t>
-      </w:r>
-      <w:r>
-        <w:t xml:space="preserve"> </w:t>
-      </w:r>
-      <m:oMath>
-        <m:r>
-          <m:rPr/>
-          <m:t>v</m:t>
-        </m:r>
-      </m:oMath>
-      <w:r>
-        <w:t xml:space="preserve"> </w:t>
-      </w:r>
-      <w:r>
-        <w:t xml:space="preserve">and</w:t>
-      </w:r>
-      <w:r>
-        <w:t xml:space="preserve"> </w:t>
-      </w:r>
-      <m:oMath>
-        <m:r>
-          <m:rPr/>
-          <m:t>ρ</m:t>
-        </m:r>
-      </m:oMath>
-      <w:r>
-        <w:t xml:space="preserve"> </w:t>
-      </w:r>
-      <w:r>
-        <w:t xml:space="preserve">tables across all runs</w:t>
-      </w:r>
-    </w:p>
-    <w:p>
-      <w:pPr>
-        <w:pStyle w:val="Heading1"/>
-      </w:pPr>
-      <w:bookmarkStart w:id="58" w:name="discussion"/>
-      <w:bookmarkEnd w:id="58"/>
-      <w:r>
-        <w:t xml:space="preserve">Discussion</w:t>
-      </w:r>
-    </w:p>
-    <w:p>
-      <w:pPr>
-        <w:pStyle w:val="Heading2"/>
-      </w:pPr>
-      <w:bookmarkStart w:id="59" w:name="modeling"/>
-      <w:bookmarkEnd w:id="59"/>
-      <w:r>
-        <w:t xml:space="preserve">Modeling</w:t>
-      </w:r>
-    </w:p>
-    <w:p>
-      <w:pPr>
-        <w:pStyle w:val="FirstParagraph"/>
-      </w:pPr>
-      <w:r>
-        <w:t xml:space="preserve">Models that can incorporate catch uncertainty are not new (c.f. Doubleday</w:t>
-      </w:r>
-      <w:r>
-        <w:t xml:space="preserve"> </w:t>
-      </w:r>
-      <w:r>
-        <w:t xml:space="preserve">1976), but estimates of uncertainty in commercial landings are rarely made</w:t>
-      </w:r>
-      <w:r>
-        <w:t xml:space="preserve"> </w:t>
-      </w:r>
-      <w:r>
-        <w:t xml:space="preserve">available, at least on the U.S. West Coast. Previous research has focused on</w:t>
-      </w:r>
-      <w:r>
-        <w:t xml:space="preserve"> </w:t>
-      </w:r>
-      <w:r>
-        <w:t xml:space="preserve">discarded and biased (under- or over-reported) catch. Bousquet et al. (2010)</w:t>
-      </w:r>
-      <w:r>
-        <w:t xml:space="preserve"> </w:t>
-      </w:r>
-      <w:r>
-        <w:t xml:space="preserve">developed a model-based framework for estimation of catch and associated</w:t>
-      </w:r>
-      <w:r>
-        <w:t xml:space="preserve"> </w:t>
-      </w:r>
-      <w:r>
-        <w:t xml:space="preserve">uncertainty when underreporting is an issue. Their results included a</w:t>
-      </w:r>
-      <w:r>
-        <w:t xml:space="preserve"> </w:t>
-      </w:r>
-      <w:r>
-        <w:t xml:space="preserve">reduction in precision of management quantities.</w:t>
-      </w:r>
-    </w:p>
-    <w:p>
-      <w:pPr>
-        <w:pStyle w:val="BodyText"/>
-      </w:pPr>
-      <w:r>
-        <w:t xml:space="preserve">The model based statistical framework allows tremendous flexibility in</w:t>
-      </w:r>
-      <w:r>
-        <w:t xml:space="preserve"> </w:t>
-      </w:r>
-      <w:r>
-        <w:t xml:space="preserve">accounting for a dynamic port sampling program. Market forces, regulation</w:t>
-      </w:r>
-      <w:r>
-        <w:t xml:space="preserve"> </w:t>
-      </w:r>
-      <w:r>
-        <w:t xml:space="preserve">changes, and fisherman behavior are a few factors, among the many, which</w:t>
-      </w:r>
-      <w:r>
-        <w:t xml:space="preserve"> </w:t>
-      </w:r>
-      <w:r>
-        <w:t xml:space="preserve">complicate the task of speciating commercial catch. Unlike a purely</w:t>
-      </w:r>
-      <w:r>
-        <w:t xml:space="preserve"> </w:t>
-      </w:r>
-      <w:r>
-        <w:t xml:space="preserve">sample-based statistical framework, model based statistics allows analysts to</w:t>
-      </w:r>
-      <w:r>
-        <w:t xml:space="preserve"> </w:t>
-      </w:r>
-      <w:r>
-        <w:t xml:space="preserve">quickly explore a wide range of hypotheses for estimating species compositions.</w:t>
-      </w:r>
-      <w:r>
-        <w:t xml:space="preserve"> </w:t>
-      </w:r>
-      <w:r>
-        <w:t xml:space="preserve">The models entertained here manage to achieve generally well behaved predictive</w:t>
-      </w:r>
-      <w:r>
-        <w:t xml:space="preserve"> </w:t>
-      </w:r>
-      <w:r>
-        <w:t xml:space="preserve">accuracy (Tables pred78 and pred 83), however these models are by no means</w:t>
-      </w:r>
-      <w:r>
-        <w:t xml:space="preserve"> </w:t>
-      </w:r>
-      <w:r>
-        <w:t xml:space="preserve">perfect. The models presented here simply offer a few fundamental improvements toward</w:t>
-      </w:r>
-      <w:r>
-        <w:t xml:space="preserve"> </w:t>
-      </w:r>
-      <w:r>
-        <w:t xml:space="preserve">estimating species compositions.</w:t>
-      </w:r>
-    </w:p>
-    <w:p>
-      <w:pPr>
-        <w:pStyle w:val="BodyText"/>
-      </w:pPr>
-      <w:r>
-        <w:t xml:space="preserve">Among the largest structural changes improving from the Bayesian methodology</w:t>
-      </w:r>
-      <w:r>
-        <w:t xml:space="preserve"> </w:t>
-      </w:r>
-      <w:r>
-        <w:t xml:space="preserve">in Shelton et. al. (2012) is the recognition of overdispersion in port sampling</w:t>
-      </w:r>
-      <w:r>
-        <w:t xml:space="preserve"> </w:t>
-      </w:r>
-      <w:r>
-        <w:t xml:space="preserve">data. In the absence of highly predictive covariariates, modeling overdispersion</w:t>
-      </w:r>
-      <w:r>
-        <w:t xml:space="preserve"> </w:t>
-      </w:r>
-      <w:r>
-        <w:t xml:space="preserve">in port sampling data remains an important modeling consideration. Moving</w:t>
-      </w:r>
-      <w:r>
-        <w:t xml:space="preserve"> </w:t>
-      </w:r>
-      <w:r>
-        <w:t xml:space="preserve">forward, modeling decisions will require a careful consideration of</w:t>
-      </w:r>
-      <w:r>
-        <w:t xml:space="preserve"> </w:t>
-      </w:r>
-      <w:r>
-        <w:t xml:space="preserve">predictive accuracy and bias/variance trade-off, so as to tease better and</w:t>
-      </w:r>
-      <w:r>
-        <w:t xml:space="preserve"> </w:t>
-      </w:r>
-      <w:r>
-        <w:t xml:space="preserve">better performance out of further models. The models presented here offer a</w:t>
-      </w:r>
-      <w:r>
-        <w:t xml:space="preserve"> </w:t>
-      </w:r>
-      <w:r>
-        <w:t xml:space="preserve">great operational starting point and provide a basic framework for further</w:t>
-      </w:r>
-      <w:r>
-        <w:t xml:space="preserve"> </w:t>
-      </w:r>
-      <w:r>
-        <w:t xml:space="preserve">model exploration.</w:t>
-      </w:r>
-    </w:p>
-    <w:p>
-      <w:pPr>
-        <w:pStyle w:val="BodyText"/>
-      </w:pPr>
-      <w:r>
-        <w:t xml:space="preserve">The Bayesian models presented here provide easy access to estimates of uncertainty</w:t>
-      </w:r>
-      <w:r>
-        <w:t xml:space="preserve"> </w:t>
-      </w:r>
-      <w:r>
-        <w:t xml:space="preserve">in commercial catch, at any aggregation of the stratification system.</w:t>
-      </w:r>
-      <w:r>
-        <w:t xml:space="preserve"> </w:t>
-      </w:r>
-      <w:r>
-        <w:t xml:space="preserve">Making posterior predictive draws from these models widely available, allows scientists</w:t>
-      </w:r>
-      <w:r>
-        <w:t xml:space="preserve"> </w:t>
-      </w:r>
-      <w:r>
-        <w:t xml:space="preserve">the flexibility to easily compute whichever derived distributions or distributional</w:t>
-      </w:r>
-      <w:r>
-        <w:t xml:space="preserve"> </w:t>
-      </w:r>
-      <w:r>
-        <w:t xml:space="preserve">summaries that follow from this general modeling approach.</w:t>
-      </w:r>
-    </w:p>
-    <w:p>
-      <w:pPr>
-        <w:pStyle w:val="Heading2"/>
-      </w:pPr>
-      <w:bookmarkStart w:id="60" w:name="data-1"/>
-      <w:bookmarkEnd w:id="60"/>
-      <w:r>
-        <w:t xml:space="preserve">Data</w:t>
-      </w:r>
-    </w:p>
-    <w:p>
-      <w:pPr>
-        <w:pStyle w:val="FirstParagraph"/>
-      </w:pPr>
-      <w:r>
-        <w:t xml:space="preserve">Due to observed trends in the sampling of more heavily landed, or specious, market</w:t>
-      </w:r>
-      <w:r>
-        <w:t xml:space="preserve"> </w:t>
-      </w:r>
-      <w:r>
-        <w:t xml:space="preserve">categories, the vast majority of commercial landings from 1978-1990 are able to be</w:t>
-      </w:r>
-      <w:r>
-        <w:t xml:space="preserve"> </w:t>
-      </w:r>
-      <w:r>
-        <w:t xml:space="preserve">expanded by our model. Moving into the modern era, regulation changes including the</w:t>
-      </w:r>
-      <w:r>
-        <w:t xml:space="preserve"> </w:t>
-      </w:r>
-      <w:r>
-        <w:t xml:space="preserve">start of the live fish fishery, and the proliferation in the number of market</w:t>
-      </w:r>
-      <w:r>
-        <w:t xml:space="preserve"> </w:t>
-      </w:r>
-      <w:r>
-        <w:t xml:space="preserve">categories, due to mandatory sort requirements, may challenge species composition</w:t>
-      </w:r>
-      <w:r>
-        <w:t xml:space="preserve"> </w:t>
-      </w:r>
-      <w:r>
-        <w:t xml:space="preserve">estimation. However, due to the increased number of strata that these changes</w:t>
-      </w:r>
-      <w:r>
-        <w:t xml:space="preserve"> </w:t>
-      </w:r>
-      <w:r>
-        <w:t xml:space="preserve">introduce, uncertainty estimation for these time periods will prove to be</w:t>
-      </w:r>
-      <w:r>
-        <w:t xml:space="preserve"> </w:t>
-      </w:r>
-      <w:r>
-        <w:t xml:space="preserve">critical. Without a matched increase in sampling effort, alongside increased</w:t>
-      </w:r>
-      <w:r>
-        <w:t xml:space="preserve"> </w:t>
-      </w:r>
-      <w:r>
-        <w:t xml:space="preserve">stratification, the number of samples per stratum falls dramatically and</w:t>
-      </w:r>
-      <w:r>
-        <w:t xml:space="preserve"> </w:t>
-      </w:r>
-      <w:r>
-        <w:t xml:space="preserve">species composition estimation may well become very uncertain.</w:t>
-      </w:r>
-    </w:p>
-    <w:p>
-      <w:pPr>
-        <w:pStyle w:val="BodyText"/>
-      </w:pPr>
-      <w:r>
-        <w:t xml:space="preserve">Given a data sparse setting, model-based strategies of catch estimation provide</w:t>
-      </w:r>
-      <w:r>
-        <w:t xml:space="preserve"> </w:t>
-      </w:r>
-      <w:r>
-        <w:t xml:space="preserve">the best chance of a full statistical treatment of available data. However,</w:t>
-      </w:r>
-      <w:r>
-        <w:t xml:space="preserve"> </w:t>
-      </w:r>
-      <w:r>
-        <w:t xml:space="preserve">a more informed path forward involves either increasing sampling effort, or a</w:t>
-      </w:r>
-      <w:r>
-        <w:t xml:space="preserve"> </w:t>
-      </w:r>
-      <w:r>
-        <w:t xml:space="preserve">simplification of the stratification system. Either of these changes provide</w:t>
-      </w:r>
-      <w:r>
-        <w:t xml:space="preserve"> </w:t>
-      </w:r>
-      <w:r>
-        <w:t xml:space="preserve">models with more data to better infer parameters. Model flexibility and</w:t>
-      </w:r>
-      <w:r>
-        <w:t xml:space="preserve"> </w:t>
-      </w:r>
-      <w:r>
-        <w:t xml:space="preserve">justifiable stratum pooling strategies, will become vital for modeling</w:t>
-      </w:r>
-      <w:r>
-        <w:t xml:space="preserve"> </w:t>
-      </w:r>
-      <w:r>
-        <w:t xml:space="preserve">data-sparse time periods. Although estimates are likely estimable in these</w:t>
-      </w:r>
-      <w:r>
-        <w:t xml:space="preserve"> </w:t>
-      </w:r>
-      <w:r>
-        <w:t xml:space="preserve">sparse time periods, as pooling strategies become more extreme, model fit will</w:t>
-      </w:r>
-      <w:r>
-        <w:t xml:space="preserve"> </w:t>
-      </w:r>
-      <w:r>
-        <w:t xml:space="preserve">suffer as both bias and variance estimates increase.</w:t>
-      </w:r>
-    </w:p>
-    <w:p>
-      <w:pPr>
-        <w:pStyle w:val="Heading2"/>
-      </w:pPr>
-      <w:bookmarkStart w:id="61" w:name="future-effort"/>
-      <w:bookmarkEnd w:id="61"/>
-      <w:r>
-        <w:t xml:space="preserve">Future Effort</w:t>
-      </w:r>
-    </w:p>
-    <w:p>
-      <w:pPr>
-        <w:pStyle w:val="FirstParagraph"/>
-      </w:pPr>
-      <w:r>
-        <w:t xml:space="preserve">Future effort in developing models should include an exploration of the effect</w:t>
-      </w:r>
-      <w:r>
-        <w:t xml:space="preserve"> </w:t>
-      </w:r>
-      <w:r>
-        <w:t xml:space="preserve">of preferential sampling toward heavily landed stratum. The model-based</w:t>
-      </w:r>
-      <w:r>
-        <w:t xml:space="preserve"> </w:t>
-      </w:r>
-      <w:r>
-        <w:t xml:space="preserve">approach makes testing this hypothesis straight-forward, as the hypothesis may</w:t>
-      </w:r>
-      <w:r>
-        <w:t xml:space="preserve"> </w:t>
-      </w:r>
-      <w:r>
-        <w:t xml:space="preserve">amount to the inclusion of a single slope parameter, in the linear</w:t>
-      </w:r>
-      <w:r>
-        <w:t xml:space="preserve"> </w:t>
-      </w:r>
-      <w:r>
-        <w:t xml:space="preserve">predictor, regressing on landing size. Given the current model's agreement</w:t>
-      </w:r>
-      <w:r>
-        <w:t xml:space="preserve"> </w:t>
-      </w:r>
-      <w:r>
-        <w:t xml:space="preserve">with existing data, ?as well as comlands estimates?, it is unlikely that landing</w:t>
-      </w:r>
-      <w:r>
-        <w:t xml:space="preserve"> </w:t>
-      </w:r>
-      <w:r>
-        <w:t xml:space="preserve">size has an important predictive effect on estimates, however without testing</w:t>
-      </w:r>
-      <w:r>
-        <w:t xml:space="preserve"> </w:t>
-      </w:r>
-      <w:r>
-        <w:t xml:space="preserve">the hypothesis, we can not say whether the effect will prove to be</w:t>
-      </w:r>
-      <w:r>
-        <w:t xml:space="preserve"> </w:t>
-      </w:r>
-      <w:r>
-        <w:t xml:space="preserve">explanatory.</w:t>
-      </w:r>
-    </w:p>
-    <w:p>
-      <w:pPr>
-        <w:pStyle w:val="BodyText"/>
-      </w:pPr>
-      <w:r>
-        <w:t xml:space="preserve">In an attempt to add further flexibility to the models presented here, exploring</w:t>
-      </w:r>
-      <w:r>
-        <w:t xml:space="preserve"> </w:t>
-      </w:r>
-      <w:r>
-        <w:t xml:space="preserve">the posibilty of gear-species interactions, as random effects, may prove fruitful.</w:t>
-      </w:r>
-      <w:r>
-        <w:t xml:space="preserve"> </w:t>
-      </w:r>
-      <w:r>
-        <w:t xml:space="preserve">Furthermore the inclusion of random vessel effects may also find support.</w:t>
-      </w:r>
-    </w:p>
-    <w:p>
-      <w:pPr>
-        <w:pStyle w:val="BodyText"/>
-      </w:pPr>
-      <w:r>
-        <w:t xml:space="preserve">Finally, further large changes to the methods proposed here might include a</w:t>
-      </w:r>
-      <w:r>
-        <w:t xml:space="preserve"> </w:t>
-      </w:r>
-      <w:r>
-        <w:t xml:space="preserve">true multivariate handling of the likelihood. The Beta-Binomial univariate</w:t>
-      </w:r>
-      <w:r>
-        <w:t xml:space="preserve"> </w:t>
-      </w:r>
-      <w:r>
-        <w:t xml:space="preserve">model, used here, suggests that the multivariate Dirichelet-Multinomial</w:t>
-      </w:r>
-      <w:r>
-        <w:t xml:space="preserve"> </w:t>
-      </w:r>
-      <w:r>
-        <w:t xml:space="preserve">extension might be a good model for these data. We have yet to get these</w:t>
-      </w:r>
-      <w:r>
-        <w:t xml:space="preserve"> </w:t>
-      </w:r>
-      <w:r>
-        <w:t xml:space="preserve">models to practically compute, although they would likely impose much needed,</w:t>
-      </w:r>
-      <w:r>
-        <w:t xml:space="preserve"> </w:t>
-      </w:r>
-      <w:r>
-        <w:t xml:space="preserve">and appropriate, structure across the many species of this system.</w:t>
-      </w:r>
-    </w:p>
-    <w:p>
-      <w:pPr>
-        <w:pStyle w:val="BodyText"/>
-      </w:pPr>
-      <w:r>
-        <w:t xml:space="preserve">The BMA procedure presented here adds significant robustness and pooling</w:t>
-      </w:r>
-      <w:r>
-        <w:t xml:space="preserve"> </w:t>
-      </w:r>
-      <w:r>
-        <w:t xml:space="preserve">potential to our species composition estimates, however it does so at a</w:t>
-      </w:r>
-      <w:r>
-        <w:t xml:space="preserve"> </w:t>
-      </w:r>
-      <w:r>
-        <w:t xml:space="preserve">substantial computational cost. We have found ways (through parallel</w:t>
-      </w:r>
-      <w:r>
-        <w:t xml:space="preserve"> </w:t>
-      </w:r>
-      <w:r>
-        <w:t xml:space="preserve">computation and constraining the model search) to make the computation</w:t>
-      </w:r>
-      <w:r>
-        <w:t xml:space="preserve"> </w:t>
-      </w:r>
-      <w:r>
-        <w:t xml:space="preserve">tractable, however the solution is far from elegant. By using Dirichelet</w:t>
-      </w:r>
-      <w:r>
-        <w:t xml:space="preserve"> </w:t>
-      </w:r>
-      <w:r>
-        <w:t xml:space="preserve">process Bayesian nonparameteric models, among the port parameters, a far more</w:t>
-      </w:r>
-      <w:r>
-        <w:t xml:space="preserve"> </w:t>
-      </w:r>
-      <w:r>
-        <w:t xml:space="preserve">elegant, exhaustive, and potentially computationally cheaper model search may</w:t>
-      </w:r>
-      <w:r>
-        <w:t xml:space="preserve"> </w:t>
-      </w:r>
-      <w:r>
-        <w:t xml:space="preserve">be possible.</w:t>
-      </w:r>
-    </w:p>
-    <w:p>
-      <w:pPr>
-        <w:pStyle w:val="Heading2"/>
-      </w:pPr>
-      <w:bookmarkStart w:id="62" w:name="misc.-other-ideas"/>
-      <w:bookmarkEnd w:id="62"/>
-      <w:r>
-        <w:t xml:space="preserve">?? Misc. Other ideas ??</w:t>
-      </w:r>
-    </w:p>
-    <w:p>
-      <w:pPr>
-        <w:pStyle w:val="Compact"/>
+        <w:t xml:space="preserve">Statistical framework; focus of estimation is the total landed catch, in</w:t>
+      </w:r>
+      <w:r>
+        <w:t xml:space="preserve"> </w:t>
+      </w:r>
+      <w:r>
+        <w:t xml:space="preserve">weight, of a single species; extend Shelton et al. (20xx); model-based</w:t>
+      </w:r>
+      <w:r>
+        <w:t xml:space="preserve"> </w:t>
+      </w:r>
+      <w:r>
+        <w:t xml:space="preserve">allows for imputation, small-area estimation (Fey and Harriott); model</w:t>
+      </w:r>
+      <w:r>
+        <w:t xml:space="preserve"> </w:t>
+      </w:r>
+      <w:r>
+        <w:t xml:space="preserve">selection based on predictive criteria; model averaging to account for model</w:t>
+      </w:r>
+      <w:r>
+        <w:t xml:space="preserve"> </w:t>
+      </w:r>
+      <w:r>
+        <w:t xml:space="preserve">uncertainty; quantifies uncertainty.</w:t>
+      </w:r>
+    </w:p>
+    <w:p>
+      <w:pPr>
         <w:numPr>
-          <w:numId w:val="1005"/>
+          <w:numId w:val="1003"/>
           <w:ilvl w:val="0"/>
         </w:numPr>
       </w:pPr>
       <w:r>
-        <w:t xml:space="preserve">Sen (1986)</w:t>
-      </w:r>
-    </w:p>
-    <w:p>
-      <w:pPr>
-        <w:pStyle w:val="Compact"/>
+        <w:t xml:space="preserve">Model-based approach is best course of action given sparse data, but best</w:t>
+      </w:r>
+      <w:r>
+        <w:t xml:space="preserve"> </w:t>
+      </w:r>
+      <w:r>
+        <w:t xml:space="preserve">solution is to increase sampling or reduce the number of strata.</w:t>
+      </w:r>
+    </w:p>
+    <w:p>
+      <w:pPr>
         <w:numPr>
-          <w:numId w:val="1006"/>
-          <w:ilvl w:val="1"/>
-        </w:numPr>
-      </w:pPr>
-      <w:r>
-        <w:t xml:space="preserve">Recommended a minimum of 4 samples in each category (MC, gear, live) within</w:t>
-      </w:r>
-      <w:r>
-        <w:t xml:space="preserve"> </w:t>
-      </w:r>
-      <w:r>
-        <w:t xml:space="preserve">a port-month stratum, roughly 52 samples per year. Redirect sampling to</w:t>
-      </w:r>
-      <w:r>
-        <w:t xml:space="preserve"> </w:t>
-      </w:r>
-      <w:r>
-        <w:t xml:space="preserve">infrequently landed categories until 4 samples are obtained.</w:t>
-      </w:r>
-    </w:p>
-    <w:p>
-      <w:pPr>
-        <w:pStyle w:val="Compact"/>
-        <w:numPr>
-          <w:numId w:val="1006"/>
-          <w:ilvl w:val="1"/>
-        </w:numPr>
-      </w:pPr>
-      <w:r>
-        <w:t xml:space="preserve">An increased number of categories increases the chance that a category will</w:t>
-      </w:r>
-      <w:r>
-        <w:t xml:space="preserve"> </w:t>
-      </w:r>
-      <w:r>
-        <w:t xml:space="preserve">be missed by samplers.</w:t>
-      </w:r>
-    </w:p>
-    <w:p>
-      <w:pPr>
-        <w:pStyle w:val="Compact"/>
-        <w:numPr>
-          <w:numId w:val="1006"/>
-          <w:ilvl w:val="1"/>
-        </w:numPr>
-      </w:pPr>
-      <w:r>
-        <w:t xml:space="preserve">Boats are first stage samples within a stratum, with clusters used to avoid</w:t>
-      </w:r>
-      <w:r>
-        <w:t xml:space="preserve"> </w:t>
-      </w:r>
-      <w:r>
-        <w:t xml:space="preserve">sampling bias due to non-random sampling</w:t>
-      </w:r>
-    </w:p>
-    <w:p>
-      <w:pPr>
-        <w:numPr>
-          <w:numId w:val="1005"/>
+          <w:numId w:val="1003"/>
           <w:ilvl w:val="0"/>
         </w:numPr>
       </w:pPr>
       <w:r>
-        <w:t xml:space="preserve">Sort requirements do not eliminate the need for port sampling.</w:t>
-      </w:r>
-    </w:p>
-    <w:p>
-      <w:pPr>
-        <w:numPr>
-          <w:numId w:val="1005"/>
-          <w:ilvl w:val="0"/>
-        </w:numPr>
-      </w:pPr>
-      <w:r>
-        <w:t xml:space="preserve">The proliferation of market categories over time in the sampled catch has</w:t>
-      </w:r>
-      <w:r>
-        <w:t xml:space="preserve"> </w:t>
-      </w:r>
-      <w:r>
-        <w:t xml:space="preserve">not been matched with an increase in sampling effort, effectively reducing the</w:t>
-      </w:r>
-      <w:r>
-        <w:t xml:space="preserve"> </w:t>
-      </w:r>
-      <w:r>
-        <w:t xml:space="preserve">average number of samples per category over time (Figure X). This reduces</w:t>
-      </w:r>
-      <w:r>
-        <w:t xml:space="preserve"> </w:t>
-      </w:r>
-      <w:r>
-        <w:t xml:space="preserve">precision of catch estimates, increases uncertainty in stock assessment outputs</w:t>
-      </w:r>
-      <w:r>
-        <w:t xml:space="preserve"> </w:t>
-      </w:r>
-      <w:r>
-        <w:t xml:space="preserve">, and impedes efforts to monitor removals relative to catch targets.</w:t>
-      </w:r>
-    </w:p>
-    <w:p>
-      <w:pPr>
-        <w:numPr>
-          <w:numId w:val="1005"/>
-          <w:ilvl w:val="0"/>
-        </w:numPr>
-      </w:pPr>
-      <w:r>
-        <w:t xml:space="preserve">Fishermen and Dealers determine Market Categories for landed catch; issue</w:t>
-      </w:r>
-      <w:r>
-        <w:t xml:space="preserve"> </w:t>
-      </w:r>
-      <w:r>
-        <w:t xml:space="preserve">with sampling can't get all categories; describe problem; sort requirements</w:t>
-      </w:r>
-      <w:r>
-        <w:t xml:space="preserve"> </w:t>
-      </w:r>
-      <w:r>
-        <w:t xml:space="preserve">used to increase proportion of a particular species in a given market</w:t>
-      </w:r>
-      <w:r>
-        <w:t xml:space="preserve"> </w:t>
-      </w:r>
-      <w:r>
-        <w:t xml:space="preserve">category, but other species are still landed in these categories (e.g.</w:t>
-      </w:r>
-      <w:r>
-        <w:t xml:space="preserve"> </w:t>
-      </w:r>
-      <w:r>
-        <w:t xml:space="preserve">bocaccio in Figure X); can improve precision of important targets, but is not</w:t>
-      </w:r>
-      <w:r>
-        <w:t xml:space="preserve"> </w:t>
-      </w:r>
-      <w:r>
-        <w:t xml:space="preserve">practical for large numbers of species; even for major targets, DOESN'T</w:t>
-      </w:r>
-      <w:r>
-        <w:t xml:space="preserve"> </w:t>
-      </w:r>
-      <w:r>
-        <w:t xml:space="preserve">ELIMINATE THE NEED FOR SAMPLING; cite example of Dover sole rex sole is</w:t>
-      </w:r>
-      <w:r>
-        <w:t xml:space="preserve"> </w:t>
-      </w:r>
-      <w:r>
-        <w:t xml:space="preserve">small fraction, but of a HUGE landing; decline in sampling effort; need for</w:t>
-      </w:r>
-      <w:r>
-        <w:t xml:space="preserve"> </w:t>
-      </w:r>
-      <w:r>
-        <w:t xml:space="preserve">model-based approach to impute missing strata; current approach is ad-hoc.</w:t>
-      </w:r>
-    </w:p>
-    <w:p>
-      <w:pPr>
-        <w:numPr>
-          <w:numId w:val="1005"/>
-          <w:ilvl w:val="0"/>
-        </w:numPr>
-      </w:pPr>
-      <w:r>
-        <w:t xml:space="preserve">Statistical framework; focus of estimation is the total landed catch, in</w:t>
-      </w:r>
-      <w:r>
-        <w:t xml:space="preserve"> </w:t>
-      </w:r>
-      <w:r>
-        <w:t xml:space="preserve">weight, of a single species; extend Shelton et al. (20xx); model-based</w:t>
-      </w:r>
-      <w:r>
-        <w:t xml:space="preserve"> </w:t>
-      </w:r>
-      <w:r>
-        <w:t xml:space="preserve">allows for imputation, small-area estimation (Fey and Harriott); model</w:t>
-      </w:r>
-      <w:r>
-        <w:t xml:space="preserve"> </w:t>
-      </w:r>
-      <w:r>
-        <w:t xml:space="preserve">selection based on predictive criteria; model averaging to account for model</w:t>
-      </w:r>
-      <w:r>
-        <w:t xml:space="preserve"> </w:t>
-      </w:r>
-      <w:r>
-        <w:t xml:space="preserve">uncertainty; quantifies uncertainty.</w:t>
-      </w:r>
-    </w:p>
-    <w:p>
-      <w:pPr>
-        <w:numPr>
-          <w:numId w:val="1005"/>
-          <w:ilvl w:val="0"/>
-        </w:numPr>
-      </w:pPr>
-      <w:r>
-        <w:t xml:space="preserve">Model-based approach is best course of action given sparse data, but best</w:t>
-      </w:r>
-      <w:r>
-        <w:t xml:space="preserve"> </w:t>
-      </w:r>
-      <w:r>
-        <w:t xml:space="preserve">solution is to increase sampling or reduce the number of strata.</w:t>
-      </w:r>
-    </w:p>
-    <w:p>
-      <w:pPr>
-        <w:numPr>
-          <w:numId w:val="1005"/>
-          <w:ilvl w:val="0"/>
-        </w:numPr>
-      </w:pPr>
-      <w:r>
         <w:t xml:space="preserve">Recommend cost/benefit analysis to help identify optimal number of market</w:t>
       </w:r>
       <w:r>
@@ -15670,8 +15558,8 @@
       <w:pPr>
         <w:pStyle w:val="Heading1"/>
       </w:pPr>
-      <w:bookmarkStart w:id="63" w:name="appendix"/>
-      <w:bookmarkEnd w:id="63"/>
+      <w:bookmarkStart w:id="56" w:name="appendix"/>
+      <w:bookmarkEnd w:id="56"/>
       <w:r>
         <w:t xml:space="preserve">Appendix</w:t>
       </w:r>
@@ -15680,10 +15568,10 @@
       <w:pPr>
         <w:pStyle w:val="Heading2"/>
       </w:pPr>
-      <w:bookmarkStart w:id="64" w:name="appendix-a"/>
-      <w:bookmarkEnd w:id="64"/>
-      <w:r>
-        <w:t xml:space="preserve">Appendix A</w:t>
+      <w:bookmarkStart w:id="57" w:name="appendix-a-modern-market-categories-and-sampling"/>
+      <w:bookmarkEnd w:id="57"/>
+      <w:r>
+        <w:t xml:space="preserve">Appendix A: Modern Market Categories and Sampling</w:t>
       </w:r>
     </w:p>
     <w:p>
@@ -15693,20 +15581,20 @@
       <w:r>
         <w:drawing>
           <wp:inline>
-            <wp:extent cx="5334000" cy="6902823"/>
+            <wp:extent cx="3810000" cy="2540000"/>
             <wp:effectExtent b="0" l="0" r="0" t="0"/>
             <wp:docPr descr="" id="1" name="Picture"/>
             <a:graphic>
               <a:graphicData uri="http://schemas.openxmlformats.org/drawingml/2006/picture">
                 <pic:pic>
                   <pic:nvPicPr>
-                    <pic:cNvPr descr="./pictures/mockUp.png" id="0" name="Picture"/>
+                    <pic:cNvPr descr="./pictures/1991to1999Bar3.pdf" id="0" name="Picture"/>
                     <pic:cNvPicPr>
                       <a:picLocks noChangeArrowheads="1" noChangeAspect="1"/>
                     </pic:cNvPicPr>
                   </pic:nvPicPr>
                   <pic:blipFill>
-                    <a:blip r:embed="rId65"/>
+                    <a:blip r:embed="rId58"/>
                     <a:stretch>
                       <a:fillRect/>
                     </a:stretch>
@@ -15714,7 +15602,7 @@
                   <pic:spPr bwMode="auto">
                     <a:xfrm>
                       <a:off x="0" y="0"/>
-                      <a:ext cx="5334000" cy="6902823"/>
+                      <a:ext cx="3810000" cy="2540000"/>
                     </a:xfrm>
                     <a:prstGeom prst="rect">
                       <a:avLst/>
@@ -15735,15 +15623,189 @@
       <w:r>
         <w:t xml:space="preserve"> </w:t>
       </w:r>
+      <w:r>
+        <w:drawing>
+          <wp:inline>
+            <wp:extent cx="3810000" cy="2540000"/>
+            <wp:effectExtent b="0" l="0" r="0" t="0"/>
+            <wp:docPr descr="" id="1" name="Picture"/>
+            <a:graphic>
+              <a:graphicData uri="http://schemas.openxmlformats.org/drawingml/2006/picture">
+                <pic:pic>
+                  <pic:nvPicPr>
+                    <pic:cNvPr descr="./pictures/2000to2015Bar3.pdf" id="0" name="Picture"/>
+                    <pic:cNvPicPr>
+                      <a:picLocks noChangeArrowheads="1" noChangeAspect="1"/>
+                    </pic:cNvPicPr>
+                  </pic:nvPicPr>
+                  <pic:blipFill>
+                    <a:blip r:embed="rId59"/>
+                    <a:stretch>
+                      <a:fillRect/>
+                    </a:stretch>
+                  </pic:blipFill>
+                  <pic:spPr bwMode="auto">
+                    <a:xfrm>
+                      <a:off x="0" y="0"/>
+                      <a:ext cx="3810000" cy="2540000"/>
+                    </a:xfrm>
+                    <a:prstGeom prst="rect">
+                      <a:avLst/>
+                    </a:prstGeom>
+                    <a:noFill/>
+                    <a:ln w="9525">
+                      <a:noFill/>
+                      <a:headEnd/>
+                      <a:tailEnd/>
+                    </a:ln>
+                  </pic:spPr>
+                </pic:pic>
+              </a:graphicData>
+            </a:graphic>
+          </wp:inline>
+        </w:drawing>
+      </w:r>
+    </w:p>
+    <w:p>
+      <w:pPr>
+        <w:pStyle w:val="BodyText"/>
+      </w:pPr>
+      <w:r>
+        <w:t xml:space="preserve">Figures(bar91) and (bar00) show structure in port sampling data for two modern</w:t>
+      </w:r>
+      <w:r>
+        <w:t xml:space="preserve"> </w:t>
+      </w:r>
+      <w:r>
+        <w:t xml:space="preserve">unmodled time periods, 1991-1999 and 2000-2015. These modern time periods show</w:t>
+      </w:r>
+      <w:r>
+        <w:t xml:space="preserve"> </w:t>
+      </w:r>
+      <w:r>
+        <w:t xml:space="preserve">similar patterns in port sampling effort as the above describes modeled time</w:t>
+      </w:r>
+      <w:r>
+        <w:t xml:space="preserve"> </w:t>
+      </w:r>
+      <w:r>
+        <w:t xml:space="preserve">periods, although due to the increased number of market categories port</w:t>
+      </w:r>
+      <w:r>
+        <w:t xml:space="preserve"> </w:t>
+      </w:r>
+      <w:r>
+        <w:t xml:space="preserve">sampling is spread more thinly amoung the many categories. Namely port</w:t>
+      </w:r>
+      <w:r>
+        <w:t xml:space="preserve"> </w:t>
+      </w:r>
+      <w:r>
+        <w:t xml:space="preserve">sampling effort still seems to track both total landed weight, as well as the</w:t>
+      </w:r>
+      <w:r>
+        <w:t xml:space="preserve"> </w:t>
+      </w:r>
+      <w:r>
+        <w:t xml:space="preserve">number of species in each market category, however this pattern occurs across</w:t>
+      </w:r>
+      <w:r>
+        <w:t xml:space="preserve"> </w:t>
+      </w:r>
+      <w:r>
+        <w:t xml:space="preserve">many more market categories.</w:t>
+      </w:r>
+    </w:p>
+    <w:p>
+      <w:pPr>
+        <w:pStyle w:val="BodyText"/>
+      </w:pPr>
+      <w:r>
+        <w:t xml:space="preserve">In these two modern time periods a key feature of the data is the proliferation</w:t>
+      </w:r>
+      <w:r>
+        <w:t xml:space="preserve"> </w:t>
+      </w:r>
+      <w:r>
+        <w:t xml:space="preserve">of the number of market categories. Figures(bar91) and (bar00) show market</w:t>
+      </w:r>
+      <w:r>
+        <w:t xml:space="preserve"> </w:t>
+      </w:r>
+      <w:r>
+        <w:t xml:space="preserve">categories accounting for the top 99% of total landings in each time period. In</w:t>
+      </w:r>
+      <w:r>
+        <w:t xml:space="preserve"> </w:t>
+      </w:r>
+      <w:r>
+        <w:t xml:space="preserve">the modeled periods, 1978-1982 and 1983-1990, the top 99% of total landings are</w:t>
+      </w:r>
+      <w:r>
+        <w:t xml:space="preserve"> </w:t>
+      </w:r>
+      <w:r>
+        <w:t xml:space="preserve">landed into 6 and 12 distinct market categories respectively. In the unmodeled</w:t>
+      </w:r>
+      <w:r>
+        <w:t xml:space="preserve"> </w:t>
+      </w:r>
+      <w:r>
+        <w:t xml:space="preserve">periods shown here, 1991-1999 and 2000-2015, the top 99% of total landings are</w:t>
+      </w:r>
+      <w:r>
+        <w:t xml:space="preserve"> </w:t>
+      </w:r>
+      <w:r>
+        <w:t xml:space="preserve">landed into 20 and 28 distinct market categories respectively.</w:t>
+      </w:r>
+    </w:p>
+    <w:p>
+      <w:pPr>
+        <w:pStyle w:val="BodyText"/>
+      </w:pPr>
+      <w:r>
+        <w:t xml:space="preserve">It was noted in Section (Characteristics of the Landings Data) that market</w:t>
+      </w:r>
+      <w:r>
+        <w:t xml:space="preserve"> </w:t>
+      </w:r>
+      <w:r>
+        <w:t xml:space="preserve">category 267 (nomially Brown Rockfish) was actually composed of a relatively</w:t>
+      </w:r>
+      <w:r>
+        <w:t xml:space="preserve"> </w:t>
+      </w:r>
+      <w:r>
+        <w:t xml:space="preserve">little Brown Rockfish, while instead the market category actually contains</w:t>
+      </w:r>
+      <w:r>
+        <w:t xml:space="preserve"> </w:t>
+      </w:r>
+      <w:r>
+        <w:t xml:space="preserve">mostly Widow Rockfish. Figure (bar00) shows that in the most modern time</w:t>
+      </w:r>
+      <w:r>
+        <w:t xml:space="preserve"> </w:t>
+      </w:r>
+      <w:r>
+        <w:t xml:space="preserve">period (2000-2015) this pattern reverses as market category 267 is composed</w:t>
+      </w:r>
+      <w:r>
+        <w:t xml:space="preserve"> </w:t>
+      </w:r>
+      <w:r>
+        <w:t xml:space="preserve">almost entirely (99.6%) of Brown Rockfish.</w:t>
+      </w:r>
     </w:p>
     <w:p>
       <w:pPr>
         <w:pStyle w:val="Heading2"/>
       </w:pPr>
-      <w:bookmarkStart w:id="66" w:name="appendix-b-subset-motivating-example"/>
-      <w:bookmarkEnd w:id="66"/>
-      <w:r>
-        <w:t xml:space="preserve">Appendix B: Subset Motivating Example</w:t>
+      <w:bookmarkStart w:id="60" w:name="appendix-b-a-motivating-example"/>
+      <w:bookmarkEnd w:id="60"/>
+      <w:r>
+        <w:t xml:space="preserve">Appendix B: A Motivating Example</w:t>
       </w:r>
     </w:p>
     <w:p>
@@ -16612,7 +16674,7 @@
                     </pic:cNvPicPr>
                   </pic:nvPicPr>
                   <pic:blipFill>
-                    <a:blip r:embed="rId67"/>
+                    <a:blip r:embed="rId61"/>
                     <a:stretch>
                       <a:fillRect/>
                     </a:stretch>
@@ -16784,7 +16846,7 @@
                     </pic:cNvPicPr>
                   </pic:nvPicPr>
                   <pic:blipFill>
-                    <a:blip r:embed="rId68"/>
+                    <a:blip r:embed="rId62"/>
                     <a:stretch>
                       <a:fillRect/>
                     </a:stretch>
@@ -16959,10 +17021,10 @@
       <w:pPr>
         <w:pStyle w:val="Heading2"/>
       </w:pPr>
-      <w:bookmarkStart w:id="69" w:name="appendix-c"/>
-      <w:bookmarkEnd w:id="69"/>
-      <w:r>
-        <w:t xml:space="preserve">Appendix C</w:t>
+      <w:bookmarkStart w:id="63" w:name="appendix-c-prior-predictive"/>
+      <w:bookmarkEnd w:id="63"/>
+      <w:r>
+        <w:t xml:space="preserve">Appendix C: Prior Predictive</w:t>
       </w:r>
     </w:p>
     <w:p>
@@ -17023,7 +17085,7 @@
                     </pic:cNvPicPr>
                   </pic:nvPicPr>
                   <pic:blipFill>
-                    <a:blip r:embed="rId70"/>
+                    <a:blip r:embed="rId64"/>
                     <a:stretch>
                       <a:fillRect/>
                     </a:stretch>
@@ -17173,15 +17235,85 @@
       <w:pPr>
         <w:pStyle w:val="Heading2"/>
       </w:pPr>
-      <w:bookmarkStart w:id="71" w:name="appendix-d"/>
-      <w:bookmarkEnd w:id="71"/>
-      <w:r>
-        <w:t xml:space="preserve">Appendix D</w:t>
+      <w:bookmarkStart w:id="65" w:name="appendix-d-spatial-model-averaging"/>
+      <w:bookmarkEnd w:id="65"/>
+      <w:r>
+        <w:t xml:space="preserve">Appendix D: Spatial Model Averaging</w:t>
       </w:r>
     </w:p>
     <w:p>
       <w:pPr>
         <w:pStyle w:val="FirstParagraph"/>
+      </w:pPr>
+      <w:r>
+        <w:t xml:space="preserve">Here the spatial model averaging results are shown for all modeled time periods</w:t>
+      </w:r>
+      <w:r>
+        <w:t xml:space="preserve"> </w:t>
+      </w:r>
+      <w:r>
+        <w:t xml:space="preserve">(1978-1982 and 1983-1990) in all modeled market categories. For brevity we only show</w:t>
+      </w:r>
+      <w:r>
+        <w:t xml:space="preserve"> </w:t>
+      </w:r>
+      <w:r>
+        <w:t xml:space="preserve">the five most highly weighted models in each mcarket category, although 274 candidate</w:t>
+      </w:r>
+      <w:r>
+        <w:t xml:space="preserve"> </w:t>
+      </w:r>
+      <w:r>
+        <w:t xml:space="preserve">port complex partioning schemes are computed in each market category.</w:t>
+      </w:r>
+    </w:p>
+    <w:p>
+      <w:pPr>
+        <w:pStyle w:val="BodyText"/>
+      </w:pPr>
+      <w:r>
+        <w:t xml:space="preserve">Notice that each market category has fairly unique port complex partitioning</w:t>
+      </w:r>
+      <w:r>
+        <w:t xml:space="preserve"> </w:t>
+      </w:r>
+      <w:r>
+        <w:t xml:space="preserve">results. The fact that each market category behaves uniquely indicates the</w:t>
+      </w:r>
+      <w:r>
+        <w:t xml:space="preserve"> </w:t>
+      </w:r>
+      <w:r>
+        <w:t xml:space="preserve">complexity of this system. Furthermore the fact that the BMA strategry picks</w:t>
+      </w:r>
+      <w:r>
+        <w:t xml:space="preserve"> </w:t>
+      </w:r>
+      <w:r>
+        <w:t xml:space="preserve">up on these varied market category behaviors indicates the flexibility of this</w:t>
+      </w:r>
+      <w:r>
+        <w:t xml:space="preserve"> </w:t>
+      </w:r>
+      <w:r>
+        <w:t xml:space="preserve">approach. Although the system is very dynamic, key breaks along California</w:t>
+      </w:r>
+      <w:r>
+        <w:t xml:space="preserve"> </w:t>
+      </w:r>
+      <w:r>
+        <w:t xml:space="preserve">biogeographic features, such as Cape Mendicino and/or Point Conception, seem to</w:t>
+      </w:r>
+      <w:r>
+        <w:t xml:space="preserve"> </w:t>
+      </w:r>
+      <w:r>
+        <w:t xml:space="preserve">be recurrent patterns.</w:t>
+      </w:r>
+    </w:p>
+    <w:p>
+      <w:pPr>
+        <w:pStyle w:val="BodyText"/>
       </w:pPr>
       <w:r>
         <w:drawing>
@@ -17199,7 +17331,7 @@
                     </pic:cNvPicPr>
                   </pic:nvPicPr>
                   <pic:blipFill>
-                    <a:blip r:embed="rId72"/>
+                    <a:blip r:embed="rId66"/>
                     <a:stretch>
                       <a:fillRect/>
                     </a:stretch>
@@ -17244,7 +17376,7 @@
                     </pic:cNvPicPr>
                   </pic:nvPicPr>
                   <pic:blipFill>
-                    <a:blip r:embed="rId73"/>
+                    <a:blip r:embed="rId67"/>
                     <a:stretch>
                       <a:fillRect/>
                     </a:stretch>
@@ -17289,7 +17421,7 @@
                     </pic:cNvPicPr>
                   </pic:nvPicPr>
                   <pic:blipFill>
-                    <a:blip r:embed="rId74"/>
+                    <a:blip r:embed="rId68"/>
                     <a:stretch>
                       <a:fillRect/>
                     </a:stretch>
@@ -17334,7 +17466,7 @@
                     </pic:cNvPicPr>
                   </pic:nvPicPr>
                   <pic:blipFill>
-                    <a:blip r:embed="rId75"/>
+                    <a:blip r:embed="rId69"/>
                     <a:stretch>
                       <a:fillRect/>
                     </a:stretch>
@@ -17363,133 +17495,189 @@
     </w:p>
     <w:p>
       <w:pPr>
-        <w:pStyle w:val="BodyText"/>
-      </w:pPr>
+        <w:pStyle w:val="Heading2"/>
+      </w:pPr>
+      <w:bookmarkStart w:id="70" w:name="appendinx-e-nuisance-parameters"/>
+      <w:bookmarkEnd w:id="70"/>
+      <w:r>
+        <w:t xml:space="preserve">Appendinx E: Nuisance Parameters</w:t>
+      </w:r>
+    </w:p>
+    <w:p>
+      <w:pPr>
+        <w:pStyle w:val="Heading3"/>
+      </w:pPr>
+      <w:bookmarkStart w:id="71" w:name="section-2"/>
+      <w:bookmarkEnd w:id="71"/>
+      <w:r>
+        <w:t xml:space="preserve">78-82</w:t>
+      </w:r>
+    </w:p>
+    <w:p>
+      <w:pPr>
+        <w:pStyle w:val="Heading4"/>
+      </w:pPr>
+      <w:bookmarkStart w:id="72" w:name="rho"/>
+      <w:bookmarkEnd w:id="72"/>
       <m:oMath>
         <m:r>
           <m:rPr/>
-          <m:t>Δ</m:t>
+          <m:t>ρ</m:t>
         </m:r>
       </m:oMath>
-      <w:r>
-        <w:t xml:space="preserve"> </w:t>
-      </w:r>
-      <w:r>
-        <w:t xml:space="preserve">WAIC 1079.95 1323.75 3.43 0</w:t>
-      </w:r>
-      <w:r>
-        <w:t xml:space="preserve"> </w:t>
-      </w:r>
-      <w:r>
-        <w:t xml:space="preserve"> </w:t>
-      </w:r>
+    </w:p>
+    <w:p>
+      <w:pPr>
+        <w:pStyle w:val="Heading4"/>
+      </w:pPr>
+      <w:bookmarkStart w:id="73" w:name="v"/>
+      <w:bookmarkEnd w:id="73"/>
       <m:oMath>
         <m:r>
           <m:rPr/>
-          <m:t>p</m:t>
-        </m:r>
-        <m:r>
-          <m:rPr/>
-          <m:t>r</m:t>
-        </m:r>
-        <m:r>
-          <m:rPr/>
-          <m:t>(</m:t>
-        </m:r>
-        <m:r>
-          <m:rPr/>
-          <m:t>M</m:t>
-        </m:r>
-        <m:r>
-          <m:rPr/>
-          <m:t>|</m:t>
-        </m:r>
-        <m:r>
-          <m:rPr/>
-          <m:t>y</m:t>
-        </m:r>
-        <m:r>
-          <m:rPr/>
-          <m:t>)</m:t>
+          <m:t>v</m:t>
         </m:r>
       </m:oMath>
-      <w:r>
-        <w:t xml:space="preserve"> </w:t>
-      </w:r>
+    </w:p>
+    <w:p>
+      <w:pPr>
+        <w:pStyle w:val="Heading3"/>
+      </w:pPr>
+      <w:bookmarkStart w:id="74" w:name="section-3"/>
+      <w:bookmarkEnd w:id="74"/>
+      <w:r>
+        <w:t xml:space="preserve">83-90</w:t>
+      </w:r>
+    </w:p>
+    <w:p>
+      <w:pPr>
+        <w:pStyle w:val="Heading4"/>
+      </w:pPr>
+      <w:bookmarkStart w:id="75" w:name="rho-1"/>
+      <w:bookmarkEnd w:id="75"/>
       <m:oMath>
         <m:r>
           <m:rPr/>
-          <m:t>≈</m:t>
-        </m:r>
-        <m:r>
-          <m:rPr/>
-          <m:t>0</m:t>
+          <m:t>ρ</m:t>
         </m:r>
       </m:oMath>
+    </w:p>
+    <w:p>
+      <w:pPr>
+        <w:pStyle w:val="Compact"/>
+        <w:numPr>
+          <w:numId w:val="1005"/>
+          <w:ilvl w:val="0"/>
+        </w:numPr>
+      </w:pPr>
+      <w:r>
+        <w:t xml:space="preserve">high</w:t>
+      </w:r>
       <w:r>
         <w:t xml:space="preserve"> </w:t>
       </w:r>
       <m:oMath>
         <m:r>
           <m:rPr/>
-          <m:t>≈</m:t>
-        </m:r>
-        <m:r>
-          <m:rPr/>
-          <m:t>0</m:t>
+          <m:t>ρ</m:t>
         </m:r>
       </m:oMath>
       <w:r>
         <w:t xml:space="preserve"> </w:t>
       </w:r>
+      <w:r>
+        <w:t xml:space="preserve">in 259 and over prediction in 259?</w:t>
+      </w:r>
+    </w:p>
+    <w:p>
+      <w:pPr>
+        <w:pStyle w:val="Compact"/>
+        <w:numPr>
+          <w:numId w:val="1005"/>
+          <w:ilvl w:val="0"/>
+        </w:numPr>
+      </w:pPr>
+      <w:r>
+        <w:t xml:space="preserve">lower rho might predict more appropriately?</w:t>
+      </w:r>
+    </w:p>
+    <w:p>
+      <w:pPr>
+        <w:pStyle w:val="Heading4"/>
+      </w:pPr>
+      <w:bookmarkStart w:id="76" w:name="v-1"/>
+      <w:bookmarkEnd w:id="76"/>
       <m:oMath>
         <m:r>
           <m:rPr/>
-          <m:t>≈</m:t>
-        </m:r>
-        <m:sSup>
-          <m:e>
-            <m:r>
-              <m:rPr/>
-              <m:t>10</m:t>
-            </m:r>
-          </m:e>
-          <m:sup>
-            <m:r>
-              <m:rPr/>
-              <m:t>−</m:t>
-            </m:r>
-            <m:r>
-              <m:rPr/>
-              <m:t>7</m:t>
-            </m:r>
-          </m:sup>
-        </m:sSup>
+          <m:t>v</m:t>
+        </m:r>
       </m:oMath>
+    </w:p>
+    <w:p>
+      <w:pPr>
+        <w:pStyle w:val="Compact"/>
+        <w:numPr>
+          <w:numId w:val="1006"/>
+          <w:ilvl w:val="0"/>
+        </w:numPr>
+      </w:pPr>
+      <w:r>
+        <w:t xml:space="preserve">Degree of smoothing (hierarchical parameters, rho)</w:t>
+      </w:r>
+    </w:p>
+    <w:p>
+      <w:pPr>
+        <w:pStyle w:val="Compact"/>
+        <w:numPr>
+          <w:numId w:val="1006"/>
+          <w:ilvl w:val="0"/>
+        </w:numPr>
+      </w:pPr>
+      <w:r>
+        <w:t xml:space="preserve">Report mean/variance of example</w:t>
+      </w:r>
+    </w:p>
+    <w:p>
+      <w:pPr>
+        <w:pStyle w:val="Compact"/>
+        <w:numPr>
+          <w:numId w:val="1006"/>
+          <w:ilvl w:val="0"/>
+        </w:numPr>
+      </w:pPr>
+      <w:r>
+        <w:t xml:space="preserve">Add</w:t>
+      </w:r>
       <w:r>
         <w:t xml:space="preserve"> </w:t>
       </w:r>
       <m:oMath>
         <m:r>
           <m:rPr/>
-          <m:t>≈</m:t>
-        </m:r>
-        <m:r>
-          <m:rPr/>
-          <m:t>1</m:t>
+          <m:t>v</m:t>
         </m:r>
       </m:oMath>
       <w:r>
         <w:t xml:space="preserve"> </w:t>
       </w:r>
       <w:r>
-        <w:t xml:space="preserve">--&gt;</w:t>
-      </w:r>
-      <w:r>
-        <w:t xml:space="preserve"> </w:t>
-      </w:r>
-      <w:r>
-        <w:t xml:space="preserve"> </w:t>
+        <w:t xml:space="preserve">and</w:t>
+      </w:r>
+      <w:r>
+        <w:t xml:space="preserve"> </w:t>
+      </w:r>
+      <m:oMath>
+        <m:r>
+          <m:rPr/>
+          <m:t>ρ</m:t>
+        </m:r>
+      </m:oMath>
+      <w:r>
+        <w:t xml:space="preserve"> </w:t>
+      </w:r>
+      <w:r>
+        <w:t xml:space="preserve">tables across all runs</w:t>
       </w:r>
     </w:p>
     <w:sectPr/>
@@ -17600,7 +17788,7 @@
     </w:lvl>
   </w:abstractNum>
   <w:abstractNum w:abstractNumId="990">
-    <w:nsid w:val="1af187ee"/>
+    <w:nsid w:val="475bdcf7"/>
     <w:multiLevelType w:val="multilevel"/>
     <w:lvl w:ilvl="0">
       <w:numFmt w:val="bullet"/>
@@ -17681,7 +17869,7 @@
     </w:lvl>
   </w:abstractNum>
   <w:abstractNum w:abstractNumId="991">
-    <w:nsid w:val="f5932bbd"/>
+    <w:nsid w:val="4d0f0e2c"/>
     <w:multiLevelType w:val="multilevel"/>
     <w:lvl w:ilvl="0">
       <w:numFmt w:val="bullet"/>

</xml_diff>

<commit_message>
moved things into a working latex docuement
</commit_message>
<xml_diff>
--- a/try1/try1_2.docx
+++ b/try1/try1_2.docx
@@ -6976,7 +6976,7 @@
         <w:t xml:space="preserve"> </w:t>
       </w:r>
       <w:r>
-        <w:t xml:space="preserve">Due to the sparcity of these data, the models ability to pool through time</w:t>
+        <w:t xml:space="preserve">Due to the sparsity of these data, the models ability to pool through time</w:t>
       </w:r>
       <w:r>
         <w:t xml:space="preserve"> </w:t>
@@ -14925,7 +14925,7 @@
         <w:t xml:space="preserve"> </w:t>
       </w:r>
       <w:r>
-        <w:t xml:space="preserve">data. In the absence of highly predictive covariariates, modeling overdispersion</w:t>
+        <w:t xml:space="preserve">data. In the absence of highly predictive covariates, modeling overdispersion</w:t>
       </w:r>
       <w:r>
         <w:t xml:space="preserve"> </w:t>
@@ -15201,7 +15201,7 @@
         <w:t xml:space="preserve"> </w:t>
       </w:r>
       <w:r>
-        <w:t xml:space="preserve">the posibilty of gear-species interactions, as random effects, may prove fruitful.</w:t>
+        <w:t xml:space="preserve">the possibility of gear-species interactions, as random effects, may prove fruitful.</w:t>
       </w:r>
       <w:r>
         <w:t xml:space="preserve"> </w:t>
@@ -15227,7 +15227,7 @@
         <w:t xml:space="preserve"> </w:t>
       </w:r>
       <w:r>
-        <w:t xml:space="preserve">model, used here, suggests that the multivariate Dirichelet-Multinomial</w:t>
+        <w:t xml:space="preserve">model, used here, suggests that the multivariate Dirichlet-Multinomial</w:t>
       </w:r>
       <w:r>
         <w:t xml:space="preserve"> </w:t>
@@ -15277,7 +15277,7 @@
         <w:t xml:space="preserve"> </w:t>
       </w:r>
       <w:r>
-        <w:t xml:space="preserve">tractable, however the solution is far from elegant. By using Dirichelet</w:t>
+        <w:t xml:space="preserve">tractable, however the solution is far from elegant. By using Dirichlet</w:t>
       </w:r>
       <w:r>
         <w:t xml:space="preserve"> </w:t>
@@ -17252,19 +17252,25 @@
         <w:t xml:space="preserve"> </w:t>
       </w:r>
       <w:r>
-        <w:t xml:space="preserve">(1978-1982 and 1983-1990) in all modeled market categories. For brevity we only show</w:t>
-      </w:r>
-      <w:r>
-        <w:t xml:space="preserve"> </w:t>
-      </w:r>
-      <w:r>
-        <w:t xml:space="preserve">the five most highly weighted models in each mcarket category, although 274 candidate</w:t>
-      </w:r>
-      <w:r>
-        <w:t xml:space="preserve"> </w:t>
-      </w:r>
-      <w:r>
-        <w:t xml:space="preserve">port complex partioning schemes are computed in each market category.</w:t>
+        <w:t xml:space="preserve">(1978-1982 and 1983-1990) in all modeled market categories. For brevity we</w:t>
+      </w:r>
+      <w:r>
+        <w:t xml:space="preserve"> </w:t>
+      </w:r>
+      <w:r>
+        <w:t xml:space="preserve">only show the five most highly weighted models in each mcarket category,</w:t>
+      </w:r>
+      <w:r>
+        <w:t xml:space="preserve"> </w:t>
+      </w:r>
+      <w:r>
+        <w:t xml:space="preserve">although 274 candidate port complex partioning schemes are computed in each</w:t>
+      </w:r>
+      <w:r>
+        <w:t xml:space="preserve"> </w:t>
+      </w:r>
+      <w:r>
+        <w:t xml:space="preserve">market category in each modeled time period.</w:t>
       </w:r>
     </w:p>
     <w:p>
@@ -17497,19 +17503,224 @@
       <w:pPr>
         <w:pStyle w:val="Heading2"/>
       </w:pPr>
-      <w:bookmarkStart w:id="70" w:name="appendinx-e-nuisance-parameters"/>
+      <w:bookmarkStart w:id="70" w:name="appendix-e-nuisance-parameters"/>
       <w:bookmarkEnd w:id="70"/>
       <w:r>
-        <w:t xml:space="preserve">Appendinx E: Nuisance Parameters</w:t>
+        <w:t xml:space="preserve">Appendix E: Nuisance Parameters</w:t>
+      </w:r>
+    </w:p>
+    <w:p>
+      <w:pPr>
+        <w:pStyle w:val="FirstParagraph"/>
+      </w:pPr>
+      <w:r>
+        <w:t xml:space="preserve">Tables(X-Y) Summarize nuisance parameter posteriors for model M4 fitted in each</w:t>
+      </w:r>
+      <w:r>
+        <w:t xml:space="preserve"> </w:t>
+      </w:r>
+      <w:r>
+        <w:t xml:space="preserve">market category, in each modeled period. Recall high values of</w:t>
+      </w:r>
+      <w:r>
+        <w:t xml:space="preserve"> </w:t>
+      </w:r>
+      <m:oMath>
+        <m:r>
+          <m:rPr/>
+          <m:t>ρ</m:t>
+        </m:r>
+      </m:oMath>
+      <w:r>
+        <w:t xml:space="preserve"> </w:t>
+      </w:r>
+      <w:r>
+        <w:t xml:space="preserve">indicate</w:t>
+      </w:r>
+      <w:r>
+        <w:t xml:space="preserve"> </w:t>
+      </w:r>
+      <w:r>
+        <w:t xml:space="preserve">overdispersion relative to the binomial model, and small values of</w:t>
+      </w:r>
+      <w:r>
+        <w:t xml:space="preserve"> </w:t>
+      </w:r>
+      <m:oMath>
+        <m:r>
+          <m:rPr/>
+          <m:t>v</m:t>
+        </m:r>
+      </m:oMath>
+      <w:r>
+        <w:t xml:space="preserve"> </w:t>
+      </w:r>
+      <w:r>
+        <w:t xml:space="preserve">indicate</w:t>
+      </w:r>
+      <w:r>
+        <w:t xml:space="preserve"> </w:t>
+      </w:r>
+      <w:r>
+        <w:t xml:space="preserve">a high degree of temporal pooling in the</w:t>
+      </w:r>
+      <w:r>
+        <w:t xml:space="preserve"> </w:t>
+      </w:r>
+      <m:oMath>
+        <m:sSubSup>
+          <m:e>
+            <m:r>
+              <m:rPr/>
+              <m:t>β</m:t>
+            </m:r>
+          </m:e>
+          <m:sub>
+            <m:r>
+              <m:rPr/>
+              <m:t>m</m:t>
+            </m:r>
+            <m:r>
+              <m:rPr/>
+              <m:t>η</m:t>
+            </m:r>
+          </m:sub>
+          <m:sup>
+            <m:r>
+              <m:rPr/>
+              <m:t>(</m:t>
+            </m:r>
+            <m:r>
+              <m:rPr/>
+              <m:t>y</m:t>
+            </m:r>
+            <m:r>
+              <m:rPr/>
+              <m:t>:</m:t>
+            </m:r>
+            <m:r>
+              <m:rPr/>
+              <m:t>q</m:t>
+            </m:r>
+            <m:r>
+              <m:rPr/>
+              <m:t>)</m:t>
+            </m:r>
+          </m:sup>
+        </m:sSubSup>
+      </m:oMath>
+      <w:r>
+        <w:t xml:space="preserve"> </w:t>
+      </w:r>
+      <w:r>
+        <w:t xml:space="preserve">parameters.</w:t>
       </w:r>
     </w:p>
     <w:p>
       <w:pPr>
         <w:pStyle w:val="Heading3"/>
       </w:pPr>
-      <w:bookmarkStart w:id="71" w:name="section-2"/>
+      <w:bookmarkStart w:id="71" w:name="overdispersion-parameter-rho"/>
       <w:bookmarkEnd w:id="71"/>
       <w:r>
+        <w:t xml:space="preserve">Overdispersion Parameter (</w:t>
+      </w:r>
+      <m:oMath>
+        <m:r>
+          <m:rPr/>
+          <m:t>ρ</m:t>
+        </m:r>
+      </m:oMath>
+      <w:r>
+        <w:t xml:space="preserve">)</w:t>
+      </w:r>
+    </w:p>
+    <w:p>
+      <w:pPr>
+        <w:pStyle w:val="FirstParagraph"/>
+      </w:pPr>
+      <w:r>
+        <w:t xml:space="preserve">In general</w:t>
+      </w:r>
+      <w:r>
+        <w:t xml:space="preserve"> </w:t>
+      </w:r>
+      <m:oMath>
+        <m:r>
+          <m:rPr/>
+          <m:t>ρ</m:t>
+        </m:r>
+      </m:oMath>
+      <w:r>
+        <w:t xml:space="preserve"> </w:t>
+      </w:r>
+      <w:r>
+        <w:t xml:space="preserve">estimates seem to account for a fair degree of</w:t>
+      </w:r>
+      <w:r>
+        <w:t xml:space="preserve"> </w:t>
+      </w:r>
+      <w:r>
+        <w:t xml:space="preserve">overdispersion. Values of</w:t>
+      </w:r>
+      <w:r>
+        <w:t xml:space="preserve"> </w:t>
+      </w:r>
+      <m:oMath>
+        <m:r>
+          <m:rPr/>
+          <m:t>ρ</m:t>
+        </m:r>
+      </m:oMath>
+      <w:r>
+        <w:t xml:space="preserve"> </w:t>
+      </w:r>
+      <w:r>
+        <w:t xml:space="preserve">never approach the maximal limit (</w:t>
+      </w:r>
+      <m:oMath>
+        <m:r>
+          <m:rPr/>
+          <m:t>ρ</m:t>
+        </m:r>
+        <m:r>
+          <m:rPr/>
+          <m:t>=</m:t>
+        </m:r>
+        <m:r>
+          <m:rPr/>
+          <m:t>1</m:t>
+        </m:r>
+      </m:oMath>
+      <w:r>
+        <w:t xml:space="preserve">),</w:t>
+      </w:r>
+      <w:r>
+        <w:t xml:space="preserve"> </w:t>
+      </w:r>
+      <w:r>
+        <w:t xml:space="preserve">and thus the beta-binomial model seems to be appropriatly to modeling the</w:t>
+      </w:r>
+      <w:r>
+        <w:t xml:space="preserve"> </w:t>
+      </w:r>
+      <w:r>
+        <w:t xml:space="preserve">observed residual variance of these data, on average, without structurally</w:t>
+      </w:r>
+      <w:r>
+        <w:t xml:space="preserve"> </w:t>
+      </w:r>
+      <w:r>
+        <w:t xml:space="preserve">underestimating variablitly.</w:t>
+      </w:r>
+    </w:p>
+    <w:p>
+      <w:pPr>
+        <w:pStyle w:val="Heading4"/>
+      </w:pPr>
+      <w:bookmarkStart w:id="72" w:name="section-2"/>
+      <w:bookmarkEnd w:id="72"/>
+      <w:r>
         <w:t xml:space="preserve">78-82</w:t>
       </w:r>
     </w:p>
@@ -17517,167 +17728,93 @@
       <w:pPr>
         <w:pStyle w:val="Heading4"/>
       </w:pPr>
-      <w:bookmarkStart w:id="72" w:name="rho"/>
-      <w:bookmarkEnd w:id="72"/>
+      <w:bookmarkStart w:id="73" w:name="section-3"/>
+      <w:bookmarkEnd w:id="73"/>
+      <w:r>
+        <w:t xml:space="preserve">83-90</w:t>
+      </w:r>
+    </w:p>
+    <w:p>
+      <w:pPr>
+        <w:pStyle w:val="Heading3"/>
+      </w:pPr>
+      <w:bookmarkStart w:id="74" w:name="temporal-pooling-v"/>
+      <w:bookmarkEnd w:id="74"/>
+      <w:r>
+        <w:t xml:space="preserve">Temporal Pooling (</w:t>
+      </w:r>
       <m:oMath>
         <m:r>
           <m:rPr/>
-          <m:t>ρ</m:t>
+          <m:t>v</m:t>
         </m:r>
       </m:oMath>
+      <w:r>
+        <w:t xml:space="preserve">)</w:t>
+      </w:r>
+    </w:p>
+    <w:p>
+      <w:pPr>
+        <w:pStyle w:val="FirstParagraph"/>
+      </w:pPr>
+      <w:r>
+        <w:t xml:space="preserve">Each modeled market category and time period require a different degree of</w:t>
+      </w:r>
+      <w:r>
+        <w:t xml:space="preserve"> </w:t>
+      </w:r>
+      <w:r>
+        <w:t xml:space="preserve">pooling. The variance estimates span 2 orders of magnitudes with the smallest</w:t>
+      </w:r>
+      <w:r>
+        <w:t xml:space="preserve"> </w:t>
+      </w:r>
+      <w:r>
+        <w:t xml:space="preserve">estimate (indicating the most temporal shrinkage) occuring in market category</w:t>
+      </w:r>
+      <w:r>
+        <w:t xml:space="preserve"> </w:t>
+      </w:r>
+      <w:r>
+        <w:t xml:space="preserve">250 in 1983-1990 and the largest estimate (indicating the least temporal</w:t>
+      </w:r>
+      <w:r>
+        <w:t xml:space="preserve"> </w:t>
+      </w:r>
+      <w:r>
+        <w:t xml:space="preserve">shrinkage) occuring in market category 269 in 1983-1990. Modeling each market</w:t>
+      </w:r>
+      <w:r>
+        <w:t xml:space="preserve"> </w:t>
+      </w:r>
+      <w:r>
+        <w:t xml:space="preserve">category separately provides the flexibility to separatly characterize these</w:t>
+      </w:r>
+      <w:r>
+        <w:t xml:space="preserve"> </w:t>
+      </w:r>
+      <w:r>
+        <w:t xml:space="preserve">largely distinct temporal pooling behaviors.</w:t>
+      </w:r>
     </w:p>
     <w:p>
       <w:pPr>
         <w:pStyle w:val="Heading4"/>
       </w:pPr>
-      <w:bookmarkStart w:id="73" w:name="v"/>
-      <w:bookmarkEnd w:id="73"/>
-      <m:oMath>
-        <m:r>
-          <m:rPr/>
-          <m:t>v</m:t>
-        </m:r>
-      </m:oMath>
-    </w:p>
-    <w:p>
-      <w:pPr>
-        <w:pStyle w:val="Heading3"/>
-      </w:pPr>
-      <w:bookmarkStart w:id="74" w:name="section-3"/>
-      <w:bookmarkEnd w:id="74"/>
+      <w:bookmarkStart w:id="75" w:name="section-4"/>
+      <w:bookmarkEnd w:id="75"/>
+      <w:r>
+        <w:t xml:space="preserve">78-82</w:t>
+      </w:r>
+    </w:p>
+    <w:p>
+      <w:pPr>
+        <w:pStyle w:val="Heading4"/>
+      </w:pPr>
+      <w:bookmarkStart w:id="76" w:name="section-5"/>
+      <w:bookmarkEnd w:id="76"/>
       <w:r>
         <w:t xml:space="preserve">83-90</w:t>
-      </w:r>
-    </w:p>
-    <w:p>
-      <w:pPr>
-        <w:pStyle w:val="Heading4"/>
-      </w:pPr>
-      <w:bookmarkStart w:id="75" w:name="rho-1"/>
-      <w:bookmarkEnd w:id="75"/>
-      <m:oMath>
-        <m:r>
-          <m:rPr/>
-          <m:t>ρ</m:t>
-        </m:r>
-      </m:oMath>
-    </w:p>
-    <w:p>
-      <w:pPr>
-        <w:pStyle w:val="Compact"/>
-        <w:numPr>
-          <w:numId w:val="1005"/>
-          <w:ilvl w:val="0"/>
-        </w:numPr>
-      </w:pPr>
-      <w:r>
-        <w:t xml:space="preserve">high</w:t>
-      </w:r>
-      <w:r>
-        <w:t xml:space="preserve"> </w:t>
-      </w:r>
-      <m:oMath>
-        <m:r>
-          <m:rPr/>
-          <m:t>ρ</m:t>
-        </m:r>
-      </m:oMath>
-      <w:r>
-        <w:t xml:space="preserve"> </w:t>
-      </w:r>
-      <w:r>
-        <w:t xml:space="preserve">in 259 and over prediction in 259?</w:t>
-      </w:r>
-    </w:p>
-    <w:p>
-      <w:pPr>
-        <w:pStyle w:val="Compact"/>
-        <w:numPr>
-          <w:numId w:val="1005"/>
-          <w:ilvl w:val="0"/>
-        </w:numPr>
-      </w:pPr>
-      <w:r>
-        <w:t xml:space="preserve">lower rho might predict more appropriately?</w:t>
-      </w:r>
-    </w:p>
-    <w:p>
-      <w:pPr>
-        <w:pStyle w:val="Heading4"/>
-      </w:pPr>
-      <w:bookmarkStart w:id="76" w:name="v-1"/>
-      <w:bookmarkEnd w:id="76"/>
-      <m:oMath>
-        <m:r>
-          <m:rPr/>
-          <m:t>v</m:t>
-        </m:r>
-      </m:oMath>
-    </w:p>
-    <w:p>
-      <w:pPr>
-        <w:pStyle w:val="Compact"/>
-        <w:numPr>
-          <w:numId w:val="1006"/>
-          <w:ilvl w:val="0"/>
-        </w:numPr>
-      </w:pPr>
-      <w:r>
-        <w:t xml:space="preserve">Degree of smoothing (hierarchical parameters, rho)</w:t>
-      </w:r>
-    </w:p>
-    <w:p>
-      <w:pPr>
-        <w:pStyle w:val="Compact"/>
-        <w:numPr>
-          <w:numId w:val="1006"/>
-          <w:ilvl w:val="0"/>
-        </w:numPr>
-      </w:pPr>
-      <w:r>
-        <w:t xml:space="preserve">Report mean/variance of example</w:t>
-      </w:r>
-    </w:p>
-    <w:p>
-      <w:pPr>
-        <w:pStyle w:val="Compact"/>
-        <w:numPr>
-          <w:numId w:val="1006"/>
-          <w:ilvl w:val="0"/>
-        </w:numPr>
-      </w:pPr>
-      <w:r>
-        <w:t xml:space="preserve">Add</w:t>
-      </w:r>
-      <w:r>
-        <w:t xml:space="preserve"> </w:t>
-      </w:r>
-      <m:oMath>
-        <m:r>
-          <m:rPr/>
-          <m:t>v</m:t>
-        </m:r>
-      </m:oMath>
-      <w:r>
-        <w:t xml:space="preserve"> </w:t>
-      </w:r>
-      <w:r>
-        <w:t xml:space="preserve">and</w:t>
-      </w:r>
-      <w:r>
-        <w:t xml:space="preserve"> </w:t>
-      </w:r>
-      <m:oMath>
-        <m:r>
-          <m:rPr/>
-          <m:t>ρ</m:t>
-        </m:r>
-      </m:oMath>
-      <w:r>
-        <w:t xml:space="preserve"> </w:t>
-      </w:r>
-      <w:r>
-        <w:t xml:space="preserve">tables across all runs</w:t>
       </w:r>
     </w:p>
     <w:sectPr/>
@@ -17788,7 +17925,7 @@
     </w:lvl>
   </w:abstractNum>
   <w:abstractNum w:abstractNumId="990">
-    <w:nsid w:val="475bdcf7"/>
+    <w:nsid w:val="603163d8"/>
     <w:multiLevelType w:val="multilevel"/>
     <w:lvl w:ilvl="0">
       <w:numFmt w:val="bullet"/>
@@ -17869,7 +18006,7 @@
     </w:lvl>
   </w:abstractNum>
   <w:abstractNum w:abstractNumId="991">
-    <w:nsid w:val="4d0f0e2c"/>
+    <w:nsid w:val="87eefb65"/>
     <w:multiLevelType w:val="multilevel"/>
     <w:lvl w:ilvl="0">
       <w:numFmt w:val="bullet"/>
@@ -17965,12 +18102,6 @@
     <w:abstractNumId w:val="991"/>
   </w:num>
   <w:num w:numId="1004">
-    <w:abstractNumId w:val="991"/>
-  </w:num>
-  <w:num w:numId="1005">
-    <w:abstractNumId w:val="991"/>
-  </w:num>
-  <w:num w:numId="1006">
     <w:abstractNumId w:val="991"/>
   </w:num>
 </w:numbering>

</xml_diff>